<commit_message>
Projetbericht Kapitel 2 eigene Themen fertig
</commit_message>
<xml_diff>
--- a/Projektbericht.docx
+++ b/Projektbericht.docx
@@ -6,9 +6,11 @@
       <w:pPr>
         <w:pStyle w:val="Titel"/>
       </w:pPr>
+      <w:proofErr w:type="spellStart"/>
       <w:r>
         <w:t>NearbyChat</w:t>
       </w:r>
+      <w:proofErr w:type="spellEnd"/>
     </w:p>
     <w:p>
       <w:pPr>
@@ -199,7 +201,35 @@
         <w:rPr>
           <w:sz w:val="20"/>
         </w:rPr>
-        <w:t>Die App NearbyChat bietet eine verbindungslose Kommunikation in Form von Chats zwischen mehreren Nutzern in der Nähe an. Nutzer haben Profile und getätigte Chats können gespeichert werden. Für die Realisierung der Kommunikation zwischen den Geräten wird ein Mesh, basierend auf Bluetooth Low Energy Advertisements aufgebaut. Dadurch wird die geringere Reichweite von Bluetooth deutlich erweitert.</w:t>
+        <w:t xml:space="preserve">Die App </w:t>
+      </w:r>
+      <w:proofErr w:type="spellStart"/>
+      <w:r>
+        <w:rPr>
+          <w:sz w:val="20"/>
+        </w:rPr>
+        <w:t>NearbyChat</w:t>
+      </w:r>
+      <w:proofErr w:type="spellEnd"/>
+      <w:r>
+        <w:rPr>
+          <w:sz w:val="20"/>
+        </w:rPr>
+        <w:t xml:space="preserve"> bietet eine verbindungslose Kommunikation in Form von Chats zwischen mehreren Nutzern in der Nähe an. Nutzer haben Profile und getätigte Chats können gespeichert werden. Für die Realisierung der Kommunikation zwischen den Geräten wird ein Mesh, basierend auf Bluetooth Low Energy </w:t>
+      </w:r>
+      <w:proofErr w:type="spellStart"/>
+      <w:r>
+        <w:rPr>
+          <w:sz w:val="20"/>
+        </w:rPr>
+        <w:t>Advertisements</w:t>
+      </w:r>
+      <w:proofErr w:type="spellEnd"/>
+      <w:r>
+        <w:rPr>
+          <w:sz w:val="20"/>
+        </w:rPr>
+        <w:t xml:space="preserve"> aufgebaut. Dadurch wird die geringere Reichweite von Bluetooth deutlich erweitert.</w:t>
       </w:r>
     </w:p>
     <w:p>
@@ -279,31 +309,210 @@
     </w:p>
     <w:p>
       <w:r>
-        <w:t>[TODO]</w:t>
-      </w:r>
-    </w:p>
-    <w:p>
-      <w:pPr>
-        <w:pStyle w:val="Listenabsatz"/>
-        <w:numPr>
-          <w:ilvl w:val="0"/>
-          <w:numId w:val="4"/>
-        </w:numPr>
-      </w:pPr>
-      <w:r>
-        <w:t>Längen der Texte, Farbe im Profil, Au</w:t>
-      </w:r>
-      <w:r>
-        <w:t>f</w:t>
-      </w:r>
-      <w:r>
-        <w:t xml:space="preserve">bau Profil, </w:t>
-      </w:r>
-      <w:r>
-        <w:t>Deutsch/Englisch, Darkmode</w:t>
-      </w:r>
-      <w:r>
-        <w:t>…</w:t>
+        <w:t xml:space="preserve">Das Basiskonzept von </w:t>
+      </w:r>
+      <w:r>
+        <w:t>„</w:t>
+      </w:r>
+      <w:proofErr w:type="spellStart"/>
+      <w:r>
+        <w:t>NearbyChat</w:t>
+      </w:r>
+      <w:proofErr w:type="spellEnd"/>
+      <w:r>
+        <w:t>“</w:t>
+      </w:r>
+      <w:r>
+        <w:t xml:space="preserve"> sieht vor, dass mehrere Smartphones über Bluetooth Low Energy </w:t>
+      </w:r>
+      <w:proofErr w:type="spellStart"/>
+      <w:r>
+        <w:t>Advertisements</w:t>
+      </w:r>
+      <w:proofErr w:type="spellEnd"/>
+      <w:r>
+        <w:t xml:space="preserve"> ein Mesh bilden. Über dieses Mesh soll ein Austausch von Nachrichten geschehen. </w:t>
+      </w:r>
+      <w:r>
+        <w:t xml:space="preserve">Diese Nachrichten sollen zur Einordnung den Zeitpunkt des Absendens enthalten. </w:t>
+      </w:r>
+      <w:r>
+        <w:t>Darüber hinaus sollen ebenfalls Profile ausgetauscht werden. Diese Profile sollen erste Informationen über den Nutzer bieten. Sie werden genutzt, um verfügbare Nutzer oder auch gespeicherte Chats anzuzeigen.</w:t>
+      </w:r>
+      <w:r>
+        <w:t xml:space="preserve"> Ein Profil beinhaltet einen Namen und eine kurze Beschreibung. Aufgrund der Tatsache, dass sich über Bluetooth Low Energy </w:t>
+      </w:r>
+      <w:proofErr w:type="spellStart"/>
+      <w:r>
+        <w:t>Advertisements</w:t>
+      </w:r>
+      <w:proofErr w:type="spellEnd"/>
+      <w:r>
+        <w:t xml:space="preserve"> nur wenige Daten in ausreichend schneller Zeit übertragen lassen, ist der Inhalt von Nachrichten auf 64 Zeichen begrenzt. Der Name im Profil ist auf 16 und die Beschreibung auf 32 Zeichen begrenzt. In den meisten Profilen würde ein Profilbild verwendet werden. Da dies aber aufgrund der geringen Übertragungsrate nur sehr langsam übertragen werden könnte, ist eine Profilfarbe eingeführt worden. Diese bietet bei geringem Übertragungsaufwand eine hohe Individualität.</w:t>
+      </w:r>
+    </w:p>
+    <w:p>
+      <w:r>
+        <w:t>Neben den oben beschriebenen Hauptfunktionen soll die App Ergonomisch sein:  Die Bedienung soll einfach und intuitiv von statten gehen. Außerdem soll zwischen einem hellen und einem dunklen Design</w:t>
+      </w:r>
+      <w:r>
+        <w:t>, sowie den Sprachen Deutsch und Englisch gewählt werden können.</w:t>
+      </w:r>
+    </w:p>
+    <w:p>
+      <w:r>
+        <w:lastRenderedPageBreak/>
+        <w:t>Ein diesem Basiskonzept ähnliches Konzept ist den Autoren zum Zeitpunkt nicht bekannt. Es gibt zwar viele Dating-Apps, wie</w:t>
+      </w:r>
+      <w:r>
+        <w:t xml:space="preserve"> zum Beispiel</w:t>
+      </w:r>
+      <w:r>
+        <w:t xml:space="preserve"> </w:t>
+      </w:r>
+      <w:r>
+        <w:t xml:space="preserve">Tinder, die auch den Standort beschränken können, allerdings handelt es sich nicht um eine vom Gerät aus lokale Suche nach verfügbaren Nutzern </w:t>
+      </w:r>
+      <w:sdt>
+        <w:sdtPr>
+          <w:id w:val="325258544"/>
+          <w:citation/>
+        </w:sdtPr>
+        <w:sdtContent>
+          <w:r>
+            <w:fldChar w:fldCharType="begin"/>
+          </w:r>
+          <w:r>
+            <w:instrText xml:space="preserve"> CITATION Tin23 \l 1031 </w:instrText>
+          </w:r>
+          <w:r>
+            <w:fldChar w:fldCharType="separate"/>
+          </w:r>
+          <w:r>
+            <w:rPr>
+              <w:noProof/>
+            </w:rPr>
+            <w:t>[1]</w:t>
+          </w:r>
+          <w:r>
+            <w:fldChar w:fldCharType="end"/>
+          </w:r>
+        </w:sdtContent>
+      </w:sdt>
+      <w:r>
+        <w:t>. Darüber hinaus nutzt Tinder</w:t>
+      </w:r>
+      <w:r>
+        <w:t xml:space="preserve"> </w:t>
+      </w:r>
+      <w:r>
+        <w:t>zur Übertragung der Daten</w:t>
+      </w:r>
+      <w:r>
+        <w:t xml:space="preserve"> das Internet und nicht Bluetooth </w:t>
+      </w:r>
+      <w:sdt>
+        <w:sdtPr>
+          <w:id w:val="185803837"/>
+          <w:citation/>
+        </w:sdtPr>
+        <w:sdtContent>
+          <w:r>
+            <w:fldChar w:fldCharType="begin"/>
+          </w:r>
+          <w:r>
+            <w:instrText xml:space="preserve"> CITATION Tin23 \l 1031 </w:instrText>
+          </w:r>
+          <w:r>
+            <w:fldChar w:fldCharType="separate"/>
+          </w:r>
+          <w:r>
+            <w:rPr>
+              <w:noProof/>
+            </w:rPr>
+            <w:t>[1]</w:t>
+          </w:r>
+          <w:r>
+            <w:fldChar w:fldCharType="end"/>
+          </w:r>
+        </w:sdtContent>
+      </w:sdt>
+      <w:r>
+        <w:t xml:space="preserve">. In der Funktion etwas ähnlicher sind Apples </w:t>
+      </w:r>
+      <w:proofErr w:type="spellStart"/>
+      <w:r>
+        <w:t>AirDrop</w:t>
+      </w:r>
+      <w:proofErr w:type="spellEnd"/>
+      <w:r>
+        <w:t xml:space="preserve"> und das Pendant </w:t>
+      </w:r>
+      <w:proofErr w:type="spellStart"/>
+      <w:r>
+        <w:t>Nearby</w:t>
+      </w:r>
+      <w:proofErr w:type="spellEnd"/>
+      <w:r>
+        <w:t xml:space="preserve"> Share von Android. Sie verwenden Bluetooth und WLAN zur Übertragung von Daten, wie Fotos oder Videos</w:t>
+      </w:r>
+      <w:r>
+        <w:t xml:space="preserve"> </w:t>
+      </w:r>
+      <w:sdt>
+        <w:sdtPr>
+          <w:id w:val="1242136780"/>
+          <w:citation/>
+        </w:sdtPr>
+        <w:sdtContent>
+          <w:r>
+            <w:fldChar w:fldCharType="begin"/>
+          </w:r>
+          <w:r>
+            <w:instrText xml:space="preserve"> CITATION Nic22 \l 1031 </w:instrText>
+          </w:r>
+          <w:r>
+            <w:fldChar w:fldCharType="separate"/>
+          </w:r>
+          <w:r>
+            <w:rPr>
+              <w:noProof/>
+            </w:rPr>
+            <w:t>[2]</w:t>
+          </w:r>
+          <w:r>
+            <w:fldChar w:fldCharType="end"/>
+          </w:r>
+        </w:sdtContent>
+      </w:sdt>
+      <w:sdt>
+        <w:sdtPr>
+          <w:id w:val="-1599553205"/>
+          <w:citation/>
+        </w:sdtPr>
+        <w:sdtContent>
+          <w:r>
+            <w:fldChar w:fldCharType="begin"/>
+          </w:r>
+          <w:r>
+            <w:instrText xml:space="preserve"> CITATION Isa22 \l 1031 </w:instrText>
+          </w:r>
+          <w:r>
+            <w:fldChar w:fldCharType="separate"/>
+          </w:r>
+          <w:r>
+            <w:rPr>
+              <w:noProof/>
+            </w:rPr>
+            <w:t xml:space="preserve"> [3]</w:t>
+          </w:r>
+          <w:r>
+            <w:fldChar w:fldCharType="end"/>
+          </w:r>
+        </w:sdtContent>
+      </w:sdt>
+      <w:r>
+        <w:t>. Sie können theoretisch auch zur Übertragung von Nachrichten genutzt werden, jedoch ist die Übertragung von Daten das eigentliche Ziel.</w:t>
       </w:r>
     </w:p>
     <w:p>
@@ -314,7 +523,13 @@
         <w:t>Design</w:t>
       </w:r>
       <w:r>
-        <w:t>, Logo und Name</w:t>
+        <w:t xml:space="preserve">, Logo </w:t>
+      </w:r>
+      <w:r>
+        <w:t>&amp;</w:t>
+      </w:r>
+      <w:r>
+        <w:t xml:space="preserve"> Name</w:t>
       </w:r>
     </w:p>
     <w:p>
@@ -376,7 +591,7 @@
             <w:rPr>
               <w:noProof/>
             </w:rPr>
-            <w:t>[1]</w:t>
+            <w:t>[4]</w:t>
           </w:r>
           <w:r>
             <w:fldChar w:fldCharType="end"/>
@@ -402,7 +617,7 @@
             <w:rPr>
               <w:noProof/>
             </w:rPr>
-            <w:t xml:space="preserve"> [2]</w:t>
+            <w:t xml:space="preserve"> [5]</w:t>
           </w:r>
           <w:r>
             <w:fldChar w:fldCharType="end"/>
@@ -431,7 +646,7 @@
             <w:rPr>
               <w:noProof/>
             </w:rPr>
-            <w:t>[3]</w:t>
+            <w:t>[6]</w:t>
           </w:r>
           <w:r>
             <w:fldChar w:fldCharType="end"/>
@@ -460,7 +675,7 @@
             <w:rPr>
               <w:noProof/>
             </w:rPr>
-            <w:t>[4]</w:t>
+            <w:t>[7]</w:t>
           </w:r>
           <w:r>
             <w:fldChar w:fldCharType="end"/>
@@ -489,7 +704,7 @@
             <w:rPr>
               <w:noProof/>
             </w:rPr>
-            <w:t>[5]</w:t>
+            <w:t>[8]</w:t>
           </w:r>
           <w:r>
             <w:fldChar w:fldCharType="end"/>
@@ -530,7 +745,7 @@
             <w:rPr>
               <w:noProof/>
             </w:rPr>
-            <w:t>[6]</w:t>
+            <w:t>[9]</w:t>
           </w:r>
           <w:r>
             <w:fldChar w:fldCharType="end"/>
@@ -552,7 +767,6 @@
     </w:p>
     <w:p>
       <w:r>
-        <w:lastRenderedPageBreak/>
         <w:t xml:space="preserve">Die Primärfarben finden sich auch im Logo der App wieder. Es besteht aus zwei Sprechblasen, die in den beiden Primärfarben eingefärbt sind. Die eine Sprechblase ist von links ausgerichtet, die andere von rechts. Dies symbolisiert den Austausch zweier Personen und damit exakt die Kernfunktion der App. Der Hintergrund ist weiß und das Logo weist keine weiteren Elemente oder Verzierungen auf. </w:t>
       </w:r>
       <w:r>
@@ -564,7 +778,15 @@
     </w:p>
     <w:p>
       <w:r>
-        <w:t>Der Name „NearbyChat“ beschreibt direkt die Hauptfunktion der App: Das kommunizieren mit sich in der Nähe befindlichen Menschen. Er ist simpel und kurz und daher trotz der Sprache Englisch auch für Deutschsprachige leicht verständlich. Darüber hinaus bietet der Name einen guten Wiedererkennungswert und könnte aufgrund der Internationalität auch in anderen Ländern eingesetzt werden.</w:t>
+        <w:t>Der Name „</w:t>
+      </w:r>
+      <w:proofErr w:type="spellStart"/>
+      <w:r>
+        <w:t>NearbyChat</w:t>
+      </w:r>
+      <w:proofErr w:type="spellEnd"/>
+      <w:r>
+        <w:t>“ beschreibt direkt die Hauptfunktion der App: Das kommunizieren mit sich in der Nähe befindlichen Menschen. Er ist simpel und kurz und daher trotz der Sprache Englisch auch für Deutschsprachige leicht verständlich. Darüber hinaus bietet der Name einen guten Wiedererkennungswert und könnte aufgrund der Internationalität auch in anderen Ländern eingesetzt werden.</w:t>
       </w:r>
     </w:p>
     <w:p>
@@ -610,7 +832,7 @@
             <w:rPr>
               <w:noProof/>
             </w:rPr>
-            <w:t>[1]</w:t>
+            <w:t>[10]</w:t>
           </w:r>
           <w:r>
             <w:fldChar w:fldCharType="end"/>
@@ -618,13 +840,7 @@
         </w:sdtContent>
       </w:sdt>
       <w:r>
-        <w:t xml:space="preserve">. Android fordert diese Berechtigungen, </w:t>
-      </w:r>
-      <w:r>
-        <w:t>da über Bluetooth prinzipiell Informationen über den Standort erhoben werden können</w:t>
-      </w:r>
-      <w:r>
-        <w:t xml:space="preserve"> </w:t>
+        <w:t xml:space="preserve">. Android fordert diese Berechtigungen, da über Bluetooth prinzipiell Informationen über den Standort erhoben werden können </w:t>
       </w:r>
       <w:sdt>
         <w:sdtPr>
@@ -645,7 +861,7 @@
             <w:rPr>
               <w:noProof/>
             </w:rPr>
-            <w:t>[2]</w:t>
+            <w:t>[11]</w:t>
           </w:r>
           <w:r>
             <w:fldChar w:fldCharType="end"/>
@@ -697,7 +913,7 @@
             <w:rPr>
               <w:noProof/>
             </w:rPr>
-            <w:t>[3, p. 522]</w:t>
+            <w:t>[12, p. 522]</w:t>
           </w:r>
           <w:r>
             <w:fldChar w:fldCharType="end"/>
@@ -744,7 +960,7 @@
             <w:rPr>
               <w:noProof/>
             </w:rPr>
-            <w:t>[6, p. 522]</w:t>
+            <w:t>[12, p. 522]</w:t>
           </w:r>
           <w:r>
             <w:fldChar w:fldCharType="end"/>
@@ -757,6 +973,7 @@
     </w:p>
     <w:p>
       <w:r>
+        <w:lastRenderedPageBreak/>
         <w:t xml:space="preserve">Der Inhalt der Tabs wird jeweils auf dem </w:t>
       </w:r>
       <w:r>
@@ -814,85 +1031,85 @@
     </w:p>
     <w:p>
       <w:r>
+        <w:t>Der Tab „Profil“ beinhaltet die Konfiguration des eigenen Profilnamens und der Beschreibung durch Texteingabefelder. Diese sind zur leichten Verständlichkeit mit „Name“ und „Beschreibung“ betitelt. Darunter befindet sich die Konfiguration der Profilfarbe. Ein großes Feld unter der Überschrift Farbe zeigt die aktuell ausgewählte Farbe an. Darunter befinden sich 10 Farbfelder, aus denen sich die Farbe auswählen lässt. In diesem Tab werden vor Änderungen immer die aktuell gespeicherten Profileigenschaften angezeigt. Ein großer Button mit dem Text „Speichern“ ermöglicht das Speichern des eigenen Profils. Nach dem Speichern wird</w:t>
+      </w:r>
+      <w:r>
+        <w:t>,</w:t>
+      </w:r>
+      <w:r>
+        <w:t xml:space="preserve"> durch einen Banner am </w:t>
+      </w:r>
+      <w:r>
+        <w:t>unteren Bildschirmrand, eine Bestätigung angezeigt.</w:t>
+      </w:r>
+    </w:p>
+    <w:p>
+      <w:r>
+        <w:t xml:space="preserve">Der Tab „Einstellungen“ beinhaltet Einstellungen zur Darstellung und zur Sprache. Unter der Überschrift „Darstellung“ werden die Optionen „Dunkler Modus“, „Heller Modus“ und „Systemstandard“ </w:t>
+      </w:r>
+      <w:r>
+        <w:t>als Optionsfelder</w:t>
+      </w:r>
+      <w:r>
+        <w:t xml:space="preserve"> angezeigt</w:t>
+      </w:r>
+      <w:r>
+        <w:t>. Unter „Sprache“ sind es die Optionsfelder „Englisch“, „Deutsch“ und „Systemstandard“. Es kann für jede Einstellung immer nur ein Optionsfeld angewählt sein. Darüber hinaus wird immer die aktuell angewandte Einstellung angezeigt. Unter der Spracheinstellung folgt noch ein Hinweis, dass die Spracheinstellungen erst nach einem Neustart der App angewendet werden.</w:t>
+      </w:r>
+    </w:p>
+    <w:p>
+      <w:r>
+        <w:t>Aus den Tabs „Verfügbar“ und „Chats“ lässt sich durch Antippen eines Profils der Chat mit diesem Profil öffnen. Durch Verwendung des „Zurück“-Buttons von Android gelangt man zurück</w:t>
+      </w:r>
+      <w:r>
+        <w:t>.</w:t>
+      </w:r>
+      <w:r>
+        <w:t xml:space="preserve"> In der Informationsleiste am oberen Bildschirmrand befindet sich auch hier, neben dem App-Namen eine Kurzerklärung der aktuellen Ansicht. Direkt darunter befindet sich eine weitere Leiste, die das Profil des Users, deren gemeinsamer Chat geöffnet ist, mit Namen, Farbe</w:t>
+      </w:r>
+      <w:r>
+        <w:t xml:space="preserve">, </w:t>
+      </w:r>
+      <w:r>
+        <w:t>Beschreibung</w:t>
+      </w:r>
+      <w:r>
+        <w:t xml:space="preserve"> und Empfangsstärke</w:t>
+      </w:r>
+      <w:r>
+        <w:t xml:space="preserve"> anzeigt. Am unteren Ende des Bildschirms </w:t>
+      </w:r>
+      <w:r>
+        <w:t>befindet sich</w:t>
+      </w:r>
+      <w:r>
+        <w:t xml:space="preserve"> ein Eingabefeld</w:t>
+      </w:r>
+      <w:r>
+        <w:t>, für neue Nachrichten. Direkt rechts neben dem Eingabefeld befindet sich ein Button zum Senden einer Nachricht. Der verbleibende Platz wird genutzt, um den Nachrichtenverlauf anzuzeigen.</w:t>
+      </w:r>
+      <w:r>
+        <w:t xml:space="preserve"> Die Nachrichten werden von neu, am unteren Ende nach alt, am oberen Ende sortiert.</w:t>
+      </w:r>
+      <w:r>
+        <w:t xml:space="preserve"> Dabei werden eingehende Nachrichten links, mit der Uhrzeit rechts und ausgehende Nachrichten rechts, mit der Uhrzeit links angezeigt. Die Farbe des Nachrichtenfelds variiert ebenfalls, wenn es sich um eine ausgehende oder eingehende Nachricht handelt. Zwischen den Nachrichten wird, nur wenn es sich geändert hat, das Datum angezeigt. </w:t>
+      </w:r>
+      <w:r>
+        <w:t xml:space="preserve">Bei ausgehenden Nachrichten wird, wenn sie empfangen worden sind, unten rechts ein kleiner Haken angezeigt. </w:t>
+      </w:r>
+      <w:r>
+        <w:t>Standardmäßig sind die Nachrichten nach ganz unten, zu den neusten Nachrichten gescrollt.</w:t>
+      </w:r>
+      <w:r>
+        <w:t xml:space="preserve"> </w:t>
+      </w:r>
+      <w:r>
+        <w:t xml:space="preserve">Wenn der Nutzer weiter nach oben gescrollt hat, wird rechts unten ein Button zum Herunterscrollen angezeigt. Des Weiteren wird neben diesem Button, wenn eine neue Nachricht ankommt und der Nutzer nicht ganz heruntergescrollt hat, ein roter Punkt als Hinweis angezeigt. </w:t>
+      </w:r>
+    </w:p>
+    <w:p>
+      <w:r>
         <w:lastRenderedPageBreak/>
-        <w:t>Der Tab „Profil“ beinhaltet die Konfiguration des eigenen Profilnamens und der Beschreibung durch Texteingabefelder. Diese sind zur leichten Verständlichkeit mit „Name“ und „Beschreibung“ betitelt. Darunter befindet sich die Konfiguration der Profilfarbe. Ein großes Feld unter der Überschrift Farbe zeigt die aktuell ausgewählte Farbe an. Darunter befinden sich 10 Farbfelder, aus denen sich die Farbe auswählen lässt. In diesem Tab werden vor Änderungen immer die aktuell gespeicherten Profileigenschaften angezeigt. Ein großer Button mit dem Text „Speichern“ ermöglicht das Speichern des eigenen Profils. Nach dem Speichern wird</w:t>
-      </w:r>
-      <w:r>
-        <w:t>,</w:t>
-      </w:r>
-      <w:r>
-        <w:t xml:space="preserve"> durch einen Banner am </w:t>
-      </w:r>
-      <w:r>
-        <w:t>unteren Bildschirmrand, eine Bestätigung angezeigt.</w:t>
-      </w:r>
-    </w:p>
-    <w:p>
-      <w:r>
-        <w:t xml:space="preserve">Der Tab „Einstellungen“ beinhaltet Einstellungen zur Darstellung und zur Sprache. Unter der Überschrift „Darstellung“ werden die Optionen „Dunkler Modus“, „Heller Modus“ und „Systemstandard“ </w:t>
-      </w:r>
-      <w:r>
-        <w:t>als Optionsfelder</w:t>
-      </w:r>
-      <w:r>
-        <w:t xml:space="preserve"> angezeigt</w:t>
-      </w:r>
-      <w:r>
-        <w:t>. Unter „Sprache“ sind es die Optionsfelder „Englisch“, „Deutsch“ und „Systemstandard“. Es kann für jede Einstellung immer nur ein Optionsfeld angewählt sein. Darüber hinaus wird immer die aktuell angewandte Einstellung angezeigt. Unter der Spracheinstellung folgt noch ein Hinweis, dass die Spracheinstellungen erst nach einem Neustart der App angewendet werden.</w:t>
-      </w:r>
-    </w:p>
-    <w:p>
-      <w:r>
-        <w:t>Aus den Tabs „Verfügbar“ und „Chats“ lässt sich durch Antippen eines Profils der Chat mit diesem Profil öffnen. Durch Verwendung des „Zurück“-Buttons von Android gelangt man zurück</w:t>
-      </w:r>
-      <w:r>
-        <w:t>.</w:t>
-      </w:r>
-      <w:r>
-        <w:t xml:space="preserve"> In der Informationsleiste am oberen Bildschirmrand befindet sich auch hier, neben dem App-Namen eine Kurzerklärung der aktuellen Ansicht. Direkt darunter befindet sich eine weitere Leiste, die das Profil des Users, deren gemeinsamer Chat geöffnet ist, mit Namen, Farbe</w:t>
-      </w:r>
-      <w:r>
-        <w:t xml:space="preserve">, </w:t>
-      </w:r>
-      <w:r>
-        <w:t>Beschreibung</w:t>
-      </w:r>
-      <w:r>
-        <w:t xml:space="preserve"> und Empfangsstärke</w:t>
-      </w:r>
-      <w:r>
-        <w:t xml:space="preserve"> anzeigt. Am unteren Ende des Bildschirms </w:t>
-      </w:r>
-      <w:r>
-        <w:t>befindet sich</w:t>
-      </w:r>
-      <w:r>
-        <w:t xml:space="preserve"> ein Eingabefeld</w:t>
-      </w:r>
-      <w:r>
-        <w:t>, für neue Nachrichten. Direkt rechts neben dem Eingabefeld befindet sich ein Button zum Senden einer Nachricht. Der verbleibende Platz wird genutzt, um den Nachrichtenverlauf anzuzeigen.</w:t>
-      </w:r>
-      <w:r>
-        <w:t xml:space="preserve"> Die Nachrichten werden von neu, am unteren Ende nach alt, am oberen Ende sortiert.</w:t>
-      </w:r>
-      <w:r>
-        <w:t xml:space="preserve"> Dabei werden eingehende Nachrichten links, mit der Uhrzeit rechts und ausgehende Nachrichten rechts, mit der Uhrzeit links angezeigt. Die Farbe des Nachrichtenfelds variiert ebenfalls, wenn es sich um eine ausgehende oder eingehende Nachricht handelt. Zwischen den Nachrichten wird, nur wenn es sich geändert hat, das Datum angezeigt. </w:t>
-      </w:r>
-      <w:r>
-        <w:t xml:space="preserve">Bei ausgehenden Nachrichten wird, wenn sie empfangen worden sind, unten rechts ein kleiner Haken angezeigt. </w:t>
-      </w:r>
-      <w:r>
-        <w:t>Standardmäßig sind die Nachrichten nach ganz unten, zu den neusten Nachrichten gescrollt.</w:t>
-      </w:r>
-      <w:r>
-        <w:t xml:space="preserve"> </w:t>
-      </w:r>
-      <w:r>
-        <w:t xml:space="preserve">Wenn der Nutzer weiter nach oben gescrollt hat, wird rechts unten ein Button zum Herunterscrollen angezeigt. Des Weiteren wird neben diesem Button, wenn eine neue Nachricht ankommt und der Nutzer nicht ganz heruntergescrollt hat, ein roter Punkt als Hinweis angezeigt. </w:t>
-      </w:r>
-    </w:p>
-    <w:p>
-      <w:r>
         <w:t>Im Großen und Ganzen orientiert sich das Design</w:t>
       </w:r>
       <w:r>
@@ -920,7 +1137,7 @@
             <w:rPr>
               <w:noProof/>
             </w:rPr>
-            <w:t>[4]</w:t>
+            <w:t>[6]</w:t>
           </w:r>
           <w:r>
             <w:fldChar w:fldCharType="end"/>
@@ -949,7 +1166,7 @@
             <w:rPr>
               <w:noProof/>
             </w:rPr>
-            <w:t>[5]</w:t>
+            <w:t>[4]</w:t>
           </w:r>
           <w:r>
             <w:fldChar w:fldCharType="end"/>
@@ -978,7 +1195,7 @@
             <w:rPr>
               <w:noProof/>
             </w:rPr>
-            <w:t>[6]</w:t>
+            <w:t>[5]</w:t>
           </w:r>
           <w:r>
             <w:fldChar w:fldCharType="end"/>
@@ -1050,15 +1267,186 @@
     </w:p>
     <w:p>
       <w:r>
+        <w:t>Für die App sollen Nachrichten und</w:t>
+      </w:r>
+      <w:r>
+        <w:t xml:space="preserve"> das eigene Profil, sowie </w:t>
+      </w:r>
+      <w:r>
+        <w:t>fremde Profile</w:t>
+      </w:r>
+      <w:r>
+        <w:t xml:space="preserve"> persistiert werden. Die Entitäten sind daher „Message“</w:t>
+      </w:r>
+      <w:r>
+        <w:t>,</w:t>
+      </w:r>
+      <w:r>
+        <w:t xml:space="preserve"> „</w:t>
+      </w:r>
+      <w:proofErr w:type="spellStart"/>
+      <w:r>
+        <w:t>OwnProfile</w:t>
+      </w:r>
+      <w:proofErr w:type="spellEnd"/>
+      <w:r>
+        <w:t>“</w:t>
+      </w:r>
+      <w:r>
+        <w:t xml:space="preserve"> und „Profile“</w:t>
+      </w:r>
+      <w:r>
+        <w:t xml:space="preserve">. </w:t>
+      </w:r>
+    </w:p>
+    <w:p>
+      <w:r>
+        <w:t>Eine Nachricht enthält, neben dem Inhalt einen Zeitstempel und eine Adresse. Die Adresse ist immer die des Fremden Profils, an das oder von dem aus Nachrichten gesendet werden. Darüber hinaus wird gespeichert</w:t>
+      </w:r>
+      <w:r>
+        <w:t>,</w:t>
+      </w:r>
+      <w:r>
+        <w:t xml:space="preserve"> ob die Nachricht angekommen ist und ob sie selbst verfasst oder </w:t>
+      </w:r>
+      <w:r>
+        <w:t xml:space="preserve">vom Gegenüber geschrieben wurde. Der </w:t>
+      </w:r>
+      <w:r>
+        <w:t>Primärs</w:t>
+      </w:r>
+      <w:r>
+        <w:t>chlüssel setzt sich aus der Adresse</w:t>
+      </w:r>
+      <w:r>
+        <w:t>,</w:t>
+      </w:r>
+      <w:r>
+        <w:t xml:space="preserve"> dem Zeitstempel</w:t>
+      </w:r>
+      <w:r>
+        <w:t xml:space="preserve"> und ob die Nachricht selbstgeschrieben ist,</w:t>
+      </w:r>
+      <w:r>
+        <w:t xml:space="preserve"> zusammen.</w:t>
+      </w:r>
+      <w:r>
+        <w:t xml:space="preserve"> </w:t>
+      </w:r>
+      <w:r>
+        <w:t>Somit können sämtliche Nachrichten eindeutig identifiziert werden, da kein Nutzer mehrere Nachrichten zum exakt selben Zeitpunkt versenden kann.</w:t>
+      </w:r>
+      <w:r>
+        <w:t xml:space="preserve"> Nachrichten werden vollständig in der Datenbank persistiert.</w:t>
+      </w:r>
+    </w:p>
+    <w:p>
+      <w:r>
+        <w:t>Das eigene Profil enthält die eigene Adresse, den Namen, die Beschreibung und die Farbe. Die zehn wählbaren Farben werden durch eine Zahl zwischen null und neun einschließlich repräsentiert. Der Primärschlüssel ist die eigene Adresse, da diese immer eindeutig ist. Darüber hinaus wird allerdings nie mehr als ein eigenes Profil gespeichert.</w:t>
+      </w:r>
+      <w:r>
+        <w:t xml:space="preserve"> Genauso, wie Nachrichten wird das eigene Profil vollständig in der Datenbank gespeichert.</w:t>
+      </w:r>
+    </w:p>
+    <w:p>
+      <w:r>
+        <w:t xml:space="preserve">Fremde Profile enthalten, genauso wie das eigene, die Adresse, den Namen die Beschreibung und die Farbe. Darüber Hinaus enthalten sie den Zeitstempel der letzten Interaktion, also einer gesendeten oder empfangenen Nachricht und einen Wert, ob es noch ungelesene Nachrichten gibt oder nicht. Ein fremdes Profil umfasst allerdings noch zwei weitere Attribute, die nicht in der Datenbank persistiert werden: Der Hop-Count, also die Anzahl der Geräte auf dem Weg durch das Mesh zum Ziel, und die </w:t>
+      </w:r>
+      <w:proofErr w:type="spellStart"/>
+      <w:r>
+        <w:t>Received</w:t>
+      </w:r>
+      <w:proofErr w:type="spellEnd"/>
+      <w:r>
+        <w:t xml:space="preserve"> Signal </w:t>
+      </w:r>
+      <w:proofErr w:type="spellStart"/>
+      <w:r>
+        <w:t>Strength</w:t>
+      </w:r>
+      <w:proofErr w:type="spellEnd"/>
+      <w:r>
+        <w:t xml:space="preserve"> </w:t>
+      </w:r>
+      <w:proofErr w:type="spellStart"/>
+      <w:r>
+        <w:t>Indication</w:t>
+      </w:r>
+      <w:proofErr w:type="spellEnd"/>
+      <w:r>
+        <w:t>, kurz RSSI, zur Beschreibung der Empfangsstärke. Diese Informationen werden nur zur Laufzeit persistent gehalten.</w:t>
+      </w:r>
+    </w:p>
+    <w:p>
+      <w:pPr>
+        <w:pStyle w:val="berschrift1"/>
+      </w:pPr>
+      <w:r>
+        <w:t>Realisierung</w:t>
+      </w:r>
+    </w:p>
+    <w:p>
+      <w:r>
         <w:t>[TODO]</w:t>
       </w:r>
     </w:p>
     <w:p>
       <w:pPr>
+        <w:pStyle w:val="berschrift2"/>
+      </w:pPr>
+      <w:r>
+        <w:t>Softwaredesign</w:t>
+      </w:r>
+    </w:p>
+    <w:p>
+      <w:r>
+        <w:t>[TODO]</w:t>
+      </w:r>
+    </w:p>
+    <w:p>
+      <w:pPr>
+        <w:pStyle w:val="berschrift2"/>
+      </w:pPr>
+      <w:r>
+        <w:t>Realisierung des User Interfaces</w:t>
+      </w:r>
+    </w:p>
+    <w:p>
+      <w:r>
+        <w:t>[TODO]</w:t>
+      </w:r>
+    </w:p>
+    <w:p>
+      <w:pPr>
+        <w:pStyle w:val="berschrift2"/>
+      </w:pPr>
+      <w:r>
+        <w:t>Realisierung der Bluetooth-Kommunikation</w:t>
+      </w:r>
+    </w:p>
+    <w:p>
+      <w:r>
+        <w:t>[TODO]</w:t>
+      </w:r>
+    </w:p>
+    <w:p>
+      <w:pPr>
+        <w:pStyle w:val="berschrift2"/>
+      </w:pPr>
+      <w:r>
+        <w:lastRenderedPageBreak/>
+        <w:t>Realisierung der</w:t>
+      </w:r>
+      <w:r>
+        <w:t xml:space="preserve"> Datenhaltung</w:t>
+      </w:r>
+    </w:p>
+    <w:p>
+      <w:pPr>
         <w:pStyle w:val="berschrift1"/>
       </w:pPr>
       <w:r>
-        <w:t>Realisierung</w:t>
+        <w:t>Tests</w:t>
       </w:r>
     </w:p>
     <w:p>
@@ -1068,11 +1456,42 @@
     </w:p>
     <w:p>
       <w:pPr>
+        <w:pStyle w:val="berschrift2"/>
+      </w:pPr>
+      <w:r>
+        <w:t>Tests des User Interfaces und der Datenhaltung</w:t>
+      </w:r>
+    </w:p>
+    <w:p>
+      <w:r>
+        <w:t>[TODO]</w:t>
+      </w:r>
+    </w:p>
+    <w:p>
+      <w:pPr>
+        <w:pStyle w:val="berschrift2"/>
+      </w:pPr>
+      <w:r>
+        <w:t xml:space="preserve">Tests der </w:t>
+      </w:r>
+      <w:r>
+        <w:t>B</w:t>
+      </w:r>
+      <w:r>
+        <w:t>luetooth-Kommunikation</w:t>
+      </w:r>
+    </w:p>
+    <w:p>
+      <w:r>
+        <w:t>[TODO]</w:t>
+      </w:r>
+    </w:p>
+    <w:p>
+      <w:pPr>
         <w:pStyle w:val="berschrift1"/>
       </w:pPr>
       <w:r>
-        <w:lastRenderedPageBreak/>
-        <w:t>Tests</w:t>
+        <w:t>Installation</w:t>
       </w:r>
     </w:p>
     <w:p>
@@ -1082,15 +1501,14 @@
     </w:p>
     <w:p>
       <w:pPr>
-        <w:pStyle w:val="berschrift1"/>
-      </w:pPr>
-      <w:r>
-        <w:t>Installation</w:t>
-      </w:r>
-    </w:p>
-    <w:p>
-      <w:r>
-        <w:t>[TODO]</w:t>
+        <w:pStyle w:val="Listenabsatz"/>
+        <w:numPr>
+          <w:ilvl w:val="0"/>
+          <w:numId w:val="4"/>
+        </w:numPr>
+      </w:pPr>
+      <w:r>
+        <w:t>Beachten: min API, Kompatibilität (meldet die App aber auch)</w:t>
       </w:r>
     </w:p>
     <w:p>
@@ -1165,12 +1583,12 @@
         <w:tblLook w:val="04A0" w:firstRow="1" w:lastRow="0" w:firstColumn="1" w:lastColumn="0" w:noHBand="0" w:noVBand="1"/>
       </w:tblPr>
       <w:tblGrid>
-        <w:gridCol w:w="285"/>
-        <w:gridCol w:w="8788"/>
+        <w:gridCol w:w="375"/>
+        <w:gridCol w:w="8698"/>
       </w:tblGrid>
       <w:tr>
         <w:trPr>
-          <w:divId w:val="441917659"/>
+          <w:divId w:val="1971786123"/>
           <w:tblCellSpacing w:w="15" w:type="dxa"/>
         </w:trPr>
         <w:tc>
@@ -1210,21 +1628,14 @@
               <w:rPr>
                 <w:noProof/>
               </w:rPr>
-              <w:t>Stiftung Warentest, „Corona-App - Stand</w:t>
-            </w:r>
-            <w:r>
-              <w:rPr>
-                <w:noProof/>
-              </w:rPr>
-              <w:softHyphen/>
-              <w:t>ort-Zugriff auf Android-Handys,“ 17 Juni 2020. [Online]. Available: https://www.test.de/Corona-App-Standort-Zugriff-auf-Android-Handys-5624423-0/. [Zugriff am 16 Januar 2023].</w:t>
+              <w:t>Tinder, „Tinder,“ 12 Januar 2023. [Online]. Available: https://play.google.com/store/apps/details?id=com.tinder&amp;hl=de&amp;gl=US. [Zugriff am 16 Januar 2023].</w:t>
             </w:r>
           </w:p>
         </w:tc>
       </w:tr>
       <w:tr>
         <w:trPr>
-          <w:divId w:val="441917659"/>
+          <w:divId w:val="1971786123"/>
           <w:tblCellSpacing w:w="15" w:type="dxa"/>
         </w:trPr>
         <w:tc>
@@ -1263,14 +1674,14 @@
               <w:rPr>
                 <w:noProof/>
               </w:rPr>
-              <w:t>Google, „Bluetooth Permissions,“ 12 Januar 2023. [Online]. Available: https://developer.android.com/guide/topics/connectivity/bluetooth/permissions. [Zugriff am 16 Januar 2023].</w:t>
+              <w:t>N. Hery-Moßmann, „So funktioniert AirDrop - einfach erklärt,“ Chip, 23 Juli 2022. [Online]. Available: https://praxistipps.chip.de/so-funktioniert-airdrop-einfach-erklaert_99963. [Zugriff am 16 Januar 2023].</w:t>
             </w:r>
           </w:p>
         </w:tc>
       </w:tr>
       <w:tr>
         <w:trPr>
-          <w:divId w:val="441917659"/>
+          <w:divId w:val="1971786123"/>
           <w:tblCellSpacing w:w="15" w:type="dxa"/>
         </w:trPr>
         <w:tc>
@@ -1309,6 +1720,427 @@
               <w:rPr>
                 <w:noProof/>
               </w:rPr>
+              <w:t>I. Bauer, „Nearby Share auf Android - so funktioniert's,“ Heise, 16 Mai 2022. [Online]. Available: https://www.heise.de/tipps-tricks/Nearby-Share-auf-Android-so-funktioniert-s-7095779.html. [Zugriff am 16 Januar 2023].</w:t>
+            </w:r>
+          </w:p>
+        </w:tc>
+      </w:tr>
+      <w:tr>
+        <w:trPr>
+          <w:divId w:val="1971786123"/>
+          <w:tblCellSpacing w:w="15" w:type="dxa"/>
+        </w:trPr>
+        <w:tc>
+          <w:tcPr>
+            <w:tcW w:w="50" w:type="pct"/>
+            <w:hideMark/>
+          </w:tcPr>
+          <w:p>
+            <w:pPr>
+              <w:pStyle w:val="Literaturverzeichnis"/>
+              <w:rPr>
+                <w:noProof/>
+              </w:rPr>
+            </w:pPr>
+            <w:r>
+              <w:rPr>
+                <w:noProof/>
+              </w:rPr>
+              <w:t xml:space="preserve">[4] </w:t>
+            </w:r>
+          </w:p>
+        </w:tc>
+        <w:tc>
+          <w:tcPr>
+            <w:tcW w:w="0" w:type="auto"/>
+            <w:hideMark/>
+          </w:tcPr>
+          <w:p>
+            <w:pPr>
+              <w:pStyle w:val="Literaturverzeichnis"/>
+              <w:rPr>
+                <w:noProof/>
+              </w:rPr>
+            </w:pPr>
+            <w:r>
+              <w:rPr>
+                <w:noProof/>
+              </w:rPr>
+              <w:t>Signal Foundation, „Signal - Sicherer Messenger,“ 11 Januar 2023. [Online]. Available: https://play.google.com/store/apps/details?id=org.thoughtcrime.securesms&amp;gl=DE. [Zugriff am 16 Januar 2023].</w:t>
+            </w:r>
+          </w:p>
+        </w:tc>
+      </w:tr>
+      <w:tr>
+        <w:trPr>
+          <w:divId w:val="1971786123"/>
+          <w:tblCellSpacing w:w="15" w:type="dxa"/>
+        </w:trPr>
+        <w:tc>
+          <w:tcPr>
+            <w:tcW w:w="50" w:type="pct"/>
+            <w:hideMark/>
+          </w:tcPr>
+          <w:p>
+            <w:pPr>
+              <w:pStyle w:val="Literaturverzeichnis"/>
+              <w:rPr>
+                <w:noProof/>
+              </w:rPr>
+            </w:pPr>
+            <w:r>
+              <w:rPr>
+                <w:noProof/>
+              </w:rPr>
+              <w:t xml:space="preserve">[5] </w:t>
+            </w:r>
+          </w:p>
+        </w:tc>
+        <w:tc>
+          <w:tcPr>
+            <w:tcW w:w="0" w:type="auto"/>
+            <w:hideMark/>
+          </w:tcPr>
+          <w:p>
+            <w:pPr>
+              <w:pStyle w:val="Literaturverzeichnis"/>
+              <w:rPr>
+                <w:noProof/>
+              </w:rPr>
+            </w:pPr>
+            <w:r>
+              <w:rPr>
+                <w:noProof/>
+              </w:rPr>
+              <w:t>Meta Platforms Inc., „Messenger,“ 13 Januar 2023. [Online]. Available: https://play.google.com/store/apps/details?id=com.facebook.orca&amp;gl=DE. [Zugriff am 16 Januar 2023].</w:t>
+            </w:r>
+          </w:p>
+        </w:tc>
+      </w:tr>
+      <w:tr>
+        <w:trPr>
+          <w:divId w:val="1971786123"/>
+          <w:tblCellSpacing w:w="15" w:type="dxa"/>
+        </w:trPr>
+        <w:tc>
+          <w:tcPr>
+            <w:tcW w:w="50" w:type="pct"/>
+            <w:hideMark/>
+          </w:tcPr>
+          <w:p>
+            <w:pPr>
+              <w:pStyle w:val="Literaturverzeichnis"/>
+              <w:rPr>
+                <w:noProof/>
+              </w:rPr>
+            </w:pPr>
+            <w:r>
+              <w:rPr>
+                <w:noProof/>
+              </w:rPr>
+              <w:t xml:space="preserve">[6] </w:t>
+            </w:r>
+          </w:p>
+        </w:tc>
+        <w:tc>
+          <w:tcPr>
+            <w:tcW w:w="0" w:type="auto"/>
+            <w:hideMark/>
+          </w:tcPr>
+          <w:p>
+            <w:pPr>
+              <w:pStyle w:val="Literaturverzeichnis"/>
+              <w:rPr>
+                <w:noProof/>
+              </w:rPr>
+            </w:pPr>
+            <w:r>
+              <w:rPr>
+                <w:noProof/>
+              </w:rPr>
+              <w:t>WhatsApp LLC, „WhatsApp Messenger,“ 5 Dezember 2022. [Online]. Available: https://play.google.com/store/apps/details?id=com.whatsapp&amp;gl=DE. [Zugriff am 16 Januar 2023].</w:t>
+            </w:r>
+          </w:p>
+        </w:tc>
+      </w:tr>
+      <w:tr>
+        <w:trPr>
+          <w:divId w:val="1971786123"/>
+          <w:tblCellSpacing w:w="15" w:type="dxa"/>
+        </w:trPr>
+        <w:tc>
+          <w:tcPr>
+            <w:tcW w:w="50" w:type="pct"/>
+            <w:hideMark/>
+          </w:tcPr>
+          <w:p>
+            <w:pPr>
+              <w:pStyle w:val="Literaturverzeichnis"/>
+              <w:rPr>
+                <w:noProof/>
+              </w:rPr>
+            </w:pPr>
+            <w:r>
+              <w:rPr>
+                <w:noProof/>
+              </w:rPr>
+              <w:t xml:space="preserve">[7] </w:t>
+            </w:r>
+          </w:p>
+        </w:tc>
+        <w:tc>
+          <w:tcPr>
+            <w:tcW w:w="0" w:type="auto"/>
+            <w:hideMark/>
+          </w:tcPr>
+          <w:p>
+            <w:pPr>
+              <w:pStyle w:val="Literaturverzeichnis"/>
+              <w:rPr>
+                <w:noProof/>
+              </w:rPr>
+            </w:pPr>
+            <w:r>
+              <w:rPr>
+                <w:noProof/>
+              </w:rPr>
+              <w:t>Threema GmbH, „Threema,“ 5 Januar 2023. [Online]. Available: https://play.google.com/store/apps/details?id=ch.threema.app&amp;gl=DE. [Zugriff am 16 Januar 2023].</w:t>
+            </w:r>
+          </w:p>
+        </w:tc>
+      </w:tr>
+      <w:tr>
+        <w:trPr>
+          <w:divId w:val="1971786123"/>
+          <w:tblCellSpacing w:w="15" w:type="dxa"/>
+        </w:trPr>
+        <w:tc>
+          <w:tcPr>
+            <w:tcW w:w="50" w:type="pct"/>
+            <w:hideMark/>
+          </w:tcPr>
+          <w:p>
+            <w:pPr>
+              <w:pStyle w:val="Literaturverzeichnis"/>
+              <w:rPr>
+                <w:noProof/>
+              </w:rPr>
+            </w:pPr>
+            <w:r>
+              <w:rPr>
+                <w:noProof/>
+              </w:rPr>
+              <w:t xml:space="preserve">[8] </w:t>
+            </w:r>
+          </w:p>
+        </w:tc>
+        <w:tc>
+          <w:tcPr>
+            <w:tcW w:w="0" w:type="auto"/>
+            <w:hideMark/>
+          </w:tcPr>
+          <w:p>
+            <w:pPr>
+              <w:pStyle w:val="Literaturverzeichnis"/>
+              <w:rPr>
+                <w:noProof/>
+              </w:rPr>
+            </w:pPr>
+            <w:r>
+              <w:rPr>
+                <w:noProof/>
+              </w:rPr>
+              <w:t>Snap Inc, „Snapchat,“ 12 Januar 2023. [Online]. Available: https://play.google.com/store/apps/details?id=com.snapchat.android&amp;gl=DE. [Zugriff am 16 Januar 2023].</w:t>
+            </w:r>
+          </w:p>
+        </w:tc>
+      </w:tr>
+      <w:tr>
+        <w:trPr>
+          <w:divId w:val="1971786123"/>
+          <w:tblCellSpacing w:w="15" w:type="dxa"/>
+        </w:trPr>
+        <w:tc>
+          <w:tcPr>
+            <w:tcW w:w="50" w:type="pct"/>
+            <w:hideMark/>
+          </w:tcPr>
+          <w:p>
+            <w:pPr>
+              <w:pStyle w:val="Literaturverzeichnis"/>
+              <w:rPr>
+                <w:noProof/>
+              </w:rPr>
+            </w:pPr>
+            <w:r>
+              <w:rPr>
+                <w:noProof/>
+              </w:rPr>
+              <w:t xml:space="preserve">[9] </w:t>
+            </w:r>
+          </w:p>
+        </w:tc>
+        <w:tc>
+          <w:tcPr>
+            <w:tcW w:w="0" w:type="auto"/>
+            <w:hideMark/>
+          </w:tcPr>
+          <w:p>
+            <w:pPr>
+              <w:pStyle w:val="Literaturverzeichnis"/>
+              <w:rPr>
+                <w:noProof/>
+              </w:rPr>
+            </w:pPr>
+            <w:r>
+              <w:rPr>
+                <w:noProof/>
+              </w:rPr>
+              <w:t>A. Soboth, „Farbe Rot: Bedeutung und Wirkung der Farbe Rot,“ Focus Online, 5 Februar 2019. [Online]. Available: https://praxistipps.focus.de/farbe-rot-bedeutung-und-wirkung-der-farbe-rot_107802. [Zugriff am 16 Januar 2023].</w:t>
+            </w:r>
+          </w:p>
+        </w:tc>
+      </w:tr>
+      <w:tr>
+        <w:trPr>
+          <w:divId w:val="1971786123"/>
+          <w:tblCellSpacing w:w="15" w:type="dxa"/>
+        </w:trPr>
+        <w:tc>
+          <w:tcPr>
+            <w:tcW w:w="50" w:type="pct"/>
+            <w:hideMark/>
+          </w:tcPr>
+          <w:p>
+            <w:pPr>
+              <w:pStyle w:val="Literaturverzeichnis"/>
+              <w:rPr>
+                <w:noProof/>
+              </w:rPr>
+            </w:pPr>
+            <w:r>
+              <w:rPr>
+                <w:noProof/>
+              </w:rPr>
+              <w:t xml:space="preserve">[10] </w:t>
+            </w:r>
+          </w:p>
+        </w:tc>
+        <w:tc>
+          <w:tcPr>
+            <w:tcW w:w="0" w:type="auto"/>
+            <w:hideMark/>
+          </w:tcPr>
+          <w:p>
+            <w:pPr>
+              <w:pStyle w:val="Literaturverzeichnis"/>
+              <w:rPr>
+                <w:noProof/>
+              </w:rPr>
+            </w:pPr>
+            <w:r>
+              <w:rPr>
+                <w:noProof/>
+              </w:rPr>
+              <w:t>Stiftung Warentest, „Corona-App - Stand</w:t>
+            </w:r>
+            <w:r>
+              <w:rPr>
+                <w:noProof/>
+              </w:rPr>
+              <w:softHyphen/>
+              <w:t>ort-Zugriff auf Android-Handys,“ 17 Juni 2020. [Online]. Available: https://www.test.de/Corona-App-Standort-Zugriff-auf-Android-Handys-5624423-0/. [Zugriff am 16 Januar 2023].</w:t>
+            </w:r>
+          </w:p>
+        </w:tc>
+      </w:tr>
+      <w:tr>
+        <w:trPr>
+          <w:divId w:val="1971786123"/>
+          <w:tblCellSpacing w:w="15" w:type="dxa"/>
+        </w:trPr>
+        <w:tc>
+          <w:tcPr>
+            <w:tcW w:w="50" w:type="pct"/>
+            <w:hideMark/>
+          </w:tcPr>
+          <w:p>
+            <w:pPr>
+              <w:pStyle w:val="Literaturverzeichnis"/>
+              <w:rPr>
+                <w:noProof/>
+              </w:rPr>
+            </w:pPr>
+            <w:r>
+              <w:rPr>
+                <w:noProof/>
+              </w:rPr>
+              <w:t xml:space="preserve">[11] </w:t>
+            </w:r>
+          </w:p>
+        </w:tc>
+        <w:tc>
+          <w:tcPr>
+            <w:tcW w:w="0" w:type="auto"/>
+            <w:hideMark/>
+          </w:tcPr>
+          <w:p>
+            <w:pPr>
+              <w:pStyle w:val="Literaturverzeichnis"/>
+              <w:rPr>
+                <w:noProof/>
+              </w:rPr>
+            </w:pPr>
+            <w:r>
+              <w:rPr>
+                <w:noProof/>
+              </w:rPr>
+              <w:t>Google Inc., „Bluetooth Permissions,“ 12 Januar 2023. [Online]. Available: https://developer.android.com/guide/topics/connectivity/bluetooth/permissions. [Zugriff am 16 Januar 2023].</w:t>
+            </w:r>
+          </w:p>
+        </w:tc>
+      </w:tr>
+      <w:tr>
+        <w:trPr>
+          <w:divId w:val="1971786123"/>
+          <w:tblCellSpacing w:w="15" w:type="dxa"/>
+        </w:trPr>
+        <w:tc>
+          <w:tcPr>
+            <w:tcW w:w="50" w:type="pct"/>
+            <w:hideMark/>
+          </w:tcPr>
+          <w:p>
+            <w:pPr>
+              <w:pStyle w:val="Literaturverzeichnis"/>
+              <w:rPr>
+                <w:noProof/>
+              </w:rPr>
+            </w:pPr>
+            <w:r>
+              <w:rPr>
+                <w:noProof/>
+              </w:rPr>
+              <w:t xml:space="preserve">[12] </w:t>
+            </w:r>
+          </w:p>
+        </w:tc>
+        <w:tc>
+          <w:tcPr>
+            <w:tcW w:w="0" w:type="auto"/>
+            <w:hideMark/>
+          </w:tcPr>
+          <w:p>
+            <w:pPr>
+              <w:pStyle w:val="Literaturverzeichnis"/>
+              <w:rPr>
+                <w:noProof/>
+              </w:rPr>
+            </w:pPr>
+            <w:r>
+              <w:rPr>
+                <w:noProof/>
+              </w:rPr>
               <w:t xml:space="preserve">W. O. Galitz, The Essential Guide to User Interface Design, Hoboken: Wiley, 2007. </w:t>
             </w:r>
           </w:p>
@@ -1317,7 +2149,7 @@
     </w:tbl>
     <w:p>
       <w:pPr>
-        <w:divId w:val="441917659"/>
+        <w:divId w:val="1971786123"/>
         <w:rPr>
           <w:noProof/>
         </w:rPr>
@@ -1822,12 +2654,28 @@
       </w:rPr>
       <w:t xml:space="preserve">‘ </w:t>
     </w:r>
+    <w:proofErr w:type="spellStart"/>
     <w:r>
       <w:rPr>
         <w:lang w:val="en-US"/>
       </w:rPr>
-      <w:t>im Wintersemester</w:t>
+      <w:t>im</w:t>
     </w:r>
+    <w:proofErr w:type="spellEnd"/>
+    <w:r>
+      <w:rPr>
+        <w:lang w:val="en-US"/>
+      </w:rPr>
+      <w:t xml:space="preserve"> </w:t>
+    </w:r>
+    <w:proofErr w:type="spellStart"/>
+    <w:r>
+      <w:rPr>
+        <w:lang w:val="en-US"/>
+      </w:rPr>
+      <w:t>Wintersemester</w:t>
+    </w:r>
+    <w:proofErr w:type="spellEnd"/>
     <w:r>
       <w:rPr>
         <w:lang w:val="en-US"/>
@@ -3611,7 +4459,7 @@
     <b:MonthAccessed>Januar</b:MonthAccessed>
     <b:DayAccessed>16</b:DayAccessed>
     <b:URL>https://www.test.de/Corona-App-Standort-Zugriff-auf-Android-Handys-5624423-0/</b:URL>
-    <b:RefOrder>7</b:RefOrder>
+    <b:RefOrder>10</b:RefOrder>
   </b:Source>
   <b:Source>
     <b:Tag>Wil07</b:Tag>
@@ -3632,7 +4480,7 @@
         </b:NameList>
       </b:Author>
     </b:Author>
-    <b:RefOrder>9</b:RefOrder>
+    <b:RefOrder>12</b:RefOrder>
   </b:Source>
   <b:Source>
     <b:Tag>Sig23</b:Tag>
@@ -3651,7 +4499,7 @@
     <b:MonthAccessed>Januar</b:MonthAccessed>
     <b:DayAccessed>16</b:DayAccessed>
     <b:URL>https://play.google.com/store/apps/details?id=org.thoughtcrime.securesms&amp;gl=DE</b:URL>
-    <b:RefOrder>1</b:RefOrder>
+    <b:RefOrder>4</b:RefOrder>
   </b:Source>
   <b:Source>
     <b:Tag>Goo23</b:Tag>
@@ -3670,7 +4518,7 @@
     <b:MonthAccessed>Januar</b:MonthAccessed>
     <b:DayAccessed>16</b:DayAccessed>
     <b:URL>https://developer.android.com/guide/topics/connectivity/bluetooth/permissions</b:URL>
-    <b:RefOrder>8</b:RefOrder>
+    <b:RefOrder>11</b:RefOrder>
   </b:Source>
   <b:Source>
     <b:Tag>Thr23</b:Tag>
@@ -3689,7 +4537,7 @@
     <b:MonthAccessed>Januar</b:MonthAccessed>
     <b:DayAccessed>16</b:DayAccessed>
     <b:URL>https://play.google.com/store/apps/details?id=ch.threema.app&amp;gl=DE</b:URL>
-    <b:RefOrder>4</b:RefOrder>
+    <b:RefOrder>7</b:RefOrder>
   </b:Source>
   <b:Source>
     <b:Tag>Met23</b:Tag>
@@ -3708,7 +4556,7 @@
     <b:MonthAccessed>Januar</b:MonthAccessed>
     <b:DayAccessed>16</b:DayAccessed>
     <b:URL>https://play.google.com/store/apps/details?id=com.facebook.orca&amp;gl=DE</b:URL>
-    <b:RefOrder>2</b:RefOrder>
+    <b:RefOrder>5</b:RefOrder>
   </b:Source>
   <b:Source>
     <b:Tag>Wha22</b:Tag>
@@ -3727,7 +4575,7 @@
     <b:MonthAccessed>Januar</b:MonthAccessed>
     <b:DayAccessed>16</b:DayAccessed>
     <b:URL>https://play.google.com/store/apps/details?id=com.whatsapp&amp;gl=DE</b:URL>
-    <b:RefOrder>3</b:RefOrder>
+    <b:RefOrder>6</b:RefOrder>
   </b:Source>
   <b:Source>
     <b:Tag>Sna23</b:Tag>
@@ -3746,7 +4594,7 @@
     <b:MonthAccessed>Januar</b:MonthAccessed>
     <b:DayAccessed>16</b:DayAccessed>
     <b:URL>https://play.google.com/store/apps/details?id=com.snapchat.android&amp;gl=DE</b:URL>
-    <b:RefOrder>5</b:RefOrder>
+    <b:RefOrder>8</b:RefOrder>
   </b:Source>
   <b:Source>
     <b:Tag>Ali19</b:Tag>
@@ -3771,13 +4619,82 @@
     <b:MonthAccessed>Januar</b:MonthAccessed>
     <b:DayAccessed>16</b:DayAccessed>
     <b:URL>https://praxistipps.focus.de/farbe-rot-bedeutung-und-wirkung-der-farbe-rot_107802</b:URL>
-    <b:RefOrder>6</b:RefOrder>
+    <b:RefOrder>9</b:RefOrder>
+  </b:Source>
+  <b:Source>
+    <b:Tag>Tin23</b:Tag>
+    <b:SourceType>InternetSite</b:SourceType>
+    <b:Guid>{8E16E6CF-DB8D-419A-85F8-4E744F78130A}</b:Guid>
+    <b:Author>
+      <b:Author>
+        <b:Corporate>Tinder</b:Corporate>
+      </b:Author>
+    </b:Author>
+    <b:Title>Tinder</b:Title>
+    <b:Year>2023</b:Year>
+    <b:Month>Januar</b:Month>
+    <b:Day>12</b:Day>
+    <b:YearAccessed>2023</b:YearAccessed>
+    <b:MonthAccessed>Januar</b:MonthAccessed>
+    <b:DayAccessed>16</b:DayAccessed>
+    <b:URL>https://play.google.com/store/apps/details?id=com.tinder&amp;hl=de&amp;gl=US</b:URL>
+    <b:RefOrder>1</b:RefOrder>
+  </b:Source>
+  <b:Source>
+    <b:Tag>Nic22</b:Tag>
+    <b:SourceType>InternetSite</b:SourceType>
+    <b:Guid>{F8391504-5C25-4F5D-A510-5A1DC834D99C}</b:Guid>
+    <b:Author>
+      <b:Author>
+        <b:NameList>
+          <b:Person>
+            <b:Last>Hery-Moßmann</b:Last>
+            <b:First>Nicole</b:First>
+          </b:Person>
+        </b:NameList>
+      </b:Author>
+    </b:Author>
+    <b:Title>So funktioniert AirDrop - einfach erklärt</b:Title>
+    <b:ProductionCompany>Chip</b:ProductionCompany>
+    <b:Year>2022</b:Year>
+    <b:Month>Juli</b:Month>
+    <b:Day>23</b:Day>
+    <b:YearAccessed>2023</b:YearAccessed>
+    <b:MonthAccessed>Januar</b:MonthAccessed>
+    <b:DayAccessed>16</b:DayAccessed>
+    <b:URL>https://praxistipps.chip.de/so-funktioniert-airdrop-einfach-erklaert_99963</b:URL>
+    <b:RefOrder>2</b:RefOrder>
+  </b:Source>
+  <b:Source>
+    <b:Tag>Isa22</b:Tag>
+    <b:SourceType>InternetSite</b:SourceType>
+    <b:Guid>{F462BCD0-7CD5-46E4-B821-F46D10F75467}</b:Guid>
+    <b:Author>
+      <b:Author>
+        <b:NameList>
+          <b:Person>
+            <b:Last>Bauer</b:Last>
+            <b:First>Isabelle</b:First>
+          </b:Person>
+        </b:NameList>
+      </b:Author>
+    </b:Author>
+    <b:Title>Nearby Share auf Android - so funktioniert's </b:Title>
+    <b:ProductionCompany>Heise</b:ProductionCompany>
+    <b:Year>2022</b:Year>
+    <b:Month>Mai</b:Month>
+    <b:Day>16</b:Day>
+    <b:YearAccessed>2023</b:YearAccessed>
+    <b:MonthAccessed>Januar</b:MonthAccessed>
+    <b:DayAccessed>16</b:DayAccessed>
+    <b:URL>https://www.heise.de/tipps-tricks/Nearby-Share-auf-Android-so-funktioniert-s-7095779.html</b:URL>
+    <b:RefOrder>3</b:RefOrder>
   </b:Source>
 </b:Sources>
 </file>
 
 <file path=customXml/itemProps1.xml><?xml version="1.0" encoding="utf-8"?>
-<ds:datastoreItem xmlns:ds="http://schemas.openxmlformats.org/officeDocument/2006/customXml" ds:itemID="{8BA33101-E946-4102-8FF0-A51C2F443623}">
+<ds:datastoreItem xmlns:ds="http://schemas.openxmlformats.org/officeDocument/2006/customXml" ds:itemID="{60E104C3-23D6-4E89-88E3-F599833CDFD8}">
   <ds:schemaRefs>
     <ds:schemaRef ds:uri="http://schemas.openxmlformats.org/officeDocument/2006/bibliography"/>
   </ds:schemaRefs>

</xml_diff>

<commit_message>
Projektbericht Kapitel 3 angefangen
</commit_message>
<xml_diff>
--- a/Projektbericht.docx
+++ b/Projektbericht.docx
@@ -6,11 +6,9 @@
       <w:pPr>
         <w:pStyle w:val="Titel"/>
       </w:pPr>
-      <w:proofErr w:type="spellStart"/>
       <w:r>
         <w:t>NearbyChat</w:t>
       </w:r>
-      <w:proofErr w:type="spellEnd"/>
     </w:p>
     <w:p>
       <w:pPr>
@@ -201,137 +199,111 @@
         <w:rPr>
           <w:sz w:val="20"/>
         </w:rPr>
-        <w:t xml:space="preserve">Die App </w:t>
-      </w:r>
-      <w:proofErr w:type="spellStart"/>
-      <w:r>
-        <w:rPr>
-          <w:sz w:val="20"/>
-        </w:rPr>
+        <w:t>Die App NearbyChat bietet eine verbindungslose Kommunikation in Form von Chats zwischen mehreren Nutzern in der Nähe an. Nutzer haben Profile und getätigte Chats können gespeichert werden. Für die Realisierung der Kommunikation zwischen den Geräten wird ein Mesh, basierend auf Bluetooth Low Energy Advertisements aufgebaut. Dadurch wird die geringere Reichweite von Bluetooth deutlich erweitert.</w:t>
+      </w:r>
+    </w:p>
+    <w:p>
+      <w:pPr>
+        <w:pStyle w:val="berschrift1"/>
+      </w:pPr>
+      <w:bookmarkStart w:id="0" w:name="_Hlk124453531"/>
+      <w:r>
+        <w:t>Einleitung</w:t>
+      </w:r>
+    </w:p>
+    <w:p>
+      <w:r>
+        <w:t>[TODO]</w:t>
+      </w:r>
+    </w:p>
+    <w:p>
+      <w:pPr>
+        <w:pStyle w:val="Listenabsatz"/>
+        <w:numPr>
+          <w:ilvl w:val="0"/>
+          <w:numId w:val="5"/>
+        </w:numPr>
+      </w:pPr>
+      <w:r>
+        <w:t>Aufbau der Arbeit</w:t>
+      </w:r>
+    </w:p>
+    <w:bookmarkEnd w:id="0"/>
+    <w:p>
+      <w:pPr>
+        <w:pStyle w:val="berschrift1"/>
+      </w:pPr>
+      <w:r>
+        <w:t>Konzept</w:t>
+      </w:r>
+    </w:p>
+    <w:p>
+      <w:r>
+        <w:t xml:space="preserve">Das Konzept lässt sich in mehrere Teilkonzepte unterteilen: </w:t>
+      </w:r>
+      <w:r>
+        <w:t>Das Basiskonzept, welches die App dem Nutzer bieten soll,</w:t>
+      </w:r>
+      <w:r>
+        <w:t xml:space="preserve"> das Design</w:t>
+      </w:r>
+      <w:r>
+        <w:t xml:space="preserve"> mit Logo und Namen</w:t>
+      </w:r>
+      <w:r>
+        <w:t>,</w:t>
+      </w:r>
+      <w:r>
+        <w:t xml:space="preserve"> </w:t>
+      </w:r>
+      <w:r>
+        <w:t>d</w:t>
+      </w:r>
+      <w:r>
+        <w:t>as Interaktionskonzept,</w:t>
+      </w:r>
+      <w:r>
+        <w:t xml:space="preserve"> welches die Interaktion des Nutzers mit der App beschreibt,</w:t>
+      </w:r>
+      <w:r>
+        <w:t xml:space="preserve"> das Konzept der Bluetooth-Kommunikation</w:t>
+      </w:r>
+      <w:r>
+        <w:t xml:space="preserve"> zwischen den Geräten</w:t>
+      </w:r>
+      <w:r>
+        <w:t xml:space="preserve"> und das Datenmodell</w:t>
+      </w:r>
+      <w:r>
+        <w:t xml:space="preserve"> zur Abbildung der zu persistierenden Daten</w:t>
+      </w:r>
+      <w:r>
+        <w:t xml:space="preserve">. </w:t>
+      </w:r>
+    </w:p>
+    <w:p>
+      <w:pPr>
+        <w:pStyle w:val="berschrift2"/>
+      </w:pPr>
+      <w:r>
+        <w:t>Basiskonzept</w:t>
+      </w:r>
+    </w:p>
+    <w:p>
+      <w:r>
+        <w:t xml:space="preserve">Das Basiskonzept von </w:t>
+      </w:r>
+      <w:r>
+        <w:t>„</w:t>
+      </w:r>
+      <w:r>
         <w:t>NearbyChat</w:t>
       </w:r>
-      <w:proofErr w:type="spellEnd"/>
-      <w:r>
-        <w:rPr>
-          <w:sz w:val="20"/>
-        </w:rPr>
-        <w:t xml:space="preserve"> bietet eine verbindungslose Kommunikation in Form von Chats zwischen mehreren Nutzern in der Nähe an. Nutzer haben Profile und getätigte Chats können gespeichert werden. Für die Realisierung der Kommunikation zwischen den Geräten wird ein Mesh, basierend auf Bluetooth Low Energy </w:t>
-      </w:r>
-      <w:proofErr w:type="spellStart"/>
-      <w:r>
-        <w:rPr>
-          <w:sz w:val="20"/>
-        </w:rPr>
-        <w:t>Advertisements</w:t>
-      </w:r>
-      <w:proofErr w:type="spellEnd"/>
-      <w:r>
-        <w:rPr>
-          <w:sz w:val="20"/>
-        </w:rPr>
-        <w:t xml:space="preserve"> aufgebaut. Dadurch wird die geringere Reichweite von Bluetooth deutlich erweitert.</w:t>
-      </w:r>
-    </w:p>
-    <w:p>
-      <w:pPr>
-        <w:pStyle w:val="berschrift1"/>
-      </w:pPr>
-      <w:bookmarkStart w:id="0" w:name="_Hlk124453531"/>
-      <w:r>
-        <w:t>Einleitung</w:t>
-      </w:r>
-    </w:p>
-    <w:p>
-      <w:r>
-        <w:t>[TODO]</w:t>
-      </w:r>
-    </w:p>
-    <w:bookmarkEnd w:id="0"/>
-    <w:p>
-      <w:pPr>
-        <w:pStyle w:val="berschrift1"/>
-      </w:pPr>
-      <w:r>
-        <w:t>Konzept</w:t>
-      </w:r>
-    </w:p>
-    <w:p>
-      <w:r>
-        <w:t xml:space="preserve">Das Konzept lässt sich in mehrere Teilkonzepte unterteilen: </w:t>
-      </w:r>
-      <w:r>
-        <w:t>Das Basiskonzept, welches die App dem Nutzer bieten soll,</w:t>
-      </w:r>
-      <w:r>
-        <w:t xml:space="preserve"> das Design</w:t>
-      </w:r>
-      <w:r>
-        <w:t xml:space="preserve"> mit Logo und Namen</w:t>
-      </w:r>
-      <w:r>
-        <w:t>,</w:t>
-      </w:r>
-      <w:r>
-        <w:t xml:space="preserve"> </w:t>
-      </w:r>
-      <w:r>
-        <w:t>d</w:t>
-      </w:r>
-      <w:r>
-        <w:t>as Interaktionskonzept,</w:t>
-      </w:r>
-      <w:r>
-        <w:t xml:space="preserve"> welches die Interaktion des Nutzers mit der App beschreibt,</w:t>
-      </w:r>
-      <w:r>
-        <w:t xml:space="preserve"> das Konzept der Bluetooth-Kommunikation</w:t>
-      </w:r>
-      <w:r>
-        <w:t xml:space="preserve"> zwischen den Geräten</w:t>
-      </w:r>
-      <w:r>
-        <w:t xml:space="preserve"> und das Datenmodell</w:t>
-      </w:r>
-      <w:r>
-        <w:t xml:space="preserve"> zur Abbildung der zu persistierenden Daten</w:t>
-      </w:r>
-      <w:r>
-        <w:t xml:space="preserve">. </w:t>
-      </w:r>
-    </w:p>
-    <w:p>
-      <w:pPr>
-        <w:pStyle w:val="berschrift2"/>
-      </w:pPr>
-      <w:r>
-        <w:t>Basiskonzept</w:t>
-      </w:r>
-    </w:p>
-    <w:p>
-      <w:r>
-        <w:t xml:space="preserve">Das Basiskonzept von </w:t>
-      </w:r>
-      <w:r>
-        <w:t>„</w:t>
-      </w:r>
-      <w:proofErr w:type="spellStart"/>
-      <w:r>
-        <w:t>NearbyChat</w:t>
-      </w:r>
-      <w:proofErr w:type="spellEnd"/>
       <w:r>
         <w:t>“</w:t>
       </w:r>
       <w:r>
-        <w:t xml:space="preserve"> sieht vor, dass mehrere Smartphones über Bluetooth Low Energy </w:t>
-      </w:r>
-      <w:proofErr w:type="spellStart"/>
-      <w:r>
-        <w:t>Advertisements</w:t>
-      </w:r>
-      <w:proofErr w:type="spellEnd"/>
-      <w:r>
-        <w:t xml:space="preserve"> ein Mesh bilden. Über dieses Mesh soll ein Austausch von Nachrichten geschehen. </w:t>
+        <w:t xml:space="preserve"> sieht vor, dass mehrere Smartphones über Bluetooth Low Energy Advertisements ein Mesh bilden. Über dieses Mesh soll ein Austausch von Nachrichten geschehen. </w:t>
       </w:r>
       <w:r>
         <w:t xml:space="preserve">Diese Nachrichten sollen zur Einordnung den Zeitpunkt des Absendens enthalten. </w:t>
@@ -340,15 +312,7 @@
         <w:t>Darüber hinaus sollen ebenfalls Profile ausgetauscht werden. Diese Profile sollen erste Informationen über den Nutzer bieten. Sie werden genutzt, um verfügbare Nutzer oder auch gespeicherte Chats anzuzeigen.</w:t>
       </w:r>
       <w:r>
-        <w:t xml:space="preserve"> Ein Profil beinhaltet einen Namen und eine kurze Beschreibung. Aufgrund der Tatsache, dass sich über Bluetooth Low Energy </w:t>
-      </w:r>
-      <w:proofErr w:type="spellStart"/>
-      <w:r>
-        <w:t>Advertisements</w:t>
-      </w:r>
-      <w:proofErr w:type="spellEnd"/>
-      <w:r>
-        <w:t xml:space="preserve"> nur wenige Daten in ausreichend schneller Zeit übertragen lassen, ist der Inhalt von Nachrichten auf 64 Zeichen begrenzt. Der Name im Profil ist auf 16 und die Beschreibung auf 32 Zeichen begrenzt. In den meisten Profilen würde ein Profilbild verwendet werden. Da dies aber aufgrund der geringen Übertragungsrate nur sehr langsam übertragen werden könnte, ist eine Profilfarbe eingeführt worden. Diese bietet bei geringem Übertragungsaufwand eine hohe Individualität.</w:t>
+        <w:t xml:space="preserve"> Ein Profil beinhaltet einen Namen und eine kurze Beschreibung. Aufgrund der Tatsache, dass sich über Bluetooth Low Energy Advertisements nur wenige Daten in ausreichend schneller Zeit übertragen lassen, ist der Inhalt von Nachrichten auf 64 Zeichen begrenzt. Der Name im Profil ist auf 16 und die Beschreibung auf 32 Zeichen begrenzt. In den meisten Profilen würde ein Profilbild verwendet werden. Da dies aber aufgrund der geringen Übertragungsrate nur sehr langsam übertragen werden könnte, ist eine Profilfarbe eingeführt worden. Diese bietet bei geringem Übertragungsaufwand eine hohe Individualität.</w:t>
       </w:r>
     </w:p>
     <w:p>
@@ -406,10 +370,7 @@
         <w:t xml:space="preserve"> </w:t>
       </w:r>
       <w:r>
-        <w:t>zur Übertragung der Daten</w:t>
-      </w:r>
-      <w:r>
-        <w:t xml:space="preserve"> das Internet und nicht Bluetooth </w:t>
+        <w:t xml:space="preserve">zur Übertragung der Daten das Internet und nicht Bluetooth </w:t>
       </w:r>
       <w:sdt>
         <w:sdtPr>
@@ -438,23 +399,7 @@
         </w:sdtContent>
       </w:sdt>
       <w:r>
-        <w:t xml:space="preserve">. In der Funktion etwas ähnlicher sind Apples </w:t>
-      </w:r>
-      <w:proofErr w:type="spellStart"/>
-      <w:r>
-        <w:t>AirDrop</w:t>
-      </w:r>
-      <w:proofErr w:type="spellEnd"/>
-      <w:r>
-        <w:t xml:space="preserve"> und das Pendant </w:t>
-      </w:r>
-      <w:proofErr w:type="spellStart"/>
-      <w:r>
-        <w:t>Nearby</w:t>
-      </w:r>
-      <w:proofErr w:type="spellEnd"/>
-      <w:r>
-        <w:t xml:space="preserve"> Share von Android. Sie verwenden Bluetooth und WLAN zur Übertragung von Daten, wie Fotos oder Videos</w:t>
+        <w:t>. In der Funktion etwas ähnlicher sind Apples AirDrop und das Pendant Nearby Share von Android. Sie verwenden Bluetooth und WLAN zur Übertragung von Daten, wie Fotos oder Videos</w:t>
       </w:r>
       <w:r>
         <w:t xml:space="preserve"> </w:t>
@@ -778,15 +723,7 @@
     </w:p>
     <w:p>
       <w:r>
-        <w:t>Der Name „</w:t>
-      </w:r>
-      <w:proofErr w:type="spellStart"/>
-      <w:r>
-        <w:t>NearbyChat</w:t>
-      </w:r>
-      <w:proofErr w:type="spellEnd"/>
-      <w:r>
-        <w:t>“ beschreibt direkt die Hauptfunktion der App: Das kommunizieren mit sich in der Nähe befindlichen Menschen. Er ist simpel und kurz und daher trotz der Sprache Englisch auch für Deutschsprachige leicht verständlich. Darüber hinaus bietet der Name einen guten Wiedererkennungswert und könnte aufgrund der Internationalität auch in anderen Ländern eingesetzt werden.</w:t>
+        <w:t>Der Name „NearbyChat“ beschreibt direkt die Hauptfunktion der App: Das kommunizieren mit sich in der Nähe befindlichen Menschen. Er ist simpel und kurz und daher trotz der Sprache Englisch auch für Deutschsprachige leicht verständlich. Darüber hinaus bietet der Name einen guten Wiedererkennungswert und könnte aufgrund der Internationalität auch in anderen Ländern eingesetzt werden.</w:t>
       </w:r>
     </w:p>
     <w:p>
@@ -1270,10 +1207,7 @@
         <w:t>Für die App sollen Nachrichten und</w:t>
       </w:r>
       <w:r>
-        <w:t xml:space="preserve"> das eigene Profil, sowie </w:t>
-      </w:r>
-      <w:r>
-        <w:t>fremde Profile</w:t>
+        <w:t xml:space="preserve"> das eigene Profil, sowie fremde Profile</w:t>
       </w:r>
       <w:r>
         <w:t xml:space="preserve"> persistiert werden. Die Entitäten sind daher „Message“</w:t>
@@ -1284,11 +1218,9 @@
       <w:r>
         <w:t xml:space="preserve"> „</w:t>
       </w:r>
-      <w:proofErr w:type="spellStart"/>
       <w:r>
         <w:t>OwnProfile</w:t>
       </w:r>
-      <w:proofErr w:type="spellEnd"/>
       <w:r>
         <w:t>“</w:t>
       </w:r>
@@ -1352,37 +1284,196 @@
       <w:r>
         <w:t xml:space="preserve">Fremde Profile enthalten, genauso wie das eigene, die Adresse, den Namen die Beschreibung und die Farbe. Darüber Hinaus enthalten sie den Zeitstempel der letzten Interaktion, also einer gesendeten oder empfangenen Nachricht und einen Wert, ob es noch ungelesene Nachrichten gibt oder nicht. Ein fremdes Profil umfasst allerdings noch zwei weitere Attribute, die nicht in der Datenbank persistiert werden: Der Hop-Count, also die Anzahl der Geräte auf dem Weg durch das Mesh zum Ziel, und die </w:t>
       </w:r>
-      <w:proofErr w:type="spellStart"/>
-      <w:r>
-        <w:t>Received</w:t>
-      </w:r>
-      <w:proofErr w:type="spellEnd"/>
-      <w:r>
-        <w:t xml:space="preserve"> Signal </w:t>
-      </w:r>
-      <w:proofErr w:type="spellStart"/>
-      <w:r>
-        <w:t>Strength</w:t>
-      </w:r>
-      <w:proofErr w:type="spellEnd"/>
+      <w:r>
+        <w:t>Received Signal Strength Indication</w:t>
+      </w:r>
+      <w:r>
+        <w:t>, kurz RSSI, zur Beschreibung der Empfangsstärke. Diese Informationen werden nur zur Laufzeit persistent gehalten.</w:t>
+      </w:r>
+    </w:p>
+    <w:p>
+      <w:pPr>
+        <w:pStyle w:val="berschrift1"/>
+      </w:pPr>
+      <w:r>
+        <w:t>Realisierung</w:t>
+      </w:r>
+    </w:p>
+    <w:p>
+      <w:r>
+        <w:t xml:space="preserve">Zur Realisierung werden viele Funktionen </w:t>
+      </w:r>
+      <w:r>
+        <w:t>von</w:t>
+      </w:r>
+      <w:r>
+        <w:t xml:space="preserve"> Android Jetpack verwendet. </w:t>
+      </w:r>
+      <w:r>
+        <w:t>Android Jetpack ist eine Menge an Libraries für die Entwicklung von Android. Es bietet</w:t>
+      </w:r>
+      <w:r>
+        <w:t xml:space="preserve"> viele Funktionen zum einfachen und schnellen Umsetzen einer App, die mit mehreren Android Versionen kompatibel ist. </w:t>
+      </w:r>
+      <w:r>
+        <w:t xml:space="preserve">Darüber hinaus lässt sich mit </w:t>
+      </w:r>
+      <w:r>
+        <w:t>Jetpack</w:t>
+      </w:r>
+      <w:r>
+        <w:t xml:space="preserve"> der Code</w:t>
+      </w:r>
+      <w:r>
+        <w:t xml:space="preserve"> schlanker </w:t>
+      </w:r>
+      <w:r>
+        <w:t xml:space="preserve">halten und Best Practices besser umsetzen </w:t>
+      </w:r>
+      <w:sdt>
+        <w:sdtPr>
+          <w:id w:val="1903013386"/>
+          <w:citation/>
+        </w:sdtPr>
+        <w:sdtContent>
+          <w:r>
+            <w:fldChar w:fldCharType="begin"/>
+          </w:r>
+          <w:r>
+            <w:instrText xml:space="preserve">CITATION And23 \l 1031 </w:instrText>
+          </w:r>
+          <w:r>
+            <w:fldChar w:fldCharType="separate"/>
+          </w:r>
+          <w:r>
+            <w:rPr>
+              <w:noProof/>
+            </w:rPr>
+            <w:t>[13]</w:t>
+          </w:r>
+          <w:r>
+            <w:fldChar w:fldCharType="end"/>
+          </w:r>
+        </w:sdtContent>
+      </w:sdt>
+      <w:r>
+        <w:t>.</w:t>
+      </w:r>
+    </w:p>
+    <w:p>
+      <w:r>
+        <w:t>Im Folgenden wird auf die Besonderheiten der Realisierung im Bereich Softwaredesign, User Interface, Bluetooth-Kommunikation und Datenhaltung eingegangen.</w:t>
+      </w:r>
+    </w:p>
+    <w:p>
+      <w:pPr>
+        <w:pStyle w:val="berschrift2"/>
+      </w:pPr>
+      <w:r>
+        <w:t>Softwaredesign</w:t>
+      </w:r>
+    </w:p>
+    <w:p>
+      <w:r>
+        <w:t>[TODO]</w:t>
+      </w:r>
+    </w:p>
+    <w:p>
+      <w:pPr>
+        <w:pStyle w:val="berschrift2"/>
+      </w:pPr>
+      <w:r>
+        <w:lastRenderedPageBreak/>
+        <w:t>Realisierung des User Interfaces</w:t>
+      </w:r>
+    </w:p>
+    <w:p>
+      <w:r>
+        <w:t>Die Besonderheiten bei der Realisierung des User Interfaces beginnen bereits beim Splash-Screen. Dieser muss die Besonderheiten von Android zur Anforderung von Permissions und zur Initiierung von Änderungen an den Einstellungen beachten: Wenn die App Permissions über das System anfordern lässt, werden diese nur einmalig durch das System abgefragt und bei Ablehnung durch den Benutzer auch bei erneuter Initiierung nicht erneut abgefragt. Daher muss die App nach dem Versuch der Anforderung von Permissions über das System eine alternative Behandlung für fehlende Permissions aufweisen. Diese wird konkret durch eine Popup-Benachrichtigung mit Verlinkung zu den entsprechenden Einstellungen umgesetzt. Die Aktivierung von Bluetooth erfolgt durch eine Anfrage an das System, w</w:t>
+      </w:r>
+      <w:r>
+        <w:t xml:space="preserve">elches nach Bestätigung des Nutzers Bluetooth aktiviert. Für die Ortungsdienste hingegen bietet das System keine Möglichkeit der Abfrage in dieser Form. Daher muss auch hier eine eigen Popup-Benachrichtigung erstellt werden, die auf die entsprechende Stelle in den Einstellungen verweist. </w:t>
+      </w:r>
+      <w:r>
+        <w:t>Allgemein werden Permissions und Änderungen von Einstellungen nur gefordert, wenn sie nicht bereits</w:t>
+      </w:r>
       <w:r>
         <w:t xml:space="preserve"> </w:t>
       </w:r>
-      <w:proofErr w:type="spellStart"/>
-      <w:r>
-        <w:t>Indication</w:t>
-      </w:r>
-      <w:proofErr w:type="spellEnd"/>
-      <w:r>
-        <w:t>, kurz RSSI, zur Beschreibung der Empfangsstärke. Diese Informationen werden nur zur Laufzeit persistent gehalten.</w:t>
-      </w:r>
-    </w:p>
-    <w:p>
-      <w:pPr>
-        <w:pStyle w:val="berschrift1"/>
-      </w:pPr>
-      <w:r>
-        <w:t>Realisierung</w:t>
+      <w:r>
+        <w:t xml:space="preserve">erteilt bzw. angepasst </w:t>
+      </w:r>
+      <w:r>
+        <w:t xml:space="preserve">sind. Sie werden </w:t>
+      </w:r>
+      <w:r>
+        <w:t>allerdings auch so lange</w:t>
+      </w:r>
+      <w:r>
+        <w:t xml:space="preserve"> gefordert,</w:t>
+      </w:r>
+      <w:r>
+        <w:t xml:space="preserve"> bis</w:t>
+      </w:r>
+      <w:r>
+        <w:t xml:space="preserve"> sie </w:t>
+      </w:r>
+      <w:r>
+        <w:t>erteilt bzw. angepasst sind</w:t>
+      </w:r>
+      <w:r>
+        <w:t>, da die App ohne sie nicht funktionsfähig ist.</w:t>
+      </w:r>
+    </w:p>
+    <w:p>
+      <w:r>
+        <w:t>Bei der Ansicht mit vier Tabs ist hervorzuheben, dass die Navigation durch die „BottomNavigationView“ von Googles „Material Design“ realisiert wird. „Material Design“ bietet</w:t>
+      </w:r>
+      <w:r>
+        <w:t>, unter Anderen für Android,</w:t>
+      </w:r>
+      <w:r>
+        <w:t xml:space="preserve"> viele Kompo</w:t>
+      </w:r>
+      <w:r>
+        <w:t xml:space="preserve">nenten, Guidelines und Best Practices im Bereich User Interface Design </w:t>
+      </w:r>
+      <w:sdt>
+        <w:sdtPr>
+          <w:id w:val="-1895035077"/>
+          <w:citation/>
+        </w:sdtPr>
+        <w:sdtContent>
+          <w:r>
+            <w:fldChar w:fldCharType="begin"/>
+          </w:r>
+          <w:r>
+            <w:instrText xml:space="preserve"> CITATION Mat23 \l 1031 </w:instrText>
+          </w:r>
+          <w:r>
+            <w:fldChar w:fldCharType="separate"/>
+          </w:r>
+          <w:r>
+            <w:rPr>
+              <w:noProof/>
+            </w:rPr>
+            <w:t>[14]</w:t>
+          </w:r>
+          <w:r>
+            <w:fldChar w:fldCharType="end"/>
+          </w:r>
+        </w:sdtContent>
+      </w:sdt>
+      <w:r>
+        <w:t>. Die Änderung des Inhalts und somit der eigentlichen Tabs wird durch Fragmente aus Android Jetpack umgesetzt. Sie bieten die Möglichkeit andere Inhalte beziehungsweise Layouts zu laden, ohne eine neue Aktivität aufrufen zu müssen.</w:t>
+      </w:r>
+    </w:p>
+    <w:p>
+      <w:pPr>
+        <w:pStyle w:val="berschrift2"/>
+      </w:pPr>
+      <w:r>
+        <w:t>Realisierung der Bluetooth-Kommunikation</w:t>
       </w:r>
     </w:p>
     <w:p>
@@ -1395,50 +1486,15 @@
         <w:pStyle w:val="berschrift2"/>
       </w:pPr>
       <w:r>
-        <w:t>Softwaredesign</w:t>
+        <w:t>Realisierung der</w:t>
+      </w:r>
+      <w:r>
+        <w:t xml:space="preserve"> Datenhaltung</w:t>
       </w:r>
     </w:p>
     <w:p>
       <w:r>
         <w:t>[TODO]</w:t>
-      </w:r>
-    </w:p>
-    <w:p>
-      <w:pPr>
-        <w:pStyle w:val="berschrift2"/>
-      </w:pPr>
-      <w:r>
-        <w:t>Realisierung des User Interfaces</w:t>
-      </w:r>
-    </w:p>
-    <w:p>
-      <w:r>
-        <w:t>[TODO]</w:t>
-      </w:r>
-    </w:p>
-    <w:p>
-      <w:pPr>
-        <w:pStyle w:val="berschrift2"/>
-      </w:pPr>
-      <w:r>
-        <w:t>Realisierung der Bluetooth-Kommunikation</w:t>
-      </w:r>
-    </w:p>
-    <w:p>
-      <w:r>
-        <w:t>[TODO]</w:t>
-      </w:r>
-    </w:p>
-    <w:p>
-      <w:pPr>
-        <w:pStyle w:val="berschrift2"/>
-      </w:pPr>
-      <w:r>
-        <w:lastRenderedPageBreak/>
-        <w:t>Realisierung der</w:t>
-      </w:r>
-      <w:r>
-        <w:t xml:space="preserve"> Datenhaltung</w:t>
       </w:r>
     </w:p>
     <w:p>
@@ -1516,6 +1572,7 @@
         <w:pStyle w:val="berschrift1"/>
       </w:pPr>
       <w:r>
+        <w:lastRenderedPageBreak/>
         <w:t>Zusammenfassung</w:t>
       </w:r>
       <w:r>
@@ -2654,28 +2711,12 @@
       </w:rPr>
       <w:t xml:space="preserve">‘ </w:t>
     </w:r>
-    <w:proofErr w:type="spellStart"/>
     <w:r>
       <w:rPr>
         <w:lang w:val="en-US"/>
       </w:rPr>
-      <w:t>im</w:t>
+      <w:t>im Wintersemester</w:t>
     </w:r>
-    <w:proofErr w:type="spellEnd"/>
-    <w:r>
-      <w:rPr>
-        <w:lang w:val="en-US"/>
-      </w:rPr>
-      <w:t xml:space="preserve"> </w:t>
-    </w:r>
-    <w:proofErr w:type="spellStart"/>
-    <w:r>
-      <w:rPr>
-        <w:lang w:val="en-US"/>
-      </w:rPr>
-      <w:t>Wintersemester</w:t>
-    </w:r>
-    <w:proofErr w:type="spellEnd"/>
     <w:r>
       <w:rPr>
         <w:lang w:val="en-US"/>
@@ -2807,6 +2848,118 @@
     </w:lvl>
   </w:abstractNum>
   <w:abstractNum w:abstractNumId="1" w15:restartNumberingAfterBreak="0">
+    <w:nsid w:val="191034B5"/>
+    <w:multiLevelType w:val="hybridMultilevel"/>
+    <w:tmpl w:val="335CDB90"/>
+    <w:lvl w:ilvl="0" w:tplc="98C6811A">
+      <w:numFmt w:val="bullet"/>
+      <w:lvlText w:val="-"/>
+      <w:lvlJc w:val="left"/>
+      <w:pPr>
+        <w:ind w:left="720" w:hanging="360"/>
+      </w:pPr>
+      <w:rPr>
+        <w:rFonts w:ascii="Times New Roman" w:eastAsia="Times New Roman" w:hAnsi="Times New Roman" w:cs="Times New Roman" w:hint="default"/>
+      </w:rPr>
+    </w:lvl>
+    <w:lvl w:ilvl="1" w:tplc="04070003" w:tentative="1">
+      <w:start w:val="1"/>
+      <w:numFmt w:val="bullet"/>
+      <w:lvlText w:val="o"/>
+      <w:lvlJc w:val="left"/>
+      <w:pPr>
+        <w:ind w:left="1440" w:hanging="360"/>
+      </w:pPr>
+      <w:rPr>
+        <w:rFonts w:ascii="Courier New" w:hAnsi="Courier New" w:cs="Courier New" w:hint="default"/>
+      </w:rPr>
+    </w:lvl>
+    <w:lvl w:ilvl="2" w:tplc="04070005" w:tentative="1">
+      <w:start w:val="1"/>
+      <w:numFmt w:val="bullet"/>
+      <w:lvlText w:val=""/>
+      <w:lvlJc w:val="left"/>
+      <w:pPr>
+        <w:ind w:left="2160" w:hanging="360"/>
+      </w:pPr>
+      <w:rPr>
+        <w:rFonts w:ascii="Wingdings" w:hAnsi="Wingdings" w:hint="default"/>
+      </w:rPr>
+    </w:lvl>
+    <w:lvl w:ilvl="3" w:tplc="04070001" w:tentative="1">
+      <w:start w:val="1"/>
+      <w:numFmt w:val="bullet"/>
+      <w:lvlText w:val=""/>
+      <w:lvlJc w:val="left"/>
+      <w:pPr>
+        <w:ind w:left="2880" w:hanging="360"/>
+      </w:pPr>
+      <w:rPr>
+        <w:rFonts w:ascii="Symbol" w:hAnsi="Symbol" w:hint="default"/>
+      </w:rPr>
+    </w:lvl>
+    <w:lvl w:ilvl="4" w:tplc="04070003" w:tentative="1">
+      <w:start w:val="1"/>
+      <w:numFmt w:val="bullet"/>
+      <w:lvlText w:val="o"/>
+      <w:lvlJc w:val="left"/>
+      <w:pPr>
+        <w:ind w:left="3600" w:hanging="360"/>
+      </w:pPr>
+      <w:rPr>
+        <w:rFonts w:ascii="Courier New" w:hAnsi="Courier New" w:cs="Courier New" w:hint="default"/>
+      </w:rPr>
+    </w:lvl>
+    <w:lvl w:ilvl="5" w:tplc="04070005" w:tentative="1">
+      <w:start w:val="1"/>
+      <w:numFmt w:val="bullet"/>
+      <w:lvlText w:val=""/>
+      <w:lvlJc w:val="left"/>
+      <w:pPr>
+        <w:ind w:left="4320" w:hanging="360"/>
+      </w:pPr>
+      <w:rPr>
+        <w:rFonts w:ascii="Wingdings" w:hAnsi="Wingdings" w:hint="default"/>
+      </w:rPr>
+    </w:lvl>
+    <w:lvl w:ilvl="6" w:tplc="04070001" w:tentative="1">
+      <w:start w:val="1"/>
+      <w:numFmt w:val="bullet"/>
+      <w:lvlText w:val=""/>
+      <w:lvlJc w:val="left"/>
+      <w:pPr>
+        <w:ind w:left="5040" w:hanging="360"/>
+      </w:pPr>
+      <w:rPr>
+        <w:rFonts w:ascii="Symbol" w:hAnsi="Symbol" w:hint="default"/>
+      </w:rPr>
+    </w:lvl>
+    <w:lvl w:ilvl="7" w:tplc="04070003" w:tentative="1">
+      <w:start w:val="1"/>
+      <w:numFmt w:val="bullet"/>
+      <w:lvlText w:val="o"/>
+      <w:lvlJc w:val="left"/>
+      <w:pPr>
+        <w:ind w:left="5760" w:hanging="360"/>
+      </w:pPr>
+      <w:rPr>
+        <w:rFonts w:ascii="Courier New" w:hAnsi="Courier New" w:cs="Courier New" w:hint="default"/>
+      </w:rPr>
+    </w:lvl>
+    <w:lvl w:ilvl="8" w:tplc="04070005" w:tentative="1">
+      <w:start w:val="1"/>
+      <w:numFmt w:val="bullet"/>
+      <w:lvlText w:val=""/>
+      <w:lvlJc w:val="left"/>
+      <w:pPr>
+        <w:ind w:left="6480" w:hanging="360"/>
+      </w:pPr>
+      <w:rPr>
+        <w:rFonts w:ascii="Wingdings" w:hAnsi="Wingdings" w:hint="default"/>
+      </w:rPr>
+    </w:lvl>
+  </w:abstractNum>
+  <w:abstractNum w:abstractNumId="2" w15:restartNumberingAfterBreak="0">
     <w:nsid w:val="2C770AC1"/>
     <w:multiLevelType w:val="multilevel"/>
     <w:tmpl w:val="04070025"/>
@@ -2901,7 +3054,7 @@
       </w:pPr>
     </w:lvl>
   </w:abstractNum>
-  <w:abstractNum w:abstractNumId="2" w15:restartNumberingAfterBreak="0">
+  <w:abstractNum w:abstractNumId="3" w15:restartNumberingAfterBreak="0">
     <w:nsid w:val="41673E90"/>
     <w:multiLevelType w:val="hybridMultilevel"/>
     <w:tmpl w:val="B51A4E1E"/>
@@ -3014,7 +3167,7 @@
       </w:rPr>
     </w:lvl>
   </w:abstractNum>
-  <w:abstractNum w:abstractNumId="3" w15:restartNumberingAfterBreak="0">
+  <w:abstractNum w:abstractNumId="4" w15:restartNumberingAfterBreak="0">
     <w:nsid w:val="509A6603"/>
     <w:multiLevelType w:val="hybridMultilevel"/>
     <w:tmpl w:val="AE06A682"/>
@@ -3128,16 +3281,19 @@
     </w:lvl>
   </w:abstractNum>
   <w:num w:numId="1" w16cid:durableId="1859810213">
+    <w:abstractNumId w:val="4"/>
+  </w:num>
+  <w:num w:numId="2" w16cid:durableId="1207791447">
     <w:abstractNumId w:val="3"/>
   </w:num>
-  <w:num w:numId="2" w16cid:durableId="1207791447">
+  <w:num w:numId="3" w16cid:durableId="546070581">
     <w:abstractNumId w:val="2"/>
-  </w:num>
-  <w:num w:numId="3" w16cid:durableId="546070581">
-    <w:abstractNumId w:val="1"/>
   </w:num>
   <w:num w:numId="4" w16cid:durableId="341248704">
     <w:abstractNumId w:val="0"/>
+  </w:num>
+  <w:num w:numId="5" w16cid:durableId="509418649">
+    <w:abstractNumId w:val="1"/>
   </w:num>
 </w:numbering>
 </file>
@@ -4502,25 +4658,6 @@
     <b:RefOrder>4</b:RefOrder>
   </b:Source>
   <b:Source>
-    <b:Tag>Goo23</b:Tag>
-    <b:SourceType>InternetSite</b:SourceType>
-    <b:Guid>{F2222DC9-493B-40C0-84DB-A2BFDE0BD7DC}</b:Guid>
-    <b:Title>Bluetooth Permissions</b:Title>
-    <b:Year>2023</b:Year>
-    <b:Author>
-      <b:Author>
-        <b:Corporate>Google Inc.</b:Corporate>
-      </b:Author>
-    </b:Author>
-    <b:Month>Januar</b:Month>
-    <b:Day>12</b:Day>
-    <b:YearAccessed>2023</b:YearAccessed>
-    <b:MonthAccessed>Januar</b:MonthAccessed>
-    <b:DayAccessed>16</b:DayAccessed>
-    <b:URL>https://developer.android.com/guide/topics/connectivity/bluetooth/permissions</b:URL>
-    <b:RefOrder>11</b:RefOrder>
-  </b:Source>
-  <b:Source>
     <b:Tag>Thr23</b:Tag>
     <b:SourceType>InternetSite</b:SourceType>
     <b:Guid>{6C855792-B0D3-4860-9081-B4A9D92112CA}</b:Guid>
@@ -4690,11 +4827,65 @@
     <b:URL>https://www.heise.de/tipps-tricks/Nearby-Share-auf-Android-so-funktioniert-s-7095779.html</b:URL>
     <b:RefOrder>3</b:RefOrder>
   </b:Source>
+  <b:Source>
+    <b:Tag>Goo23</b:Tag>
+    <b:SourceType>InternetSite</b:SourceType>
+    <b:Guid>{B1463A5A-F1DA-4B3C-9692-D6D72EF1D140}</b:Guid>
+    <b:Title>Bluetooth Permissions</b:Title>
+    <b:Year>2023</b:Year>
+    <b:Author>
+      <b:Author>
+        <b:Corporate>Android Developers</b:Corporate>
+      </b:Author>
+    </b:Author>
+    <b:Month>Januar</b:Month>
+    <b:Day>12</b:Day>
+    <b:YearAccessed>2023</b:YearAccessed>
+    <b:MonthAccessed>Januar</b:MonthAccessed>
+    <b:DayAccessed>16</b:DayAccessed>
+    <b:URL>https://developer.android.com/guide/topics/connectivity/bluetooth/permissions</b:URL>
+    <b:ProductionCompany>Google Inc.</b:ProductionCompany>
+    <b:RefOrder>11</b:RefOrder>
+  </b:Source>
+  <b:Source>
+    <b:Tag>And23</b:Tag>
+    <b:SourceType>InternetSite</b:SourceType>
+    <b:Guid>{35AD7657-60F6-48D6-ABE7-10F6AFBDBEE0}</b:Guid>
+    <b:Author>
+      <b:Author>
+        <b:Corporate>Android Developers</b:Corporate>
+      </b:Author>
+    </b:Author>
+    <b:Title>Android Jetpack</b:Title>
+    <b:ProductionCompany>Google Inc.</b:ProductionCompany>
+    <b:YearAccessed>2023</b:YearAccessed>
+    <b:MonthAccessed>Januar</b:MonthAccessed>
+    <b:DayAccessed>16</b:DayAccessed>
+    <b:URL>https://developer.android.com/jetpack</b:URL>
+    <b:RefOrder>13</b:RefOrder>
+  </b:Source>
+  <b:Source>
+    <b:Tag>Mat23</b:Tag>
+    <b:SourceType>InternetSite</b:SourceType>
+    <b:Guid>{F84E8575-21CF-4CA3-B16C-8D4922A9132D}</b:Guid>
+    <b:Author>
+      <b:Author>
+        <b:Corporate>Material Design</b:Corporate>
+      </b:Author>
+    </b:Author>
+    <b:Title>Material Design</b:Title>
+    <b:ProductionCompany>Google</b:ProductionCompany>
+    <b:YearAccessed>2023</b:YearAccessed>
+    <b:MonthAccessed>Januar</b:MonthAccessed>
+    <b:DayAccessed>16</b:DayAccessed>
+    <b:URL>https://m2.material.io/</b:URL>
+    <b:RefOrder>14</b:RefOrder>
+  </b:Source>
 </b:Sources>
 </file>
 
 <file path=customXml/itemProps1.xml><?xml version="1.0" encoding="utf-8"?>
-<ds:datastoreItem xmlns:ds="http://schemas.openxmlformats.org/officeDocument/2006/customXml" ds:itemID="{60E104C3-23D6-4E89-88E3-F599833CDFD8}">
+<ds:datastoreItem xmlns:ds="http://schemas.openxmlformats.org/officeDocument/2006/customXml" ds:itemID="{539D23D8-0D62-4574-825A-B5211AC83A0B}">
   <ds:schemaRefs>
     <ds:schemaRef ds:uri="http://schemas.openxmlformats.org/officeDocument/2006/bibliography"/>
   </ds:schemaRefs>

</xml_diff>

<commit_message>
Projektbericht Kapitel 3 fortgesetzt
</commit_message>
<xml_diff>
--- a/Projektbericht.docx
+++ b/Projektbericht.docx
@@ -6,9 +6,11 @@
       <w:pPr>
         <w:pStyle w:val="Titel"/>
       </w:pPr>
+      <w:proofErr w:type="spellStart"/>
       <w:r>
         <w:t>NearbyChat</w:t>
       </w:r>
+      <w:proofErr w:type="spellEnd"/>
     </w:p>
     <w:p>
       <w:pPr>
@@ -199,7 +201,35 @@
         <w:rPr>
           <w:sz w:val="20"/>
         </w:rPr>
-        <w:t>Die App NearbyChat bietet eine verbindungslose Kommunikation in Form von Chats zwischen mehreren Nutzern in der Nähe an. Nutzer haben Profile und getätigte Chats können gespeichert werden. Für die Realisierung der Kommunikation zwischen den Geräten wird ein Mesh, basierend auf Bluetooth Low Energy Advertisements aufgebaut. Dadurch wird die geringere Reichweite von Bluetooth deutlich erweitert.</w:t>
+        <w:t xml:space="preserve">Die App </w:t>
+      </w:r>
+      <w:proofErr w:type="spellStart"/>
+      <w:r>
+        <w:rPr>
+          <w:sz w:val="20"/>
+        </w:rPr>
+        <w:t>NearbyChat</w:t>
+      </w:r>
+      <w:proofErr w:type="spellEnd"/>
+      <w:r>
+        <w:rPr>
+          <w:sz w:val="20"/>
+        </w:rPr>
+        <w:t xml:space="preserve"> bietet eine verbindungslose Kommunikation in Form von Chats zwischen mehreren Nutzern in der Nähe an. Nutzer haben Profile und getätigte Chats können gespeichert werden. Für die Realisierung der Kommunikation zwischen den Geräten wird ein Mesh, basierend auf Bluetooth Low Energy </w:t>
+      </w:r>
+      <w:proofErr w:type="spellStart"/>
+      <w:r>
+        <w:rPr>
+          <w:sz w:val="20"/>
+        </w:rPr>
+        <w:t>Advertisements</w:t>
+      </w:r>
+      <w:proofErr w:type="spellEnd"/>
+      <w:r>
+        <w:rPr>
+          <w:sz w:val="20"/>
+        </w:rPr>
+        <w:t xml:space="preserve"> aufgebaut. Dadurch wird die geringere Reichweite von Bluetooth deutlich erweitert.</w:t>
       </w:r>
     </w:p>
     <w:p>
@@ -296,14 +326,24 @@
       <w:r>
         <w:t>„</w:t>
       </w:r>
+      <w:proofErr w:type="spellStart"/>
       <w:r>
         <w:t>NearbyChat</w:t>
       </w:r>
+      <w:proofErr w:type="spellEnd"/>
       <w:r>
         <w:t>“</w:t>
       </w:r>
       <w:r>
-        <w:t xml:space="preserve"> sieht vor, dass mehrere Smartphones über Bluetooth Low Energy Advertisements ein Mesh bilden. Über dieses Mesh soll ein Austausch von Nachrichten geschehen. </w:t>
+        <w:t xml:space="preserve"> sieht vor, dass mehrere Smartphones über Bluetooth Low Energy </w:t>
+      </w:r>
+      <w:proofErr w:type="spellStart"/>
+      <w:r>
+        <w:t>Advertisements</w:t>
+      </w:r>
+      <w:proofErr w:type="spellEnd"/>
+      <w:r>
+        <w:t xml:space="preserve"> ein Mesh bilden. Über dieses Mesh soll ein Austausch von Nachrichten geschehen. </w:t>
       </w:r>
       <w:r>
         <w:t xml:space="preserve">Diese Nachrichten sollen zur Einordnung den Zeitpunkt des Absendens enthalten. </w:t>
@@ -312,7 +352,15 @@
         <w:t>Darüber hinaus sollen ebenfalls Profile ausgetauscht werden. Diese Profile sollen erste Informationen über den Nutzer bieten. Sie werden genutzt, um verfügbare Nutzer oder auch gespeicherte Chats anzuzeigen.</w:t>
       </w:r>
       <w:r>
-        <w:t xml:space="preserve"> Ein Profil beinhaltet einen Namen und eine kurze Beschreibung. Aufgrund der Tatsache, dass sich über Bluetooth Low Energy Advertisements nur wenige Daten in ausreichend schneller Zeit übertragen lassen, ist der Inhalt von Nachrichten auf 64 Zeichen begrenzt. Der Name im Profil ist auf 16 und die Beschreibung auf 32 Zeichen begrenzt. In den meisten Profilen würde ein Profilbild verwendet werden. Da dies aber aufgrund der geringen Übertragungsrate nur sehr langsam übertragen werden könnte, ist eine Profilfarbe eingeführt worden. Diese bietet bei geringem Übertragungsaufwand eine hohe Individualität.</w:t>
+        <w:t xml:space="preserve"> Ein Profil beinhaltet einen Namen und eine kurze Beschreibung. Aufgrund der Tatsache, dass sich über Bluetooth Low Energy </w:t>
+      </w:r>
+      <w:proofErr w:type="spellStart"/>
+      <w:r>
+        <w:t>Advertisements</w:t>
+      </w:r>
+      <w:proofErr w:type="spellEnd"/>
+      <w:r>
+        <w:t xml:space="preserve"> nur wenige Daten in ausreichend schneller Zeit übertragen lassen, ist der Inhalt von Nachrichten auf 64 Zeichen begrenzt. Der Name im Profil ist auf 16 und die Beschreibung auf 32 Zeichen begrenzt. In den meisten Profilen würde ein Profilbild verwendet werden. Da dies aber aufgrund der geringen Übertragungsrate nur sehr langsam übertragen werden könnte, ist eine Profilfarbe eingeführt worden. Diese bietet bei geringem Übertragungsaufwand eine hohe Individualität.</w:t>
       </w:r>
     </w:p>
     <w:p>
@@ -399,7 +447,23 @@
         </w:sdtContent>
       </w:sdt>
       <w:r>
-        <w:t>. In der Funktion etwas ähnlicher sind Apples AirDrop und das Pendant Nearby Share von Android. Sie verwenden Bluetooth und WLAN zur Übertragung von Daten, wie Fotos oder Videos</w:t>
+        <w:t xml:space="preserve">. In der Funktion etwas ähnlicher sind Apples </w:t>
+      </w:r>
+      <w:proofErr w:type="spellStart"/>
+      <w:r>
+        <w:t>AirDrop</w:t>
+      </w:r>
+      <w:proofErr w:type="spellEnd"/>
+      <w:r>
+        <w:t xml:space="preserve"> und das Pendant </w:t>
+      </w:r>
+      <w:proofErr w:type="spellStart"/>
+      <w:r>
+        <w:t>Nearby</w:t>
+      </w:r>
+      <w:proofErr w:type="spellEnd"/>
+      <w:r>
+        <w:t xml:space="preserve"> Share von Android. Sie verwenden Bluetooth und WLAN zur Übertragung von Daten, wie Fotos oder Videos</w:t>
       </w:r>
       <w:r>
         <w:t xml:space="preserve"> </w:t>
@@ -723,7 +787,15 @@
     </w:p>
     <w:p>
       <w:r>
-        <w:t>Der Name „NearbyChat“ beschreibt direkt die Hauptfunktion der App: Das kommunizieren mit sich in der Nähe befindlichen Menschen. Er ist simpel und kurz und daher trotz der Sprache Englisch auch für Deutschsprachige leicht verständlich. Darüber hinaus bietet der Name einen guten Wiedererkennungswert und könnte aufgrund der Internationalität auch in anderen Ländern eingesetzt werden.</w:t>
+        <w:t>Der Name „</w:t>
+      </w:r>
+      <w:proofErr w:type="spellStart"/>
+      <w:r>
+        <w:t>NearbyChat</w:t>
+      </w:r>
+      <w:proofErr w:type="spellEnd"/>
+      <w:r>
+        <w:t>“ beschreibt direkt die Hauptfunktion der App: Das kommunizieren mit sich in der Nähe befindlichen Menschen. Er ist simpel und kurz und daher trotz der Sprache Englisch auch für Deutschsprachige leicht verständlich. Darüber hinaus bietet der Name einen guten Wiedererkennungswert und könnte aufgrund der Internationalität auch in anderen Ländern eingesetzt werden.</w:t>
       </w:r>
     </w:p>
     <w:p>
@@ -1218,9 +1290,11 @@
       <w:r>
         <w:t xml:space="preserve"> „</w:t>
       </w:r>
+      <w:proofErr w:type="spellStart"/>
       <w:r>
         <w:t>OwnProfile</w:t>
       </w:r>
+      <w:proofErr w:type="spellEnd"/>
       <w:r>
         <w:t>“</w:t>
       </w:r>
@@ -1282,11 +1356,37 @@
     </w:p>
     <w:p>
       <w:r>
-        <w:t xml:space="preserve">Fremde Profile enthalten, genauso wie das eigene, die Adresse, den Namen die Beschreibung und die Farbe. Darüber Hinaus enthalten sie den Zeitstempel der letzten Interaktion, also einer gesendeten oder empfangenen Nachricht und einen Wert, ob es noch ungelesene Nachrichten gibt oder nicht. Ein fremdes Profil umfasst allerdings noch zwei weitere Attribute, die nicht in der Datenbank persistiert werden: Der Hop-Count, also die Anzahl der Geräte auf dem Weg durch das Mesh zum Ziel, und die </w:t>
-      </w:r>
-      <w:r>
-        <w:t>Received Signal Strength Indication</w:t>
-      </w:r>
+        <w:t xml:space="preserve">Fremde Profile enthalten, genauso wie das eigene, die Adresse, den Namen die Beschreibung und die Farbe. Darüber </w:t>
+      </w:r>
+      <w:proofErr w:type="spellStart"/>
+      <w:r>
+        <w:t>Hinaus</w:t>
+      </w:r>
+      <w:proofErr w:type="spellEnd"/>
+      <w:r>
+        <w:t xml:space="preserve"> enthalten sie den Zeitstempel der letzten Interaktion, also einer gesendeten oder empfangenen Nachricht und einen Wert, ob es noch ungelesene Nachrichten gibt oder nicht. Ein fremdes Profil umfasst allerdings noch zwei weitere Attribute, die nicht in der Datenbank persistiert werden: Der Hop-Count, also die Anzahl der Geräte auf dem Weg durch das Mesh zum Ziel, und die </w:t>
+      </w:r>
+      <w:proofErr w:type="spellStart"/>
+      <w:r>
+        <w:t>Received</w:t>
+      </w:r>
+      <w:proofErr w:type="spellEnd"/>
+      <w:r>
+        <w:t xml:space="preserve"> Signal </w:t>
+      </w:r>
+      <w:proofErr w:type="spellStart"/>
+      <w:r>
+        <w:t>Strength</w:t>
+      </w:r>
+      <w:proofErr w:type="spellEnd"/>
+      <w:r>
+        <w:t xml:space="preserve"> </w:t>
+      </w:r>
+      <w:proofErr w:type="spellStart"/>
+      <w:r>
+        <w:t>Indication</w:t>
+      </w:r>
+      <w:proofErr w:type="spellEnd"/>
       <w:r>
         <w:t>, kurz RSSI, zur Beschreibung der Empfangsstärke. Diese Informationen werden nur zur Laufzeit persistent gehalten.</w:t>
       </w:r>
@@ -1389,45 +1489,107 @@
     </w:p>
     <w:p>
       <w:r>
-        <w:t>Die Besonderheiten bei der Realisierung des User Interfaces beginnen bereits beim Splash-Screen. Dieser muss die Besonderheiten von Android zur Anforderung von Permissions und zur Initiierung von Änderungen an den Einstellungen beachten: Wenn die App Permissions über das System anfordern lässt, werden diese nur einmalig durch das System abgefragt und bei Ablehnung durch den Benutzer auch bei erneuter Initiierung nicht erneut abgefragt. Daher muss die App nach dem Versuch der Anforderung von Permissions über das System eine alternative Behandlung für fehlende Permissions aufweisen. Diese wird konkret durch eine Popup-Benachrichtigung mit Verlinkung zu den entsprechenden Einstellungen umgesetzt. Die Aktivierung von Bluetooth erfolgt durch eine Anfrage an das System, w</w:t>
+        <w:t>Die Besonderheiten bei der Realisierung des User Interfaces beginnen bereits beim Splash-Screen.</w:t>
+      </w:r>
+      <w:r>
+        <w:t xml:space="preserve"> Dieser wird durch eine dezidierte Aktivität umgesetzt.</w:t>
+      </w:r>
+      <w:r>
+        <w:t xml:space="preserve"> </w:t>
+      </w:r>
+      <w:r>
+        <w:t>Er</w:t>
+      </w:r>
+      <w:r>
+        <w:t xml:space="preserve"> muss die Besonderheiten von Android zur Anforderung von </w:t>
+      </w:r>
+      <w:proofErr w:type="spellStart"/>
+      <w:r>
+        <w:t>Permissions</w:t>
+      </w:r>
+      <w:proofErr w:type="spellEnd"/>
+      <w:r>
+        <w:t xml:space="preserve"> und zur Initiierung von Änderungen an den Einstellungen beachten: Wenn die App </w:t>
+      </w:r>
+      <w:proofErr w:type="spellStart"/>
+      <w:r>
+        <w:t>Permissions</w:t>
+      </w:r>
+      <w:proofErr w:type="spellEnd"/>
+      <w:r>
+        <w:t xml:space="preserve"> über das System anfordern lässt, werden diese nur einmalig durch das System abgefragt und bei Ablehnung durch den Benutzer auch bei erneuter Initiierung nicht erneut abgefragt. Daher muss die App nach dem Versuch der Anforderung von </w:t>
+      </w:r>
+      <w:proofErr w:type="spellStart"/>
+      <w:r>
+        <w:t>Permissions</w:t>
+      </w:r>
+      <w:proofErr w:type="spellEnd"/>
+      <w:r>
+        <w:t xml:space="preserve"> über das System eine alternative Behandlung für fehlende </w:t>
+      </w:r>
+      <w:proofErr w:type="spellStart"/>
+      <w:r>
+        <w:t>Permissions</w:t>
+      </w:r>
+      <w:proofErr w:type="spellEnd"/>
+      <w:r>
+        <w:t xml:space="preserve"> aufweisen. Diese wird konkret durch eine Popup-Benachrichtigung mit Verlinkung zu den entsprechenden Einstellungen umgesetzt. Die Aktivierung von Bluetooth erfolgt durch eine Anfrage an das System, w</w:t>
       </w:r>
       <w:r>
         <w:t xml:space="preserve">elches nach Bestätigung des Nutzers Bluetooth aktiviert. Für die Ortungsdienste hingegen bietet das System keine Möglichkeit der Abfrage in dieser Form. Daher muss auch hier eine eigen Popup-Benachrichtigung erstellt werden, die auf die entsprechende Stelle in den Einstellungen verweist. </w:t>
       </w:r>
       <w:r>
-        <w:t>Allgemein werden Permissions und Änderungen von Einstellungen nur gefordert, wenn sie nicht bereits</w:t>
-      </w:r>
-      <w:r>
-        <w:t xml:space="preserve"> </w:t>
-      </w:r>
-      <w:r>
-        <w:t xml:space="preserve">erteilt bzw. angepasst </w:t>
-      </w:r>
-      <w:r>
-        <w:t xml:space="preserve">sind. Sie werden </w:t>
-      </w:r>
-      <w:r>
-        <w:t>allerdings auch so lange</w:t>
-      </w:r>
-      <w:r>
-        <w:t xml:space="preserve"> gefordert,</w:t>
-      </w:r>
-      <w:r>
-        <w:t xml:space="preserve"> bis</w:t>
-      </w:r>
-      <w:r>
-        <w:t xml:space="preserve"> sie </w:t>
-      </w:r>
-      <w:r>
-        <w:t>erteilt bzw. angepasst sind</w:t>
-      </w:r>
-      <w:r>
-        <w:t>, da die App ohne sie nicht funktionsfähig ist.</w:t>
-      </w:r>
-    </w:p>
-    <w:p>
-      <w:r>
-        <w:t>Bei der Ansicht mit vier Tabs ist hervorzuheben, dass die Navigation durch die „BottomNavigationView“ von Googles „Material Design“ realisiert wird. „Material Design“ bietet</w:t>
+        <w:t xml:space="preserve">Allgemein werden </w:t>
+      </w:r>
+      <w:proofErr w:type="spellStart"/>
+      <w:r>
+        <w:t>Permissions</w:t>
+      </w:r>
+      <w:proofErr w:type="spellEnd"/>
+      <w:r>
+        <w:t xml:space="preserve"> und Änderungen von Einstellungen nur gefordert, wenn sie nicht bereits</w:t>
+      </w:r>
+      <w:r>
+        <w:t xml:space="preserve"> erteilt bzw. angepasst sind. Sie werden allerdings auch so lange gefordert, bis sie erteilt bzw. angepasst sind, da die App ohne sie nicht funktionsfähig ist.</w:t>
+      </w:r>
+      <w:r>
+        <w:t xml:space="preserve"> Die Popup-Benachrichtigungen werden durch den „</w:t>
+      </w:r>
+      <w:proofErr w:type="spellStart"/>
+      <w:r>
+        <w:t>AlertDialog</w:t>
+      </w:r>
+      <w:proofErr w:type="spellEnd"/>
+      <w:r>
+        <w:t>“ von Android Jetpack realisiert.</w:t>
+      </w:r>
+    </w:p>
+    <w:p>
+      <w:r>
+        <w:t>Die</w:t>
+      </w:r>
+      <w:r>
+        <w:t xml:space="preserve"> Ansicht mit</w:t>
+      </w:r>
+      <w:r>
+        <w:t xml:space="preserve"> den</w:t>
+      </w:r>
+      <w:r>
+        <w:t xml:space="preserve"> vier Tabs</w:t>
+      </w:r>
+      <w:r>
+        <w:t xml:space="preserve"> „Verfügbar“, „Chats“, „Profil“ und „Einstellungen“ wird in einer Aktivität umgesetzt. Hierbei</w:t>
+      </w:r>
+      <w:r>
+        <w:t xml:space="preserve"> ist hervorzuheben, dass die Navigation durch die „</w:t>
+      </w:r>
+      <w:proofErr w:type="spellStart"/>
+      <w:r>
+        <w:t>BottomNavigationView</w:t>
+      </w:r>
+      <w:proofErr w:type="spellEnd"/>
+      <w:r>
+        <w:t>“ von Googles Material Design realisiert wird. Material Design bietet</w:t>
       </w:r>
       <w:r>
         <w:t>, unter Anderen für Android,</w:t>
@@ -1467,6 +1629,317 @@
       <w:r>
         <w:t>. Die Änderung des Inhalts und somit der eigentlichen Tabs wird durch Fragmente aus Android Jetpack umgesetzt. Sie bieten die Möglichkeit andere Inhalte beziehungsweise Layouts zu laden, ohne eine neue Aktivität aufrufen zu müssen.</w:t>
       </w:r>
+      <w:r>
+        <w:t xml:space="preserve"> </w:t>
+      </w:r>
+      <w:r>
+        <w:t>Des Weiteren</w:t>
+      </w:r>
+      <w:r>
+        <w:t xml:space="preserve"> wird die „</w:t>
+      </w:r>
+      <w:proofErr w:type="spellStart"/>
+      <w:r>
+        <w:t>ActionBar</w:t>
+      </w:r>
+      <w:proofErr w:type="spellEnd"/>
+      <w:r>
+        <w:t>“ von Android Jetpack zur Realisierung de</w:t>
+      </w:r>
+      <w:r>
+        <w:t xml:space="preserve">r Informationsleiste </w:t>
+      </w:r>
+      <w:r>
+        <w:t xml:space="preserve">am oberen Bildschirmrand verwendet. </w:t>
+      </w:r>
+    </w:p>
+    <w:p>
+      <w:r>
+        <w:t>Die Tabs „Verfügbar“ und „Chats“ verwenden</w:t>
+      </w:r>
+      <w:r>
+        <w:t xml:space="preserve"> in ihren Fragmenten sogenannte</w:t>
+      </w:r>
+      <w:r>
+        <w:t xml:space="preserve"> „</w:t>
+      </w:r>
+      <w:proofErr w:type="spellStart"/>
+      <w:r>
+        <w:t>RecyclerViews</w:t>
+      </w:r>
+      <w:proofErr w:type="spellEnd"/>
+      <w:r>
+        <w:t>“ zur Darstellung der Listen von Profilen. „</w:t>
+      </w:r>
+      <w:proofErr w:type="spellStart"/>
+      <w:r>
+        <w:t>RecyclerViews</w:t>
+      </w:r>
+      <w:proofErr w:type="spellEnd"/>
+      <w:r>
+        <w:t xml:space="preserve">“ sind ebenfalls ein Teil von Android Jetpack. </w:t>
+      </w:r>
+      <w:r>
+        <w:t>Für die beiden Tabs ist jeweils ein</w:t>
+      </w:r>
+      <w:r>
+        <w:t xml:space="preserve"> Adapter, der </w:t>
+      </w:r>
+      <w:r>
+        <w:t>auf Änderungen an den Daten reagiert, indem er diese visualisiert, implementiert worden.  Des Weiteren bietet der Adapter einen Click-</w:t>
+      </w:r>
+      <w:proofErr w:type="spellStart"/>
+      <w:r>
+        <w:t>Listener</w:t>
+      </w:r>
+      <w:proofErr w:type="spellEnd"/>
+      <w:r>
+        <w:t xml:space="preserve"> an. Dadurch kann bei Klicken auf ein Profil der Chat mit dem entsprechenden User geöffnet werden. </w:t>
+      </w:r>
+    </w:p>
+    <w:p>
+      <w:r>
+        <w:t xml:space="preserve">Das Fragment des Tabs „Chats“ implementiert einen </w:t>
+      </w:r>
+      <w:proofErr w:type="spellStart"/>
+      <w:r>
+        <w:t>Listener</w:t>
+      </w:r>
+      <w:proofErr w:type="spellEnd"/>
+      <w:r>
+        <w:t xml:space="preserve"> auf Zieh-Gesten reagiert. Dieser wird durch den „</w:t>
+      </w:r>
+      <w:proofErr w:type="spellStart"/>
+      <w:r>
+        <w:t>ItemTouchHelper</w:t>
+      </w:r>
+      <w:proofErr w:type="spellEnd"/>
+      <w:r>
+        <w:t xml:space="preserve">“ von Android Jetpack zur Verfügung gestellt. Durch diesen </w:t>
+      </w:r>
+      <w:proofErr w:type="spellStart"/>
+      <w:r>
+        <w:t>Listener</w:t>
+      </w:r>
+      <w:proofErr w:type="spellEnd"/>
+      <w:r>
+        <w:t xml:space="preserve"> kann das Entfernen von Chats realisiert werden.</w:t>
+      </w:r>
+      <w:r>
+        <w:t xml:space="preserve"> Ein Banner, realisiert durch die „</w:t>
+      </w:r>
+      <w:proofErr w:type="spellStart"/>
+      <w:r>
+        <w:t>SnackBar</w:t>
+      </w:r>
+      <w:proofErr w:type="spellEnd"/>
+      <w:r>
+        <w:t>“ des Material Design</w:t>
+      </w:r>
+      <w:r>
+        <w:t>, bestätigt das Löschen. Die „</w:t>
+      </w:r>
+      <w:proofErr w:type="spellStart"/>
+      <w:r>
+        <w:t>SnackBar</w:t>
+      </w:r>
+      <w:proofErr w:type="spellEnd"/>
+      <w:r>
+        <w:t xml:space="preserve">“ ermöglicht darüber hinaus durch Antippen eines Textes das </w:t>
+      </w:r>
+      <w:r>
+        <w:t>R</w:t>
+      </w:r>
+      <w:r>
+        <w:t>ückgängig</w:t>
+      </w:r>
+      <w:r>
+        <w:t>-</w:t>
+      </w:r>
+      <w:r>
+        <w:t>Machen</w:t>
+      </w:r>
+      <w:r>
+        <w:t xml:space="preserve"> des Löschens</w:t>
+      </w:r>
+      <w:r>
+        <w:t xml:space="preserve"> auszulösen.</w:t>
+      </w:r>
+    </w:p>
+    <w:p>
+      <w:r>
+        <w:t>Die Fragmente zu den Tabs „Profil“ und „Einstellungen“ verwenden die Android eigenen „</w:t>
+      </w:r>
+      <w:proofErr w:type="spellStart"/>
+      <w:r>
+        <w:t>ScrollViews</w:t>
+      </w:r>
+      <w:proofErr w:type="spellEnd"/>
+      <w:r>
+        <w:t>“, damit die Inhalte auch bei verschiedenen Displayhöhen und im Portrait- sowie Landscape-Modus angezeigt werden können.</w:t>
+      </w:r>
+    </w:p>
+    <w:p>
+      <w:r>
+        <w:t xml:space="preserve">Im Fragment des Tabs „Profil“ wird </w:t>
+      </w:r>
+      <w:r>
+        <w:t>der „</w:t>
+      </w:r>
+      <w:proofErr w:type="spellStart"/>
+      <w:r>
+        <w:t>SavedInstanceState</w:t>
+      </w:r>
+      <w:proofErr w:type="spellEnd"/>
+      <w:r>
+        <w:t>“ verwendet, um die Profilfarbe bei erneutem Laden des Fragments anzeigen zu können. Dies geschieht beispielsweise bei dem Wechsel von Portrait- zu Landscape-Modus oder andersherum.</w:t>
+      </w:r>
+      <w:r>
+        <w:t xml:space="preserve"> </w:t>
+      </w:r>
+      <w:r>
+        <w:t>Andere</w:t>
+      </w:r>
+      <w:r>
+        <w:t xml:space="preserve"> Änderungen des Nutzers, wie zum Beispiel eingaben von Texten in die Textfelder werden automatisch beibehalten.</w:t>
+      </w:r>
+      <w:r>
+        <w:t xml:space="preserve"> Die Zeichenbegrenzung des Namens und der Beschreibung ist durch eine entsprechende Eigenschaft der Textfelder umgesetzt.</w:t>
+      </w:r>
+      <w:r>
+        <w:t xml:space="preserve"> Das Speichern des Profils wird </w:t>
+      </w:r>
+      <w:r>
+        <w:t>mit</w:t>
+      </w:r>
+      <w:r>
+        <w:t xml:space="preserve"> eine</w:t>
+      </w:r>
+      <w:r>
+        <w:t>r</w:t>
+      </w:r>
+      <w:r>
+        <w:t xml:space="preserve"> </w:t>
+      </w:r>
+      <w:r>
+        <w:t>„</w:t>
+      </w:r>
+      <w:proofErr w:type="spellStart"/>
+      <w:r>
+        <w:t>SnackBar</w:t>
+      </w:r>
+      <w:proofErr w:type="spellEnd"/>
+      <w:r>
+        <w:t>“</w:t>
+      </w:r>
+      <w:r>
+        <w:t xml:space="preserve"> aus dem Material Design </w:t>
+      </w:r>
+      <w:r>
+        <w:t>bestätigt</w:t>
+      </w:r>
+      <w:r>
+        <w:t>.</w:t>
+      </w:r>
+    </w:p>
+    <w:p>
+      <w:r>
+        <w:t xml:space="preserve">Die Einstellungen, die im gleichnamigen Tab getätigt werden können, werden durch </w:t>
+      </w:r>
+      <w:r>
+        <w:t>das Fragment an die darunter befindliche Aktivität weitergeleitet. Diese nutzt die Android eigenen „</w:t>
+      </w:r>
+      <w:proofErr w:type="spellStart"/>
+      <w:r>
+        <w:t>SharedPreferences</w:t>
+      </w:r>
+      <w:proofErr w:type="spellEnd"/>
+      <w:r>
+        <w:t>“, um die Einstellungen jeweils als Key-Value-Paar zu speichern und wendet diese auch an. Die Anwendung geschieht bei den Sprachen durch „Locale“ und bei dem Farbschema durch „</w:t>
+      </w:r>
+      <w:proofErr w:type="spellStart"/>
+      <w:r>
+        <w:t>AppCompatDelegate</w:t>
+      </w:r>
+      <w:proofErr w:type="spellEnd"/>
+      <w:r>
+        <w:t>“.</w:t>
+      </w:r>
+    </w:p>
+    <w:p>
+      <w:r>
+        <w:lastRenderedPageBreak/>
+        <w:t>Die Chats mit einem User werden in einer eigenen Aktivität geöffnet. Diese verwendet ein „</w:t>
+      </w:r>
+      <w:proofErr w:type="spellStart"/>
+      <w:r>
+        <w:t>ConstraintLayout</w:t>
+      </w:r>
+      <w:proofErr w:type="spellEnd"/>
+      <w:r>
+        <w:t xml:space="preserve">“ von Android Jetpack, um sowohl die zweite Leiste am oberen </w:t>
+      </w:r>
+      <w:r>
+        <w:t>Bildschirmrand</w:t>
+      </w:r>
+      <w:r>
+        <w:t xml:space="preserve"> als auch das Texteingabefeld, den Senden-Button und den Herunterscroll-Button korrekt positionieren zu können. </w:t>
+      </w:r>
+      <w:r>
+        <w:t xml:space="preserve">Auch hier ist die Zeichenanzahl der Nachricht durch eine entsprechend gesetzte Eigenschaft des Texteingabefelds beschränkt. Das Profil des anderen Users wird durch die Aktivität bei Änderung aktualisiert. </w:t>
+      </w:r>
+      <w:r>
+        <w:t xml:space="preserve">Die Chatnachrichten werden, wie in den Tabs </w:t>
+      </w:r>
+      <w:r>
+        <w:t>„Verfügbar“</w:t>
+      </w:r>
+      <w:r>
+        <w:t xml:space="preserve"> und</w:t>
+      </w:r>
+      <w:r>
+        <w:t xml:space="preserve"> „Chats“</w:t>
+      </w:r>
+      <w:r>
+        <w:t xml:space="preserve"> durch einen </w:t>
+      </w:r>
+      <w:r>
+        <w:t>„</w:t>
+      </w:r>
+      <w:proofErr w:type="spellStart"/>
+      <w:r>
+        <w:t>RecyclerView</w:t>
+      </w:r>
+      <w:proofErr w:type="spellEnd"/>
+      <w:r>
+        <w:t>“</w:t>
+      </w:r>
+      <w:r>
+        <w:t xml:space="preserve"> realisiert. Der dazugehörige Adapter übernimmt neben Visualisieren von Änderungen</w:t>
+      </w:r>
+      <w:r>
+        <w:t>, wenn Nachrichten dazu kommen,</w:t>
+      </w:r>
+      <w:r>
+        <w:t xml:space="preserve"> auch</w:t>
+      </w:r>
+      <w:r>
+        <w:t xml:space="preserve"> die Aufgabe, die Nachricht, je nachdem, ob sie ein- oder ausgehend ist, auf der richtigen Seite, mit der richtigen Farbe anzuzeigen. Außerdem wird durch Prüfen des Zeitstempels der vorangegangenen Nachricht das Datum nur bei einer Änderung angezeigt. Wenn das Datum nicht angezeigt werden muss, kollabiert das Textfeld für das Datum, sodass es keinen Platz verbraucht.</w:t>
+      </w:r>
+      <w:r>
+        <w:t xml:space="preserve"> Die Aktivität kann durch einen Scroll-</w:t>
+      </w:r>
+      <w:proofErr w:type="spellStart"/>
+      <w:r>
+        <w:t>Listener</w:t>
+      </w:r>
+      <w:proofErr w:type="spellEnd"/>
+      <w:r>
+        <w:t>, beim Scrollen die aktuelle Scroll-Position abfragen, und dadurch Prüfen, ob der Button zum Herunterscrollen und bei Bedarf auch der Punkt als Indikator für eine neue Nachricht angezeigt werden soll. Darüber hinaus behält die Aktivität die Scroll-Position immer bei, es sei denn es wird eine neue Nachricht empfangen und die Scroll-Position war vorher ganz unten. In diesem Fall scrollt die Aktivität erneut nach ganz unten, sodass die neue Nachricht zu sehen ist.</w:t>
+      </w:r>
+      <w:r>
+        <w:t xml:space="preserve"> Darüber hinaus hebt die Aktivität, wenn die neusten Nachrichten gesehen wurden, den Ungelesen-Vermerk des Profils auf.</w:t>
+      </w:r>
     </w:p>
     <w:p>
       <w:pPr>
@@ -1572,7 +2045,6 @@
         <w:pStyle w:val="berschrift1"/>
       </w:pPr>
       <w:r>
-        <w:lastRenderedPageBreak/>
         <w:t>Zusammenfassung</w:t>
       </w:r>
       <w:r>
@@ -1603,6 +2075,7 @@
         </w:rPr>
       </w:pPr>
       <w:r>
+        <w:lastRenderedPageBreak/>
         <w:t>Literaturverzeichnis</w:t>
       </w:r>
       <w:r>
@@ -2239,17 +2712,6 @@
         <w:t>Arbeitsaufteilung</w:t>
       </w:r>
     </w:p>
-    <w:p>
-      <w:r>
-        <w:t>(Nur notwendig, falls Arbeit von mehreren Teilnehmern erstellt wurde</w:t>
-      </w:r>
-      <w:r>
-        <w:t>; sonst löschen</w:t>
-      </w:r>
-      <w:r>
-        <w:t>)</w:t>
-      </w:r>
-    </w:p>
     <w:tbl>
       <w:tblPr>
         <w:tblW w:w="8959" w:type="dxa"/>
@@ -2527,7 +2989,13 @@
     </w:p>
     <w:p>
       <w:r>
-        <w:t>(Vorname Name)</w:t>
+        <w:t>(</w:t>
+      </w:r>
+      <w:r>
+        <w:t>Tim Lock</w:t>
+      </w:r>
+      <w:r>
+        <w:t>)</w:t>
       </w:r>
     </w:p>
     <w:p/>
@@ -2538,7 +3006,13 @@
     </w:p>
     <w:p>
       <w:r>
-        <w:t>(Vorname Name)</w:t>
+        <w:t>(</w:t>
+      </w:r>
+      <w:r>
+        <w:t>Linus Kurze</w:t>
+      </w:r>
+      <w:r>
+        <w:t>)</w:t>
       </w:r>
     </w:p>
     <w:p/>
@@ -2711,12 +3185,28 @@
       </w:rPr>
       <w:t xml:space="preserve">‘ </w:t>
     </w:r>
+    <w:proofErr w:type="spellStart"/>
     <w:r>
       <w:rPr>
         <w:lang w:val="en-US"/>
       </w:rPr>
-      <w:t>im Wintersemester</w:t>
+      <w:t>im</w:t>
     </w:r>
+    <w:proofErr w:type="spellEnd"/>
+    <w:r>
+      <w:rPr>
+        <w:lang w:val="en-US"/>
+      </w:rPr>
+      <w:t xml:space="preserve"> </w:t>
+    </w:r>
+    <w:proofErr w:type="spellStart"/>
+    <w:r>
+      <w:rPr>
+        <w:lang w:val="en-US"/>
+      </w:rPr>
+      <w:t>Wintersemester</w:t>
+    </w:r>
+    <w:proofErr w:type="spellEnd"/>
     <w:r>
       <w:rPr>
         <w:lang w:val="en-US"/>

</xml_diff>

<commit_message>
Projektbericht (mein Teil fertig?)
</commit_message>
<xml_diff>
--- a/Projektbericht.docx
+++ b/Projektbericht.docx
@@ -6,11 +6,9 @@
       <w:pPr>
         <w:pStyle w:val="Titel"/>
       </w:pPr>
-      <w:proofErr w:type="spellStart"/>
       <w:r>
         <w:t>NearbyChat</w:t>
       </w:r>
-      <w:proofErr w:type="spellEnd"/>
     </w:p>
     <w:p>
       <w:pPr>
@@ -154,7 +152,7 @@
           <w:noProof/>
           <w:sz w:val="22"/>
         </w:rPr>
-        <w:t>16. Januar 2023</w:t>
+        <w:t>17. Januar 2023</w:t>
       </w:r>
       <w:r>
         <w:rPr>
@@ -201,35 +199,7 @@
         <w:rPr>
           <w:sz w:val="20"/>
         </w:rPr>
-        <w:t xml:space="preserve">Die App </w:t>
-      </w:r>
-      <w:proofErr w:type="spellStart"/>
-      <w:r>
-        <w:rPr>
-          <w:sz w:val="20"/>
-        </w:rPr>
-        <w:t>NearbyChat</w:t>
-      </w:r>
-      <w:proofErr w:type="spellEnd"/>
-      <w:r>
-        <w:rPr>
-          <w:sz w:val="20"/>
-        </w:rPr>
-        <w:t xml:space="preserve"> bietet eine verbindungslose Kommunikation in Form von Chats zwischen mehreren Nutzern in der Nähe an. Nutzer haben Profile und getätigte Chats können gespeichert werden. Für die Realisierung der Kommunikation zwischen den Geräten wird ein Mesh, basierend auf Bluetooth Low Energy </w:t>
-      </w:r>
-      <w:proofErr w:type="spellStart"/>
-      <w:r>
-        <w:rPr>
-          <w:sz w:val="20"/>
-        </w:rPr>
-        <w:t>Advertisements</w:t>
-      </w:r>
-      <w:proofErr w:type="spellEnd"/>
-      <w:r>
-        <w:rPr>
-          <w:sz w:val="20"/>
-        </w:rPr>
-        <w:t xml:space="preserve"> aufgebaut. Dadurch wird die geringere Reichweite von Bluetooth deutlich erweitert.</w:t>
+        <w:t>Die App NearbyChat bietet eine verbindungslose Kommunikation in Form von Chats zwischen mehreren Nutzern in der Nähe an. Nutzer haben Profile und getätigte Chats können gespeichert werden. Für die Realisierung der Kommunikation zwischen den Geräten wird ein Mesh, basierend auf Bluetooth Low Energy Advertisements aufgebaut. Dadurch wird die geringere Reichweite von Bluetooth deutlich erweitert.</w:t>
       </w:r>
     </w:p>
     <w:p>
@@ -326,24 +296,14 @@
       <w:r>
         <w:t>„</w:t>
       </w:r>
-      <w:proofErr w:type="spellStart"/>
       <w:r>
         <w:t>NearbyChat</w:t>
       </w:r>
-      <w:proofErr w:type="spellEnd"/>
       <w:r>
         <w:t>“</w:t>
       </w:r>
       <w:r>
-        <w:t xml:space="preserve"> sieht vor, dass mehrere Smartphones über Bluetooth Low Energy </w:t>
-      </w:r>
-      <w:proofErr w:type="spellStart"/>
-      <w:r>
-        <w:t>Advertisements</w:t>
-      </w:r>
-      <w:proofErr w:type="spellEnd"/>
-      <w:r>
-        <w:t xml:space="preserve"> ein Mesh bilden. Über dieses Mesh soll ein Austausch von Nachrichten geschehen. </w:t>
+        <w:t xml:space="preserve"> sieht vor, dass mehrere Smartphones über Bluetooth Low Energy Advertisements ein Mesh bilden. Über dieses Mesh soll ein Austausch von Nachrichten geschehen. </w:t>
       </w:r>
       <w:r>
         <w:t xml:space="preserve">Diese Nachrichten sollen zur Einordnung den Zeitpunkt des Absendens enthalten. </w:t>
@@ -352,15 +312,7 @@
         <w:t>Darüber hinaus sollen ebenfalls Profile ausgetauscht werden. Diese Profile sollen erste Informationen über den Nutzer bieten. Sie werden genutzt, um verfügbare Nutzer oder auch gespeicherte Chats anzuzeigen.</w:t>
       </w:r>
       <w:r>
-        <w:t xml:space="preserve"> Ein Profil beinhaltet einen Namen und eine kurze Beschreibung. Aufgrund der Tatsache, dass sich über Bluetooth Low Energy </w:t>
-      </w:r>
-      <w:proofErr w:type="spellStart"/>
-      <w:r>
-        <w:t>Advertisements</w:t>
-      </w:r>
-      <w:proofErr w:type="spellEnd"/>
-      <w:r>
-        <w:t xml:space="preserve"> nur wenige Daten in ausreichend schneller Zeit übertragen lassen, ist der Inhalt von Nachrichten auf 64 Zeichen begrenzt. Der Name im Profil ist auf 16 und die Beschreibung auf 32 Zeichen begrenzt. In den meisten Profilen würde ein Profilbild verwendet werden. Da dies aber aufgrund der geringen Übertragungsrate nur sehr langsam übertragen werden könnte, ist eine Profilfarbe eingeführt worden. Diese bietet bei geringem Übertragungsaufwand eine hohe Individualität.</w:t>
+        <w:t xml:space="preserve"> Ein Profil beinhaltet einen Namen und eine kurze Beschreibung. Aufgrund der Tatsache, dass sich über Bluetooth Low Energy Advertisements nur wenige Daten in ausreichend schneller Zeit übertragen lassen, ist der Inhalt von Nachrichten auf 64 Zeichen begrenzt. Der Name im Profil ist auf 16 und die Beschreibung auf 32 Zeichen begrenzt. In den meisten Profilen würde ein Profilbild verwendet werden. Da dies aber aufgrund der geringen Übertragungsrate nur sehr langsam übertragen werden könnte, ist eine Profilfarbe eingeführt worden. Diese bietet bei geringem Übertragungsaufwand eine hohe Individualität.</w:t>
       </w:r>
     </w:p>
     <w:p>
@@ -447,23 +399,7 @@
         </w:sdtContent>
       </w:sdt>
       <w:r>
-        <w:t xml:space="preserve">. In der Funktion etwas ähnlicher sind Apples </w:t>
-      </w:r>
-      <w:proofErr w:type="spellStart"/>
-      <w:r>
-        <w:t>AirDrop</w:t>
-      </w:r>
-      <w:proofErr w:type="spellEnd"/>
-      <w:r>
-        <w:t xml:space="preserve"> und das Pendant </w:t>
-      </w:r>
-      <w:proofErr w:type="spellStart"/>
-      <w:r>
-        <w:t>Nearby</w:t>
-      </w:r>
-      <w:proofErr w:type="spellEnd"/>
-      <w:r>
-        <w:t xml:space="preserve"> Share von Android. Sie verwenden Bluetooth und WLAN zur Übertragung von Daten, wie Fotos oder Videos</w:t>
+        <w:t>. In der Funktion etwas ähnlicher sind Apples AirDrop und das Pendant Nearby Share von Android. Sie verwenden Bluetooth und WLAN zur Übertragung von Daten, wie Fotos oder Videos</w:t>
       </w:r>
       <w:r>
         <w:t xml:space="preserve"> </w:t>
@@ -787,15 +723,7 @@
     </w:p>
     <w:p>
       <w:r>
-        <w:t>Der Name „</w:t>
-      </w:r>
-      <w:proofErr w:type="spellStart"/>
-      <w:r>
-        <w:t>NearbyChat</w:t>
-      </w:r>
-      <w:proofErr w:type="spellEnd"/>
-      <w:r>
-        <w:t>“ beschreibt direkt die Hauptfunktion der App: Das kommunizieren mit sich in der Nähe befindlichen Menschen. Er ist simpel und kurz und daher trotz der Sprache Englisch auch für Deutschsprachige leicht verständlich. Darüber hinaus bietet der Name einen guten Wiedererkennungswert und könnte aufgrund der Internationalität auch in anderen Ländern eingesetzt werden.</w:t>
+        <w:t>Der Name „NearbyChat“ beschreibt direkt die Hauptfunktion der App: Das kommunizieren mit sich in der Nähe befindlichen Menschen. Er ist simpel und kurz und daher trotz der Sprache Englisch auch für Deutschsprachige leicht verständlich. Darüber hinaus bietet der Name einen guten Wiedererkennungswert und könnte aufgrund der Internationalität auch in anderen Ländern eingesetzt werden.</w:t>
       </w:r>
     </w:p>
     <w:p>
@@ -1290,11 +1218,9 @@
       <w:r>
         <w:t xml:space="preserve"> „</w:t>
       </w:r>
-      <w:proofErr w:type="spellStart"/>
       <w:r>
         <w:t>OwnProfile</w:t>
       </w:r>
-      <w:proofErr w:type="spellEnd"/>
       <w:r>
         <w:t>“</w:t>
       </w:r>
@@ -1356,37 +1282,11 @@
     </w:p>
     <w:p>
       <w:r>
-        <w:t xml:space="preserve">Fremde Profile enthalten, genauso wie das eigene, die Adresse, den Namen die Beschreibung und die Farbe. Darüber </w:t>
-      </w:r>
-      <w:proofErr w:type="spellStart"/>
-      <w:r>
-        <w:t>Hinaus</w:t>
-      </w:r>
-      <w:proofErr w:type="spellEnd"/>
-      <w:r>
-        <w:t xml:space="preserve"> enthalten sie den Zeitstempel der letzten Interaktion, also einer gesendeten oder empfangenen Nachricht und einen Wert, ob es noch ungelesene Nachrichten gibt oder nicht. Ein fremdes Profil umfasst allerdings noch zwei weitere Attribute, die nicht in der Datenbank persistiert werden: Der Hop-Count, also die Anzahl der Geräte auf dem Weg durch das Mesh zum Ziel, und die </w:t>
-      </w:r>
-      <w:proofErr w:type="spellStart"/>
-      <w:r>
-        <w:t>Received</w:t>
-      </w:r>
-      <w:proofErr w:type="spellEnd"/>
-      <w:r>
-        <w:t xml:space="preserve"> Signal </w:t>
-      </w:r>
-      <w:proofErr w:type="spellStart"/>
-      <w:r>
-        <w:t>Strength</w:t>
-      </w:r>
-      <w:proofErr w:type="spellEnd"/>
-      <w:r>
-        <w:t xml:space="preserve"> </w:t>
-      </w:r>
-      <w:proofErr w:type="spellStart"/>
-      <w:r>
-        <w:t>Indication</w:t>
-      </w:r>
-      <w:proofErr w:type="spellEnd"/>
+        <w:t xml:space="preserve">Fremde Profile enthalten, genauso wie das eigene, die Adresse, den Namen die Beschreibung und die Farbe. Darüber Hinaus enthalten sie den Zeitstempel der letzten Interaktion, also einer gesendeten oder empfangenen Nachricht und einen Wert, ob es noch ungelesene Nachrichten gibt oder nicht. Ein fremdes Profil umfasst allerdings noch zwei weitere Attribute, die nicht in der Datenbank persistiert werden: Der Hop-Count, also die Anzahl der Geräte auf dem Weg durch das Mesh zum Ziel, und die </w:t>
+      </w:r>
+      <w:r>
+        <w:t>Received Signal Strength Indication</w:t>
+      </w:r>
       <w:r>
         <w:t>, kurz RSSI, zur Beschreibung der Empfangsstärke. Diese Informationen werden nur zur Laufzeit persistent gehalten.</w:t>
       </w:r>
@@ -1501,67 +1401,19 @@
         <w:t>Er</w:t>
       </w:r>
       <w:r>
-        <w:t xml:space="preserve"> muss die Besonderheiten von Android zur Anforderung von </w:t>
-      </w:r>
-      <w:proofErr w:type="spellStart"/>
-      <w:r>
-        <w:t>Permissions</w:t>
-      </w:r>
-      <w:proofErr w:type="spellEnd"/>
-      <w:r>
-        <w:t xml:space="preserve"> und zur Initiierung von Änderungen an den Einstellungen beachten: Wenn die App </w:t>
-      </w:r>
-      <w:proofErr w:type="spellStart"/>
-      <w:r>
-        <w:t>Permissions</w:t>
-      </w:r>
-      <w:proofErr w:type="spellEnd"/>
-      <w:r>
-        <w:t xml:space="preserve"> über das System anfordern lässt, werden diese nur einmalig durch das System abgefragt und bei Ablehnung durch den Benutzer auch bei erneuter Initiierung nicht erneut abgefragt. Daher muss die App nach dem Versuch der Anforderung von </w:t>
-      </w:r>
-      <w:proofErr w:type="spellStart"/>
-      <w:r>
-        <w:t>Permissions</w:t>
-      </w:r>
-      <w:proofErr w:type="spellEnd"/>
-      <w:r>
-        <w:t xml:space="preserve"> über das System eine alternative Behandlung für fehlende </w:t>
-      </w:r>
-      <w:proofErr w:type="spellStart"/>
-      <w:r>
-        <w:t>Permissions</w:t>
-      </w:r>
-      <w:proofErr w:type="spellEnd"/>
-      <w:r>
-        <w:t xml:space="preserve"> aufweisen. Diese wird konkret durch eine Popup-Benachrichtigung mit Verlinkung zu den entsprechenden Einstellungen umgesetzt. Die Aktivierung von Bluetooth erfolgt durch eine Anfrage an das System, w</w:t>
+        <w:t xml:space="preserve"> muss die Besonderheiten von Android zur Anforderung von Permissions und zur Initiierung von Änderungen an den Einstellungen beachten: Wenn die App Permissions über das System anfordern lässt, werden diese nur einmalig durch das System abgefragt und bei Ablehnung durch den Benutzer auch bei erneuter Initiierung nicht erneut abgefragt. Daher muss die App nach dem Versuch der Anforderung von Permissions über das System eine alternative Behandlung für fehlende Permissions aufweisen. Diese wird konkret durch eine Popup-Benachrichtigung mit Verlinkung zu den entsprechenden Einstellungen umgesetzt. Die Aktivierung von Bluetooth erfolgt durch eine Anfrage an das System, w</w:t>
       </w:r>
       <w:r>
         <w:t xml:space="preserve">elches nach Bestätigung des Nutzers Bluetooth aktiviert. Für die Ortungsdienste hingegen bietet das System keine Möglichkeit der Abfrage in dieser Form. Daher muss auch hier eine eigen Popup-Benachrichtigung erstellt werden, die auf die entsprechende Stelle in den Einstellungen verweist. </w:t>
       </w:r>
       <w:r>
-        <w:t xml:space="preserve">Allgemein werden </w:t>
-      </w:r>
-      <w:proofErr w:type="spellStart"/>
-      <w:r>
-        <w:t>Permissions</w:t>
-      </w:r>
-      <w:proofErr w:type="spellEnd"/>
-      <w:r>
-        <w:t xml:space="preserve"> und Änderungen von Einstellungen nur gefordert, wenn sie nicht bereits</w:t>
+        <w:t>Allgemein werden Permissions und Änderungen von Einstellungen nur gefordert, wenn sie nicht bereits</w:t>
       </w:r>
       <w:r>
         <w:t xml:space="preserve"> erteilt bzw. angepasst sind. Sie werden allerdings auch so lange gefordert, bis sie erteilt bzw. angepasst sind, da die App ohne sie nicht funktionsfähig ist.</w:t>
       </w:r>
       <w:r>
-        <w:t xml:space="preserve"> Die Popup-Benachrichtigungen werden durch den „</w:t>
-      </w:r>
-      <w:proofErr w:type="spellStart"/>
-      <w:r>
-        <w:t>AlertDialog</w:t>
-      </w:r>
-      <w:proofErr w:type="spellEnd"/>
-      <w:r>
-        <w:t>“ von Android Jetpack realisiert.</w:t>
+        <w:t xml:space="preserve"> Die Popup-Benachrichtigungen werden durch den „AlertDialog“ von Android Jetpack realisiert.</w:t>
       </w:r>
     </w:p>
     <w:p>
@@ -1581,15 +1433,7 @@
         <w:t xml:space="preserve"> „Verfügbar“, „Chats“, „Profil“ und „Einstellungen“ wird in einer Aktivität umgesetzt. Hierbei</w:t>
       </w:r>
       <w:r>
-        <w:t xml:space="preserve"> ist hervorzuheben, dass die Navigation durch die „</w:t>
-      </w:r>
-      <w:proofErr w:type="spellStart"/>
-      <w:r>
-        <w:t>BottomNavigationView</w:t>
-      </w:r>
-      <w:proofErr w:type="spellEnd"/>
-      <w:r>
-        <w:t>“ von Googles Material Design realisiert wird. Material Design bietet</w:t>
+        <w:t xml:space="preserve"> ist hervorzuheben, dass die Navigation durch die „BottomNavigationView“ von Googles Material Design realisiert wird. Material Design bietet</w:t>
       </w:r>
       <w:r>
         <w:t>, unter Anderen für Android,</w:t>
@@ -1636,15 +1480,7 @@
         <w:t>Des Weiteren</w:t>
       </w:r>
       <w:r>
-        <w:t xml:space="preserve"> wird die „</w:t>
-      </w:r>
-      <w:proofErr w:type="spellStart"/>
-      <w:r>
-        <w:t>ActionBar</w:t>
-      </w:r>
-      <w:proofErr w:type="spellEnd"/>
-      <w:r>
-        <w:t>“ von Android Jetpack zur Realisierung de</w:t>
+        <w:t xml:space="preserve"> wird die „ActionBar“ von Android Jetpack zur Realisierung de</w:t>
       </w:r>
       <w:r>
         <w:t xml:space="preserve">r Informationsleiste </w:t>
@@ -1661,23 +1497,7 @@
         <w:t xml:space="preserve"> in ihren Fragmenten sogenannte</w:t>
       </w:r>
       <w:r>
-        <w:t xml:space="preserve"> „</w:t>
-      </w:r>
-      <w:proofErr w:type="spellStart"/>
-      <w:r>
-        <w:t>RecyclerViews</w:t>
-      </w:r>
-      <w:proofErr w:type="spellEnd"/>
-      <w:r>
-        <w:t>“ zur Darstellung der Listen von Profilen. „</w:t>
-      </w:r>
-      <w:proofErr w:type="spellStart"/>
-      <w:r>
-        <w:t>RecyclerViews</w:t>
-      </w:r>
-      <w:proofErr w:type="spellEnd"/>
-      <w:r>
-        <w:t xml:space="preserve">“ sind ebenfalls ein Teil von Android Jetpack. </w:t>
+        <w:t xml:space="preserve"> „RecyclerViews“ zur Darstellung der Listen von Profilen. „RecyclerViews“ sind ebenfalls ein Teil von Android Jetpack. </w:t>
       </w:r>
       <w:r>
         <w:t>Für die beiden Tabs ist jeweils ein</w:t>
@@ -1686,66 +1506,18 @@
         <w:t xml:space="preserve"> Adapter, der </w:t>
       </w:r>
       <w:r>
-        <w:t>auf Änderungen an den Daten reagiert, indem er diese visualisiert, implementiert worden.  Des Weiteren bietet der Adapter einen Click-</w:t>
-      </w:r>
-      <w:proofErr w:type="spellStart"/>
-      <w:r>
-        <w:t>Listener</w:t>
-      </w:r>
-      <w:proofErr w:type="spellEnd"/>
-      <w:r>
-        <w:t xml:space="preserve"> an. Dadurch kann bei Klicken auf ein Profil der Chat mit dem entsprechenden User geöffnet werden. </w:t>
-      </w:r>
-    </w:p>
-    <w:p>
-      <w:r>
-        <w:t xml:space="preserve">Das Fragment des Tabs „Chats“ implementiert einen </w:t>
-      </w:r>
-      <w:proofErr w:type="spellStart"/>
-      <w:r>
-        <w:t>Listener</w:t>
-      </w:r>
-      <w:proofErr w:type="spellEnd"/>
-      <w:r>
-        <w:t xml:space="preserve"> auf Zieh-Gesten reagiert. Dieser wird durch den „</w:t>
-      </w:r>
-      <w:proofErr w:type="spellStart"/>
-      <w:r>
-        <w:t>ItemTouchHelper</w:t>
-      </w:r>
-      <w:proofErr w:type="spellEnd"/>
-      <w:r>
-        <w:t xml:space="preserve">“ von Android Jetpack zur Verfügung gestellt. Durch diesen </w:t>
-      </w:r>
-      <w:proofErr w:type="spellStart"/>
-      <w:r>
-        <w:t>Listener</w:t>
-      </w:r>
-      <w:proofErr w:type="spellEnd"/>
-      <w:r>
-        <w:t xml:space="preserve"> kann das Entfernen von Chats realisiert werden.</w:t>
-      </w:r>
-      <w:r>
-        <w:t xml:space="preserve"> Ein Banner, realisiert durch die „</w:t>
-      </w:r>
-      <w:proofErr w:type="spellStart"/>
-      <w:r>
-        <w:t>SnackBar</w:t>
-      </w:r>
-      <w:proofErr w:type="spellEnd"/>
-      <w:r>
-        <w:t>“ des Material Design</w:t>
-      </w:r>
-      <w:r>
-        <w:t>, bestätigt das Löschen. Die „</w:t>
-      </w:r>
-      <w:proofErr w:type="spellStart"/>
-      <w:r>
-        <w:t>SnackBar</w:t>
-      </w:r>
-      <w:proofErr w:type="spellEnd"/>
-      <w:r>
-        <w:t xml:space="preserve">“ ermöglicht darüber hinaus durch Antippen eines Textes das </w:t>
+        <w:t xml:space="preserve">auf Änderungen an den Daten reagiert, indem er diese visualisiert, implementiert worden.  Des Weiteren bietet der Adapter einen Click-Listener an. Dadurch kann bei Klicken auf ein Profil der Chat mit dem entsprechenden User geöffnet werden. </w:t>
+      </w:r>
+    </w:p>
+    <w:p>
+      <w:r>
+        <w:t>Das Fragment des Tabs „Chats“ implementiert einen Listener auf Zieh-Gesten reagiert. Dieser wird durch den „ItemTouchHelper“ von Android Jetpack zur Verfügung gestellt. Durch diesen Listener kann das Entfernen von Chats realisiert werden.</w:t>
+      </w:r>
+      <w:r>
+        <w:t xml:space="preserve"> Ein Banner, realisiert durch die „SnackBar“ des Material Design</w:t>
+      </w:r>
+      <w:r>
+        <w:t xml:space="preserve">, bestätigt das Löschen. Die „SnackBar“ ermöglicht darüber hinaus durch Antippen eines Textes das </w:t>
       </w:r>
       <w:r>
         <w:t>R</w:t>
@@ -1768,15 +1540,7 @@
     </w:p>
     <w:p>
       <w:r>
-        <w:t>Die Fragmente zu den Tabs „Profil“ und „Einstellungen“ verwenden die Android eigenen „</w:t>
-      </w:r>
-      <w:proofErr w:type="spellStart"/>
-      <w:r>
-        <w:t>ScrollViews</w:t>
-      </w:r>
-      <w:proofErr w:type="spellEnd"/>
-      <w:r>
-        <w:t>“, damit die Inhalte auch bei verschiedenen Displayhöhen und im Portrait- sowie Landscape-Modus angezeigt werden können.</w:t>
+        <w:t>Die Fragmente zu den Tabs „Profil“ und „Einstellungen“ verwenden die Android eigenen „ScrollViews“, damit die Inhalte auch bei verschiedenen Displayhöhen und im Portrait- sowie Landscape-Modus angezeigt werden können.</w:t>
       </w:r>
     </w:p>
     <w:p>
@@ -1784,24 +1548,13 @@
         <w:t xml:space="preserve">Im Fragment des Tabs „Profil“ wird </w:t>
       </w:r>
       <w:r>
-        <w:t>der „</w:t>
-      </w:r>
-      <w:proofErr w:type="spellStart"/>
-      <w:r>
-        <w:t>SavedInstanceState</w:t>
-      </w:r>
-      <w:proofErr w:type="spellEnd"/>
-      <w:r>
-        <w:t>“ verwendet, um die Profilfarbe bei erneutem Laden des Fragments anzeigen zu können. Dies geschieht beispielsweise bei dem Wechsel von Portrait- zu Landscape-Modus oder andersherum.</w:t>
+        <w:t>der „SavedInstanceState“ verwendet, um die Profilfarbe bei erneutem Laden des Fragments anzeigen zu können. Dies geschieht beispielsweise bei dem Wechsel von Portrait- zu Landscape-Modus oder andersherum.</w:t>
       </w:r>
       <w:r>
         <w:t xml:space="preserve"> </w:t>
       </w:r>
       <w:r>
-        <w:t>Andere</w:t>
-      </w:r>
-      <w:r>
-        <w:t xml:space="preserve"> Änderungen des Nutzers, wie zum Beispiel eingaben von Texten in die Textfelder werden automatisch beibehalten.</w:t>
+        <w:t>Andere Änderungen des Nutzers, wie zum Beispiel eingaben von Texten in die Textfelder werden automatisch beibehalten.</w:t>
       </w:r>
       <w:r>
         <w:t xml:space="preserve"> Die Zeichenbegrenzung des Namens und der Beschreibung ist durch eine entsprechende Eigenschaft der Textfelder umgesetzt.</w:t>
@@ -1819,126 +1572,170 @@
         <w:t>r</w:t>
       </w:r>
       <w:r>
+        <w:t xml:space="preserve"> „SnackBar“ aus dem Material Design </w:t>
+      </w:r>
+      <w:r>
+        <w:t>bestätigt</w:t>
+      </w:r>
+      <w:r>
+        <w:t>.</w:t>
+      </w:r>
+    </w:p>
+    <w:p>
+      <w:r>
+        <w:t xml:space="preserve">Die Einstellungen, die im gleichnamigen Tab getätigt werden können, werden durch </w:t>
+      </w:r>
+      <w:r>
+        <w:t>das Fragment an die darunter befindliche Aktivität weitergeleitet. Diese nutzt die Android eigenen „SharedPreferences“, um die Einstellungen jeweils als Key-Value-Paar zu speichern und wendet diese auch an. Die Anwendung geschieht bei den Sprachen durch „Locale“ und bei dem Farbschema durch „</w:t>
+      </w:r>
+      <w:r>
+        <w:t>AppCompatDelegate</w:t>
+      </w:r>
+      <w:r>
+        <w:t>“.</w:t>
+      </w:r>
+    </w:p>
+    <w:p>
+      <w:r>
+        <w:lastRenderedPageBreak/>
+        <w:t xml:space="preserve">Die Chats mit einem User werden in einer eigenen Aktivität geöffnet. Diese verwendet ein „ConstraintLayout“ von Android Jetpack, um sowohl die zweite Leiste am oberen </w:t>
+      </w:r>
+      <w:r>
+        <w:t>Bildschirmrand</w:t>
+      </w:r>
+      <w:r>
+        <w:t xml:space="preserve"> als auch das Texteingabefeld, den Senden-Button und den Herunterscroll-Button korrekt positionieren zu können. </w:t>
+      </w:r>
+      <w:r>
+        <w:t xml:space="preserve">Auch hier ist die Zeichenanzahl der Nachricht durch eine entsprechend gesetzte Eigenschaft des Texteingabefelds beschränkt. Das Profil des anderen Users wird durch die Aktivität bei Änderung aktualisiert. </w:t>
+      </w:r>
+      <w:r>
+        <w:t>Die Chatnachrichten werden, wie in den Tabs „Verfügbar“ und „Chats“ durch einen „RecyclerView“ realisiert. Der dazugehörige Adapter übernimmt neben Visualisieren von Änderungen</w:t>
+      </w:r>
+      <w:r>
+        <w:t>, wenn Nachrichten dazu kommen,</w:t>
+      </w:r>
+      <w:r>
+        <w:t xml:space="preserve"> auch</w:t>
+      </w:r>
+      <w:r>
+        <w:t xml:space="preserve"> die Aufgabe, die Nachricht, je nachdem, ob sie ein- oder ausgehend ist, auf der richtigen Seite, mit der richtigen Farbe anzuzeigen. Außerdem wird durch Prüfen des Zeitstempels der vorangegangenen Nachricht das Datum nur bei einer Änderung angezeigt. Wenn das Datum nicht angezeigt werden muss, kollabiert das Textfeld für das Datum, sodass es keinen Platz verbraucht.</w:t>
+      </w:r>
+      <w:r>
+        <w:t xml:space="preserve"> Die Aktivität kann durch einen Scroll-Listener, beim Scrollen die aktuelle Scroll-Position abfragen, und dadurch Prüfen, ob der Button zum Herunterscrollen und bei Bedarf auch der Punkt als Indikator für eine neue Nachricht angezeigt werden soll. Darüber hinaus behält die Aktivität die Scroll-Position immer bei, es sei denn es wird eine neue Nachricht empfangen und die Scroll-Position war vorher ganz unten. In diesem Fall scrollt die Aktivität erneut nach ganz unten, sodass die neue Nachricht zu sehen ist.</w:t>
+      </w:r>
+      <w:r>
+        <w:t xml:space="preserve"> Darüber hinaus hebt die Aktivität, wenn die neusten Nachrichten gesehen wurden, den Ungelesen-Vermerk des Profils auf.</w:t>
+      </w:r>
+    </w:p>
+    <w:p>
+      <w:pPr>
+        <w:pStyle w:val="berschrift2"/>
+      </w:pPr>
+      <w:r>
+        <w:t>Realisierung der Bluetooth-Kommunikation</w:t>
+      </w:r>
+    </w:p>
+    <w:p>
+      <w:r>
+        <w:t>[TODO]</w:t>
+      </w:r>
+    </w:p>
+    <w:p>
+      <w:pPr>
+        <w:pStyle w:val="berschrift2"/>
+      </w:pPr>
+      <w:r>
+        <w:t>Realisierung der</w:t>
+      </w:r>
+      <w:r>
+        <w:t xml:space="preserve"> Datenhaltung</w:t>
+      </w:r>
+    </w:p>
+    <w:p>
+      <w:r>
+        <w:t xml:space="preserve">Die Realisierung der Datenhaltung arbeitet auf zwei Ebenen: Zum einen werden die Daten, die in der Datenbank persistiert werden sollen mit der Library </w:t>
+      </w:r>
+      <w:r>
+        <w:t>„</w:t>
+      </w:r>
+      <w:r>
+        <w:t>Room</w:t>
+      </w:r>
+      <w:r>
+        <w:t>“</w:t>
+      </w:r>
+      <w:r>
+        <w:t xml:space="preserve"> aus Android Jetpack in eine lokale Datenbank geschrieben. </w:t>
+      </w:r>
+      <w:r>
+        <w:t>Zum anderen</w:t>
+      </w:r>
+      <w:r>
+        <w:t xml:space="preserve"> werden die zur Laufzeit zu persistierenden Daten </w:t>
+      </w:r>
+      <w:r>
+        <w:t>mit</w:t>
+      </w:r>
+      <w:r>
         <w:t xml:space="preserve"> </w:t>
       </w:r>
       <w:r>
         <w:t>„</w:t>
       </w:r>
-      <w:proofErr w:type="spellStart"/>
-      <w:r>
-        <w:t>SnackBar</w:t>
-      </w:r>
-      <w:proofErr w:type="spellEnd"/>
+      <w:r>
+        <w:t>LiveData</w:t>
+      </w:r>
       <w:r>
         <w:t>“</w:t>
       </w:r>
       <w:r>
-        <w:t xml:space="preserve"> aus dem Material Design </w:t>
-      </w:r>
-      <w:r>
-        <w:t>bestätigt</w:t>
-      </w:r>
-      <w:r>
-        <w:t>.</w:t>
-      </w:r>
-    </w:p>
-    <w:p>
-      <w:r>
-        <w:t xml:space="preserve">Die Einstellungen, die im gleichnamigen Tab getätigt werden können, werden durch </w:t>
-      </w:r>
-      <w:r>
-        <w:t>das Fragment an die darunter befindliche Aktivität weitergeleitet. Diese nutzt die Android eigenen „</w:t>
-      </w:r>
-      <w:proofErr w:type="spellStart"/>
-      <w:r>
-        <w:t>SharedPreferences</w:t>
-      </w:r>
-      <w:proofErr w:type="spellEnd"/>
-      <w:r>
-        <w:t>“, um die Einstellungen jeweils als Key-Value-Paar zu speichern und wendet diese auch an. Die Anwendung geschieht bei den Sprachen durch „Locale“ und bei dem Farbschema durch „</w:t>
-      </w:r>
-      <w:proofErr w:type="spellStart"/>
-      <w:r>
-        <w:t>AppCompatDelegate</w:t>
-      </w:r>
-      <w:proofErr w:type="spellEnd"/>
-      <w:r>
-        <w:t>“.</w:t>
+        <w:t>, ebenfalls ein Teil von Android Jetpack</w:t>
+      </w:r>
+      <w:r>
+        <w:t>, persistent gehalten. „LiveData“ ermöglicht es, einfach auf Änderungen zu reagieren. Da „LiveData“ auch mit Room kompatibel ist, werden auch die Daten aus der Datenbank in der App in „LiveData“ verwaltet. Änderungen an diesen Daten müssen allerdings durch gesonderte Funktionen auf der Datenbank ausgeführt werden und können nicht an den „LiveData“ Objekten vorgenommen werden. „LiveData“ bietet für die Daten der Datenbank darüber hinaus den Vorteil, dass die Zugriffe auf die Datenbank lose gekoppelt sind, sodass die Blockade von Android, dass nicht vom UI-Thread synchron auf die Datenbank zugegriffen werden darf, nicht greift.</w:t>
+      </w:r>
+    </w:p>
+    <w:p>
+      <w:r>
+        <w:t xml:space="preserve">Besonders ist, bei der Umsetzung der Datenhaltung, das Repository hervorzuheben. Es verwaltet mit Hilfe sogenannter Data Access Objekt, kurz DAOs, die Daten aus der Datenbank und führt Änderungen asynchron über die DAOs </w:t>
+      </w:r>
+      <w:r>
+        <w:t>auf der</w:t>
+      </w:r>
+      <w:r>
+        <w:t xml:space="preserve"> Datenbank </w:t>
+      </w:r>
+      <w:r>
+        <w:t>aus</w:t>
+      </w:r>
+      <w:r>
+        <w:t>. Darüber hinaus verwaltet es aber auch die zur Laufzeit persistenten Daten</w:t>
+      </w:r>
+      <w:r>
+        <w:t xml:space="preserve"> und aktualisiert sämtliche Daten, wenn es nötig ist: Kommt beispielsweise eine Nachricht an, oder wird gesendet, so wird geprüft, ob das zugehörige Profil bereits gespeichert ist. Wenn dies nicht der Fall ist, wird es aus den verfügbaren Profilen übernommen und gespeichert, oder wenn auch dies nicht möglich ist, wird ein leere Platzhalterprofil erstellt. Ist die Nachricht eine eingehende Nachricht, so wird die Markierung für ungelesene Nachrichten auf dem Profil gesetzt. Sämtliche gespeicherten Profile werden, wenn sie verfügbar sind und die verfügbaren Profile unterschiede gegenüber den gespeicherten aufweisen, durch das Repository aktualisiert. Dies betrifft nur die Eigenschaften Name, Beschreibung, Farbe, RSSI und Anzahl der Hops, nicht jedoch den letzten Interaktionszeitpunkt oder die Markierung für ungelesene Nachrichten. Ändert sich ein gespeichertes Profil, so wird dieses, wenn verfügbar, immer um die RSSI und die Anzahl der Hops ergänzt, sodass auch in gespeicherten Chats die aktuelle Empfangsstärke angezeigt werden kann.</w:t>
       </w:r>
     </w:p>
     <w:p>
       <w:r>
         <w:lastRenderedPageBreak/>
-        <w:t>Die Chats mit einem User werden in einer eigenen Aktivität geöffnet. Diese verwendet ein „</w:t>
-      </w:r>
-      <w:proofErr w:type="spellStart"/>
-      <w:r>
-        <w:t>ConstraintLayout</w:t>
-      </w:r>
-      <w:proofErr w:type="spellEnd"/>
-      <w:r>
-        <w:t xml:space="preserve">“ von Android Jetpack, um sowohl die zweite Leiste am oberen </w:t>
-      </w:r>
-      <w:r>
-        <w:t>Bildschirmrand</w:t>
-      </w:r>
-      <w:r>
-        <w:t xml:space="preserve"> als auch das Texteingabefeld, den Senden-Button und den Herunterscroll-Button korrekt positionieren zu können. </w:t>
-      </w:r>
-      <w:r>
-        <w:t xml:space="preserve">Auch hier ist die Zeichenanzahl der Nachricht durch eine entsprechend gesetzte Eigenschaft des Texteingabefelds beschränkt. Das Profil des anderen Users wird durch die Aktivität bei Änderung aktualisiert. </w:t>
-      </w:r>
-      <w:r>
-        <w:t xml:space="preserve">Die Chatnachrichten werden, wie in den Tabs </w:t>
-      </w:r>
-      <w:r>
-        <w:t>„Verfügbar“</w:t>
-      </w:r>
-      <w:r>
-        <w:t xml:space="preserve"> und</w:t>
-      </w:r>
-      <w:r>
-        <w:t xml:space="preserve"> „Chats“</w:t>
-      </w:r>
-      <w:r>
-        <w:t xml:space="preserve"> durch einen </w:t>
-      </w:r>
-      <w:r>
-        <w:t>„</w:t>
-      </w:r>
-      <w:proofErr w:type="spellStart"/>
-      <w:r>
-        <w:t>RecyclerView</w:t>
-      </w:r>
-      <w:proofErr w:type="spellEnd"/>
-      <w:r>
-        <w:t>“</w:t>
-      </w:r>
-      <w:r>
-        <w:t xml:space="preserve"> realisiert. Der dazugehörige Adapter übernimmt neben Visualisieren von Änderungen</w:t>
-      </w:r>
-      <w:r>
-        <w:t>, wenn Nachrichten dazu kommen,</w:t>
-      </w:r>
-      <w:r>
-        <w:t xml:space="preserve"> auch</w:t>
-      </w:r>
-      <w:r>
-        <w:t xml:space="preserve"> die Aufgabe, die Nachricht, je nachdem, ob sie ein- oder ausgehend ist, auf der richtigen Seite, mit der richtigen Farbe anzuzeigen. Außerdem wird durch Prüfen des Zeitstempels der vorangegangenen Nachricht das Datum nur bei einer Änderung angezeigt. Wenn das Datum nicht angezeigt werden muss, kollabiert das Textfeld für das Datum, sodass es keinen Platz verbraucht.</w:t>
-      </w:r>
-      <w:r>
-        <w:t xml:space="preserve"> Die Aktivität kann durch einen Scroll-</w:t>
-      </w:r>
-      <w:proofErr w:type="spellStart"/>
-      <w:r>
-        <w:t>Listener</w:t>
-      </w:r>
-      <w:proofErr w:type="spellEnd"/>
-      <w:r>
-        <w:t>, beim Scrollen die aktuelle Scroll-Position abfragen, und dadurch Prüfen, ob der Button zum Herunterscrollen und bei Bedarf auch der Punkt als Indikator für eine neue Nachricht angezeigt werden soll. Darüber hinaus behält die Aktivität die Scroll-Position immer bei, es sei denn es wird eine neue Nachricht empfangen und die Scroll-Position war vorher ganz unten. In diesem Fall scrollt die Aktivität erneut nach ganz unten, sodass die neue Nachricht zu sehen ist.</w:t>
-      </w:r>
-      <w:r>
-        <w:t xml:space="preserve"> Darüber hinaus hebt die Aktivität, wenn die neusten Nachrichten gesehen wurden, den Ungelesen-Vermerk des Profils auf.</w:t>
+        <w:t xml:space="preserve">Das ViewModel erfüllt ebenfalls besondere Aufgaben: </w:t>
+      </w:r>
+      <w:r>
+        <w:t>Zum einen kapselt es die Logik des Repositorys durch einfache Methoden für die verschiedenen Views. Zum anderen ist es für die Verwaltung des Chat-Services verantwortlich. Es stellt sicher, dass der Service gestartet wird und reagiert auf Änderungen durch den Service, beispielsweise wenn ein neues Profil entdeckt wird oder eines verschwindet. Diese Änderungen reicht das ViewModel an die Datenbank weiter.</w:t>
+      </w:r>
+    </w:p>
+    <w:p>
+      <w:pPr>
+        <w:pStyle w:val="berschrift1"/>
+      </w:pPr>
+      <w:r>
+        <w:t>Tests</w:t>
+      </w:r>
+    </w:p>
+    <w:p>
+      <w:r>
+        <w:t>[TODO]</w:t>
       </w:r>
     </w:p>
     <w:p>
@@ -1946,54 +1743,25 @@
         <w:pStyle w:val="berschrift2"/>
       </w:pPr>
       <w:r>
-        <w:t>Realisierung der Bluetooth-Kommunikation</w:t>
-      </w:r>
-    </w:p>
-    <w:p>
-      <w:r>
-        <w:t>[TODO]</w:t>
-      </w:r>
-    </w:p>
-    <w:p>
-      <w:pPr>
-        <w:pStyle w:val="berschrift2"/>
-      </w:pPr>
-      <w:r>
-        <w:t>Realisierung der</w:t>
-      </w:r>
-      <w:r>
-        <w:t xml:space="preserve"> Datenhaltung</w:t>
-      </w:r>
-    </w:p>
-    <w:p>
-      <w:r>
-        <w:t>[TODO]</w:t>
-      </w:r>
-    </w:p>
-    <w:p>
-      <w:pPr>
-        <w:pStyle w:val="berschrift1"/>
-      </w:pPr>
-      <w:r>
-        <w:t>Tests</w:t>
-      </w:r>
-    </w:p>
-    <w:p>
-      <w:r>
-        <w:t>[TODO]</w:t>
-      </w:r>
-    </w:p>
-    <w:p>
-      <w:pPr>
-        <w:pStyle w:val="berschrift2"/>
-      </w:pPr>
-      <w:r>
         <w:t>Tests des User Interfaces und der Datenhaltung</w:t>
       </w:r>
     </w:p>
     <w:p>
       <w:r>
-        <w:t>[TODO]</w:t>
+        <w:t xml:space="preserve">Die Tests des User Interfaces wurden mit Tests der Datenhaltung kombiniert: Es wurden Methoden, zum Laden von Testdaten implementiert. Diese Testdaten wurden durch das UI dargestellt und konnten auch bearbeitet, ergänzt oder gelöscht werden. Durch diese Testdaten war ein Testen bereits vor Fertigstellung der Bluetooth-Kommunikation möglich. </w:t>
+      </w:r>
+    </w:p>
+    <w:p>
+      <w:r>
+        <w:t>Die konkreten Tests wurden dann mit mehreren Personen an einem Smartphone mit aufgespielter App und den Testdaten umgesetzt. Dabei haben die Personen sich zunächst allein zurechtfinden und ein paar Aufgaben erfüllen sollen. Beispiele für solche Aufgaben sind: Das eigene Profil anpassen, eine Nachricht an einen Nutzer versenden, oder einen Chat mit einem Nutzer löschen. Beim Erfüllen dieser Aufgaben haben die Personen alles erwähnt, dass ihnen aufgefallen ist. Dadurch konnte unter Anderem identifiziert werden, dass die ursprünglich verwendete Markierung von ungelesenen Chats durch einen roten Hintergrund, als unschön und schlechter lesbar empfunden wurde, weshalb der kleine rote Punkt am Rand eingeführt wurde. Darüber hinaus viel der Bedarf nach einem Butten zum Herunterscrollen in den Chats auf und dass das eigene Profil ohne das Ermöglichen des Scrollens im Landscape-Modus nicht auf jedem Gerät vollständig bearbeitet werden kann, da der Speichern-Button abgeschnitten war.</w:t>
+      </w:r>
+    </w:p>
+    <w:p>
+      <w:r>
+        <w:t>Auch nach Fertigstellung der Bluetooth-Kommunikation wurden Tests durch Anwendung durchgeführt. Hierbei haben zwei Personen über die App kommuniziert oder ihr Profil angepasst und es wurde geprüft, ob die Änderungen oder neuen Nachrichten, wie erwartet dargestellt werden.</w:t>
+      </w:r>
+      <w:r>
+        <w:t xml:space="preserve"> Auch die Markierung für ungelesene Chats wurde getestet. Bei diesen Tests viel allerdings nur kleiner Korrekturbedarf an der Datenhaltungslogik auf.</w:t>
       </w:r>
     </w:p>
     <w:p>
@@ -2075,7 +1843,6 @@
         </w:rPr>
       </w:pPr>
       <w:r>
-        <w:lastRenderedPageBreak/>
         <w:t>Literaturverzeichnis</w:t>
       </w:r>
       <w:r>
@@ -2184,6 +1951,7 @@
               <w:rPr>
                 <w:noProof/>
               </w:rPr>
+              <w:lastRenderedPageBreak/>
               <w:t xml:space="preserve">[2] </w:t>
             </w:r>
           </w:p>
@@ -3036,7 +2804,7 @@
         <w:rPr>
           <w:noProof/>
         </w:rPr>
-        <w:t>16. Januar 2023</w:t>
+        <w:t>17. Januar 2023</w:t>
       </w:r>
       <w:r>
         <w:fldChar w:fldCharType="end"/>
@@ -3185,28 +2953,12 @@
       </w:rPr>
       <w:t xml:space="preserve">‘ </w:t>
     </w:r>
-    <w:proofErr w:type="spellStart"/>
     <w:r>
       <w:rPr>
         <w:lang w:val="en-US"/>
       </w:rPr>
-      <w:t>im</w:t>
+      <w:t>im Wintersemester</w:t>
     </w:r>
-    <w:proofErr w:type="spellEnd"/>
-    <w:r>
-      <w:rPr>
-        <w:lang w:val="en-US"/>
-      </w:rPr>
-      <w:t xml:space="preserve"> </w:t>
-    </w:r>
-    <w:proofErr w:type="spellStart"/>
-    <w:r>
-      <w:rPr>
-        <w:lang w:val="en-US"/>
-      </w:rPr>
-      <w:t>Wintersemester</w:t>
-    </w:r>
-    <w:proofErr w:type="spellEnd"/>
     <w:r>
       <w:rPr>
         <w:lang w:val="en-US"/>

</xml_diff>

<commit_message>
Datenmodell erstellt und Bilder in Projektbericht eingebaut
</commit_message>
<xml_diff>
--- a/Projektbericht.docx
+++ b/Projektbericht.docx
@@ -6,9 +6,11 @@
       <w:pPr>
         <w:pStyle w:val="Titel"/>
       </w:pPr>
+      <w:proofErr w:type="spellStart"/>
       <w:r>
         <w:t>NearbyChat</w:t>
       </w:r>
+      <w:proofErr w:type="spellEnd"/>
     </w:p>
     <w:p>
       <w:pPr>
@@ -199,7 +201,21 @@
         <w:rPr>
           <w:sz w:val="20"/>
         </w:rPr>
-        <w:t xml:space="preserve">Die App NearbyChat </w:t>
+        <w:t xml:space="preserve">Die App </w:t>
+      </w:r>
+      <w:proofErr w:type="spellStart"/>
+      <w:r>
+        <w:rPr>
+          <w:sz w:val="20"/>
+        </w:rPr>
+        <w:t>NearbyChat</w:t>
+      </w:r>
+      <w:proofErr w:type="spellEnd"/>
+      <w:r>
+        <w:rPr>
+          <w:sz w:val="20"/>
+        </w:rPr>
+        <w:t xml:space="preserve"> </w:t>
       </w:r>
       <w:r>
         <w:rPr>
@@ -235,8 +251,16 @@
         <w:rPr>
           <w:sz w:val="20"/>
         </w:rPr>
-        <w:t xml:space="preserve"> und getätigte Chats können gespeichert werden. Für die Realisierung der Kommunikation zwischen den Geräten wird ein Mesh, basierend auf Bluetooth Low Energy Advertisements</w:t>
-      </w:r>
+        <w:t xml:space="preserve"> und getätigte Chats können gespeichert werden. Für die Realisierung der Kommunikation zwischen den Geräten wird ein Mesh, basierend auf Bluetooth Low Energy </w:t>
+      </w:r>
+      <w:proofErr w:type="spellStart"/>
+      <w:r>
+        <w:rPr>
+          <w:sz w:val="20"/>
+        </w:rPr>
+        <w:t>Advertisements</w:t>
+      </w:r>
+      <w:proofErr w:type="spellEnd"/>
       <w:r>
         <w:rPr>
           <w:sz w:val="20"/>
@@ -365,14 +389,24 @@
       <w:r>
         <w:t>„</w:t>
       </w:r>
+      <w:proofErr w:type="spellStart"/>
       <w:r>
         <w:t>NearbyChat</w:t>
       </w:r>
+      <w:proofErr w:type="spellEnd"/>
       <w:r>
         <w:t>“</w:t>
       </w:r>
       <w:r>
-        <w:t xml:space="preserve"> sieht vor, dass mehrere Smartphones über Bluetooth Low Energy Advertisements ein Mesh bilden. Über dieses Mesh soll ein Austausch von Nachrichten geschehen. </w:t>
+        <w:t xml:space="preserve"> sieht vor, dass mehrere Smartphones über Bluetooth Low Energy </w:t>
+      </w:r>
+      <w:proofErr w:type="spellStart"/>
+      <w:r>
+        <w:t>Advertisements</w:t>
+      </w:r>
+      <w:proofErr w:type="spellEnd"/>
+      <w:r>
+        <w:t xml:space="preserve"> ein Mesh bilden. Über dieses Mesh soll ein Austausch von Nachrichten geschehen. </w:t>
       </w:r>
       <w:r>
         <w:t xml:space="preserve">Diese Nachrichten sollen zur Einordnung den Zeitpunkt des Absendens enthalten. </w:t>
@@ -393,7 +427,15 @@
         <w:t xml:space="preserve"> erste Informationen über den Nutzer. Sie werden genutzt, um verfügbare Nutzer oder auch gespeicherte Chats anzuzeigen.</w:t>
       </w:r>
       <w:r>
-        <w:t xml:space="preserve"> Ein Profil beinhaltet einen Namen und eine kurze Beschreibung. Aufgrund der Tatsache, dass sich über Bluetooth Low Energy Advertisements nur wenige Daten in ausreichend schneller Zeit übertragen lassen, ist der Inhalt von Nachrichten auf 64 Zeichen begrenzt. Der Name im Profil ist auf 16 und die Beschreibung auf 32 Zeichen begrenzt. In den meisten Profilen </w:t>
+        <w:t xml:space="preserve"> Ein Profil beinhaltet einen Namen und eine kurze Beschreibung. Aufgrund der Tatsache, dass sich über Bluetooth Low Energy </w:t>
+      </w:r>
+      <w:proofErr w:type="spellStart"/>
+      <w:r>
+        <w:t>Advertisements</w:t>
+      </w:r>
+      <w:proofErr w:type="spellEnd"/>
+      <w:r>
+        <w:t xml:space="preserve"> nur wenige Daten in ausreichend schneller Zeit übertragen lassen, ist der Inhalt von Nachrichten auf 64 Zeichen begrenzt. Der Name im Profil ist auf 16 und die Beschreibung auf 32 Zeichen begrenzt. In den meisten Profilen </w:t>
       </w:r>
       <w:r>
         <w:t>wird</w:t>
@@ -516,7 +558,23 @@
         </w:sdtContent>
       </w:sdt>
       <w:r>
-        <w:t>. In der Funktion etwas ähnlicher sind Apples AirDrop und das Pendant Nearby Share von Android. Sie verwenden Bluetooth und WLAN zur Übertragung von Daten, wie Fotos oder Videos</w:t>
+        <w:t xml:space="preserve">. In der Funktion etwas ähnlicher sind Apples </w:t>
+      </w:r>
+      <w:proofErr w:type="spellStart"/>
+      <w:r>
+        <w:t>AirDrop</w:t>
+      </w:r>
+      <w:proofErr w:type="spellEnd"/>
+      <w:r>
+        <w:t xml:space="preserve"> und das Pendant </w:t>
+      </w:r>
+      <w:proofErr w:type="spellStart"/>
+      <w:r>
+        <w:t>Nearby</w:t>
+      </w:r>
+      <w:proofErr w:type="spellEnd"/>
+      <w:r>
+        <w:t xml:space="preserve"> Share von Android. Sie verwenden Bluetooth und WLAN zur Übertragung von Daten, wie Fotos oder Videos</w:t>
       </w:r>
       <w:r>
         <w:t xml:space="preserve"> </w:t>
@@ -857,8 +915,88 @@
       </w:r>
     </w:p>
     <w:p>
-      <w:r>
-        <w:t xml:space="preserve">Der Name „NearbyChat“ beschreibt direkt die Hauptfunktion der App: Das kommunizieren mit sich in der Nähe befindlichen Menschen. </w:t>
+      <w:pPr>
+        <w:keepNext/>
+        <w:jc w:val="center"/>
+      </w:pPr>
+      <w:r>
+        <w:rPr>
+          <w:noProof/>
+        </w:rPr>
+        <w:drawing>
+          <wp:inline distT="0" distB="0" distL="0" distR="0" wp14:anchorId="6E05145A" wp14:editId="7D9E27C9">
+            <wp:extent cx="1153160" cy="1118103"/>
+            <wp:effectExtent l="0" t="0" r="8890" b="6350"/>
+            <wp:docPr id="1" name="Grafik 1"/>
+            <wp:cNvGraphicFramePr>
+              <a:graphicFrameLocks xmlns:a="http://schemas.openxmlformats.org/drawingml/2006/main" noChangeAspect="1"/>
+            </wp:cNvGraphicFramePr>
+            <a:graphic xmlns:a="http://schemas.openxmlformats.org/drawingml/2006/main">
+              <a:graphicData uri="http://schemas.openxmlformats.org/drawingml/2006/picture">
+                <pic:pic xmlns:pic="http://schemas.openxmlformats.org/drawingml/2006/picture">
+                  <pic:nvPicPr>
+                    <pic:cNvPr id="1" name=""/>
+                    <pic:cNvPicPr/>
+                  </pic:nvPicPr>
+                  <pic:blipFill rotWithShape="1">
+                    <a:blip r:embed="rId8"/>
+                    <a:srcRect l="22858" t="22924" r="22923" b="23799"/>
+                    <a:stretch/>
+                  </pic:blipFill>
+                  <pic:spPr bwMode="auto">
+                    <a:xfrm>
+                      <a:off x="0" y="0"/>
+                      <a:ext cx="1162968" cy="1127613"/>
+                    </a:xfrm>
+                    <a:prstGeom prst="rect">
+                      <a:avLst/>
+                    </a:prstGeom>
+                    <a:ln>
+                      <a:noFill/>
+                    </a:ln>
+                    <a:extLst>
+                      <a:ext uri="{53640926-AAD7-44D8-BBD7-CCE9431645EC}">
+                        <a14:shadowObscured xmlns:a14="http://schemas.microsoft.com/office/drawing/2010/main"/>
+                      </a:ext>
+                    </a:extLst>
+                  </pic:spPr>
+                </pic:pic>
+              </a:graphicData>
+            </a:graphic>
+          </wp:inline>
+        </w:drawing>
+      </w:r>
+    </w:p>
+    <w:p>
+      <w:pPr>
+        <w:pStyle w:val="Beschriftung"/>
+      </w:pPr>
+      <w:r>
+        <w:t xml:space="preserve">Abbildung </w:t>
+      </w:r>
+      <w:fldSimple w:instr=" SEQ Abbildung \* ARABIC ">
+        <w:r>
+          <w:rPr>
+            <w:noProof/>
+          </w:rPr>
+          <w:t>1</w:t>
+        </w:r>
+      </w:fldSimple>
+      <w:r>
+        <w:t>: Logo der App</w:t>
+      </w:r>
+    </w:p>
+    <w:p>
+      <w:r>
+        <w:t>Der Name „</w:t>
+      </w:r>
+      <w:proofErr w:type="spellStart"/>
+      <w:r>
+        <w:t>NearbyChat</w:t>
+      </w:r>
+      <w:proofErr w:type="spellEnd"/>
+      <w:r>
+        <w:t xml:space="preserve">“ beschreibt direkt die Hauptfunktion der App: Das kommunizieren mit sich in der Nähe befindlichen Menschen. </w:t>
       </w:r>
       <w:r>
         <w:t>Der Begriff „Chat“ oder „Chatten“ findet sich bereits im deutschen Sprachgebrauch wieder</w:t>
@@ -933,6 +1071,7 @@
         <w:pStyle w:val="berschrift2"/>
       </w:pPr>
       <w:r>
+        <w:lastRenderedPageBreak/>
         <w:t>Interaktionskonzept</w:t>
       </w:r>
     </w:p>
@@ -1024,8 +1163,79 @@
       </w:r>
     </w:p>
     <w:p>
-      <w:r>
-        <w:lastRenderedPageBreak/>
+      <w:pPr>
+        <w:keepNext/>
+        <w:jc w:val="center"/>
+      </w:pPr>
+      <w:r>
+        <w:rPr>
+          <w:noProof/>
+        </w:rPr>
+        <w:drawing>
+          <wp:inline distT="0" distB="0" distL="0" distR="0" wp14:anchorId="54CBB9D5" wp14:editId="14E5CEAE">
+            <wp:extent cx="1580860" cy="3035935"/>
+            <wp:effectExtent l="0" t="0" r="635" b="0"/>
+            <wp:docPr id="2" name="Grafik 2"/>
+            <wp:cNvGraphicFramePr>
+              <a:graphicFrameLocks xmlns:a="http://schemas.openxmlformats.org/drawingml/2006/main" noChangeAspect="1"/>
+            </wp:cNvGraphicFramePr>
+            <a:graphic xmlns:a="http://schemas.openxmlformats.org/drawingml/2006/main">
+              <a:graphicData uri="http://schemas.openxmlformats.org/drawingml/2006/picture">
+                <pic:pic xmlns:pic="http://schemas.openxmlformats.org/drawingml/2006/picture">
+                  <pic:nvPicPr>
+                    <pic:cNvPr id="1" name=""/>
+                    <pic:cNvPicPr/>
+                  </pic:nvPicPr>
+                  <pic:blipFill rotWithShape="1">
+                    <a:blip r:embed="rId9"/>
+                    <a:srcRect l="636" t="333" r="1143" b="898"/>
+                    <a:stretch/>
+                  </pic:blipFill>
+                  <pic:spPr bwMode="auto">
+                    <a:xfrm>
+                      <a:off x="0" y="0"/>
+                      <a:ext cx="1601736" cy="3076026"/>
+                    </a:xfrm>
+                    <a:prstGeom prst="rect">
+                      <a:avLst/>
+                    </a:prstGeom>
+                    <a:ln>
+                      <a:noFill/>
+                    </a:ln>
+                    <a:extLst>
+                      <a:ext uri="{53640926-AAD7-44D8-BBD7-CCE9431645EC}">
+                        <a14:shadowObscured xmlns:a14="http://schemas.microsoft.com/office/drawing/2010/main"/>
+                      </a:ext>
+                    </a:extLst>
+                  </pic:spPr>
+                </pic:pic>
+              </a:graphicData>
+            </a:graphic>
+          </wp:inline>
+        </w:drawing>
+      </w:r>
+    </w:p>
+    <w:p>
+      <w:pPr>
+        <w:pStyle w:val="Beschriftung"/>
+      </w:pPr>
+      <w:r>
+        <w:t xml:space="preserve">Abbildung </w:t>
+      </w:r>
+      <w:fldSimple w:instr=" SEQ Abbildung \* ARABIC ">
+        <w:r>
+          <w:rPr>
+            <w:noProof/>
+          </w:rPr>
+          <w:t>2</w:t>
+        </w:r>
+      </w:fldSimple>
+      <w:r>
+        <w:t>: Splash-Screen auf inkompatiblem Gerät</w:t>
+      </w:r>
+    </w:p>
+    <w:p>
+      <w:r>
         <w:t xml:space="preserve">Wenn das Gerät mit der App kompatibel ist, </w:t>
       </w:r>
       <w:r>
@@ -1136,6 +1346,89 @@
       </w:r>
     </w:p>
     <w:p>
+      <w:pPr>
+        <w:keepNext/>
+        <w:jc w:val="center"/>
+      </w:pPr>
+      <w:r>
+        <w:drawing>
+          <wp:inline distT="0" distB="0" distL="0" distR="0" wp14:anchorId="1C0E0600" wp14:editId="27CE79E7">
+            <wp:extent cx="1582420" cy="733952"/>
+            <wp:effectExtent l="0" t="0" r="0" b="9525"/>
+            <wp:docPr id="7" name="Grafik 6">
+              <a:extLst xmlns:a="http://schemas.openxmlformats.org/drawingml/2006/main">
+                <a:ext uri="{FF2B5EF4-FFF2-40B4-BE49-F238E27FC236}">
+                  <a16:creationId xmlns:a16="http://schemas.microsoft.com/office/drawing/2014/main" id="{A750111D-CCCF-28B8-8722-2B607500C6A1}"/>
+                </a:ext>
+              </a:extLst>
+            </wp:docPr>
+            <wp:cNvGraphicFramePr>
+              <a:graphicFrameLocks xmlns:a="http://schemas.openxmlformats.org/drawingml/2006/main" noChangeAspect="1"/>
+            </wp:cNvGraphicFramePr>
+            <a:graphic xmlns:a="http://schemas.openxmlformats.org/drawingml/2006/main">
+              <a:graphicData uri="http://schemas.openxmlformats.org/drawingml/2006/picture">
+                <pic:pic xmlns:pic="http://schemas.openxmlformats.org/drawingml/2006/picture">
+                  <pic:nvPicPr>
+                    <pic:cNvPr id="7" name="Grafik 6">
+                      <a:extLst>
+                        <a:ext uri="{FF2B5EF4-FFF2-40B4-BE49-F238E27FC236}">
+                          <a16:creationId xmlns:a16="http://schemas.microsoft.com/office/drawing/2014/main" id="{A750111D-CCCF-28B8-8722-2B607500C6A1}"/>
+                        </a:ext>
+                      </a:extLst>
+                    </pic:cNvPr>
+                    <pic:cNvPicPr>
+                      <a:picLocks noChangeAspect="1"/>
+                    </pic:cNvPicPr>
+                  </pic:nvPicPr>
+                  <pic:blipFill rotWithShape="1">
+                    <a:blip r:embed="rId10"/>
+                    <a:srcRect l="766" t="75321" r="1297" b="973"/>
+                    <a:stretch/>
+                  </pic:blipFill>
+                  <pic:spPr bwMode="auto">
+                    <a:xfrm>
+                      <a:off x="0" y="0"/>
+                      <a:ext cx="1582470" cy="733975"/>
+                    </a:xfrm>
+                    <a:prstGeom prst="rect">
+                      <a:avLst/>
+                    </a:prstGeom>
+                    <a:ln>
+                      <a:noFill/>
+                    </a:ln>
+                    <a:extLst>
+                      <a:ext uri="{53640926-AAD7-44D8-BBD7-CCE9431645EC}">
+                        <a14:shadowObscured xmlns:a14="http://schemas.microsoft.com/office/drawing/2010/main"/>
+                      </a:ext>
+                    </a:extLst>
+                  </pic:spPr>
+                </pic:pic>
+              </a:graphicData>
+            </a:graphic>
+          </wp:inline>
+        </w:drawing>
+      </w:r>
+    </w:p>
+    <w:p>
+      <w:pPr>
+        <w:pStyle w:val="Beschriftung"/>
+      </w:pPr>
+      <w:r>
+        <w:t xml:space="preserve">Abbildung </w:t>
+      </w:r>
+      <w:fldSimple w:instr=" SEQ Abbildung \* ARABIC ">
+        <w:r>
+          <w:rPr>
+            <w:noProof/>
+          </w:rPr>
+          <w:t>3</w:t>
+        </w:r>
+      </w:fldSimple>
+      <w:r>
+        <w:t>: Tabs am unteren Bildschirmrand</w:t>
+      </w:r>
+    </w:p>
+    <w:p>
       <w:r>
         <w:t xml:space="preserve">Der Inhalt der Tabs wird jeweils auf dem </w:t>
       </w:r>
@@ -1145,6 +1438,7 @@
     </w:p>
     <w:p>
       <w:r>
+        <w:lastRenderedPageBreak/>
         <w:t>Der Tab „Verfügbar“ zeigt eine sich ständig aktualisierende Liste der aktuell erreichbaren Profile</w:t>
       </w:r>
       <w:r>
@@ -1167,6 +1461,89 @@
       </w:r>
     </w:p>
     <w:p>
+      <w:pPr>
+        <w:keepNext/>
+        <w:jc w:val="center"/>
+      </w:pPr>
+      <w:r>
+        <w:drawing>
+          <wp:inline distT="0" distB="0" distL="0" distR="0" wp14:anchorId="498F840F" wp14:editId="6E9F06C5">
+            <wp:extent cx="1580515" cy="974419"/>
+            <wp:effectExtent l="0" t="0" r="635" b="0"/>
+            <wp:docPr id="4" name="Grafik 6">
+              <a:extLst xmlns:a="http://schemas.openxmlformats.org/drawingml/2006/main">
+                <a:ext uri="{FF2B5EF4-FFF2-40B4-BE49-F238E27FC236}">
+                  <a16:creationId xmlns:a16="http://schemas.microsoft.com/office/drawing/2014/main" id="{A750111D-CCCF-28B8-8722-2B607500C6A1}"/>
+                </a:ext>
+              </a:extLst>
+            </wp:docPr>
+            <wp:cNvGraphicFramePr>
+              <a:graphicFrameLocks xmlns:a="http://schemas.openxmlformats.org/drawingml/2006/main" noChangeAspect="1"/>
+            </wp:cNvGraphicFramePr>
+            <a:graphic xmlns:a="http://schemas.openxmlformats.org/drawingml/2006/main">
+              <a:graphicData uri="http://schemas.openxmlformats.org/drawingml/2006/picture">
+                <pic:pic xmlns:pic="http://schemas.openxmlformats.org/drawingml/2006/picture">
+                  <pic:nvPicPr>
+                    <pic:cNvPr id="7" name="Grafik 6">
+                      <a:extLst>
+                        <a:ext uri="{FF2B5EF4-FFF2-40B4-BE49-F238E27FC236}">
+                          <a16:creationId xmlns:a16="http://schemas.microsoft.com/office/drawing/2014/main" id="{A750111D-CCCF-28B8-8722-2B607500C6A1}"/>
+                        </a:ext>
+                      </a:extLst>
+                    </pic:cNvPr>
+                    <pic:cNvPicPr>
+                      <a:picLocks noChangeAspect="1"/>
+                    </pic:cNvPicPr>
+                  </pic:nvPicPr>
+                  <pic:blipFill rotWithShape="1">
+                    <a:blip r:embed="rId10"/>
+                    <a:srcRect l="766" t="1032" r="1297" b="67457"/>
+                    <a:stretch/>
+                  </pic:blipFill>
+                  <pic:spPr bwMode="auto">
+                    <a:xfrm>
+                      <a:off x="0" y="0"/>
+                      <a:ext cx="1582470" cy="975624"/>
+                    </a:xfrm>
+                    <a:prstGeom prst="rect">
+                      <a:avLst/>
+                    </a:prstGeom>
+                    <a:ln>
+                      <a:noFill/>
+                    </a:ln>
+                    <a:extLst>
+                      <a:ext uri="{53640926-AAD7-44D8-BBD7-CCE9431645EC}">
+                        <a14:shadowObscured xmlns:a14="http://schemas.microsoft.com/office/drawing/2010/main"/>
+                      </a:ext>
+                    </a:extLst>
+                  </pic:spPr>
+                </pic:pic>
+              </a:graphicData>
+            </a:graphic>
+          </wp:inline>
+        </w:drawing>
+      </w:r>
+    </w:p>
+    <w:p>
+      <w:pPr>
+        <w:pStyle w:val="Beschriftung"/>
+      </w:pPr>
+      <w:r>
+        <w:t xml:space="preserve">Abbildung </w:t>
+      </w:r>
+      <w:fldSimple w:instr=" SEQ Abbildung \* ARABIC ">
+        <w:r>
+          <w:rPr>
+            <w:noProof/>
+          </w:rPr>
+          <w:t>4</w:t>
+        </w:r>
+      </w:fldSimple>
+      <w:r>
+        <w:t>: Oberer Teil des Tabs "Verfügbar"</w:t>
+      </w:r>
+    </w:p>
+    <w:p>
       <w:r>
         <w:t xml:space="preserve">Der Tab „Chats“, der die gespeicherten Chats anzeigt, ist hingegen nach dem Zeitpunkt der letzten Interaktion sortiert. Hier wird, neben dem Profilnamen und dem Zeitpunkt der letzten Interaktion, die Empfangsstärke des jeweiligen Profils angezeigt. Zur einfachen Unterscheidung von dem Tab „Verfügbar“ ist </w:t>
       </w:r>
@@ -1193,6 +1570,89 @@
       </w:r>
     </w:p>
     <w:p>
+      <w:pPr>
+        <w:keepNext/>
+        <w:jc w:val="center"/>
+      </w:pPr>
+      <w:r>
+        <w:drawing>
+          <wp:inline distT="0" distB="0" distL="0" distR="0" wp14:anchorId="062B5D7D" wp14:editId="6E9A13C1">
+            <wp:extent cx="1591262" cy="1006193"/>
+            <wp:effectExtent l="0" t="0" r="9525" b="3810"/>
+            <wp:docPr id="9" name="Grafik 8">
+              <a:extLst xmlns:a="http://schemas.openxmlformats.org/drawingml/2006/main">
+                <a:ext uri="{FF2B5EF4-FFF2-40B4-BE49-F238E27FC236}">
+                  <a16:creationId xmlns:a16="http://schemas.microsoft.com/office/drawing/2014/main" id="{6E314926-D04C-308E-C7F5-D553F7F5065D}"/>
+                </a:ext>
+              </a:extLst>
+            </wp:docPr>
+            <wp:cNvGraphicFramePr>
+              <a:graphicFrameLocks xmlns:a="http://schemas.openxmlformats.org/drawingml/2006/main" noChangeAspect="1"/>
+            </wp:cNvGraphicFramePr>
+            <a:graphic xmlns:a="http://schemas.openxmlformats.org/drawingml/2006/main">
+              <a:graphicData uri="http://schemas.openxmlformats.org/drawingml/2006/picture">
+                <pic:pic xmlns:pic="http://schemas.openxmlformats.org/drawingml/2006/picture">
+                  <pic:nvPicPr>
+                    <pic:cNvPr id="9" name="Grafik 8">
+                      <a:extLst>
+                        <a:ext uri="{FF2B5EF4-FFF2-40B4-BE49-F238E27FC236}">
+                          <a16:creationId xmlns:a16="http://schemas.microsoft.com/office/drawing/2014/main" id="{6E314926-D04C-308E-C7F5-D553F7F5065D}"/>
+                        </a:ext>
+                      </a:extLst>
+                    </pic:cNvPr>
+                    <pic:cNvPicPr>
+                      <a:picLocks noChangeAspect="1"/>
+                    </pic:cNvPicPr>
+                  </pic:nvPicPr>
+                  <pic:blipFill rotWithShape="1">
+                    <a:blip r:embed="rId11"/>
+                    <a:srcRect l="1081" t="1660" r="1852" b="24958"/>
+                    <a:stretch/>
+                  </pic:blipFill>
+                  <pic:spPr bwMode="auto">
+                    <a:xfrm>
+                      <a:off x="0" y="0"/>
+                      <a:ext cx="1591557" cy="1006380"/>
+                    </a:xfrm>
+                    <a:prstGeom prst="rect">
+                      <a:avLst/>
+                    </a:prstGeom>
+                    <a:ln>
+                      <a:noFill/>
+                    </a:ln>
+                    <a:extLst>
+                      <a:ext uri="{53640926-AAD7-44D8-BBD7-CCE9431645EC}">
+                        <a14:shadowObscured xmlns:a14="http://schemas.microsoft.com/office/drawing/2010/main"/>
+                      </a:ext>
+                    </a:extLst>
+                  </pic:spPr>
+                </pic:pic>
+              </a:graphicData>
+            </a:graphic>
+          </wp:inline>
+        </w:drawing>
+      </w:r>
+    </w:p>
+    <w:p>
+      <w:pPr>
+        <w:pStyle w:val="Beschriftung"/>
+      </w:pPr>
+      <w:r>
+        <w:t xml:space="preserve">Abbildung </w:t>
+      </w:r>
+      <w:fldSimple w:instr=" SEQ Abbildung \* ARABIC ">
+        <w:r>
+          <w:rPr>
+            <w:noProof/>
+          </w:rPr>
+          <w:t>5</w:t>
+        </w:r>
+      </w:fldSimple>
+      <w:r>
+        <w:t>: Oberer Teil des Tabs "Chats"</w:t>
+      </w:r>
+    </w:p>
+    <w:p>
       <w:r>
         <w:t>Der Tab „Profil“ beinhaltet die Konfiguration des eigenen Profilnamens und der Beschreibung durch Texteingabefelder. Diese sind zur leichten Verständlichkeit mit „Name“ und „Beschreibung“ betitelt. Darunter befindet sich die Konfiguration der Profilfarbe. Ein großes Feld unter der Überschrift Farbe zeigt die aktuell ausgewählte Farbe an. Darunter befinden sich 10 Farbfelder, aus denen sich die Farbe auswählen lässt. In diesem Tab werden vor Änderungen immer die aktuell gespeicherten Profileigenschaften angezeigt. Ein großer Button mit dem Text „Speichern“ ermöglicht das Speichern des eigenen Profils. Nach dem Speichern wird</w:t>
       </w:r>
@@ -1207,6 +1667,91 @@
       </w:r>
     </w:p>
     <w:p>
+      <w:pPr>
+        <w:keepNext/>
+        <w:jc w:val="center"/>
+      </w:pPr>
+      <w:r>
+        <w:lastRenderedPageBreak/>
+        <w:drawing>
+          <wp:inline distT="0" distB="0" distL="0" distR="0" wp14:anchorId="3EE193F0" wp14:editId="6EF53DDE">
+            <wp:extent cx="1584285" cy="3052332"/>
+            <wp:effectExtent l="0" t="0" r="0" b="0"/>
+            <wp:docPr id="13" name="Grafik 12">
+              <a:extLst xmlns:a="http://schemas.openxmlformats.org/drawingml/2006/main">
+                <a:ext uri="{FF2B5EF4-FFF2-40B4-BE49-F238E27FC236}">
+                  <a16:creationId xmlns:a16="http://schemas.microsoft.com/office/drawing/2014/main" id="{3DC04B6F-1650-303A-E532-9B76A18CC76F}"/>
+                </a:ext>
+              </a:extLst>
+            </wp:docPr>
+            <wp:cNvGraphicFramePr>
+              <a:graphicFrameLocks xmlns:a="http://schemas.openxmlformats.org/drawingml/2006/main" noChangeAspect="1"/>
+            </wp:cNvGraphicFramePr>
+            <a:graphic xmlns:a="http://schemas.openxmlformats.org/drawingml/2006/main">
+              <a:graphicData uri="http://schemas.openxmlformats.org/drawingml/2006/picture">
+                <pic:pic xmlns:pic="http://schemas.openxmlformats.org/drawingml/2006/picture">
+                  <pic:nvPicPr>
+                    <pic:cNvPr id="13" name="Grafik 12">
+                      <a:extLst>
+                        <a:ext uri="{FF2B5EF4-FFF2-40B4-BE49-F238E27FC236}">
+                          <a16:creationId xmlns:a16="http://schemas.microsoft.com/office/drawing/2014/main" id="{3DC04B6F-1650-303A-E532-9B76A18CC76F}"/>
+                        </a:ext>
+                      </a:extLst>
+                    </pic:cNvPr>
+                    <pic:cNvPicPr>
+                      <a:picLocks noChangeAspect="1"/>
+                    </pic:cNvPicPr>
+                  </pic:nvPicPr>
+                  <pic:blipFill rotWithShape="1">
+                    <a:blip r:embed="rId12"/>
+                    <a:srcRect l="772" t="973" r="1832" b="555"/>
+                    <a:stretch/>
+                  </pic:blipFill>
+                  <pic:spPr>
+                    <a:xfrm>
+                      <a:off x="0" y="0"/>
+                      <a:ext cx="1584285" cy="3052332"/>
+                    </a:xfrm>
+                    <a:prstGeom prst="rect">
+                      <a:avLst/>
+                    </a:prstGeom>
+                  </pic:spPr>
+                </pic:pic>
+              </a:graphicData>
+            </a:graphic>
+          </wp:inline>
+        </w:drawing>
+      </w:r>
+    </w:p>
+    <w:p>
+      <w:pPr>
+        <w:pStyle w:val="Beschriftung"/>
+      </w:pPr>
+      <w:r>
+        <w:t xml:space="preserve">Abbildung </w:t>
+      </w:r>
+      <w:fldSimple w:instr=" SEQ Abbildung \* ARABIC ">
+        <w:r>
+          <w:rPr>
+            <w:noProof/>
+          </w:rPr>
+          <w:t>6</w:t>
+        </w:r>
+      </w:fldSimple>
+      <w:r>
+        <w:t xml:space="preserve">: </w:t>
+      </w:r>
+      <w:r>
+        <w:t>Der</w:t>
+      </w:r>
+      <w:r>
+        <w:t xml:space="preserve"> Tab "Profil"</w:t>
+      </w:r>
+      <w:r>
+        <w:t xml:space="preserve"> nach Speichern der Eingaben</w:t>
+      </w:r>
+    </w:p>
+    <w:p>
       <w:r>
         <w:t xml:space="preserve">Der Tab „Einstellungen“ beinhaltet </w:t>
       </w:r>
@@ -1224,6 +1769,81 @@
       </w:r>
       <w:r>
         <w:t>. Unter „Sprache“ sind es die Optionsfelder „Englisch“, „Deutsch“ und „Systemstandard“. Es kann für jede Einstellung immer nur ein Optionsfeld angewählt sein. Darüber hinaus wird immer die aktuell angewandte Einstellung angezeigt. Unter der Spracheinstellung folgt noch ein Hinweis, dass die Spracheinstellungen erst nach einem Neustart der App angewendet werden.</w:t>
+      </w:r>
+    </w:p>
+    <w:p>
+      <w:pPr>
+        <w:keepNext/>
+        <w:jc w:val="center"/>
+      </w:pPr>
+      <w:r>
+        <w:drawing>
+          <wp:inline distT="0" distB="0" distL="0" distR="0" wp14:anchorId="750F5F0A" wp14:editId="69BDF798">
+            <wp:extent cx="1576433" cy="1851048"/>
+            <wp:effectExtent l="0" t="0" r="5080" b="0"/>
+            <wp:docPr id="15" name="Grafik 14" descr="Ein Bild, das Text enthält.&#10;&#10;Automatisch generierte Beschreibung">
+              <a:extLst xmlns:a="http://schemas.openxmlformats.org/drawingml/2006/main">
+                <a:ext uri="{FF2B5EF4-FFF2-40B4-BE49-F238E27FC236}">
+                  <a16:creationId xmlns:a16="http://schemas.microsoft.com/office/drawing/2014/main" id="{D96E65C8-1BD6-7B26-3B4E-9FBDC78BE1EC}"/>
+                </a:ext>
+              </a:extLst>
+            </wp:docPr>
+            <wp:cNvGraphicFramePr>
+              <a:graphicFrameLocks xmlns:a="http://schemas.openxmlformats.org/drawingml/2006/main" noChangeAspect="1"/>
+            </wp:cNvGraphicFramePr>
+            <a:graphic xmlns:a="http://schemas.openxmlformats.org/drawingml/2006/main">
+              <a:graphicData uri="http://schemas.openxmlformats.org/drawingml/2006/picture">
+                <pic:pic xmlns:pic="http://schemas.openxmlformats.org/drawingml/2006/picture">
+                  <pic:nvPicPr>
+                    <pic:cNvPr id="15" name="Grafik 14" descr="Ein Bild, das Text enthält.&#10;&#10;Automatisch generierte Beschreibung">
+                      <a:extLst>
+                        <a:ext uri="{FF2B5EF4-FFF2-40B4-BE49-F238E27FC236}">
+                          <a16:creationId xmlns:a16="http://schemas.microsoft.com/office/drawing/2014/main" id="{D96E65C8-1BD6-7B26-3B4E-9FBDC78BE1EC}"/>
+                        </a:ext>
+                      </a:extLst>
+                    </pic:cNvPr>
+                    <pic:cNvPicPr>
+                      <a:picLocks noChangeAspect="1"/>
+                    </pic:cNvPicPr>
+                  </pic:nvPicPr>
+                  <pic:blipFill rotWithShape="1">
+                    <a:blip r:embed="rId13"/>
+                    <a:srcRect l="894" t="1388" r="1215"/>
+                    <a:stretch/>
+                  </pic:blipFill>
+                  <pic:spPr>
+                    <a:xfrm>
+                      <a:off x="0" y="0"/>
+                      <a:ext cx="1576433" cy="1851048"/>
+                    </a:xfrm>
+                    <a:prstGeom prst="rect">
+                      <a:avLst/>
+                    </a:prstGeom>
+                  </pic:spPr>
+                </pic:pic>
+              </a:graphicData>
+            </a:graphic>
+          </wp:inline>
+        </w:drawing>
+      </w:r>
+    </w:p>
+    <w:p>
+      <w:pPr>
+        <w:pStyle w:val="Beschriftung"/>
+      </w:pPr>
+      <w:r>
+        <w:t xml:space="preserve">Abbildung </w:t>
+      </w:r>
+      <w:fldSimple w:instr=" SEQ Abbildung \* ARABIC ">
+        <w:r>
+          <w:rPr>
+            <w:noProof/>
+          </w:rPr>
+          <w:t>7</w:t>
+        </w:r>
+      </w:fldSimple>
+      <w:r>
+        <w:t>: Konfigurationen im Tab "Einstellungen"</w:t>
       </w:r>
     </w:p>
     <w:p>
@@ -1281,6 +1901,81 @@
       </w:r>
       <w:r>
         <w:t xml:space="preserve">Wenn der Nutzer weiter nach oben gescrollt hat, wird rechts unten ein Button zum Herunterscrollen angezeigt. Des Weiteren wird neben diesem Button, wenn eine neue Nachricht ankommt und der Nutzer nicht ganz heruntergescrollt hat, ein roter Punkt als Hinweis angezeigt. </w:t>
+      </w:r>
+    </w:p>
+    <w:p>
+      <w:pPr>
+        <w:keepNext/>
+        <w:jc w:val="center"/>
+      </w:pPr>
+      <w:r>
+        <w:drawing>
+          <wp:inline distT="0" distB="0" distL="0" distR="0" wp14:anchorId="68DD1447" wp14:editId="045FD33E">
+            <wp:extent cx="1579979" cy="3052332"/>
+            <wp:effectExtent l="0" t="0" r="1270" b="0"/>
+            <wp:docPr id="17" name="Grafik 16">
+              <a:extLst xmlns:a="http://schemas.openxmlformats.org/drawingml/2006/main">
+                <a:ext uri="{FF2B5EF4-FFF2-40B4-BE49-F238E27FC236}">
+                  <a16:creationId xmlns:a16="http://schemas.microsoft.com/office/drawing/2014/main" id="{A38C2585-56E1-6E6D-FAE9-B642B54B0AF6}"/>
+                </a:ext>
+              </a:extLst>
+            </wp:docPr>
+            <wp:cNvGraphicFramePr>
+              <a:graphicFrameLocks xmlns:a="http://schemas.openxmlformats.org/drawingml/2006/main" noChangeAspect="1"/>
+            </wp:cNvGraphicFramePr>
+            <a:graphic xmlns:a="http://schemas.openxmlformats.org/drawingml/2006/main">
+              <a:graphicData uri="http://schemas.openxmlformats.org/drawingml/2006/picture">
+                <pic:pic xmlns:pic="http://schemas.openxmlformats.org/drawingml/2006/picture">
+                  <pic:nvPicPr>
+                    <pic:cNvPr id="17" name="Grafik 16">
+                      <a:extLst>
+                        <a:ext uri="{FF2B5EF4-FFF2-40B4-BE49-F238E27FC236}">
+                          <a16:creationId xmlns:a16="http://schemas.microsoft.com/office/drawing/2014/main" id="{A38C2585-56E1-6E6D-FAE9-B642B54B0AF6}"/>
+                        </a:ext>
+                      </a:extLst>
+                    </pic:cNvPr>
+                    <pic:cNvPicPr>
+                      <a:picLocks noChangeAspect="1"/>
+                    </pic:cNvPicPr>
+                  </pic:nvPicPr>
+                  <pic:blipFill rotWithShape="1">
+                    <a:blip r:embed="rId14"/>
+                    <a:srcRect l="1662" t="695" r="2444" b="833"/>
+                    <a:stretch/>
+                  </pic:blipFill>
+                  <pic:spPr>
+                    <a:xfrm>
+                      <a:off x="0" y="0"/>
+                      <a:ext cx="1579979" cy="3052332"/>
+                    </a:xfrm>
+                    <a:prstGeom prst="rect">
+                      <a:avLst/>
+                    </a:prstGeom>
+                  </pic:spPr>
+                </pic:pic>
+              </a:graphicData>
+            </a:graphic>
+          </wp:inline>
+        </w:drawing>
+      </w:r>
+    </w:p>
+    <w:p>
+      <w:pPr>
+        <w:pStyle w:val="Beschriftung"/>
+      </w:pPr>
+      <w:r>
+        <w:t xml:space="preserve">Abbildung </w:t>
+      </w:r>
+      <w:fldSimple w:instr=" SEQ Abbildung \* ARABIC ">
+        <w:r>
+          <w:rPr>
+            <w:noProof/>
+          </w:rPr>
+          <w:t>8</w:t>
+        </w:r>
+      </w:fldSimple>
+      <w:r>
+        <w:t>: Chat mit einem Nutzer</w:t>
       </w:r>
     </w:p>
     <w:p>
@@ -1468,9 +2163,11 @@
       <w:r>
         <w:t xml:space="preserve"> „</w:t>
       </w:r>
+      <w:proofErr w:type="spellStart"/>
       <w:r>
         <w:t>OwnProfile</w:t>
       </w:r>
+      <w:proofErr w:type="spellEnd"/>
       <w:r>
         <w:t>“</w:t>
       </w:r>
@@ -1482,6 +2179,72 @@
       </w:r>
     </w:p>
     <w:p>
+      <w:pPr>
+        <w:keepNext/>
+        <w:jc w:val="center"/>
+      </w:pPr>
+      <w:r>
+        <w:rPr>
+          <w:noProof/>
+        </w:rPr>
+        <w:lastRenderedPageBreak/>
+        <w:drawing>
+          <wp:inline distT="0" distB="0" distL="0" distR="0" wp14:anchorId="74B86D03" wp14:editId="68A1A2D0">
+            <wp:extent cx="4137748" cy="2040827"/>
+            <wp:effectExtent l="0" t="0" r="0" b="0"/>
+            <wp:docPr id="6" name="Grafik 6"/>
+            <wp:cNvGraphicFramePr>
+              <a:graphicFrameLocks xmlns:a="http://schemas.openxmlformats.org/drawingml/2006/main" noChangeAspect="1"/>
+            </wp:cNvGraphicFramePr>
+            <a:graphic xmlns:a="http://schemas.openxmlformats.org/drawingml/2006/main">
+              <a:graphicData uri="http://schemas.openxmlformats.org/drawingml/2006/picture">
+                <pic:pic xmlns:pic="http://schemas.openxmlformats.org/drawingml/2006/picture">
+                  <pic:nvPicPr>
+                    <pic:cNvPr id="1" name=""/>
+                    <pic:cNvPicPr/>
+                  </pic:nvPicPr>
+                  <pic:blipFill>
+                    <a:blip r:embed="rId15"/>
+                    <a:stretch>
+                      <a:fillRect/>
+                    </a:stretch>
+                  </pic:blipFill>
+                  <pic:spPr>
+                    <a:xfrm>
+                      <a:off x="0" y="0"/>
+                      <a:ext cx="4165037" cy="2054287"/>
+                    </a:xfrm>
+                    <a:prstGeom prst="rect">
+                      <a:avLst/>
+                    </a:prstGeom>
+                  </pic:spPr>
+                </pic:pic>
+              </a:graphicData>
+            </a:graphic>
+          </wp:inline>
+        </w:drawing>
+      </w:r>
+    </w:p>
+    <w:p>
+      <w:pPr>
+        <w:pStyle w:val="Beschriftung"/>
+      </w:pPr>
+      <w:r>
+        <w:t xml:space="preserve">Abbildung </w:t>
+      </w:r>
+      <w:fldSimple w:instr=" SEQ Abbildung \* ARABIC ">
+        <w:r>
+          <w:rPr>
+            <w:noProof/>
+          </w:rPr>
+          <w:t>9</w:t>
+        </w:r>
+      </w:fldSimple>
+      <w:r>
+        <w:t>: Klassendiagramm des Datenmodells</w:t>
+      </w:r>
+    </w:p>
+    <w:p>
       <w:r>
         <w:t xml:space="preserve">Eine Nachricht enthält neben dem Inhalt einen Zeitstempel und eine Adresse. Die Adresse ist immer die des </w:t>
       </w:r>
@@ -1552,9 +2315,27 @@
       <w:r>
         <w:t xml:space="preserve">inaus enthalten sie den Zeitstempel der letzten Interaktion, also einer gesendeten oder empfangenen Nachricht und einen Wert, ob es noch ungelesene Nachrichten gibt oder nicht. Ein fremdes Profil umfasst allerdings noch zwei weitere Attribute, die nicht in der Datenbank persistiert werden: Der Hop-Count, also die Anzahl der Geräte auf dem Weg durch das Mesh zum Ziel, und die </w:t>
       </w:r>
-      <w:r>
-        <w:t>Received Signal Strength Indication</w:t>
-      </w:r>
+      <w:proofErr w:type="spellStart"/>
+      <w:r>
+        <w:t>Received</w:t>
+      </w:r>
+      <w:proofErr w:type="spellEnd"/>
+      <w:r>
+        <w:t xml:space="preserve"> Signal </w:t>
+      </w:r>
+      <w:proofErr w:type="spellStart"/>
+      <w:r>
+        <w:t>Strength</w:t>
+      </w:r>
+      <w:proofErr w:type="spellEnd"/>
+      <w:r>
+        <w:t xml:space="preserve"> </w:t>
+      </w:r>
+      <w:proofErr w:type="spellStart"/>
+      <w:r>
+        <w:t>Indication</w:t>
+      </w:r>
+      <w:proofErr w:type="spellEnd"/>
       <w:r>
         <w:t>, kurz RSSI, zur Beschreibung der Empfangsstärke. Diese Informationen werden nur zur Laufzeit persistent gehalten.</w:t>
       </w:r>
@@ -1564,7 +2345,6 @@
         <w:pStyle w:val="berschrift1"/>
       </w:pPr>
       <w:r>
-        <w:lastRenderedPageBreak/>
         <w:t>Realisierung</w:t>
       </w:r>
     </w:p>
@@ -1673,6 +2453,7 @@
         <w:pStyle w:val="berschrift2"/>
       </w:pPr>
       <w:r>
+        <w:lastRenderedPageBreak/>
         <w:t>Realisierung des User Interfaces</w:t>
       </w:r>
     </w:p>
@@ -1690,19 +2471,67 @@
         <w:t>Er</w:t>
       </w:r>
       <w:r>
-        <w:t xml:space="preserve"> muss die Besonderheiten von Android zur Anforderung von Permissions und zur Initiierung von Änderungen an den Einstellungen beachten: Wenn die App Permissions über das System anfordern lässt, werden diese nur einmalig durch das System abgefragt und bei Ablehnung durch den Benutzer auch bei erneuter Initiierung nicht erneut abgefragt. Daher muss die App nach dem Versuch der Anforderung von Permissions über das System eine alternative Behandlung für fehlende Permissions aufweisen. Diese wird konkret durch eine Popup-Benachrichtigung mit Verlinkung zu den entsprechenden Einstellungen umgesetzt. Die Aktivierung von Bluetooth erfolgt durch eine Anfrage an das System, w</w:t>
+        <w:t xml:space="preserve"> muss die Besonderheiten von Android zur Anforderung von </w:t>
+      </w:r>
+      <w:proofErr w:type="spellStart"/>
+      <w:r>
+        <w:t>Permissions</w:t>
+      </w:r>
+      <w:proofErr w:type="spellEnd"/>
+      <w:r>
+        <w:t xml:space="preserve"> und zur Initiierung von Änderungen an den Einstellungen beachten: Wenn die App </w:t>
+      </w:r>
+      <w:proofErr w:type="spellStart"/>
+      <w:r>
+        <w:t>Permissions</w:t>
+      </w:r>
+      <w:proofErr w:type="spellEnd"/>
+      <w:r>
+        <w:t xml:space="preserve"> über das System anfordern lässt, werden diese nur einmalig durch das System abgefragt und bei Ablehnung durch den Benutzer auch bei erneuter Initiierung nicht erneut abgefragt. Daher muss die App nach dem Versuch der Anforderung von </w:t>
+      </w:r>
+      <w:proofErr w:type="spellStart"/>
+      <w:r>
+        <w:t>Permissions</w:t>
+      </w:r>
+      <w:proofErr w:type="spellEnd"/>
+      <w:r>
+        <w:t xml:space="preserve"> über das System eine alternative Behandlung für fehlende </w:t>
+      </w:r>
+      <w:proofErr w:type="spellStart"/>
+      <w:r>
+        <w:t>Permissions</w:t>
+      </w:r>
+      <w:proofErr w:type="spellEnd"/>
+      <w:r>
+        <w:t xml:space="preserve"> aufweisen. Diese wird konkret durch eine Popup-Benachrichtigung mit Verlinkung zu den entsprechenden Einstellungen umgesetzt. Die Aktivierung von Bluetooth erfolgt durch eine Anfrage an das System, w</w:t>
       </w:r>
       <w:r>
         <w:t xml:space="preserve">elches nach Bestätigung des Nutzers Bluetooth aktiviert. Für die Ortungsdienste hingegen bietet das System keine Möglichkeit der Abfrage in dieser Form. Daher muss auch hier eine eigen Popup-Benachrichtigung erstellt werden, die auf die entsprechende Stelle in den Einstellungen verweist. </w:t>
       </w:r>
       <w:r>
-        <w:t>Allgemein werden Permissions und Änderungen von Einstellungen nur gefordert, wenn sie nicht bereits</w:t>
+        <w:t xml:space="preserve">Allgemein werden </w:t>
+      </w:r>
+      <w:proofErr w:type="spellStart"/>
+      <w:r>
+        <w:t>Permissions</w:t>
+      </w:r>
+      <w:proofErr w:type="spellEnd"/>
+      <w:r>
+        <w:t xml:space="preserve"> und Änderungen von Einstellungen nur gefordert, wenn sie nicht bereits</w:t>
       </w:r>
       <w:r>
         <w:t xml:space="preserve"> erteilt bzw. angepasst sind. Sie werden allerdings auch so lange gefordert, bis sie erteilt bzw. angepasst sind, da die App ohne sie nicht funktionsfähig ist.</w:t>
       </w:r>
       <w:r>
-        <w:t xml:space="preserve"> Die Popup-Benachrichtigungen werden durch den „AlertDialog“ von Android Jetpack realisiert.</w:t>
+        <w:t xml:space="preserve"> Die Popup-Benachrichtigungen werden durch den „</w:t>
+      </w:r>
+      <w:proofErr w:type="spellStart"/>
+      <w:r>
+        <w:t>AlertDialog</w:t>
+      </w:r>
+      <w:proofErr w:type="spellEnd"/>
+      <w:r>
+        <w:t>“ von Android Jetpack realisiert.</w:t>
       </w:r>
     </w:p>
     <w:p>
@@ -1728,7 +2557,15 @@
         <w:t xml:space="preserve"> Aktivität umgesetzt. Hierbei</w:t>
       </w:r>
       <w:r>
-        <w:t xml:space="preserve"> ist hervorzuheben, dass die Navigation durch die „BottomNavigationView“ von Googles Material Design realisiert wird. Material Design bietet</w:t>
+        <w:t xml:space="preserve"> ist hervorzuheben, dass die Navigation durch die „</w:t>
+      </w:r>
+      <w:proofErr w:type="spellStart"/>
+      <w:r>
+        <w:t>BottomNavigationView</w:t>
+      </w:r>
+      <w:proofErr w:type="spellEnd"/>
+      <w:r>
+        <w:t>“ von Googles Material Design realisiert wird. Material Design bietet</w:t>
       </w:r>
       <w:r>
         <w:t>, unter Anderen für Android,</w:t>
@@ -1775,7 +2612,15 @@
         <w:t>Des Weiteren</w:t>
       </w:r>
       <w:r>
-        <w:t xml:space="preserve"> wird die „ActionBar“ von Android Jetpack zur Realisierung de</w:t>
+        <w:t xml:space="preserve"> wird die „</w:t>
+      </w:r>
+      <w:proofErr w:type="spellStart"/>
+      <w:r>
+        <w:t>ActionBar</w:t>
+      </w:r>
+      <w:proofErr w:type="spellEnd"/>
+      <w:r>
+        <w:t>“ von Android Jetpack zur Realisierung de</w:t>
       </w:r>
       <w:r>
         <w:t xml:space="preserve">r Informationsleiste </w:t>
@@ -1792,7 +2637,23 @@
         <w:t xml:space="preserve"> in ihren Fragmenten sogenannte</w:t>
       </w:r>
       <w:r>
-        <w:t xml:space="preserve"> „RecyclerViews“ zur Darstellung der Listen von Profilen. „RecyclerViews“ sind ebenfalls ein Teil von Android Jetpack. </w:t>
+        <w:t xml:space="preserve"> „</w:t>
+      </w:r>
+      <w:proofErr w:type="spellStart"/>
+      <w:r>
+        <w:t>RecyclerViews</w:t>
+      </w:r>
+      <w:proofErr w:type="spellEnd"/>
+      <w:r>
+        <w:t>“ zur Darstellung der Listen von Profilen. „</w:t>
+      </w:r>
+      <w:proofErr w:type="spellStart"/>
+      <w:r>
+        <w:t>RecyclerViews</w:t>
+      </w:r>
+      <w:proofErr w:type="spellEnd"/>
+      <w:r>
+        <w:t xml:space="preserve">“ sind ebenfalls ein Teil von Android Jetpack. </w:t>
       </w:r>
       <w:r>
         <w:t>Für die beiden Tabs ist jeweils ein</w:t>
@@ -1807,7 +2668,15 @@
         <w:t xml:space="preserve">, der </w:t>
       </w:r>
       <w:r>
-        <w:t>auf Änderungen an den Daten reagiert, indem er diese visualisiert.  Des Weiteren bietet der Adapter einen Click-Listener an. Dadurch kann bei</w:t>
+        <w:t>auf Änderungen an den Daten reagiert, indem er diese visualisiert.  Des Weiteren bietet der Adapter einen Click-</w:t>
+      </w:r>
+      <w:proofErr w:type="spellStart"/>
+      <w:r>
+        <w:t>Listener</w:t>
+      </w:r>
+      <w:proofErr w:type="spellEnd"/>
+      <w:r>
+        <w:t xml:space="preserve"> an. Dadurch kann bei</w:t>
       </w:r>
       <w:r>
         <w:t>m</w:t>
@@ -1818,19 +2687,56 @@
     </w:p>
     <w:p>
       <w:r>
-        <w:t>Das Fragment des Tabs „Chats“ implementiert einen Listener</w:t>
-      </w:r>
+        <w:t xml:space="preserve">Das Fragment des Tabs „Chats“ implementiert einen </w:t>
+      </w:r>
+      <w:proofErr w:type="spellStart"/>
+      <w:r>
+        <w:t>Listener</w:t>
+      </w:r>
+      <w:proofErr w:type="spellEnd"/>
       <w:r>
         <w:t>, der</w:t>
       </w:r>
       <w:r>
-        <w:t xml:space="preserve"> auf Zieh-Gesten reagiert. Dieser wird durch den „ItemTouchHelper“ von Android Jetpack zur Verfügung gestellt. Durch diesen Listener kann das Entfernen von Chats realisiert werden.</w:t>
-      </w:r>
-      <w:r>
-        <w:t xml:space="preserve"> Ein Banner, realisiert durch die „SnackBar“ des Material Design</w:t>
-      </w:r>
-      <w:r>
-        <w:t xml:space="preserve">, bestätigt das Löschen. Die „SnackBar“ ermöglicht darüber hinaus durch Antippen eines Textes das </w:t>
+        <w:t xml:space="preserve"> auf Zieh-Gesten reagiert. Dieser wird durch den „</w:t>
+      </w:r>
+      <w:proofErr w:type="spellStart"/>
+      <w:r>
+        <w:t>ItemTouchHelper</w:t>
+      </w:r>
+      <w:proofErr w:type="spellEnd"/>
+      <w:r>
+        <w:t xml:space="preserve">“ von Android Jetpack zur Verfügung gestellt. Durch diesen </w:t>
+      </w:r>
+      <w:proofErr w:type="spellStart"/>
+      <w:r>
+        <w:t>Listener</w:t>
+      </w:r>
+      <w:proofErr w:type="spellEnd"/>
+      <w:r>
+        <w:t xml:space="preserve"> kann das Entfernen von Chats realisiert werden.</w:t>
+      </w:r>
+      <w:r>
+        <w:t xml:space="preserve"> Ein Banner, realisiert durch die „</w:t>
+      </w:r>
+      <w:proofErr w:type="spellStart"/>
+      <w:r>
+        <w:t>SnackBar</w:t>
+      </w:r>
+      <w:proofErr w:type="spellEnd"/>
+      <w:r>
+        <w:t>“ des Material Design</w:t>
+      </w:r>
+      <w:r>
+        <w:t>, bestätigt das Löschen. Die „</w:t>
+      </w:r>
+      <w:proofErr w:type="spellStart"/>
+      <w:r>
+        <w:t>SnackBar</w:t>
+      </w:r>
+      <w:proofErr w:type="spellEnd"/>
+      <w:r>
+        <w:t xml:space="preserve">“ ermöglicht darüber hinaus durch Antippen eines Textes das </w:t>
       </w:r>
       <w:r>
         <w:t>R</w:t>
@@ -1853,158 +2759,487 @@
     </w:p>
     <w:p>
       <w:r>
+        <w:t xml:space="preserve">Die Fragmente zu den Tabs „Profil“ und „Einstellungen“ verwenden die </w:t>
+      </w:r>
+      <w:proofErr w:type="spellStart"/>
+      <w:r>
+        <w:t>a</w:t>
+      </w:r>
+      <w:r>
+        <w:t>ndroideigenen</w:t>
+      </w:r>
+      <w:proofErr w:type="spellEnd"/>
+      <w:r>
+        <w:t xml:space="preserve"> „</w:t>
+      </w:r>
+      <w:proofErr w:type="spellStart"/>
+      <w:r>
+        <w:t>ScrollViews</w:t>
+      </w:r>
+      <w:proofErr w:type="spellEnd"/>
+      <w:r>
+        <w:t>“, damit die Inhalte auch bei verschiedenen Displayhöhen und im Portrait- sowie Landscape-Modus angezeigt werden können.</w:t>
+      </w:r>
+    </w:p>
+    <w:p>
+      <w:r>
+        <w:t xml:space="preserve">Im Fragment des Tabs „Profil“ wird </w:t>
+      </w:r>
+      <w:r>
+        <w:t>der „</w:t>
+      </w:r>
+      <w:proofErr w:type="spellStart"/>
+      <w:r>
+        <w:t>SavedInstanceState</w:t>
+      </w:r>
+      <w:proofErr w:type="spellEnd"/>
+      <w:r>
+        <w:t>“ verwendet, um die Profilfarbe bei erneutem Laden des Fragments anzeigen zu können. Dies geschieht beispielsweise bei dem Wechsel von Portrait- zu Landscape-Modus oder andersherum.</w:t>
+      </w:r>
+      <w:r>
+        <w:t xml:space="preserve"> </w:t>
+      </w:r>
+      <w:r>
+        <w:t xml:space="preserve">Andere Änderungen des Nutzers, wie zum Beispiel </w:t>
+      </w:r>
+      <w:r>
+        <w:t>E</w:t>
+      </w:r>
+      <w:r>
+        <w:t>ingaben von Texten in die Textfelder werden automatisch beibehalten.</w:t>
+      </w:r>
+      <w:r>
+        <w:t xml:space="preserve"> Die Zeichenbegrenzung des Namens und der Beschreibung ist durch eine entsprechende Eigenschaft der Textfelder umgesetzt.</w:t>
+      </w:r>
+      <w:r>
+        <w:t xml:space="preserve"> Das Speichern des Profils wird </w:t>
+      </w:r>
+      <w:r>
+        <w:t>mit</w:t>
+      </w:r>
+      <w:r>
+        <w:t xml:space="preserve"> eine</w:t>
+      </w:r>
+      <w:r>
+        <w:t>r</w:t>
+      </w:r>
+      <w:r>
+        <w:t xml:space="preserve"> „</w:t>
+      </w:r>
+      <w:proofErr w:type="spellStart"/>
+      <w:r>
+        <w:t>SnackBar</w:t>
+      </w:r>
+      <w:proofErr w:type="spellEnd"/>
+      <w:r>
+        <w:t xml:space="preserve">“ aus dem Material Design </w:t>
+      </w:r>
+      <w:r>
+        <w:t>bestätigt</w:t>
+      </w:r>
+      <w:r>
+        <w:t>.</w:t>
+      </w:r>
+    </w:p>
+    <w:p>
+      <w:r>
+        <w:t xml:space="preserve">Die Einstellungen, die im gleichnamigen Tab getätigt werden können, werden durch </w:t>
+      </w:r>
+      <w:r>
+        <w:t xml:space="preserve">das Fragment an die darunter befindliche Aktivität weitergeleitet. Diese nutzt die </w:t>
+      </w:r>
+      <w:proofErr w:type="spellStart"/>
+      <w:r>
+        <w:t>a</w:t>
+      </w:r>
+      <w:r>
+        <w:t>ndroideigenen</w:t>
+      </w:r>
+      <w:proofErr w:type="spellEnd"/>
+      <w:r>
+        <w:t xml:space="preserve"> „</w:t>
+      </w:r>
+      <w:proofErr w:type="spellStart"/>
+      <w:r>
+        <w:t>SharedPreferences</w:t>
+      </w:r>
+      <w:proofErr w:type="spellEnd"/>
+      <w:r>
+        <w:t>“, um die Einstellungen jeweils als Key-Value-Paar zu speichern und wendet diese auch an. Die Anwendung geschieht bei den Sprachen durch „Locale“ und bei dem Farbschema durch „</w:t>
+      </w:r>
+      <w:proofErr w:type="spellStart"/>
+      <w:r>
+        <w:t>AppCompatDelegate</w:t>
+      </w:r>
+      <w:proofErr w:type="spellEnd"/>
+      <w:r>
+        <w:t>“.</w:t>
+      </w:r>
+    </w:p>
+    <w:p>
+      <w:r>
         <w:lastRenderedPageBreak/>
-        <w:t xml:space="preserve">Die Fragmente zu den Tabs „Profil“ und „Einstellungen“ verwenden die </w:t>
-      </w:r>
-      <w:r>
-        <w:t>a</w:t>
-      </w:r>
-      <w:r>
-        <w:t>ndroideigenen „ScrollViews“, damit die Inhalte auch bei verschiedenen Displayhöhen und im Portrait- sowie Landscape-Modus angezeigt werden können.</w:t>
-      </w:r>
-    </w:p>
-    <w:p>
-      <w:r>
-        <w:t xml:space="preserve">Im Fragment des Tabs „Profil“ wird </w:t>
-      </w:r>
-      <w:r>
-        <w:t>der „SavedInstanceState“ verwendet, um die Profilfarbe bei erneutem Laden des Fragments anzeigen zu können. Dies geschieht beispielsweise bei dem Wechsel von Portrait- zu Landscape-Modus oder andersherum.</w:t>
+        <w:t>Die Chats mit einem User werden in einer eigenen Aktivität geöffnet. Diese verwendet ein „</w:t>
+      </w:r>
+      <w:proofErr w:type="spellStart"/>
+      <w:r>
+        <w:t>ConstraintLayout</w:t>
+      </w:r>
+      <w:proofErr w:type="spellEnd"/>
+      <w:r>
+        <w:t xml:space="preserve">“ von Android Jetpack, um sowohl die zweite Leiste am oberen </w:t>
+      </w:r>
+      <w:r>
+        <w:t>Bildschirmrand</w:t>
+      </w:r>
+      <w:r>
+        <w:t xml:space="preserve"> als auch das Texteingabefeld, den Senden-Button und den Herunterscroll-Button korrekt positionieren zu können. </w:t>
+      </w:r>
+      <w:r>
+        <w:t xml:space="preserve">Auch hier ist die Zeichenanzahl der Nachricht durch eine entsprechend gesetzte Eigenschaft des Texteingabefelds beschränkt. Das Profil des anderen Users wird durch die Aktivität bei Änderung aktualisiert. </w:t>
+      </w:r>
+      <w:r>
+        <w:t>Die Chatnachrichten werden durch einen „</w:t>
+      </w:r>
+      <w:proofErr w:type="spellStart"/>
+      <w:r>
+        <w:t>RecyclerView</w:t>
+      </w:r>
+      <w:proofErr w:type="spellEnd"/>
+      <w:r>
+        <w:t>“ realisiert</w:t>
+      </w:r>
+      <w:r>
+        <w:t>, wie in den Tabs „Verfügbar“ und „Chats“</w:t>
+      </w:r>
+      <w:r>
+        <w:t>. Der dazugehörige Adapter übernimmt neben Visualisieren von Änderungen</w:t>
+      </w:r>
+      <w:r>
+        <w:t>, wenn Nachrichten dazu kommen,</w:t>
+      </w:r>
+      <w:r>
+        <w:t xml:space="preserve"> auch</w:t>
+      </w:r>
+      <w:r>
+        <w:t xml:space="preserve"> die Aufgabe, die Nachricht</w:t>
+      </w:r>
+      <w:r>
+        <w:t xml:space="preserve"> auf der richtigen Seite, mit der richtigen Farbe anzuzeigen</w:t>
+      </w:r>
+      <w:r>
+        <w:t xml:space="preserve">, je nachdem, ob sie ein- oder ausgehend ist. Außerdem wird durch Prüfen des Zeitstempels der vorangegangenen Nachricht das Datum nur bei einer Änderung angezeigt. Wenn das Datum nicht angezeigt werden muss, kollabiert das Textfeld für das Datum, sodass es keinen Platz </w:t>
+      </w:r>
+      <w:r>
+        <w:t>benötigt</w:t>
+      </w:r>
+      <w:r>
+        <w:t>.</w:t>
+      </w:r>
+      <w:r>
+        <w:t xml:space="preserve"> Die Aktivität kann durch einen Scroll-</w:t>
+      </w:r>
+      <w:proofErr w:type="spellStart"/>
+      <w:r>
+        <w:t>Listener</w:t>
+      </w:r>
+      <w:proofErr w:type="spellEnd"/>
+      <w:r>
+        <w:t xml:space="preserve"> beim Scrollen die aktuelle Scroll-Position abfragen, und dadurch </w:t>
+      </w:r>
+      <w:r>
+        <w:t>p</w:t>
+      </w:r>
+      <w:r>
+        <w:t>rüfen, ob der Button zum Herunterscrollen und bei Bedarf auch der Punkt als Indikator für eine neue Nachricht angezeigt werden soll</w:t>
+      </w:r>
+      <w:r>
+        <w:t>en</w:t>
+      </w:r>
+      <w:r>
+        <w:t>. Darüber hinaus behält die Aktivität die Scroll-Position immer bei, es sei denn es wird eine neue Nachricht empfangen</w:t>
+      </w:r>
+      <w:r>
+        <w:t>,</w:t>
+      </w:r>
+      <w:r>
+        <w:t xml:space="preserve"> und die Scroll-Position war vorher ganz unten. In diesem Fall scrollt die Aktivität erneut nach ganz unten, sodass die neue Nachricht zu sehen ist.</w:t>
+      </w:r>
+      <w:r>
+        <w:t xml:space="preserve"> Darüber hinaus hebt die Aktivität den Ungelesen-Vermerk des Profils auf</w:t>
+      </w:r>
+      <w:r>
+        <w:t>, wenn die neusten Nachrichten gesehen wurden</w:t>
+      </w:r>
+      <w:r>
+        <w:t>.</w:t>
+      </w:r>
+    </w:p>
+    <w:p>
+      <w:pPr>
+        <w:pStyle w:val="berschrift2"/>
+      </w:pPr>
+      <w:r>
+        <w:t>Realisierung der Bluetooth-Kommunikation</w:t>
+      </w:r>
+    </w:p>
+    <w:p>
+      <w:r>
+        <w:t>[TODO]</w:t>
+      </w:r>
+    </w:p>
+    <w:p>
+      <w:pPr>
+        <w:pStyle w:val="berschrift2"/>
+      </w:pPr>
+      <w:r>
+        <w:t>Realisierung der</w:t>
+      </w:r>
+      <w:r>
+        <w:t xml:space="preserve"> Datenhaltung</w:t>
+      </w:r>
+    </w:p>
+    <w:p>
+      <w:r>
+        <w:t xml:space="preserve">Die Realisierung der Datenhaltung arbeitet auf zwei Ebenen: Zum einen werden die Daten, die in der Datenbank persistiert werden sollen mit der Library </w:t>
+      </w:r>
+      <w:r>
+        <w:t>„</w:t>
+      </w:r>
+      <w:r>
+        <w:t>Room</w:t>
+      </w:r>
+      <w:r>
+        <w:t>“</w:t>
+      </w:r>
+      <w:r>
+        <w:t xml:space="preserve"> aus Android Jetpack in eine lokale Datenbank geschrieben. </w:t>
+      </w:r>
+      <w:r>
+        <w:t>Zum anderen</w:t>
+      </w:r>
+      <w:r>
+        <w:t xml:space="preserve"> werden die zur Laufzeit zu persistierenden Daten </w:t>
+      </w:r>
+      <w:r>
+        <w:t>mit</w:t>
       </w:r>
       <w:r>
         <w:t xml:space="preserve"> </w:t>
       </w:r>
       <w:r>
-        <w:t xml:space="preserve">Andere Änderungen des Nutzers, wie zum Beispiel </w:t>
-      </w:r>
-      <w:r>
-        <w:t>E</w:t>
-      </w:r>
-      <w:r>
-        <w:t>ingaben von Texten in die Textfelder werden automatisch beibehalten.</w:t>
-      </w:r>
-      <w:r>
-        <w:t xml:space="preserve"> Die Zeichenbegrenzung des Namens und der Beschreibung ist durch eine entsprechende Eigenschaft der Textfelder umgesetzt.</w:t>
-      </w:r>
-      <w:r>
-        <w:t xml:space="preserve"> Das Speichern des Profils wird </w:t>
-      </w:r>
-      <w:r>
-        <w:t>mit</w:t>
-      </w:r>
-      <w:r>
-        <w:t xml:space="preserve"> eine</w:t>
-      </w:r>
-      <w:r>
-        <w:t>r</w:t>
-      </w:r>
-      <w:r>
-        <w:t xml:space="preserve"> „SnackBar“ aus dem Material Design </w:t>
-      </w:r>
-      <w:r>
-        <w:t>bestätigt</w:t>
-      </w:r>
-      <w:r>
-        <w:t>.</w:t>
-      </w:r>
-    </w:p>
-    <w:p>
-      <w:r>
-        <w:t xml:space="preserve">Die Einstellungen, die im gleichnamigen Tab getätigt werden können, werden durch </w:t>
-      </w:r>
-      <w:r>
-        <w:t xml:space="preserve">das Fragment an die darunter befindliche Aktivität weitergeleitet. Diese nutzt die </w:t>
-      </w:r>
-      <w:r>
-        <w:t>a</w:t>
-      </w:r>
-      <w:r>
-        <w:t>ndroideigenen „SharedPreferences“, um die Einstellungen jeweils als Key-Value-Paar zu speichern und wendet diese auch an. Die Anwendung geschieht bei den Sprachen durch „Locale“ und bei dem Farbschema durch „</w:t>
-      </w:r>
-      <w:r>
-        <w:t>AppCompatDelegate</w:t>
-      </w:r>
-      <w:r>
-        <w:t>“.</w:t>
-      </w:r>
-    </w:p>
-    <w:p>
-      <w:r>
-        <w:t xml:space="preserve">Die Chats mit einem User werden in einer eigenen Aktivität geöffnet. Diese verwendet ein „ConstraintLayout“ von Android Jetpack, um sowohl die zweite Leiste am oberen </w:t>
-      </w:r>
-      <w:r>
-        <w:t>Bildschirmrand</w:t>
-      </w:r>
-      <w:r>
-        <w:t xml:space="preserve"> als auch das Texteingabefeld, den Senden-Button und den Herunterscroll-Button korrekt positionieren zu können. </w:t>
-      </w:r>
-      <w:r>
-        <w:t xml:space="preserve">Auch hier ist die Zeichenanzahl der Nachricht durch eine entsprechend gesetzte Eigenschaft des Texteingabefelds beschränkt. Das Profil des anderen Users wird durch die Aktivität bei Änderung aktualisiert. </w:t>
-      </w:r>
-      <w:r>
-        <w:t>Die Chatnachrichten werden durch einen „RecyclerView“ realisiert</w:t>
-      </w:r>
-      <w:r>
-        <w:t>, wie in den Tabs „Verfügbar“ und „Chats“</w:t>
-      </w:r>
-      <w:r>
-        <w:t>. Der dazugehörige Adapter übernimmt neben Visualisieren von Änderungen</w:t>
-      </w:r>
-      <w:r>
-        <w:t>, wenn Nachrichten dazu kommen,</w:t>
-      </w:r>
-      <w:r>
-        <w:t xml:space="preserve"> auch</w:t>
-      </w:r>
-      <w:r>
-        <w:t xml:space="preserve"> die Aufgabe, die Nachricht</w:t>
+        <w:t>„</w:t>
+      </w:r>
+      <w:proofErr w:type="spellStart"/>
+      <w:r>
+        <w:t>LiveData</w:t>
+      </w:r>
+      <w:proofErr w:type="spellEnd"/>
+      <w:r>
+        <w:t>“</w:t>
+      </w:r>
+      <w:r>
+        <w:t>, ebenfalls ein Teil von Android Jetpack</w:t>
+      </w:r>
+      <w:r>
+        <w:t>, persistent gehalten. „</w:t>
+      </w:r>
+      <w:proofErr w:type="spellStart"/>
+      <w:r>
+        <w:t>LiveData</w:t>
+      </w:r>
+      <w:proofErr w:type="spellEnd"/>
+      <w:r>
+        <w:t>“ ermöglicht es, einfach auf Änderungen zu reagieren. Da „</w:t>
+      </w:r>
+      <w:proofErr w:type="spellStart"/>
+      <w:r>
+        <w:t>LiveData</w:t>
+      </w:r>
+      <w:proofErr w:type="spellEnd"/>
+      <w:r>
+        <w:t>“ auch mit Room kompatibel ist, werden auch die Daten aus der Datenbank in der App in „</w:t>
+      </w:r>
+      <w:proofErr w:type="spellStart"/>
+      <w:r>
+        <w:t>LiveData</w:t>
+      </w:r>
+      <w:proofErr w:type="spellEnd"/>
+      <w:r>
+        <w:t>“ verwaltet. Änderungen an diesen Daten müssen allerdings durch gesonderte Funktionen auf der Datenbank ausgeführt werden und können nicht an den „</w:t>
+      </w:r>
+      <w:proofErr w:type="spellStart"/>
+      <w:r>
+        <w:t>LiveData</w:t>
+      </w:r>
+      <w:proofErr w:type="spellEnd"/>
+      <w:r>
+        <w:t>“ Objekten vorgenommen werden. „</w:t>
+      </w:r>
+      <w:proofErr w:type="spellStart"/>
+      <w:r>
+        <w:t>LiveData</w:t>
+      </w:r>
+      <w:proofErr w:type="spellEnd"/>
+      <w:r>
+        <w:t xml:space="preserve">“ bietet für die Daten der Datenbank darüber hinaus den Vorteil, dass die Zugriffe auf die Datenbank lose gekoppelt sind, sodass die Blockade von Android, dass nicht vom UI-Thread synchron auf die Datenbank zugegriffen werden </w:t>
+      </w:r>
+      <w:r>
+        <w:t>kann</w:t>
+      </w:r>
+      <w:r>
+        <w:t>, nicht greift.</w:t>
+      </w:r>
+    </w:p>
+    <w:p>
+      <w:r>
+        <w:t>Besonders ist</w:t>
+      </w:r>
+      <w:r>
+        <w:t xml:space="preserve"> das Repository</w:t>
+      </w:r>
+      <w:r>
+        <w:t xml:space="preserve"> bei der Umsetzung der Datenhaltung hervorzuheben. Es verwaltet mit Hilfe sogenannter Data Access Objekt, kurz DAOs, die Daten aus der Datenbank und führt Änderungen asynchron über die DAOs </w:t>
+      </w:r>
+      <w:r>
+        <w:t>auf der</w:t>
+      </w:r>
+      <w:r>
+        <w:t xml:space="preserve"> Datenbank </w:t>
+      </w:r>
+      <w:r>
+        <w:t>aus</w:t>
+      </w:r>
+      <w:r>
+        <w:t>. Darüber hinaus verwaltet es aber auch die zur Laufzeit persistenten Daten</w:t>
+      </w:r>
+      <w:r>
+        <w:t xml:space="preserve"> und aktualisiert sämtliche Daten, wenn nötig: Kommt beispielsweise eine Nachricht an, oder wird gesendet, so wird geprüft, ob das zugehörige Profil bereits gespeichert ist. Wenn dies nicht der Fall ist, wird es aus den verfügbaren Profilen übernommen und gespeichert, oder wenn auch dies nicht möglich ist, wird ein leere Platzhalterprofil erstellt. Ist die Nachricht eine eingehende Nachricht, so wird die Markierung für ungelesene Nachrichten auf dem Profil gesetzt. Sämtliche gespeicherten Profile werden</w:t>
       </w:r>
       <w:r>
         <w:t xml:space="preserve"> </w:t>
       </w:r>
       <w:r>
-        <w:t>auf der richtigen Seite, mit der richtigen Farbe anzuzeigen</w:t>
-      </w:r>
-      <w:r>
-        <w:t xml:space="preserve">, je nachdem, ob sie ein- oder ausgehend ist. Außerdem wird durch Prüfen des Zeitstempels der vorangegangenen Nachricht das Datum nur bei einer Änderung angezeigt. Wenn das Datum nicht angezeigt werden muss, kollabiert das Textfeld für das Datum, sodass es keinen Platz </w:t>
-      </w:r>
-      <w:r>
-        <w:t>benötigt</w:t>
-      </w:r>
-      <w:r>
-        <w:t>.</w:t>
-      </w:r>
-      <w:r>
-        <w:t xml:space="preserve"> Die Aktivität kann durch einen Scroll-Listener beim Scrollen die aktuelle Scroll-Position abfragen, und dadurch </w:t>
-      </w:r>
-      <w:r>
-        <w:t>p</w:t>
-      </w:r>
-      <w:r>
-        <w:t>rüfen, ob der Button zum Herunterscrollen und bei Bedarf auch der Punkt als Indikator für eine neue Nachricht angezeigt werden soll</w:t>
-      </w:r>
-      <w:r>
-        <w:t>en</w:t>
-      </w:r>
-      <w:r>
-        <w:t>. Darüber hinaus behält die Aktivität die Scroll-Position immer bei, es sei denn es wird eine neue Nachricht empfangen</w:t>
+        <w:t>durch das Repository aktualisiert</w:t>
+      </w:r>
+      <w:r>
+        <w:t>, wenn sie verfügbar sind und die verfügbaren Profile unterschiede gegenüber den gespeicherten aufweisen. Dies betrifft nur die Eigenschaften Name, Beschreibung, Farbe, RSSI und Anzahl der Hops, nicht jedoch den letzten Interaktionszeitpunkt oder die Markierung für ungelesene Nachrichten. Ändert sich ein gespeichertes Profil, so wird dieses, wenn verfügbar, immer um die RSSI und die Anzahl der Hops ergänzt, sodass auch in gespeicherten Chats die aktuelle Empfangsstärke angezeigt werden kann.</w:t>
+      </w:r>
+    </w:p>
+    <w:p>
+      <w:r>
+        <w:lastRenderedPageBreak/>
+        <w:t xml:space="preserve">Das </w:t>
+      </w:r>
+      <w:proofErr w:type="spellStart"/>
+      <w:r>
+        <w:t>ViewModel</w:t>
+      </w:r>
+      <w:proofErr w:type="spellEnd"/>
+      <w:r>
+        <w:t xml:space="preserve"> erfüllt ebenfalls </w:t>
+      </w:r>
+      <w:proofErr w:type="spellStart"/>
+      <w:r>
+        <w:t>hervorhebenswerte</w:t>
+      </w:r>
+      <w:proofErr w:type="spellEnd"/>
+      <w:r>
+        <w:t xml:space="preserve"> Aufgaben: </w:t>
+      </w:r>
+      <w:r>
+        <w:t xml:space="preserve">Zum einen kapselt es die Logik des </w:t>
+      </w:r>
+      <w:proofErr w:type="spellStart"/>
+      <w:r>
+        <w:t>Repositorys</w:t>
+      </w:r>
+      <w:proofErr w:type="spellEnd"/>
+      <w:r>
+        <w:t xml:space="preserve"> durch einfache Methoden für die verschiedenen Views. Zum anderen ist es für die Verwaltung des Chat-Services verantwortlich. Es stellt sicher, dass der Service gestartet wird und reagiert auf Änderungen durch den Service, beispielsweise wenn ein neues Profil entdeckt wird oder eines verschwindet. Diese Änderungen reicht das </w:t>
+      </w:r>
+      <w:proofErr w:type="spellStart"/>
+      <w:r>
+        <w:t>ViewModel</w:t>
+      </w:r>
+      <w:proofErr w:type="spellEnd"/>
+      <w:r>
+        <w:t xml:space="preserve"> an die Datenbank weiter.</w:t>
+      </w:r>
+    </w:p>
+    <w:p>
+      <w:pPr>
+        <w:pStyle w:val="berschrift1"/>
+      </w:pPr>
+      <w:r>
+        <w:t>Tests</w:t>
+      </w:r>
+    </w:p>
+    <w:p>
+      <w:r>
+        <w:t>[TODO]</w:t>
+      </w:r>
+    </w:p>
+    <w:p>
+      <w:pPr>
+        <w:pStyle w:val="berschrift2"/>
+      </w:pPr>
+      <w:r>
+        <w:t>Tests des User Interfaces und der Datenhaltung</w:t>
+      </w:r>
+    </w:p>
+    <w:p>
+      <w:r>
+        <w:t xml:space="preserve">Die Tests des User Interfaces wurden mit Tests der Datenhaltung kombiniert: Es wurden Methoden, zum Laden von Testdaten implementiert. Diese </w:t>
+      </w:r>
+      <w:r>
+        <w:t>Daten</w:t>
+      </w:r>
+      <w:r>
+        <w:t xml:space="preserve"> wurden durch das UI dargestellt und konnten auch bearbeitet, ergänzt oder gelöscht werden. Durch diese Testdaten war ein Testen bereits vor Fertigstellung der Bluetooth-Kommunikation möglich. </w:t>
+      </w:r>
+    </w:p>
+    <w:p>
+      <w:r>
+        <w:t xml:space="preserve">Die konkreten Tests wurden dann mit mehreren Personen an </w:t>
+      </w:r>
+      <w:r>
+        <w:t xml:space="preserve">verschiedenen </w:t>
+      </w:r>
+      <w:r>
+        <w:t>Smartphone</w:t>
+      </w:r>
+      <w:r>
+        <w:t>s</w:t>
+      </w:r>
+      <w:r>
+        <w:t xml:space="preserve"> mit aufgespielter App und den Testdaten umgesetzt. Dabei haben die Personen sich zunächst allein zurechtfinden und ein paar Aufgaben erfüllen sollen. Beispiele für solche Aufgaben sind: Das eigene Profil anpassen, eine Nachricht an einen Nutzer versenden, oder einen Chat mit einem Nutzer löschen. Beim Erfüllen dieser Aufgaben haben die Personen alles erwähnt, dass ihnen aufgefallen ist. Dadurch konnte unter Anderem identifiziert werden, dass die ursprünglich verwendete Markierung von ungelesenen Chats durch einen roten Hintergrund, als unschön und schlechter lesbar empfunden wurde, weshalb der kleine rote Punkt am Rand eingeführt wurde. Darüber hinaus </w:t>
+      </w:r>
+      <w:r>
+        <w:t>f</w:t>
+      </w:r>
+      <w:r>
+        <w:t>iel der Bedarf nach einem Butten zum Herunterscrollen in den Chats auf</w:t>
       </w:r>
       <w:r>
         <w:t>,</w:t>
       </w:r>
       <w:r>
-        <w:t xml:space="preserve"> und die Scroll-Position war vorher ganz unten. In diesem Fall scrollt die Aktivität erneut nach ganz unten, sodass die neue Nachricht zu sehen ist.</w:t>
-      </w:r>
-      <w:r>
-        <w:t xml:space="preserve"> Darüber hinaus hebt die Aktivität den Ungelesen-Vermerk des Profils auf</w:t>
-      </w:r>
-      <w:r>
-        <w:t xml:space="preserve">, </w:t>
-      </w:r>
-      <w:r>
-        <w:t>wenn die neusten Nachrichten gesehen wurden</w:t>
-      </w:r>
-      <w:r>
-        <w:t>.</w:t>
+        <w:t xml:space="preserve"> und dass das eigene Profil ohne das Ermöglichen des Scrollens im Landscape-Modus nicht auf jedem Gerät vollständig bearbeitet werden kann, da der Speichern-Button abgeschnitten war.</w:t>
+      </w:r>
+    </w:p>
+    <w:p>
+      <w:r>
+        <w:t>Auch nach Fertigstellung der Bluetooth-Kommunikation wurden Tests durch Anwendung durchgeführt. Hierbei haben zwei Personen über die App kommuniziert oder ihr Profil angepasst und es wurde geprüft, ob die Änderungen oder neuen Nachrichten, wie erwartet dargestellt werden.</w:t>
+      </w:r>
+      <w:r>
+        <w:t xml:space="preserve"> Auch die Markierung für ungelesene Chats wurde getestet. Bei diesen Tests </w:t>
+      </w:r>
+      <w:r>
+        <w:t>zeigte sich</w:t>
+      </w:r>
+      <w:r>
+        <w:t xml:space="preserve"> allerdings nur kleiner Korrekturbedarf an der Datenhaltungslogik.</w:t>
       </w:r>
     </w:p>
     <w:p>
@@ -2012,7 +3247,13 @@
         <w:pStyle w:val="berschrift2"/>
       </w:pPr>
       <w:r>
-        <w:t>Realisierung der Bluetooth-Kommunikation</w:t>
+        <w:t xml:space="preserve">Tests der </w:t>
+      </w:r>
+      <w:r>
+        <w:t>B</w:t>
+      </w:r>
+      <w:r>
+        <w:t>luetooth-Kommunikation</w:t>
       </w:r>
     </w:p>
     <w:p>
@@ -2022,215 +3263,9 @@
     </w:p>
     <w:p>
       <w:pPr>
-        <w:pStyle w:val="berschrift2"/>
-      </w:pPr>
-      <w:r>
-        <w:t>Realisierung der</w:t>
-      </w:r>
-      <w:r>
-        <w:t xml:space="preserve"> Datenhaltung</w:t>
-      </w:r>
-    </w:p>
-    <w:p>
-      <w:r>
-        <w:t xml:space="preserve">Die Realisierung der Datenhaltung arbeitet auf zwei Ebenen: Zum einen werden die Daten, die in der Datenbank persistiert werden sollen mit der Library </w:t>
-      </w:r>
-      <w:r>
-        <w:t>„</w:t>
-      </w:r>
-      <w:r>
-        <w:t>Room</w:t>
-      </w:r>
-      <w:r>
-        <w:t>“</w:t>
-      </w:r>
-      <w:r>
-        <w:t xml:space="preserve"> aus Android Jetpack in eine lokale Datenbank geschrieben. </w:t>
-      </w:r>
-      <w:r>
-        <w:t>Zum anderen</w:t>
-      </w:r>
-      <w:r>
-        <w:t xml:space="preserve"> werden die zur Laufzeit zu persistierenden Daten </w:t>
-      </w:r>
-      <w:r>
-        <w:t>mit</w:t>
-      </w:r>
-      <w:r>
-        <w:t xml:space="preserve"> </w:t>
-      </w:r>
-      <w:r>
-        <w:t>„</w:t>
-      </w:r>
-      <w:r>
-        <w:t>LiveData</w:t>
-      </w:r>
-      <w:r>
-        <w:t>“</w:t>
-      </w:r>
-      <w:r>
-        <w:t>, ebenfalls ein Teil von Android Jetpack</w:t>
-      </w:r>
-      <w:r>
-        <w:t xml:space="preserve">, persistent gehalten. „LiveData“ ermöglicht es, einfach auf Änderungen zu reagieren. Da „LiveData“ auch mit Room kompatibel ist, werden auch die Daten aus der Datenbank in der App in „LiveData“ verwaltet. Änderungen an diesen Daten müssen allerdings durch gesonderte Funktionen auf der Datenbank ausgeführt werden und können nicht an den „LiveData“ Objekten vorgenommen werden. „LiveData“ bietet für die Daten der Datenbank darüber hinaus den Vorteil, dass die Zugriffe auf die Datenbank lose gekoppelt sind, sodass die Blockade von Android, dass nicht vom UI-Thread synchron auf die Datenbank zugegriffen werden </w:t>
-      </w:r>
-      <w:r>
-        <w:t>kann</w:t>
-      </w:r>
-      <w:r>
-        <w:t>, nicht greift.</w:t>
-      </w:r>
-    </w:p>
-    <w:p>
-      <w:r>
-        <w:lastRenderedPageBreak/>
-        <w:t>Besonders ist</w:t>
-      </w:r>
-      <w:r>
-        <w:t xml:space="preserve"> das Repository</w:t>
-      </w:r>
-      <w:r>
-        <w:t xml:space="preserve"> bei der Umsetzung der Datenhaltung hervorzuheben. Es verwaltet mit Hilfe sogenannter Data Access Objekt, kurz DAOs, die Daten aus der Datenbank und führt Änderungen asynchron über die DAOs </w:t>
-      </w:r>
-      <w:r>
-        <w:t>auf der</w:t>
-      </w:r>
-      <w:r>
-        <w:t xml:space="preserve"> Datenbank </w:t>
-      </w:r>
-      <w:r>
-        <w:t>aus</w:t>
-      </w:r>
-      <w:r>
-        <w:t>. Darüber hinaus verwaltet es aber auch die zur Laufzeit persistenten Daten</w:t>
-      </w:r>
-      <w:r>
-        <w:t xml:space="preserve"> und aktualisiert sämtliche Daten, wenn nötig: Kommt beispielsweise eine Nachricht an, oder wird gesendet, so wird geprüft, ob das zugehörige Profil bereits gespeichert ist. Wenn dies nicht der Fall ist, wird es aus den verfügbaren Profilen übernommen und gespeichert, oder wenn auch dies nicht möglich ist, wird ein leere Platzhalterprofil erstellt. Ist die Nachricht eine eingehende Nachricht, so wird die Markierung für ungelesene Nachrichten auf dem Profil gesetzt. Sämtliche gespeicherten Profile werden</w:t>
-      </w:r>
-      <w:r>
-        <w:t xml:space="preserve"> </w:t>
-      </w:r>
-      <w:r>
-        <w:t>durch das Repository aktualisiert</w:t>
-      </w:r>
-      <w:r>
-        <w:t>, wenn sie verfügbar sind und die verfügbaren Profile unterschiede gegenüber den gespeicherten aufweisen. Dies betrifft nur die Eigenschaften Name, Beschreibung, Farbe, RSSI und Anzahl der Hops, nicht jedoch den letzten Interaktionszeitpunkt oder die Markierung für ungelesene Nachrichten. Ändert sich ein gespeichertes Profil, so wird dieses, wenn verfügbar, immer um die RSSI und die Anzahl der Hops ergänzt, sodass auch in gespeicherten Chats die aktuelle Empfangsstärke angezeigt werden kann.</w:t>
-      </w:r>
-    </w:p>
-    <w:p>
-      <w:r>
-        <w:t xml:space="preserve">Das ViewModel erfüllt ebenfalls </w:t>
-      </w:r>
-      <w:r>
-        <w:t>hervorhebenswerte</w:t>
-      </w:r>
-      <w:r>
-        <w:t xml:space="preserve"> Aufgaben: </w:t>
-      </w:r>
-      <w:r>
-        <w:t>Zum einen kapselt es die Logik des Repositorys durch einfache Methoden für die verschiedenen Views. Zum anderen ist es für die Verwaltung des Chat-Services verantwortlich. Es stellt sicher, dass der Service gestartet wird und reagiert auf Änderungen durch den Service, beispielsweise wenn ein neues Profil entdeckt wird oder eines verschwindet. Diese Änderungen reicht das ViewModel an die Datenbank weiter.</w:t>
-      </w:r>
-    </w:p>
-    <w:p>
-      <w:pPr>
         <w:pStyle w:val="berschrift1"/>
       </w:pPr>
       <w:r>
-        <w:t>Tests</w:t>
-      </w:r>
-    </w:p>
-    <w:p>
-      <w:r>
-        <w:t>[TODO]</w:t>
-      </w:r>
-    </w:p>
-    <w:p>
-      <w:pPr>
-        <w:pStyle w:val="berschrift2"/>
-      </w:pPr>
-      <w:r>
-        <w:t>Tests des User Interfaces und der Datenhaltung</w:t>
-      </w:r>
-    </w:p>
-    <w:p>
-      <w:r>
-        <w:t xml:space="preserve">Die Tests des User Interfaces wurden mit Tests der Datenhaltung kombiniert: Es wurden Methoden, zum Laden von Testdaten implementiert. Diese </w:t>
-      </w:r>
-      <w:r>
-        <w:t>Daten</w:t>
-      </w:r>
-      <w:r>
-        <w:t xml:space="preserve"> wurden durch das UI dargestellt und konnten auch bearbeitet, ergänzt oder gelöscht werden. Durch diese Testdaten war ein Testen bereits vor Fertigstellung der Bluetooth-Kommunikation möglich. </w:t>
-      </w:r>
-    </w:p>
-    <w:p>
-      <w:r>
-        <w:t xml:space="preserve">Die konkreten Tests wurden dann mit mehreren Personen an </w:t>
-      </w:r>
-      <w:r>
-        <w:t xml:space="preserve">verschiedenen </w:t>
-      </w:r>
-      <w:r>
-        <w:t>Smartphone</w:t>
-      </w:r>
-      <w:r>
-        <w:t>s</w:t>
-      </w:r>
-      <w:r>
-        <w:t xml:space="preserve"> mit aufgespielter App und den Testdaten umgesetzt. Dabei haben die Personen sich zunächst allein zurechtfinden und ein paar Aufgaben erfüllen sollen. Beispiele für solche Aufgaben sind: Das eigene Profil anpassen, eine Nachricht an einen Nutzer versenden, oder einen Chat mit einem Nutzer löschen. Beim Erfüllen dieser Aufgaben haben die Personen alles erwähnt, dass ihnen aufgefallen ist. Dadurch konnte unter Anderem identifiziert werden, dass die ursprünglich verwendete Markierung von ungelesenen Chats durch einen roten Hintergrund, als unschön und schlechter lesbar empfunden wurde, weshalb der kleine rote Punkt am Rand eingeführt wurde. Darüber hinaus </w:t>
-      </w:r>
-      <w:r>
-        <w:t>f</w:t>
-      </w:r>
-      <w:r>
-        <w:t>iel der Bedarf nach einem Butten zum Herunterscrollen in den Chats auf</w:t>
-      </w:r>
-      <w:r>
-        <w:t>,</w:t>
-      </w:r>
-      <w:r>
-        <w:t xml:space="preserve"> und dass das eigene Profil ohne das Ermöglichen des Scrollens im Landscape-Modus nicht auf jedem Gerät vollständig bearbeitet werden kann, da der Speichern-Button abgeschnitten war.</w:t>
-      </w:r>
-    </w:p>
-    <w:p>
-      <w:r>
-        <w:t>Auch nach Fertigstellung der Bluetooth-Kommunikation wurden Tests durch Anwendung durchgeführt. Hierbei haben zwei Personen über die App kommuniziert oder ihr Profil angepasst und es wurde geprüft, ob die Änderungen oder neuen Nachrichten, wie erwartet dargestellt werden.</w:t>
-      </w:r>
-      <w:r>
-        <w:t xml:space="preserve"> Auch die Markierung für ungelesene Chats wurde getestet. Bei diesen Tests </w:t>
-      </w:r>
-      <w:r>
-        <w:t>zeigte sich</w:t>
-      </w:r>
-      <w:r>
-        <w:t xml:space="preserve"> allerdings nur kleiner Korrekturbedarf an der Datenhaltungslogik.</w:t>
-      </w:r>
-    </w:p>
-    <w:p>
-      <w:pPr>
-        <w:pStyle w:val="berschrift2"/>
-      </w:pPr>
-      <w:r>
-        <w:t xml:space="preserve">Tests der </w:t>
-      </w:r>
-      <w:r>
-        <w:t>B</w:t>
-      </w:r>
-      <w:r>
-        <w:t>luetooth-Kommunikation</w:t>
-      </w:r>
-    </w:p>
-    <w:p>
-      <w:r>
-        <w:t>[TODO]</w:t>
-      </w:r>
-    </w:p>
-    <w:p>
-      <w:pPr>
-        <w:pStyle w:val="berschrift1"/>
-      </w:pPr>
-      <w:r>
-        <w:lastRenderedPageBreak/>
         <w:t>Installation</w:t>
       </w:r>
     </w:p>
@@ -2286,6 +3321,7 @@
         </w:rPr>
       </w:pPr>
       <w:r>
+        <w:lastRenderedPageBreak/>
         <w:t>Literaturverzeichnis</w:t>
       </w:r>
       <w:r>
@@ -3363,8 +4399,8 @@
     </w:p>
     <w:p/>
     <w:sectPr>
-      <w:headerReference w:type="default" r:id="rId8"/>
-      <w:footerReference w:type="default" r:id="rId9"/>
+      <w:headerReference w:type="default" r:id="rId16"/>
+      <w:footerReference w:type="default" r:id="rId17"/>
       <w:pgSz w:w="11907" w:h="16840" w:code="9"/>
       <w:pgMar w:top="1417" w:right="1417" w:bottom="1134" w:left="1417" w:header="709" w:footer="397" w:gutter="0"/>
       <w:cols w:space="708"/>
@@ -3486,13 +4522,7 @@
         <w:footnoteRef/>
       </w:r>
       <w:r>
-        <w:t xml:space="preserve"> </w:t>
-      </w:r>
-      <w:r>
-        <w:t>Hexadezimal</w:t>
-      </w:r>
-      <w:r>
-        <w:t xml:space="preserve">e Darstellung: </w:t>
+        <w:t xml:space="preserve"> Hexadezimale Darstellung: </w:t>
       </w:r>
       <w:r>
         <w:t>#FF9E9E</w:t>
@@ -3531,12 +4561,28 @@
       </w:rPr>
       <w:t xml:space="preserve">‘ </w:t>
     </w:r>
+    <w:proofErr w:type="spellStart"/>
     <w:r>
       <w:rPr>
         <w:lang w:val="en-US"/>
       </w:rPr>
-      <w:t>im Wintersemester</w:t>
+      <w:t>im</w:t>
     </w:r>
+    <w:proofErr w:type="spellEnd"/>
+    <w:r>
+      <w:rPr>
+        <w:lang w:val="en-US"/>
+      </w:rPr>
+      <w:t xml:space="preserve"> </w:t>
+    </w:r>
+    <w:proofErr w:type="spellStart"/>
+    <w:r>
+      <w:rPr>
+        <w:lang w:val="en-US"/>
+      </w:rPr>
+      <w:t>Wintersemester</w:t>
+    </w:r>
+    <w:proofErr w:type="spellEnd"/>
     <w:r>
       <w:rPr>
         <w:lang w:val="en-US"/>
@@ -4758,7 +5804,6 @@
   <w:style w:type="character" w:default="1" w:styleId="Absatz-Standardschriftart">
     <w:name w:val="Default Paragraph Font"/>
     <w:uiPriority w:val="1"/>
-    <w:semiHidden/>
     <w:unhideWhenUsed/>
   </w:style>
   <w:style w:type="table" w:default="1" w:styleId="NormaleTabelle">

</xml_diff>

<commit_message>
Slidingwindow gelöscht und Packetdiagramm aktualisiert
</commit_message>
<xml_diff>
--- a/Projektbericht.docx
+++ b/Projektbericht.docx
@@ -6,9 +6,11 @@
       <w:pPr>
         <w:pStyle w:val="Titel"/>
       </w:pPr>
+      <w:proofErr w:type="spellStart"/>
       <w:r>
         <w:t>NearbyChat</w:t>
       </w:r>
+      <w:proofErr w:type="spellEnd"/>
     </w:p>
     <w:p>
       <w:pPr>
@@ -199,7 +201,21 @@
         <w:rPr>
           <w:sz w:val="20"/>
         </w:rPr>
-        <w:t xml:space="preserve">Die App NearbyChat </w:t>
+        <w:t xml:space="preserve">Die App </w:t>
+      </w:r>
+      <w:proofErr w:type="spellStart"/>
+      <w:r>
+        <w:rPr>
+          <w:sz w:val="20"/>
+        </w:rPr>
+        <w:t>NearbyChat</w:t>
+      </w:r>
+      <w:proofErr w:type="spellEnd"/>
+      <w:r>
+        <w:rPr>
+          <w:sz w:val="20"/>
+        </w:rPr>
+        <w:t xml:space="preserve"> </w:t>
       </w:r>
       <w:r>
         <w:rPr>
@@ -235,8 +251,16 @@
         <w:rPr>
           <w:sz w:val="20"/>
         </w:rPr>
-        <w:t xml:space="preserve"> und getätigte Chats können gespeichert werden. Für die Realisierung der Kommunikation zwischen den Geräten wird ein Mesh, basierend auf Bluetooth Low Energy Advertisements</w:t>
-      </w:r>
+        <w:t xml:space="preserve"> und getätigte Chats können gespeichert werden. Für die Realisierung der Kommunikation zwischen den Geräten wird ein Mesh, basierend auf Bluetooth Low Energy </w:t>
+      </w:r>
+      <w:proofErr w:type="spellStart"/>
+      <w:r>
+        <w:rPr>
+          <w:sz w:val="20"/>
+        </w:rPr>
+        <w:t>Advertisements</w:t>
+      </w:r>
+      <w:proofErr w:type="spellEnd"/>
       <w:r>
         <w:rPr>
           <w:sz w:val="20"/>
@@ -371,14 +395,24 @@
       <w:r>
         <w:t>„</w:t>
       </w:r>
+      <w:proofErr w:type="spellStart"/>
       <w:r>
         <w:t>NearbyChat</w:t>
       </w:r>
+      <w:proofErr w:type="spellEnd"/>
       <w:r>
         <w:t>“</w:t>
       </w:r>
       <w:r>
-        <w:t xml:space="preserve"> sieht vor, dass mehrere Smartphones über Bluetooth Low Energy Advertisements ein Mesh bilden. Über dieses Mesh soll ein Austausch von Nachrichten </w:t>
+        <w:t xml:space="preserve"> sieht vor, dass mehrere Smartphones über Bluetooth Low Energy </w:t>
+      </w:r>
+      <w:proofErr w:type="spellStart"/>
+      <w:r>
+        <w:t>Advertisements</w:t>
+      </w:r>
+      <w:proofErr w:type="spellEnd"/>
+      <w:r>
+        <w:t xml:space="preserve"> ein Mesh bilden. Über dieses Mesh soll ein Austausch von Nachrichten </w:t>
       </w:r>
       <w:r>
         <w:t>erfolgen</w:t>
@@ -405,7 +439,15 @@
         <w:t xml:space="preserve"> erste Informationen über den Nutzer. Sie werden genutzt, um verfügbare Nutzer oder auch gespeicherte Chats anzuzeigen.</w:t>
       </w:r>
       <w:r>
-        <w:t xml:space="preserve"> Ein Profil beinhaltet einen Namen und eine kurze Beschreibung. Aufgrund der Tatsache, dass sich über Bluetooth Low Energy Advertisements nur wenige Daten in ausreichend schneller Zeit übertragen lassen, ist der Inhalt von Nachrichten auf 64 Zeichen begrenzt. Der Name im Profil ist auf 16 und die Beschreibung auf 32 Zeichen begrenzt. In den meisten Profilen </w:t>
+        <w:t xml:space="preserve"> Ein Profil beinhaltet einen Namen und eine kurze Beschreibung. Aufgrund der Tatsache, dass sich über Bluetooth Low Energy </w:t>
+      </w:r>
+      <w:proofErr w:type="spellStart"/>
+      <w:r>
+        <w:t>Advertisements</w:t>
+      </w:r>
+      <w:proofErr w:type="spellEnd"/>
+      <w:r>
+        <w:t xml:space="preserve"> nur wenige Daten in ausreichend schneller Zeit übertragen lassen, ist der Inhalt von Nachrichten auf 64 Zeichen begrenzt. Der Name im Profil ist auf 16 und die Beschreibung auf 32 Zeichen begrenzt. In den meisten Profilen </w:t>
       </w:r>
       <w:r>
         <w:t>wird</w:t>
@@ -552,7 +594,23 @@
         </w:sdtContent>
       </w:sdt>
       <w:r>
-        <w:t>. In der Funktion etwas ähnlicher sind Apples AirDrop und das Pendant Nearby Share von Android. Sie verwenden Bluetooth und WLAN zur Übertragung von Daten, wie Fotos oder Videos</w:t>
+        <w:t xml:space="preserve">. In der Funktion etwas ähnlicher sind Apples </w:t>
+      </w:r>
+      <w:proofErr w:type="spellStart"/>
+      <w:r>
+        <w:t>AirDrop</w:t>
+      </w:r>
+      <w:proofErr w:type="spellEnd"/>
+      <w:r>
+        <w:t xml:space="preserve"> und das Pendant </w:t>
+      </w:r>
+      <w:proofErr w:type="spellStart"/>
+      <w:r>
+        <w:t>Nearby</w:t>
+      </w:r>
+      <w:proofErr w:type="spellEnd"/>
+      <w:r>
+        <w:t xml:space="preserve"> Share von Android. Sie verwenden Bluetooth und WLAN zur Übertragung von Daten, wie Fotos oder Videos</w:t>
       </w:r>
       <w:r>
         <w:t xml:space="preserve"> </w:t>
@@ -966,7 +1024,15 @@
     </w:p>
     <w:p>
       <w:r>
-        <w:t xml:space="preserve">Der Name „NearbyChat“ beschreibt direkt die Hauptfunktion der App: Das kommunizieren mit sich in der Nähe befindlichen Menschen. </w:t>
+        <w:t>Der Name „</w:t>
+      </w:r>
+      <w:proofErr w:type="spellStart"/>
+      <w:r>
+        <w:t>NearbyChat</w:t>
+      </w:r>
+      <w:proofErr w:type="spellEnd"/>
+      <w:r>
+        <w:t xml:space="preserve">“ beschreibt direkt die Hauptfunktion der App: Das kommunizieren mit sich in der Nähe befindlichen Menschen. </w:t>
       </w:r>
       <w:r>
         <w:t>Der Begriff „Chat“ oder „Chatten“ findet sich bereits im deutschen Sprachgebrauch wieder</w:t>
@@ -2161,78 +2227,693 @@
         <w:pStyle w:val="berschrift2"/>
       </w:pPr>
       <w:r>
-        <w:t>Konzept der Bluetooth-Kommunikation</w:t>
-      </w:r>
-    </w:p>
-    <w:p>
-      <w:r>
-        <w:t>[TODO]</w:t>
-      </w:r>
-    </w:p>
-    <w:p>
-      <w:pPr>
-        <w:pStyle w:val="Listenabsatz"/>
-        <w:numPr>
-          <w:ilvl w:val="0"/>
-          <w:numId w:val="5"/>
-        </w:numPr>
-      </w:pPr>
-      <w:r>
-        <w:t>Adresse erläutern</w:t>
-      </w:r>
-    </w:p>
-    <w:p>
-      <w:pPr>
-        <w:pStyle w:val="berschrift2"/>
-      </w:pPr>
-      <w:r>
-        <w:t>Datenmodell</w:t>
-      </w:r>
-    </w:p>
-    <w:p>
-      <w:r>
-        <w:t>Für die App sollen Nachrichten und</w:t>
-      </w:r>
-      <w:r>
-        <w:t xml:space="preserve"> das eigene Profil, sowie fremde Profile</w:t>
-      </w:r>
-      <w:r>
-        <w:t xml:space="preserve"> persistiert werden. Die Entitäten sind daher „Message“</w:t>
+        <w:t>Bluetooth Mesh Networking</w:t>
+      </w:r>
+    </w:p>
+    <w:p>
+      <w:r>
+        <w:t xml:space="preserve">Die Protokolle zum Austausch von Nachrichten orientieren sich an dem Standard Bluetooth Mesh. Bluetooth Mesh wurde im Sommer 2017 von der Bluetooth Special Interest Group (SIG) </w:t>
+      </w:r>
+      <w:r>
+        <w:t>eingeführt</w:t>
+      </w:r>
+      <w:sdt>
+        <w:sdtPr>
+          <w:id w:val="-859499433"/>
+          <w:citation/>
+        </w:sdtPr>
+        <w:sdtContent>
+          <w:r>
+            <w:fldChar w:fldCharType="begin"/>
+          </w:r>
+          <w:r>
+            <w:instrText xml:space="preserve">CITATION Mar20 \p 1 \l 1031 </w:instrText>
+          </w:r>
+          <w:r>
+            <w:fldChar w:fldCharType="separate"/>
+          </w:r>
+          <w:r>
+            <w:rPr>
+              <w:noProof/>
+            </w:rPr>
+            <w:t xml:space="preserve"> [15, p. 1]</w:t>
+          </w:r>
+          <w:r>
+            <w:fldChar w:fldCharType="end"/>
+          </w:r>
+        </w:sdtContent>
+      </w:sdt>
+      <w:r>
+        <w:t>.</w:t>
+      </w:r>
+      <w:r>
+        <w:t xml:space="preserve"> Die Technologie soll vor allem in den</w:t>
+      </w:r>
+      <w:r>
+        <w:t xml:space="preserve"> Bereiche</w:t>
+      </w:r>
+      <w:r>
+        <w:t>n</w:t>
+      </w:r>
+      <w:r>
+        <w:t xml:space="preserve"> Smart Buildings und Industrial IoT </w:t>
+      </w:r>
+      <w:r>
+        <w:t>Verwendung finden</w:t>
+      </w:r>
+      <w:sdt>
+        <w:sdtPr>
+          <w:id w:val="1688027056"/>
+          <w:citation/>
+        </w:sdtPr>
+        <w:sdtContent>
+          <w:r>
+            <w:fldChar w:fldCharType="begin"/>
+          </w:r>
+          <w:r>
+            <w:instrText xml:space="preserve">CITATION Mar20 \p 1 \l 1031 </w:instrText>
+          </w:r>
+          <w:r>
+            <w:fldChar w:fldCharType="separate"/>
+          </w:r>
+          <w:r>
+            <w:rPr>
+              <w:noProof/>
+            </w:rPr>
+            <w:t xml:space="preserve"> [15, p. 1]</w:t>
+          </w:r>
+          <w:r>
+            <w:fldChar w:fldCharType="end"/>
+          </w:r>
+        </w:sdtContent>
+      </w:sdt>
+      <w:r>
+        <w:t xml:space="preserve">. </w:t>
+      </w:r>
+      <w:r>
+        <w:t>Der Bluetooth Low Energy Stack</w:t>
+      </w:r>
+      <w:r>
+        <w:t xml:space="preserve"> (BLE)</w:t>
+      </w:r>
+      <w:r>
+        <w:t xml:space="preserve"> auf welchem Bluetooth Mesh aufbaut, wird von den allermeisten Smartphones und Tablets unterstützt, Bluetooth Mesh jedoch nicht</w:t>
+      </w:r>
+      <w:sdt>
+        <w:sdtPr>
+          <w:id w:val="1696273851"/>
+          <w:citation/>
+        </w:sdtPr>
+        <w:sdtContent>
+          <w:r>
+            <w:fldChar w:fldCharType="begin"/>
+          </w:r>
+          <w:r>
+            <w:instrText xml:space="preserve">CITATION Mar20 \p 17 \l 1031 </w:instrText>
+          </w:r>
+          <w:r>
+            <w:fldChar w:fldCharType="separate"/>
+          </w:r>
+          <w:r>
+            <w:rPr>
+              <w:noProof/>
+            </w:rPr>
+            <w:t xml:space="preserve"> [15, p. 17]</w:t>
+          </w:r>
+          <w:r>
+            <w:fldChar w:fldCharType="end"/>
+          </w:r>
+        </w:sdtContent>
+      </w:sdt>
+      <w:r>
+        <w:t>.</w:t>
+      </w:r>
+      <w:r>
+        <w:t xml:space="preserve"> </w:t>
+      </w:r>
+      <w:r>
+        <w:t xml:space="preserve">Die verwendete Verbindungstopologie von </w:t>
+      </w:r>
+      <w:r>
+        <w:t>BLE</w:t>
+      </w:r>
+      <w:r>
+        <w:t xml:space="preserve"> </w:t>
+      </w:r>
+      <w:r>
+        <w:t>ist</w:t>
+      </w:r>
+      <w:r>
+        <w:t xml:space="preserve"> </w:t>
+      </w:r>
+      <w:r>
+        <w:t>Peer-to-Peer</w:t>
+      </w:r>
+      <w:r>
+        <w:t>, wobei zwei Geräte eine Verbindung aufbauen, und Nachrichten austauschen. Be</w:t>
+      </w:r>
+      <w:r>
+        <w:t xml:space="preserve">i Bluetooth Mesh </w:t>
+      </w:r>
+      <w:r>
+        <w:t>wird</w:t>
+      </w:r>
+      <w:r>
+        <w:t xml:space="preserve"> eine Many-</w:t>
+      </w:r>
+      <w:proofErr w:type="spellStart"/>
+      <w:r>
+        <w:t>to</w:t>
+      </w:r>
+      <w:proofErr w:type="spellEnd"/>
+      <w:r>
+        <w:t>-Many Topologie</w:t>
+      </w:r>
+      <w:r>
+        <w:t xml:space="preserve"> realisiert</w:t>
+      </w:r>
+      <w:r>
+        <w:t>, auch genannt Mesh-Topologie,</w:t>
+      </w:r>
+      <w:r>
+        <w:t xml:space="preserve"> </w:t>
+      </w:r>
+      <w:r>
+        <w:t xml:space="preserve">bei welcher jedes Gerät mit jedem anderen Gerät kommunizieren kann. </w:t>
+      </w:r>
+      <w:r>
+        <w:t xml:space="preserve"> </w:t>
+      </w:r>
+    </w:p>
+    <w:p>
+      <w:r>
+        <w:lastRenderedPageBreak/>
+        <w:t xml:space="preserve">Aufgrund der fehlenden Unterstützung der </w:t>
+      </w:r>
+      <w:r>
+        <w:t>für Smartphones</w:t>
       </w:r>
       <w:r>
         <w:t>,</w:t>
       </w:r>
       <w:r>
-        <w:t xml:space="preserve"> „</w:t>
-      </w:r>
-      <w:r>
-        <w:t>OwnProfile</w:t>
-      </w:r>
-      <w:r>
-        <w:t>“</w:t>
-      </w:r>
-      <w:r>
-        <w:t xml:space="preserve"> und „Profile“</w:t>
-      </w:r>
+        <w:t xml:space="preserve"> realisiert die App eigene Protokolle für die Bildung eines </w:t>
+      </w:r>
+      <w:proofErr w:type="spellStart"/>
+      <w:r>
+        <w:t>Meshes</w:t>
+      </w:r>
+      <w:proofErr w:type="spellEnd"/>
+      <w:r>
+        <w:t xml:space="preserve"> und </w:t>
+      </w:r>
+      <w:r>
+        <w:t xml:space="preserve">dem Austausch von Nachrichten. </w:t>
+      </w:r>
+      <w:r>
+        <w:t xml:space="preserve">Zum Austausch von Nachrichten wird jedoch nicht </w:t>
+      </w:r>
+      <w:r>
+        <w:t>das</w:t>
+      </w:r>
+      <w:r>
+        <w:t xml:space="preserve"> Verbindungsorientierten</w:t>
+      </w:r>
+      <w:r>
+        <w:t xml:space="preserve"> </w:t>
+      </w:r>
+      <w:proofErr w:type="spellStart"/>
+      <w:r>
+        <w:t>Generic</w:t>
+      </w:r>
+      <w:proofErr w:type="spellEnd"/>
+      <w:r>
+        <w:t xml:space="preserve"> Attribute Profile (GATT)</w:t>
+      </w:r>
+      <w:r>
+        <w:t xml:space="preserve"> </w:t>
+      </w:r>
+      <w:sdt>
+        <w:sdtPr>
+          <w:id w:val="-874689554"/>
+          <w:citation/>
+        </w:sdtPr>
+        <w:sdtContent>
+          <w:r>
+            <w:fldChar w:fldCharType="begin"/>
+          </w:r>
+          <w:r>
+            <w:instrText xml:space="preserve">CITATION Mar22 \p 61 \l 1031 </w:instrText>
+          </w:r>
+          <w:r>
+            <w:fldChar w:fldCharType="separate"/>
+          </w:r>
+          <w:r>
+            <w:rPr>
+              <w:noProof/>
+            </w:rPr>
+            <w:t>[16, p. 61]</w:t>
+          </w:r>
+          <w:r>
+            <w:fldChar w:fldCharType="end"/>
+          </w:r>
+        </w:sdtContent>
+      </w:sdt>
+      <w:r>
+        <w:t xml:space="preserve"> verwendet, sondern das </w:t>
+      </w:r>
+      <w:proofErr w:type="spellStart"/>
+      <w:r>
+        <w:t>Generic</w:t>
+      </w:r>
+      <w:proofErr w:type="spellEnd"/>
+      <w:r>
+        <w:t xml:space="preserve"> Access Profile (GAP) </w:t>
+      </w:r>
+      <w:sdt>
+        <w:sdtPr>
+          <w:id w:val="1952894960"/>
+          <w:citation/>
+        </w:sdtPr>
+        <w:sdtContent>
+          <w:r>
+            <w:fldChar w:fldCharType="begin"/>
+          </w:r>
+          <w:r>
+            <w:instrText xml:space="preserve">CITATION Mar22 \p 72 \l 1031 </w:instrText>
+          </w:r>
+          <w:r>
+            <w:fldChar w:fldCharType="separate"/>
+          </w:r>
+          <w:r>
+            <w:rPr>
+              <w:noProof/>
+            </w:rPr>
+            <w:t>[16, p. 72]</w:t>
+          </w:r>
+          <w:r>
+            <w:fldChar w:fldCharType="end"/>
+          </w:r>
+        </w:sdtContent>
+      </w:sdt>
+      <w:r>
+        <w:t xml:space="preserve">. GAP wird vor allem </w:t>
+      </w:r>
+      <w:r>
+        <w:t>verwendet,</w:t>
+      </w:r>
+      <w:r>
+        <w:t xml:space="preserve"> um ein Gerät für andere BLE-Geräte sichtbar</w:t>
+      </w:r>
+      <w:r>
+        <w:t xml:space="preserve"> </w:t>
+      </w:r>
+      <w:r>
+        <w:t>zu machen</w:t>
+      </w:r>
+      <w:r>
+        <w:t>, auch Advertising genannt</w:t>
+      </w:r>
+      <w:r>
+        <w:t xml:space="preserve"> oder diese zu finden</w:t>
+      </w:r>
+      <w:r>
+        <w:t xml:space="preserve"> Scanning</w:t>
+      </w:r>
+      <w:r>
+        <w:t xml:space="preserve">, um anschließend eine Verbindung aufzubauen. </w:t>
+      </w:r>
+      <w:r>
+        <w:t>Advertising kann jedoch auch verwendet werden, um Datenpakete</w:t>
+      </w:r>
+      <w:r>
+        <w:t xml:space="preserve">, auch </w:t>
+      </w:r>
+      <w:proofErr w:type="spellStart"/>
+      <w:r>
+        <w:t>Advertisementdata</w:t>
+      </w:r>
+      <w:proofErr w:type="spellEnd"/>
+      <w:r>
+        <w:t xml:space="preserve"> genannt,</w:t>
+      </w:r>
+      <w:r>
+        <w:t xml:space="preserve"> in regelmäßigen Abständen zu senden, welche von jedem Gerät in Reichweite empfangen werden können. </w:t>
+      </w:r>
+      <w:r>
+        <w:t>Die maximale Größe eines Datenpakets beträgt jedoch 1650 Bytes</w:t>
+      </w:r>
+      <w:sdt>
+        <w:sdtPr>
+          <w:id w:val="-952247010"/>
+          <w:citation/>
+        </w:sdtPr>
+        <w:sdtContent>
+          <w:r>
+            <w:fldChar w:fldCharType="begin"/>
+          </w:r>
+          <w:r>
+            <w:instrText xml:space="preserve"> CITATION And18 \l 1031 </w:instrText>
+          </w:r>
+          <w:r>
+            <w:fldChar w:fldCharType="separate"/>
+          </w:r>
+          <w:r>
+            <w:rPr>
+              <w:noProof/>
+            </w:rPr>
+            <w:t xml:space="preserve"> [17]</w:t>
+          </w:r>
+          <w:r>
+            <w:fldChar w:fldCharType="end"/>
+          </w:r>
+        </w:sdtContent>
+      </w:sdt>
+      <w:r>
+        <w:t>.</w:t>
+      </w:r>
+    </w:p>
+    <w:p>
+      <w:r>
+        <w:t>Zur Kommunikation werden</w:t>
+      </w:r>
+      <w:r>
+        <w:t xml:space="preserve"> von der App</w:t>
+      </w:r>
+      <w:r>
+        <w:t xml:space="preserve"> drei Arten von </w:t>
+      </w:r>
+      <w:r>
+        <w:t>Nachrichten</w:t>
+      </w:r>
+      <w:r>
+        <w:t xml:space="preserve"> versendet: </w:t>
+      </w:r>
+      <w:proofErr w:type="spellStart"/>
+      <w:r>
+        <w:t>Neighbour</w:t>
+      </w:r>
+      <w:proofErr w:type="spellEnd"/>
+      <w:r>
+        <w:t xml:space="preserve">, Message und </w:t>
+      </w:r>
+      <w:proofErr w:type="spellStart"/>
+      <w:r>
+        <w:t>Acknowledgement</w:t>
+      </w:r>
+      <w:proofErr w:type="spellEnd"/>
+      <w:r>
+        <w:t xml:space="preserve">. Nachrichten werden generell immer mit einer geschweiften Klammer begonnen, anschließend folgt Character für den Typ der Nachricht und ein Doppelpunkt. Weitere Nachrichtenfelder werden mit einem Semikolon getrennt. Die Nachricht wird mit einer geschweiften Klammer geschlossen. Um den Nachrichten Durchsatz zu erhöhen, werden Nachrichten in Paketen gebündelt und gemeinsam gesendet. </w:t>
+      </w:r>
+      <w:r>
+        <w:t xml:space="preserve">Jedes Bündel von Nachrichten erhält einen </w:t>
+      </w:r>
+      <w:proofErr w:type="spellStart"/>
+      <w:r>
+        <w:t>Charachter</w:t>
+      </w:r>
+      <w:proofErr w:type="spellEnd"/>
+      <w:r>
+        <w:t xml:space="preserve"> als ID, welcher das Bündel identifiziert. Ein Bündel kann abgeschnittene Nachrichten enthalten, welche vom Empfänger vorgehalten werden und anhand der ID wieder zusammengesetzt werden können.</w:t>
+      </w:r>
+    </w:p>
+    <w:p>
+      <w:r>
+        <w:t>Damit Geräte eine Nachricht empfangen können benötigen sie eine eindeutige Adresse.</w:t>
+      </w:r>
+      <w:r>
+        <w:t xml:space="preserve"> </w:t>
+      </w:r>
+      <w:r>
+        <w:t>Android empfiehlt als Best Practice IDs zu verwenden, welche vom Benutzer zurückgesetzt werden können</w:t>
+      </w:r>
+      <w:sdt>
+        <w:sdtPr>
+          <w:id w:val="-1334758061"/>
+          <w:citation/>
+        </w:sdtPr>
+        <w:sdtContent>
+          <w:r>
+            <w:fldChar w:fldCharType="begin"/>
+          </w:r>
+          <w:r>
+            <w:instrText xml:space="preserve"> CITATION And24 \l 1031 </w:instrText>
+          </w:r>
+          <w:r>
+            <w:fldChar w:fldCharType="separate"/>
+          </w:r>
+          <w:r>
+            <w:rPr>
+              <w:noProof/>
+            </w:rPr>
+            <w:t xml:space="preserve"> [18]</w:t>
+          </w:r>
+          <w:r>
+            <w:fldChar w:fldCharType="end"/>
+          </w:r>
+        </w:sdtContent>
+      </w:sdt>
+      <w:r>
+        <w:t>.</w:t>
+      </w:r>
+      <w:r>
+        <w:t xml:space="preserve"> Daher verwendet die App zum Adressieren von Geräten die </w:t>
+      </w:r>
+      <w:proofErr w:type="spellStart"/>
+      <w:r>
+        <w:t>Android_ID</w:t>
+      </w:r>
+      <w:proofErr w:type="spellEnd"/>
+      <w:r>
+        <w:t xml:space="preserve"> welche anhand des Gerätes, des</w:t>
+      </w:r>
+      <w:r>
+        <w:t xml:space="preserve"> Android Benutzers</w:t>
+      </w:r>
+      <w:r>
+        <w:t xml:space="preserve"> und</w:t>
+      </w:r>
+      <w:r>
+        <w:t xml:space="preserve"> des</w:t>
+      </w:r>
+      <w:r>
+        <w:t xml:space="preserve"> app-</w:t>
+      </w:r>
+      <w:proofErr w:type="spellStart"/>
+      <w:r>
+        <w:t>signing</w:t>
+      </w:r>
+      <w:proofErr w:type="spellEnd"/>
+      <w:r>
+        <w:t>-</w:t>
+      </w:r>
+      <w:proofErr w:type="spellStart"/>
+      <w:r>
+        <w:t>key</w:t>
+      </w:r>
+      <w:proofErr w:type="spellEnd"/>
+      <w:r>
+        <w:t xml:space="preserve"> gebildet wird</w:t>
+      </w:r>
+      <w:sdt>
+        <w:sdtPr>
+          <w:id w:val="93364421"/>
+          <w:citation/>
+        </w:sdtPr>
+        <w:sdtContent>
+          <w:r>
+            <w:fldChar w:fldCharType="begin"/>
+          </w:r>
+          <w:r>
+            <w:instrText xml:space="preserve"> CITATION Goo225 \l 1031 </w:instrText>
+          </w:r>
+          <w:r>
+            <w:fldChar w:fldCharType="separate"/>
+          </w:r>
+          <w:r>
+            <w:rPr>
+              <w:noProof/>
+            </w:rPr>
+            <w:t xml:space="preserve"> [19]</w:t>
+          </w:r>
+          <w:r>
+            <w:fldChar w:fldCharType="end"/>
+          </w:r>
+        </w:sdtContent>
+      </w:sdt>
       <w:r>
         <w:t xml:space="preserve">. </w:t>
       </w:r>
+      <w:r>
+        <w:t xml:space="preserve">Die </w:t>
+      </w:r>
+      <w:proofErr w:type="spellStart"/>
+      <w:r>
+        <w:t>Android_ID</w:t>
+      </w:r>
+      <w:proofErr w:type="spellEnd"/>
+      <w:r>
+        <w:t xml:space="preserve"> kann mit einem Factory-</w:t>
+      </w:r>
+      <w:proofErr w:type="spellStart"/>
+      <w:r>
+        <w:t>Reset</w:t>
+      </w:r>
+      <w:proofErr w:type="spellEnd"/>
+      <w:r>
+        <w:t xml:space="preserve"> des Smartphones zurückgesetzt werden und ist daher gut geeignet als Adresse.</w:t>
+      </w:r>
+    </w:p>
+    <w:p>
+      <w:r>
+        <w:t xml:space="preserve">Die </w:t>
+      </w:r>
+      <w:proofErr w:type="spellStart"/>
+      <w:r>
+        <w:t>Neighbour</w:t>
+      </w:r>
+      <w:proofErr w:type="spellEnd"/>
+      <w:r>
+        <w:t xml:space="preserve">-Nachricht orientiert sich an der </w:t>
+      </w:r>
+      <w:proofErr w:type="spellStart"/>
+      <w:r>
+        <w:t>Heartbeat</w:t>
+      </w:r>
+      <w:proofErr w:type="spellEnd"/>
+      <w:r>
+        <w:t xml:space="preserve"> Message im Bluetooth Mesh</w:t>
+      </w:r>
+      <w:r>
+        <w:t xml:space="preserve">. Die </w:t>
+      </w:r>
+      <w:proofErr w:type="spellStart"/>
+      <w:r>
+        <w:t>Heartbeat</w:t>
+      </w:r>
+      <w:proofErr w:type="spellEnd"/>
+      <w:r>
+        <w:t xml:space="preserve"> Message wird in regelmäßigen Abständen gesendet und signalisiert anderen Geräten, dass das Gerät immer noch erreichbar ist</w:t>
+      </w:r>
+      <w:sdt>
+        <w:sdtPr>
+          <w:id w:val="-643970883"/>
+          <w:citation/>
+        </w:sdtPr>
+        <w:sdtContent>
+          <w:r>
+            <w:fldChar w:fldCharType="begin"/>
+          </w:r>
+          <w:r>
+            <w:instrText xml:space="preserve">CITATION Mar20 \p 25 \l 1031 </w:instrText>
+          </w:r>
+          <w:r>
+            <w:fldChar w:fldCharType="separate"/>
+          </w:r>
+          <w:r>
+            <w:rPr>
+              <w:noProof/>
+            </w:rPr>
+            <w:t xml:space="preserve"> [15, p. 25]</w:t>
+          </w:r>
+          <w:r>
+            <w:fldChar w:fldCharType="end"/>
+          </w:r>
+        </w:sdtContent>
+      </w:sdt>
+      <w:r>
+        <w:t xml:space="preserve">. </w:t>
+      </w:r>
+      <w:r>
+        <w:t>Wie der Abbildung</w:t>
+      </w:r>
+      <w:r>
+        <w:t xml:space="preserve"> unter dem </w:t>
+      </w:r>
+      <w:r>
+        <w:t>Absatz</w:t>
+      </w:r>
+      <w:r>
+        <w:t xml:space="preserve"> zu entnehmen, enthält die </w:t>
+      </w:r>
+      <w:proofErr w:type="spellStart"/>
+      <w:r>
+        <w:t>Neighbour</w:t>
+      </w:r>
+      <w:proofErr w:type="spellEnd"/>
+      <w:r>
+        <w:t xml:space="preserve">-Nachricht auch Informationen über das Profil, den Absender der Nachricht und die verbleibenden Hops. Ein Gerät sendet in regelmäßigen Abständen alle ihm bekannten Geräte. Die </w:t>
+      </w:r>
+      <w:proofErr w:type="spellStart"/>
+      <w:r>
+        <w:t>Neighbour</w:t>
+      </w:r>
+      <w:proofErr w:type="spellEnd"/>
+      <w:r>
+        <w:t xml:space="preserve">-Nachricht kann sich auf diesem weg theoretisch im ganzen Mesh verbreiten, wird aber durch die maximale Anzahl an Hops begrenzt. Mit jedem weiterleiten einer </w:t>
+      </w:r>
+      <w:proofErr w:type="spellStart"/>
+      <w:r>
+        <w:t>Neighbour</w:t>
+      </w:r>
+      <w:proofErr w:type="spellEnd"/>
+      <w:r>
+        <w:t xml:space="preserve">-Nachricht, wird das Feld mit den Hops einmal dekrementiert, erreicht der Wert 0 wird die Nachricht verworfen. </w:t>
+      </w:r>
+      <w:r>
+        <w:t xml:space="preserve">So soll verhindert werden, dass Nachrichten an Geräte mit zu großer Entfernung gesendet werden, da die Dauer einer Übertragung mit jedem weitere Hop stark zunimmt. </w:t>
+      </w:r>
+      <w:r>
+        <w:t xml:space="preserve">Der Time </w:t>
+      </w:r>
+      <w:proofErr w:type="spellStart"/>
+      <w:r>
+        <w:t>To</w:t>
+      </w:r>
+      <w:proofErr w:type="spellEnd"/>
+      <w:r>
+        <w:t xml:space="preserve"> Live Ansatz im Bluetooth Mesh verfolgt denselben Ansatz</w:t>
+      </w:r>
+      <w:sdt>
+        <w:sdtPr>
+          <w:id w:val="1985047350"/>
+          <w:citation/>
+        </w:sdtPr>
+        <w:sdtContent>
+          <w:r>
+            <w:fldChar w:fldCharType="begin"/>
+          </w:r>
+          <w:r>
+            <w:instrText xml:space="preserve">CITATION Mar20 \p 25 \l 1031 </w:instrText>
+          </w:r>
+          <w:r>
+            <w:fldChar w:fldCharType="separate"/>
+          </w:r>
+          <w:r>
+            <w:rPr>
+              <w:noProof/>
+            </w:rPr>
+            <w:t xml:space="preserve"> [15, p. 25]</w:t>
+          </w:r>
+          <w:r>
+            <w:fldChar w:fldCharType="end"/>
+          </w:r>
+        </w:sdtContent>
+      </w:sdt>
+      <w:r>
+        <w:t>.</w:t>
+      </w:r>
     </w:p>
     <w:p>
       <w:pPr>
         <w:keepNext/>
-        <w:jc w:val="center"/>
-      </w:pPr>
-      <w:r>
-        <w:rPr>
-          <w:noProof/>
-        </w:rPr>
-        <w:lastRenderedPageBreak/>
+      </w:pPr>
+      <w:r>
         <w:drawing>
-          <wp:inline distT="0" distB="0" distL="0" distR="0" wp14:anchorId="74B86D03" wp14:editId="68A1A2D0">
-            <wp:extent cx="4137748" cy="2040827"/>
-            <wp:effectExtent l="0" t="0" r="0" b="0"/>
-            <wp:docPr id="6" name="Grafik 6"/>
+          <wp:inline distT="0" distB="0" distL="0" distR="0" wp14:anchorId="2A6099FE" wp14:editId="714D6E7B">
+            <wp:extent cx="5761355" cy="125730"/>
+            <wp:effectExtent l="0" t="0" r="0" b="7620"/>
+            <wp:docPr id="5" name="Grafik 5"/>
             <wp:cNvGraphicFramePr>
               <a:graphicFrameLocks xmlns:a="http://schemas.openxmlformats.org/drawingml/2006/main" noChangeAspect="1"/>
             </wp:cNvGraphicFramePr>
@@ -2252,6 +2933,347 @@
                   <pic:spPr>
                     <a:xfrm>
                       <a:off x="0" y="0"/>
+                      <a:ext cx="5761355" cy="125730"/>
+                    </a:xfrm>
+                    <a:prstGeom prst="rect">
+                      <a:avLst/>
+                    </a:prstGeom>
+                  </pic:spPr>
+                </pic:pic>
+              </a:graphicData>
+            </a:graphic>
+          </wp:inline>
+        </w:drawing>
+      </w:r>
+    </w:p>
+    <w:p>
+      <w:pPr>
+        <w:pStyle w:val="Beschriftung"/>
+        <w:jc w:val="both"/>
+      </w:pPr>
+      <w:r>
+        <w:t xml:space="preserve">Abbildung </w:t>
+      </w:r>
+      <w:fldSimple w:instr=" SEQ Abbildung \* ARABIC ">
+        <w:r>
+          <w:rPr>
+            <w:noProof/>
+          </w:rPr>
+          <w:t>9</w:t>
+        </w:r>
+      </w:fldSimple>
+      <w:r>
+        <w:t xml:space="preserve"> </w:t>
+      </w:r>
+      <w:proofErr w:type="spellStart"/>
+      <w:r>
+        <w:t>Neighbour</w:t>
+      </w:r>
+      <w:proofErr w:type="spellEnd"/>
+      <w:r>
+        <w:t>-Nachricht</w:t>
+      </w:r>
+    </w:p>
+    <w:p>
+      <w:pPr>
+        <w:pStyle w:val="Beschriftung"/>
+        <w:jc w:val="both"/>
+      </w:pPr>
+      <w:r>
+        <w:t>Die Message-Nachricht wird verwendet, um Textnachrichten zwischen zwei Geräten auszutauschen.</w:t>
+      </w:r>
+      <w:r>
+        <w:t xml:space="preserve"> </w:t>
+      </w:r>
+      <w:r>
+        <w:t xml:space="preserve">Wie der Abbildung unter dem </w:t>
+      </w:r>
+      <w:r>
+        <w:t>Absatz</w:t>
+      </w:r>
+      <w:r>
+        <w:t xml:space="preserve"> zu entnehmen</w:t>
+      </w:r>
+      <w:r>
+        <w:t xml:space="preserve">, besitzt eine Nachricht, neben der Adresse von Sender und Empfänger, auch eine Adresse für den nächsten Hop, welcher die Nachricht weiterleiten soll. </w:t>
+      </w:r>
+      <w:r>
+        <w:t xml:space="preserve">Im Gegensatz zu Bluetooth-Mesh </w:t>
+      </w:r>
+      <w:r>
+        <w:t>verwendet das Mesh der App</w:t>
+      </w:r>
+      <w:r>
+        <w:t xml:space="preserve"> kein</w:t>
+      </w:r>
+      <w:r>
+        <w:t>en</w:t>
+      </w:r>
+      <w:r>
+        <w:t xml:space="preserve"> </w:t>
+      </w:r>
+      <w:proofErr w:type="spellStart"/>
+      <w:r>
+        <w:t>Managed</w:t>
+      </w:r>
+      <w:proofErr w:type="spellEnd"/>
+      <w:r>
+        <w:t xml:space="preserve"> Flooding Ansatz</w:t>
+      </w:r>
+      <w:r>
+        <w:t xml:space="preserve"> für Message-Nachrichten</w:t>
+      </w:r>
+      <w:r>
+        <w:t>, bei welchem eine Nachricht an alle erreichbaren Geräte gesendet wird.</w:t>
+      </w:r>
+      <w:r>
+        <w:t xml:space="preserve"> Dies </w:t>
+      </w:r>
+      <w:r>
+        <w:t>geschieht,</w:t>
+      </w:r>
+      <w:r>
+        <w:t xml:space="preserve"> um die Belastung des Mesh möglichst gering zu halten</w:t>
+      </w:r>
+      <w:r>
+        <w:t>.</w:t>
+      </w:r>
+    </w:p>
+    <w:p/>
+    <w:p>
+      <w:pPr>
+        <w:keepNext/>
+      </w:pPr>
+      <w:r>
+        <w:drawing>
+          <wp:inline distT="0" distB="0" distL="0" distR="0" wp14:anchorId="0DA8535E" wp14:editId="010C2AB6">
+            <wp:extent cx="5761355" cy="156845"/>
+            <wp:effectExtent l="0" t="0" r="0" b="0"/>
+            <wp:docPr id="8" name="Grafik 8"/>
+            <wp:cNvGraphicFramePr>
+              <a:graphicFrameLocks xmlns:a="http://schemas.openxmlformats.org/drawingml/2006/main" noChangeAspect="1"/>
+            </wp:cNvGraphicFramePr>
+            <a:graphic xmlns:a="http://schemas.openxmlformats.org/drawingml/2006/main">
+              <a:graphicData uri="http://schemas.openxmlformats.org/drawingml/2006/picture">
+                <pic:pic xmlns:pic="http://schemas.openxmlformats.org/drawingml/2006/picture">
+                  <pic:nvPicPr>
+                    <pic:cNvPr id="1" name=""/>
+                    <pic:cNvPicPr/>
+                  </pic:nvPicPr>
+                  <pic:blipFill>
+                    <a:blip r:embed="rId16"/>
+                    <a:stretch>
+                      <a:fillRect/>
+                    </a:stretch>
+                  </pic:blipFill>
+                  <pic:spPr>
+                    <a:xfrm>
+                      <a:off x="0" y="0"/>
+                      <a:ext cx="5761355" cy="156845"/>
+                    </a:xfrm>
+                    <a:prstGeom prst="rect">
+                      <a:avLst/>
+                    </a:prstGeom>
+                  </pic:spPr>
+                </pic:pic>
+              </a:graphicData>
+            </a:graphic>
+          </wp:inline>
+        </w:drawing>
+      </w:r>
+    </w:p>
+    <w:p>
+      <w:pPr>
+        <w:pStyle w:val="Beschriftung"/>
+        <w:jc w:val="both"/>
+      </w:pPr>
+      <w:r>
+        <w:t xml:space="preserve">Abbildung </w:t>
+      </w:r>
+      <w:fldSimple w:instr=" SEQ Abbildung \* ARABIC ">
+        <w:r>
+          <w:rPr>
+            <w:noProof/>
+          </w:rPr>
+          <w:t>10</w:t>
+        </w:r>
+      </w:fldSimple>
+      <w:r>
+        <w:t xml:space="preserve"> Message-Nachricht</w:t>
+      </w:r>
+    </w:p>
+    <w:p>
+      <w:r>
+        <w:t xml:space="preserve">Nachrichten vom Typ Message werden mit einer </w:t>
+      </w:r>
+      <w:proofErr w:type="spellStart"/>
+      <w:r>
+        <w:t>Acknowledgment</w:t>
+      </w:r>
+      <w:proofErr w:type="spellEnd"/>
+      <w:r>
+        <w:t xml:space="preserve">-Nachricht bestätigt. </w:t>
+      </w:r>
+      <w:r>
+        <w:t xml:space="preserve">Wie der Abbildung unter dem </w:t>
+      </w:r>
+      <w:r>
+        <w:t>Absatz</w:t>
+      </w:r>
+      <w:r>
+        <w:t xml:space="preserve"> zu entnehmen</w:t>
+      </w:r>
+      <w:r>
+        <w:t xml:space="preserve"> ist, erhält diese wie die Message-Nachricht ein Feld mit der Adresse des nächsten Hops. </w:t>
+      </w:r>
+      <w:r>
+        <w:t>Der Zeitstempel hat denselben Wert wie die erhaltene Message-Nachricht.</w:t>
+      </w:r>
+    </w:p>
+    <w:p>
+      <w:pPr>
+        <w:keepNext/>
+      </w:pPr>
+      <w:r>
+        <w:lastRenderedPageBreak/>
+        <w:drawing>
+          <wp:inline distT="0" distB="0" distL="0" distR="0" wp14:anchorId="06364B7C" wp14:editId="5069BBDF">
+            <wp:extent cx="5761355" cy="182245"/>
+            <wp:effectExtent l="0" t="0" r="0" b="8255"/>
+            <wp:docPr id="10" name="Grafik 10"/>
+            <wp:cNvGraphicFramePr>
+              <a:graphicFrameLocks xmlns:a="http://schemas.openxmlformats.org/drawingml/2006/main" noChangeAspect="1"/>
+            </wp:cNvGraphicFramePr>
+            <a:graphic xmlns:a="http://schemas.openxmlformats.org/drawingml/2006/main">
+              <a:graphicData uri="http://schemas.openxmlformats.org/drawingml/2006/picture">
+                <pic:pic xmlns:pic="http://schemas.openxmlformats.org/drawingml/2006/picture">
+                  <pic:nvPicPr>
+                    <pic:cNvPr id="1" name=""/>
+                    <pic:cNvPicPr/>
+                  </pic:nvPicPr>
+                  <pic:blipFill>
+                    <a:blip r:embed="rId17"/>
+                    <a:stretch>
+                      <a:fillRect/>
+                    </a:stretch>
+                  </pic:blipFill>
+                  <pic:spPr>
+                    <a:xfrm>
+                      <a:off x="0" y="0"/>
+                      <a:ext cx="5761355" cy="182245"/>
+                    </a:xfrm>
+                    <a:prstGeom prst="rect">
+                      <a:avLst/>
+                    </a:prstGeom>
+                  </pic:spPr>
+                </pic:pic>
+              </a:graphicData>
+            </a:graphic>
+          </wp:inline>
+        </w:drawing>
+      </w:r>
+    </w:p>
+    <w:p>
+      <w:pPr>
+        <w:pStyle w:val="Beschriftung"/>
+        <w:jc w:val="both"/>
+      </w:pPr>
+      <w:r>
+        <w:t xml:space="preserve">Abbildung </w:t>
+      </w:r>
+      <w:fldSimple w:instr=" SEQ Abbildung \* ARABIC ">
+        <w:r>
+          <w:rPr>
+            <w:noProof/>
+          </w:rPr>
+          <w:t>11</w:t>
+        </w:r>
+      </w:fldSimple>
+      <w:r>
+        <w:t xml:space="preserve"> </w:t>
+      </w:r>
+      <w:proofErr w:type="spellStart"/>
+      <w:r>
+        <w:t>Acknowledgement</w:t>
+      </w:r>
+      <w:proofErr w:type="spellEnd"/>
+      <w:r>
+        <w:t>-Nachricht</w:t>
+      </w:r>
+    </w:p>
+    <w:p/>
+    <w:p>
+      <w:pPr>
+        <w:pStyle w:val="berschrift2"/>
+      </w:pPr>
+      <w:r>
+        <w:t>Datenmodell</w:t>
+      </w:r>
+    </w:p>
+    <w:p>
+      <w:r>
+        <w:t>Für die App sollen Nachrichten und</w:t>
+      </w:r>
+      <w:r>
+        <w:t xml:space="preserve"> das eigene Profil, sowie fremde Profile</w:t>
+      </w:r>
+      <w:r>
+        <w:t xml:space="preserve"> persistiert werden. Die Entitäten sind daher „Message“</w:t>
+      </w:r>
+      <w:r>
+        <w:t>,</w:t>
+      </w:r>
+      <w:r>
+        <w:t xml:space="preserve"> „</w:t>
+      </w:r>
+      <w:proofErr w:type="spellStart"/>
+      <w:r>
+        <w:t>OwnProfile</w:t>
+      </w:r>
+      <w:proofErr w:type="spellEnd"/>
+      <w:r>
+        <w:t>“</w:t>
+      </w:r>
+      <w:r>
+        <w:t xml:space="preserve"> und „Profile“</w:t>
+      </w:r>
+      <w:r>
+        <w:t xml:space="preserve">. </w:t>
+      </w:r>
+    </w:p>
+    <w:p>
+      <w:pPr>
+        <w:keepNext/>
+        <w:jc w:val="center"/>
+      </w:pPr>
+      <w:r>
+        <w:rPr>
+          <w:noProof/>
+        </w:rPr>
+        <w:drawing>
+          <wp:inline distT="0" distB="0" distL="0" distR="0" wp14:anchorId="74B86D03" wp14:editId="68A1A2D0">
+            <wp:extent cx="4137748" cy="2040827"/>
+            <wp:effectExtent l="0" t="0" r="0" b="0"/>
+            <wp:docPr id="6" name="Grafik 6"/>
+            <wp:cNvGraphicFramePr>
+              <a:graphicFrameLocks xmlns:a="http://schemas.openxmlformats.org/drawingml/2006/main" noChangeAspect="1"/>
+            </wp:cNvGraphicFramePr>
+            <a:graphic xmlns:a="http://schemas.openxmlformats.org/drawingml/2006/main">
+              <a:graphicData uri="http://schemas.openxmlformats.org/drawingml/2006/picture">
+                <pic:pic xmlns:pic="http://schemas.openxmlformats.org/drawingml/2006/picture">
+                  <pic:nvPicPr>
+                    <pic:cNvPr id="1" name=""/>
+                    <pic:cNvPicPr/>
+                  </pic:nvPicPr>
+                  <pic:blipFill>
+                    <a:blip r:embed="rId18"/>
+                    <a:stretch>
+                      <a:fillRect/>
+                    </a:stretch>
+                  </pic:blipFill>
+                  <pic:spPr>
+                    <a:xfrm>
+                      <a:off x="0" y="0"/>
                       <a:ext cx="4165037" cy="2054287"/>
                     </a:xfrm>
                     <a:prstGeom prst="rect">
@@ -2277,7 +3299,7 @@
           <w:rPr>
             <w:noProof/>
           </w:rPr>
-          <w:t>9</w:t>
+          <w:t>12</w:t>
         </w:r>
       </w:fldSimple>
       <w:r>
@@ -2355,9 +3377,27 @@
       <w:r>
         <w:t xml:space="preserve">inaus enthalten sie den Zeitstempel der letzten Interaktion, also einer gesendeten oder empfangenen Nachricht und einen Wert, ob es noch ungelesene Nachrichten gibt oder nicht. Ein fremdes Profil umfasst allerdings noch zwei weitere Attribute, die nicht in der Datenbank persistiert werden: Der Hop-Count, also die Anzahl der Geräte auf dem Weg durch das Mesh zum Ziel, und die </w:t>
       </w:r>
-      <w:r>
-        <w:t>Received Signal Strength Indication</w:t>
-      </w:r>
+      <w:proofErr w:type="spellStart"/>
+      <w:r>
+        <w:t>Received</w:t>
+      </w:r>
+      <w:proofErr w:type="spellEnd"/>
+      <w:r>
+        <w:t xml:space="preserve"> Signal </w:t>
+      </w:r>
+      <w:proofErr w:type="spellStart"/>
+      <w:r>
+        <w:t>Strength</w:t>
+      </w:r>
+      <w:proofErr w:type="spellEnd"/>
+      <w:r>
+        <w:t xml:space="preserve"> </w:t>
+      </w:r>
+      <w:proofErr w:type="spellStart"/>
+      <w:r>
+        <w:t>Indication</w:t>
+      </w:r>
+      <w:proofErr w:type="spellEnd"/>
       <w:r>
         <w:t>, kurz RSSI, zur Beschreibung der Empfangsstärke. Diese Informationen werden nur zur Laufzeit persistent gehalten.</w:t>
       </w:r>
@@ -2460,6 +3500,7 @@
     </w:p>
     <w:p>
       <w:r>
+        <w:lastRenderedPageBreak/>
         <w:t>Im Folgenden wird auf die Besonderheiten der Realisierung im Bereich Softwaredesign, User Interface, Bluetooth-Kommunikation und Datenhaltung eingegangen.</w:t>
       </w:r>
     </w:p>
@@ -2473,7 +3514,75 @@
     </w:p>
     <w:p>
       <w:r>
-        <w:t>[TODO]</w:t>
+        <w:t>Der Aufbau der App lässt in zwei Packages aufteile</w:t>
+      </w:r>
+      <w:r>
+        <w:t>n</w:t>
+      </w:r>
+      <w:r>
+        <w:t xml:space="preserve">, wie sich in der Abbildung unter diesem Abschnitt entnehmen lässt. </w:t>
+      </w:r>
+    </w:p>
+    <w:p>
+      <w:pPr>
+        <w:keepNext/>
+        <w:jc w:val="center"/>
+      </w:pPr>
+      <w:r>
+        <w:drawing>
+          <wp:inline distT="0" distB="0" distL="0" distR="0" wp14:anchorId="10C6FC1F" wp14:editId="1D16F719">
+            <wp:extent cx="4606184" cy="3764958"/>
+            <wp:effectExtent l="0" t="0" r="4445" b="6985"/>
+            <wp:docPr id="11" name="Grafik 11"/>
+            <wp:cNvGraphicFramePr>
+              <a:graphicFrameLocks xmlns:a="http://schemas.openxmlformats.org/drawingml/2006/main" noChangeAspect="1"/>
+            </wp:cNvGraphicFramePr>
+            <a:graphic xmlns:a="http://schemas.openxmlformats.org/drawingml/2006/main">
+              <a:graphicData uri="http://schemas.openxmlformats.org/drawingml/2006/picture">
+                <pic:pic xmlns:pic="http://schemas.openxmlformats.org/drawingml/2006/picture">
+                  <pic:nvPicPr>
+                    <pic:cNvPr id="1" name=""/>
+                    <pic:cNvPicPr/>
+                  </pic:nvPicPr>
+                  <pic:blipFill>
+                    <a:blip r:embed="rId19"/>
+                    <a:stretch>
+                      <a:fillRect/>
+                    </a:stretch>
+                  </pic:blipFill>
+                  <pic:spPr>
+                    <a:xfrm>
+                      <a:off x="0" y="0"/>
+                      <a:ext cx="4615704" cy="3772739"/>
+                    </a:xfrm>
+                    <a:prstGeom prst="rect">
+                      <a:avLst/>
+                    </a:prstGeom>
+                  </pic:spPr>
+                </pic:pic>
+              </a:graphicData>
+            </a:graphic>
+          </wp:inline>
+        </w:drawing>
+      </w:r>
+    </w:p>
+    <w:p>
+      <w:pPr>
+        <w:pStyle w:val="Beschriftung"/>
+      </w:pPr>
+      <w:r>
+        <w:t xml:space="preserve">Abbildung </w:t>
+      </w:r>
+      <w:fldSimple w:instr=" SEQ Abbildung \* ARABIC ">
+        <w:r>
+          <w:rPr>
+            <w:noProof/>
+          </w:rPr>
+          <w:t>13</w:t>
+        </w:r>
+      </w:fldSimple>
+      <w:r>
+        <w:t xml:space="preserve"> Packet Diagramm</w:t>
       </w:r>
     </w:p>
     <w:p>
@@ -2481,56 +3590,98 @@
         <w:pStyle w:val="berschrift2"/>
       </w:pPr>
       <w:r>
+        <w:t>Realisierung des User Interfaces</w:t>
+      </w:r>
+    </w:p>
+    <w:p>
+      <w:r>
+        <w:t>Die Besonderheiten bei der Realisierung des User Interfaces beginnen bereits beim Splash-Screen.</w:t>
+      </w:r>
+      <w:r>
+        <w:t xml:space="preserve"> Dieser wird durch eine dezidierte Aktivität umgesetzt.</w:t>
+      </w:r>
+      <w:r>
+        <w:t xml:space="preserve"> </w:t>
+      </w:r>
+      <w:r>
+        <w:t>Er</w:t>
+      </w:r>
+      <w:r>
+        <w:t xml:space="preserve"> muss die Besonderheiten von Android zur Anforderung von </w:t>
+      </w:r>
+      <w:proofErr w:type="spellStart"/>
+      <w:r>
+        <w:t>Permissions</w:t>
+      </w:r>
+      <w:proofErr w:type="spellEnd"/>
+      <w:r>
+        <w:t xml:space="preserve"> und zur Initiierung von Änderungen an den Einstellungen beachten: Wenn die App </w:t>
+      </w:r>
+      <w:proofErr w:type="spellStart"/>
+      <w:r>
+        <w:t>Permissions</w:t>
+      </w:r>
+      <w:proofErr w:type="spellEnd"/>
+      <w:r>
+        <w:t xml:space="preserve"> über das System anfordern lässt, werden diese nur einmalig durch das System abgefragt und bei Ablehnung durch den Benutzer auch bei erneuter Initiierung nicht erneut abgefragt. Daher muss die App nach dem Versuch der Anforderung von </w:t>
+      </w:r>
+      <w:proofErr w:type="spellStart"/>
+      <w:r>
+        <w:t>Permissions</w:t>
+      </w:r>
+      <w:proofErr w:type="spellEnd"/>
+      <w:r>
+        <w:t xml:space="preserve"> über das System eine alternative Behandlung für fehlende </w:t>
+      </w:r>
+      <w:proofErr w:type="spellStart"/>
+      <w:r>
+        <w:t>Permissions</w:t>
+      </w:r>
+      <w:proofErr w:type="spellEnd"/>
+      <w:r>
+        <w:t xml:space="preserve"> aufweisen. Diese wird konkret durch eine Popup-Benachrichtigung mit Verlinkung zu den entsprechenden Einstellungen umgesetzt. Die Aktivierung von Bluetooth erfolgt durch eine Anfrage an das System, w</w:t>
+      </w:r>
+      <w:r>
+        <w:t>elches nach Bestätigung des Nutzers Bluetooth aktiviert. Für die Ortungsdienste hingegen bietet das System keine Möglichkeit der Abfrage in dieser Form. Daher muss auch hier eine eigen</w:t>
+      </w:r>
+      <w:r>
+        <w:t>e</w:t>
+      </w:r>
+      <w:r>
+        <w:t xml:space="preserve"> Popup-Benachrichtigung erstellt werden, die auf die entsprechende Stelle in den Einstellungen verweist. </w:t>
+      </w:r>
+      <w:proofErr w:type="spellStart"/>
+      <w:r>
+        <w:t>Permissions</w:t>
+      </w:r>
+      <w:proofErr w:type="spellEnd"/>
+      <w:r>
+        <w:t xml:space="preserve"> und Änderungen von Einstellungen nur </w:t>
+      </w:r>
+      <w:r>
+        <w:t xml:space="preserve">werden immer nur dann </w:t>
+      </w:r>
+      <w:r>
+        <w:t>gefordert, wenn sie nicht bereits</w:t>
+      </w:r>
+      <w:r>
+        <w:t xml:space="preserve"> erteilt bzw. angepasst sind. Sie werden allerdings auch so lange gefordert, bis sie erteilt bzw. angepasst sind, da die App ohne sie nicht funktionsfähig ist.</w:t>
+      </w:r>
+      <w:r>
+        <w:t xml:space="preserve"> Die Popup-Benachrichtigungen werden durch den „</w:t>
+      </w:r>
+      <w:proofErr w:type="spellStart"/>
+      <w:r>
+        <w:t>AlertDialog</w:t>
+      </w:r>
+      <w:proofErr w:type="spellEnd"/>
+      <w:r>
+        <w:t>“ von Android Jetpack realisiert.</w:t>
+      </w:r>
+    </w:p>
+    <w:p>
+      <w:r>
         <w:lastRenderedPageBreak/>
-        <w:t>Realisierung des User Interfaces</w:t>
-      </w:r>
-    </w:p>
-    <w:p>
-      <w:r>
-        <w:t>Die Besonderheiten bei der Realisierung des User Interfaces beginnen bereits beim Splash-Screen.</w:t>
-      </w:r>
-      <w:r>
-        <w:t xml:space="preserve"> Dieser wird durch eine dezidierte Aktivität umgesetzt.</w:t>
-      </w:r>
-      <w:r>
-        <w:t xml:space="preserve"> </w:t>
-      </w:r>
-      <w:r>
-        <w:t>Er</w:t>
-      </w:r>
-      <w:r>
-        <w:t xml:space="preserve"> muss die Besonderheiten von Android zur Anforderung von Permissions und zur Initiierung von Änderungen an den Einstellungen beachten: Wenn die App Permissions über das System anfordern lässt, werden diese nur einmalig durch das System abgefragt und bei Ablehnung durch den Benutzer auch bei erneuter Initiierung nicht erneut abgefragt. Daher muss die App nach dem Versuch der Anforderung von Permissions über das System eine alternative Behandlung für fehlende Permissions aufweisen. Diese wird konkret durch eine Popup-Benachrichtigung mit Verlinkung zu den entsprechenden Einstellungen umgesetzt. Die Aktivierung von Bluetooth erfolgt durch eine Anfrage an das System, w</w:t>
-      </w:r>
-      <w:r>
-        <w:t>elches nach Bestätigung des Nutzers Bluetooth aktiviert. Für die Ortungsdienste hingegen bietet das System keine Möglichkeit der Abfrage in dieser Form. Daher muss auch hier eine eigen</w:t>
-      </w:r>
-      <w:r>
-        <w:t>e</w:t>
-      </w:r>
-      <w:r>
-        <w:t xml:space="preserve"> Popup-Benachrichtigung erstellt werden, die auf die entsprechende Stelle in den Einstellungen verweist. </w:t>
-      </w:r>
-      <w:r>
-        <w:t xml:space="preserve">Permissions und Änderungen von Einstellungen nur </w:t>
-      </w:r>
-      <w:r>
-        <w:t>werden immer nur dann</w:t>
-      </w:r>
-      <w:r>
-        <w:t xml:space="preserve"> </w:t>
-      </w:r>
-      <w:r>
-        <w:t>gefordert, wenn sie nicht bereits</w:t>
-      </w:r>
-      <w:r>
-        <w:t xml:space="preserve"> erteilt bzw. angepasst sind. Sie werden allerdings auch so lange gefordert, bis sie erteilt bzw. angepasst sind, da die App ohne sie nicht funktionsfähig ist.</w:t>
-      </w:r>
-      <w:r>
-        <w:t xml:space="preserve"> Die Popup-Benachrichtigungen werden durch den „AlertDialog“ von Android Jetpack realisiert.</w:t>
-      </w:r>
-    </w:p>
-    <w:p>
-      <w:r>
         <w:t>Die</w:t>
       </w:r>
       <w:r>
@@ -2552,7 +3703,15 @@
         <w:t xml:space="preserve"> Aktivität umgesetzt. Hierbei</w:t>
       </w:r>
       <w:r>
-        <w:t xml:space="preserve"> ist hervorzuheben, dass die Navigation durch die „BottomNavigationView“ von Googles Material Design realisiert wird. Material Design bietet</w:t>
+        <w:t xml:space="preserve"> ist hervorzuheben, dass die Navigation durch die „</w:t>
+      </w:r>
+      <w:proofErr w:type="spellStart"/>
+      <w:r>
+        <w:t>BottomNavigationView</w:t>
+      </w:r>
+      <w:proofErr w:type="spellEnd"/>
+      <w:r>
+        <w:t>“ von Googles Material Design realisiert wird. Material Design bietet</w:t>
       </w:r>
       <w:r>
         <w:t>, unter Anderen für Android,</w:t>
@@ -2599,7 +3758,15 @@
         <w:t>Des Weiteren</w:t>
       </w:r>
       <w:r>
-        <w:t xml:space="preserve"> wird die „ActionBar“ von Android Jetpack zur Realisierung de</w:t>
+        <w:t xml:space="preserve"> wird die „</w:t>
+      </w:r>
+      <w:proofErr w:type="spellStart"/>
+      <w:r>
+        <w:t>ActionBar</w:t>
+      </w:r>
+      <w:proofErr w:type="spellEnd"/>
+      <w:r>
+        <w:t>“ von Android Jetpack zur Realisierung de</w:t>
       </w:r>
       <w:r>
         <w:t xml:space="preserve">r Informationsleiste </w:t>
@@ -2616,7 +3783,23 @@
         <w:t xml:space="preserve"> in ihren Fragmenten sogenannte</w:t>
       </w:r>
       <w:r>
-        <w:t xml:space="preserve"> „RecyclerViews“ zur Darstellung der Listen von Profilen. „RecyclerViews“ sind ebenfalls ein Teil von Android Jetpack. </w:t>
+        <w:t xml:space="preserve"> „</w:t>
+      </w:r>
+      <w:proofErr w:type="spellStart"/>
+      <w:r>
+        <w:t>RecyclerViews</w:t>
+      </w:r>
+      <w:proofErr w:type="spellEnd"/>
+      <w:r>
+        <w:t>“ zur Darstellung der Listen von Profilen. „</w:t>
+      </w:r>
+      <w:proofErr w:type="spellStart"/>
+      <w:r>
+        <w:t>RecyclerViews</w:t>
+      </w:r>
+      <w:proofErr w:type="spellEnd"/>
+      <w:r>
+        <w:t xml:space="preserve">“ sind ebenfalls ein Teil von Android Jetpack. </w:t>
       </w:r>
       <w:r>
         <w:t>Für die beiden Tabs ist jeweils ein</w:t>
@@ -2648,13 +3831,37 @@
         <w:t>, der</w:t>
       </w:r>
       <w:r>
-        <w:t xml:space="preserve"> auf Zieh-Gesten reagiert. Dieser wird durch den „ItemTouchHelper“ von Android Jetpack zur Verfügung gestellt. Durch diesen Listener kann das Entfernen von Chats realisiert werden.</w:t>
-      </w:r>
-      <w:r>
-        <w:t xml:space="preserve"> Ein Banner, realisiert durch die „SnackBar“ des Material Design</w:t>
-      </w:r>
-      <w:r>
-        <w:t xml:space="preserve">, bestätigt das Löschen. Die „SnackBar“ ermöglicht darüber hinaus durch Antippen eines Textes das </w:t>
+        <w:t xml:space="preserve"> auf Zieh-Gesten reagiert. Dieser wird durch den „</w:t>
+      </w:r>
+      <w:proofErr w:type="spellStart"/>
+      <w:r>
+        <w:t>ItemTouchHelper</w:t>
+      </w:r>
+      <w:proofErr w:type="spellEnd"/>
+      <w:r>
+        <w:t>“ von Android Jetpack zur Verfügung gestellt. Durch diesen Listener kann das Entfernen von Chats realisiert werden.</w:t>
+      </w:r>
+      <w:r>
+        <w:t xml:space="preserve"> Ein Banner, realisiert durch die „</w:t>
+      </w:r>
+      <w:proofErr w:type="spellStart"/>
+      <w:r>
+        <w:t>SnackBar</w:t>
+      </w:r>
+      <w:proofErr w:type="spellEnd"/>
+      <w:r>
+        <w:t>“ des Material Design</w:t>
+      </w:r>
+      <w:r>
+        <w:t>, bestätigt das Löschen. Die „</w:t>
+      </w:r>
+      <w:proofErr w:type="spellStart"/>
+      <w:r>
+        <w:t>SnackBar</w:t>
+      </w:r>
+      <w:proofErr w:type="spellEnd"/>
+      <w:r>
+        <w:t xml:space="preserve">“ ermöglicht darüber hinaus durch Antippen eines Textes das </w:t>
       </w:r>
       <w:r>
         <w:t>R</w:t>
@@ -2679,11 +3886,24 @@
       <w:r>
         <w:t xml:space="preserve">Die Fragmente zu den Tabs „Profil“ und „Einstellungen“ verwenden die </w:t>
       </w:r>
+      <w:proofErr w:type="spellStart"/>
       <w:r>
         <w:t>a</w:t>
       </w:r>
       <w:r>
-        <w:t>ndroideigenen „ScrollViews“, damit die Inhalte auch bei verschiedenen Displayhöhen und im Portrait- sowie Landscape-Modus angezeigt werden können.</w:t>
+        <w:t>ndroideigenen</w:t>
+      </w:r>
+      <w:proofErr w:type="spellEnd"/>
+      <w:r>
+        <w:t xml:space="preserve"> „</w:t>
+      </w:r>
+      <w:proofErr w:type="spellStart"/>
+      <w:r>
+        <w:t>ScrollViews</w:t>
+      </w:r>
+      <w:proofErr w:type="spellEnd"/>
+      <w:r>
+        <w:t>“, damit die Inhalte auch bei verschiedenen Displayhöhen und im Portrait- sowie Landscape-Modus angezeigt werden können.</w:t>
       </w:r>
     </w:p>
     <w:p>
@@ -2691,7 +3911,15 @@
         <w:t xml:space="preserve">Im Fragment des Tabs „Profil“ wird </w:t>
       </w:r>
       <w:r>
-        <w:t>der „SavedInstanceState“ verwendet, um die Profilfarbe bei erneutem Laden des Fragments anzeigen zu können. Dies geschieht beispielsweise bei dem Wechsel von Portrait- zu Landscape-Modus oder andersherum.</w:t>
+        <w:t>der „</w:t>
+      </w:r>
+      <w:proofErr w:type="spellStart"/>
+      <w:r>
+        <w:t>SavedInstanceState</w:t>
+      </w:r>
+      <w:proofErr w:type="spellEnd"/>
+      <w:r>
+        <w:t>“ verwendet, um die Profilfarbe bei erneutem Laden des Fragments anzeigen zu können. Dies geschieht beispielsweise bei dem Wechsel von Portrait- zu Landscape-Modus oder andersherum.</w:t>
       </w:r>
       <w:r>
         <w:t xml:space="preserve"> </w:t>
@@ -2721,7 +3949,15 @@
         <w:t>r</w:t>
       </w:r>
       <w:r>
-        <w:t xml:space="preserve"> „SnackBar“ aus dem Material Design </w:t>
+        <w:t xml:space="preserve"> „</w:t>
+      </w:r>
+      <w:proofErr w:type="spellStart"/>
+      <w:r>
+        <w:t>SnackBar</w:t>
+      </w:r>
+      <w:proofErr w:type="spellEnd"/>
+      <w:r>
+        <w:t xml:space="preserve">“ aus dem Material Design </w:t>
       </w:r>
       <w:r>
         <w:t>bestätigt</w:t>
@@ -2737,92 +3973,136 @@
       <w:r>
         <w:t xml:space="preserve">das Fragment an die darunter befindliche Aktivität weitergeleitet. Diese nutzt die </w:t>
       </w:r>
+      <w:proofErr w:type="spellStart"/>
       <w:r>
         <w:t>a</w:t>
       </w:r>
       <w:r>
-        <w:t>ndroideigenen „SharedPreferences“, um die Einstellungen jeweils als Key-Value-Paar zu speichern und wendet diese auch an. Die Anwendung geschieht bei den Sprachen durch „Locale“ und bei dem Farbschema durch „</w:t>
-      </w:r>
+        <w:t>ndroideigenen</w:t>
+      </w:r>
+      <w:proofErr w:type="spellEnd"/>
+      <w:r>
+        <w:t xml:space="preserve"> „</w:t>
+      </w:r>
+      <w:proofErr w:type="spellStart"/>
+      <w:r>
+        <w:t>SharedPreferences</w:t>
+      </w:r>
+      <w:proofErr w:type="spellEnd"/>
+      <w:r>
+        <w:t>“, um die Einstellungen jeweils als Key-Value-Paar zu speichern und wendet diese auch an. Die Anwendung geschieht bei den Sprachen durch „Locale“ und bei dem Farbschema durch „</w:t>
+      </w:r>
+      <w:proofErr w:type="spellStart"/>
       <w:r>
         <w:t>AppCompatDelegate</w:t>
       </w:r>
+      <w:proofErr w:type="spellEnd"/>
       <w:r>
         <w:t>“.</w:t>
       </w:r>
     </w:p>
     <w:p>
       <w:r>
+        <w:t>Die Chats mit einem User werden in einer eigenen Aktivität geöffnet. Diese verwendet ein „</w:t>
+      </w:r>
+      <w:proofErr w:type="spellStart"/>
+      <w:r>
+        <w:t>ConstraintLayout</w:t>
+      </w:r>
+      <w:proofErr w:type="spellEnd"/>
+      <w:r>
+        <w:t xml:space="preserve">“ von Android Jetpack, um sowohl die zweite Leiste am oberen </w:t>
+      </w:r>
+      <w:r>
+        <w:t>Bildschirmrand</w:t>
+      </w:r>
+      <w:r>
+        <w:t xml:space="preserve"> als auch das Texteingabefeld, den Senden-Button und den Herunterscroll-Button korrekt positionieren zu können. </w:t>
+      </w:r>
+      <w:r>
+        <w:t xml:space="preserve">Auch hier ist die Zeichenanzahl der Nachricht durch eine entsprechend gesetzte Eigenschaft des Texteingabefelds beschränkt. Das Profil des anderen Users wird durch die Aktivität bei Änderung aktualisiert. </w:t>
+      </w:r>
+      <w:r>
+        <w:t>Die Chatnachrichten werden durch einen „</w:t>
+      </w:r>
+      <w:proofErr w:type="spellStart"/>
+      <w:r>
+        <w:t>RecyclerView</w:t>
+      </w:r>
+      <w:proofErr w:type="spellEnd"/>
+      <w:r>
+        <w:t>“ realisiert</w:t>
+      </w:r>
+      <w:r>
+        <w:t>, wie in den Tabs „Verfügbar“ und „Chats“</w:t>
+      </w:r>
+      <w:r>
+        <w:t>. Der dazugehörige Adapter übernimmt neben Visualisieren von Änderungen</w:t>
+      </w:r>
+      <w:r>
+        <w:t>, wenn Nachrichten dazu kommen,</w:t>
+      </w:r>
+      <w:r>
+        <w:t xml:space="preserve"> auch</w:t>
+      </w:r>
+      <w:r>
+        <w:t xml:space="preserve"> die Aufgabe, die Nachricht</w:t>
+      </w:r>
+      <w:r>
+        <w:t xml:space="preserve"> auf der richtigen Seite, mit der richtigen Farbe anzuzeigen</w:t>
+      </w:r>
+      <w:r>
+        <w:t xml:space="preserve">, je nachdem, ob sie ein- oder ausgehend ist. Außerdem wird durch Prüfen des Zeitstempels der vorangegangenen Nachricht das Datum nur bei einer Änderung angezeigt. Wenn das Datum nicht angezeigt werden muss, kollabiert das Textfeld für das Datum, sodass es keinen Platz </w:t>
+      </w:r>
+      <w:r>
+        <w:t>benötigt</w:t>
+      </w:r>
+      <w:r>
+        <w:t>.</w:t>
+      </w:r>
+      <w:r>
+        <w:t xml:space="preserve"> Die Aktivität kann durch einen Scroll-Listener beim Scrollen die aktuelle Scroll-Position abfragen, und dadurch </w:t>
+      </w:r>
+      <w:r>
+        <w:t>p</w:t>
+      </w:r>
+      <w:r>
+        <w:t>rüfen, ob der Button zum Herunterscrollen und bei Bedarf auch der Punkt als Indikator für eine neue Nachricht angezeigt werden soll</w:t>
+      </w:r>
+      <w:r>
+        <w:t>en</w:t>
+      </w:r>
+      <w:r>
+        <w:t>. Darüber hinaus behält die Aktivität die Scroll-Position immer bei, es sei denn es wird eine neue Nachricht empfangen</w:t>
+      </w:r>
+      <w:r>
+        <w:t>,</w:t>
+      </w:r>
+      <w:r>
+        <w:t xml:space="preserve"> und die Scroll-Position war vorher ganz unten. In diesem Fall scrollt die Aktivität erneut nach ganz unten, sodass die neue Nachricht zu sehen ist.</w:t>
+      </w:r>
+      <w:r>
+        <w:t xml:space="preserve"> Darüber hinaus hebt die Aktivität den Ungelesen-Vermerk des Profils auf</w:t>
+      </w:r>
+      <w:r>
+        <w:t>, wenn die neusten Nachrichten gesehen wurden</w:t>
+      </w:r>
+      <w:r>
+        <w:t>.</w:t>
+      </w:r>
+    </w:p>
+    <w:p>
+      <w:pPr>
+        <w:pStyle w:val="berschrift2"/>
+      </w:pPr>
+      <w:r>
         <w:lastRenderedPageBreak/>
-        <w:t xml:space="preserve">Die Chats mit einem User werden in einer eigenen Aktivität geöffnet. Diese verwendet ein „ConstraintLayout“ von Android Jetpack, um sowohl die zweite Leiste am oberen </w:t>
-      </w:r>
-      <w:r>
-        <w:t>Bildschirmrand</w:t>
-      </w:r>
-      <w:r>
-        <w:t xml:space="preserve"> als auch das Texteingabefeld, den Senden-Button und den Herunterscroll-Button korrekt positionieren zu können. </w:t>
-      </w:r>
-      <w:r>
-        <w:t xml:space="preserve">Auch hier ist die Zeichenanzahl der Nachricht durch eine entsprechend gesetzte Eigenschaft des Texteingabefelds beschränkt. Das Profil des anderen Users wird durch die Aktivität bei Änderung aktualisiert. </w:t>
-      </w:r>
-      <w:r>
-        <w:t>Die Chatnachrichten werden durch einen „RecyclerView“ realisiert</w:t>
-      </w:r>
-      <w:r>
-        <w:t>, wie in den Tabs „Verfügbar“ und „Chats“</w:t>
-      </w:r>
-      <w:r>
-        <w:t>. Der dazugehörige Adapter übernimmt neben Visualisieren von Änderungen</w:t>
-      </w:r>
-      <w:r>
-        <w:t>, wenn Nachrichten dazu kommen,</w:t>
-      </w:r>
-      <w:r>
-        <w:t xml:space="preserve"> auch</w:t>
-      </w:r>
-      <w:r>
-        <w:t xml:space="preserve"> die Aufgabe, die Nachricht</w:t>
-      </w:r>
-      <w:r>
-        <w:t xml:space="preserve"> auf der richtigen Seite, mit der richtigen Farbe anzuzeigen</w:t>
-      </w:r>
-      <w:r>
-        <w:t xml:space="preserve">, je nachdem, ob sie ein- oder ausgehend ist. Außerdem wird durch Prüfen des Zeitstempels der vorangegangenen Nachricht das Datum nur bei einer Änderung angezeigt. Wenn das Datum nicht angezeigt werden muss, kollabiert das Textfeld für das Datum, sodass es keinen Platz </w:t>
-      </w:r>
-      <w:r>
-        <w:t>benötigt</w:t>
-      </w:r>
-      <w:r>
-        <w:t>.</w:t>
-      </w:r>
-      <w:r>
-        <w:t xml:space="preserve"> Die Aktivität kann durch einen Scroll-Listener beim Scrollen die aktuelle Scroll-Position abfragen, und dadurch </w:t>
-      </w:r>
-      <w:r>
-        <w:t>p</w:t>
-      </w:r>
-      <w:r>
-        <w:t>rüfen, ob der Button zum Herunterscrollen und bei Bedarf auch der Punkt als Indikator für eine neue Nachricht angezeigt werden soll</w:t>
-      </w:r>
-      <w:r>
-        <w:t>en</w:t>
-      </w:r>
-      <w:r>
-        <w:t>. Darüber hinaus behält die Aktivität die Scroll-Position immer bei, es sei denn es wird eine neue Nachricht empfangen</w:t>
-      </w:r>
-      <w:r>
-        <w:t>,</w:t>
-      </w:r>
-      <w:r>
-        <w:t xml:space="preserve"> und die Scroll-Position war vorher ganz unten. In diesem Fall scrollt die Aktivität erneut nach ganz unten, sodass die neue Nachricht zu sehen ist.</w:t>
-      </w:r>
-      <w:r>
-        <w:t xml:space="preserve"> Darüber hinaus hebt die Aktivität den Ungelesen-Vermerk des Profils auf</w:t>
-      </w:r>
-      <w:r>
-        <w:t>, wenn die neusten Nachrichten gesehen wurden</w:t>
-      </w:r>
-      <w:r>
-        <w:t>.</w:t>
+        <w:t>Realisierung der Bluetooth-Kommunikation</w:t>
+      </w:r>
+    </w:p>
+    <w:p>
+      <w:r>
+        <w:t>[TODO]</w:t>
       </w:r>
     </w:p>
     <w:p>
@@ -2830,7 +4110,127 @@
         <w:pStyle w:val="berschrift2"/>
       </w:pPr>
       <w:r>
-        <w:t>Realisierung der Bluetooth-Kommunikation</w:t>
+        <w:t>Realisierung der</w:t>
+      </w:r>
+      <w:r>
+        <w:t xml:space="preserve"> Datenhaltung</w:t>
+      </w:r>
+    </w:p>
+    <w:p>
+      <w:r>
+        <w:t xml:space="preserve">Die Realisierung der Datenhaltung arbeitet auf zwei Ebenen: Zum einen werden die Daten, die in der Datenbank persistiert werden sollen mit der Library </w:t>
+      </w:r>
+      <w:r>
+        <w:t>„</w:t>
+      </w:r>
+      <w:r>
+        <w:t>Room</w:t>
+      </w:r>
+      <w:r>
+        <w:t>“</w:t>
+      </w:r>
+      <w:r>
+        <w:t xml:space="preserve"> aus Android Jetpack in eine lokale Datenbank geschrieben. </w:t>
+      </w:r>
+      <w:r>
+        <w:t>Zum anderen</w:t>
+      </w:r>
+      <w:r>
+        <w:t xml:space="preserve"> werden die zur Laufzeit zu persistierenden Daten </w:t>
+      </w:r>
+      <w:r>
+        <w:t>mit</w:t>
+      </w:r>
+      <w:r>
+        <w:t xml:space="preserve"> </w:t>
+      </w:r>
+      <w:r>
+        <w:t>„</w:t>
+      </w:r>
+      <w:r>
+        <w:t>LiveData</w:t>
+      </w:r>
+      <w:r>
+        <w:t>“</w:t>
+      </w:r>
+      <w:r>
+        <w:t>, ebenfalls ein Teil von Android Jetpack</w:t>
+      </w:r>
+      <w:r>
+        <w:t xml:space="preserve">, persistent gehalten. „LiveData“ ermöglicht es, einfach auf Änderungen zu reagieren. Da „LiveData“ auch mit Room kompatibel ist, werden auch die Daten aus der Datenbank in der App in „LiveData“ verwaltet. Änderungen an diesen Daten müssen allerdings durch gesonderte Funktionen auf der Datenbank ausgeführt werden und können nicht an den „LiveData“ Objekten vorgenommen werden. „LiveData“ bietet für die Daten der Datenbank darüber hinaus den Vorteil, dass die Zugriffe auf die Datenbank lose gekoppelt sind, sodass die Blockade von Android, dass nicht vom UI-Thread synchron auf die Datenbank zugegriffen werden </w:t>
+      </w:r>
+      <w:r>
+        <w:t>kann</w:t>
+      </w:r>
+      <w:r>
+        <w:t>, nicht greift.</w:t>
+      </w:r>
+    </w:p>
+    <w:p>
+      <w:r>
+        <w:t>Besonders ist</w:t>
+      </w:r>
+      <w:r>
+        <w:t xml:space="preserve"> das Repository</w:t>
+      </w:r>
+      <w:r>
+        <w:t xml:space="preserve"> bei der Umsetzung der Datenhaltung hervorzuheben. Es verwaltet mit Hilfe sogenannter Data Access Objekt, kurz DAOs, die Daten aus der Datenbank und führt Änderungen asynchron über die DAOs </w:t>
+      </w:r>
+      <w:r>
+        <w:t>auf der</w:t>
+      </w:r>
+      <w:r>
+        <w:t xml:space="preserve"> Datenbank </w:t>
+      </w:r>
+      <w:r>
+        <w:t>aus</w:t>
+      </w:r>
+      <w:r>
+        <w:t>. Darüber hinaus verwaltet es aber auch die zur Laufzeit persistenten Daten</w:t>
+      </w:r>
+      <w:r>
+        <w:t xml:space="preserve"> und aktualisiert sämtliche Daten, wenn nötig: Kommt beispielsweise eine Nachricht an, oder wird gesendet, so wird geprüft, ob das zugehörige Profil bereits gespeichert ist. Wenn dies nicht der Fall ist, wird es aus den verfügbaren Profilen übernommen und gespeichert, oder wenn auch dies nicht möglich ist, wird ein leere Platzhalterprofil erstellt. Ist die Nachricht eine eingehende Nachricht, so wird die Markierung für ungelesene Nachrichten auf dem Profil gesetzt. Sämtliche gespeicherten Profile werden</w:t>
+      </w:r>
+      <w:r>
+        <w:t xml:space="preserve"> </w:t>
+      </w:r>
+      <w:r>
+        <w:t>durch das Repository aktualisiert</w:t>
+      </w:r>
+      <w:r>
+        <w:t>, wenn sie verfügbar sind und die verfügbaren Profile unterschiede gegenüber den gespeicherten aufweisen. Dies betrifft nur die Eigenschaften Name, Beschreibung, Farbe, RSSI und Anzahl der Hops, nicht jedoch den letzten Interaktionszeitpunkt oder die Markierung für ungelesene Nachrichten. Ändert sich ein gespeichertes Profil, so wird dieses, wenn verfügbar, immer um die RSSI und die Anzahl der Hops ergänzt, sodass auch in gespeicherten Chats die aktuelle Empfangsstärke angezeigt werden kann.</w:t>
+      </w:r>
+    </w:p>
+    <w:p>
+      <w:r>
+        <w:t xml:space="preserve">Das ViewModel erfüllt ebenfalls </w:t>
+      </w:r>
+      <w:proofErr w:type="spellStart"/>
+      <w:r>
+        <w:t>hervorhebenswerte</w:t>
+      </w:r>
+      <w:proofErr w:type="spellEnd"/>
+      <w:r>
+        <w:t xml:space="preserve"> Aufgaben: </w:t>
+      </w:r>
+      <w:r>
+        <w:t xml:space="preserve">Zum einen kapselt es die Logik des </w:t>
+      </w:r>
+      <w:proofErr w:type="spellStart"/>
+      <w:r>
+        <w:t>Repositorys</w:t>
+      </w:r>
+      <w:proofErr w:type="spellEnd"/>
+      <w:r>
+        <w:t xml:space="preserve"> durch einfache Methoden für die verschiedenen Views. Zum anderen ist es für die Verwaltung des Chat-Services verantwortlich. Es stellt sicher, dass der Service gestartet wird und reagiert auf Änderungen durch den Service, beispielsweise wenn ein neues Profil entdeckt wird oder eines verschwindet. Diese Änderungen reicht das ViewModel an die Datenbank weiter.</w:t>
+      </w:r>
+    </w:p>
+    <w:p>
+      <w:pPr>
+        <w:pStyle w:val="berschrift1"/>
+      </w:pPr>
+      <w:r>
+        <w:t>Tests</w:t>
       </w:r>
     </w:p>
     <w:p>
@@ -2843,146 +4243,23 @@
         <w:pStyle w:val="berschrift2"/>
       </w:pPr>
       <w:r>
-        <w:t>Realisierung der</w:t>
-      </w:r>
-      <w:r>
-        <w:t xml:space="preserve"> Datenhaltung</w:t>
-      </w:r>
-    </w:p>
-    <w:p>
-      <w:r>
-        <w:t xml:space="preserve">Die Realisierung der Datenhaltung arbeitet auf zwei Ebenen: Zum einen werden die Daten, die in der Datenbank persistiert werden sollen mit der Library </w:t>
-      </w:r>
-      <w:r>
-        <w:t>„</w:t>
-      </w:r>
-      <w:r>
-        <w:t>Room</w:t>
-      </w:r>
-      <w:r>
-        <w:t>“</w:t>
-      </w:r>
-      <w:r>
-        <w:t xml:space="preserve"> aus Android Jetpack in eine lokale Datenbank geschrieben. </w:t>
-      </w:r>
-      <w:r>
-        <w:t>Zum anderen</w:t>
-      </w:r>
-      <w:r>
-        <w:t xml:space="preserve"> werden die zur Laufzeit zu persistierenden Daten </w:t>
-      </w:r>
-      <w:r>
-        <w:t>mit</w:t>
-      </w:r>
-      <w:r>
-        <w:t xml:space="preserve"> </w:t>
-      </w:r>
-      <w:r>
-        <w:t>„</w:t>
-      </w:r>
-      <w:r>
-        <w:t>LiveData</w:t>
-      </w:r>
-      <w:r>
-        <w:t>“</w:t>
-      </w:r>
-      <w:r>
-        <w:t>, ebenfalls ein Teil von Android Jetpack</w:t>
-      </w:r>
-      <w:r>
-        <w:t xml:space="preserve">, persistent gehalten. „LiveData“ ermöglicht es, einfach auf Änderungen zu reagieren. Da „LiveData“ auch mit Room kompatibel ist, werden auch die Daten aus der Datenbank in der App in „LiveData“ verwaltet. Änderungen an diesen Daten müssen allerdings durch gesonderte Funktionen auf der Datenbank ausgeführt werden und können nicht an den „LiveData“ Objekten vorgenommen werden. „LiveData“ bietet für die Daten der Datenbank darüber hinaus den Vorteil, dass die Zugriffe auf die Datenbank lose gekoppelt sind, sodass die Blockade von Android, dass nicht vom UI-Thread synchron auf die Datenbank zugegriffen werden </w:t>
-      </w:r>
-      <w:r>
-        <w:t>kann</w:t>
-      </w:r>
-      <w:r>
-        <w:t>, nicht greift.</w:t>
-      </w:r>
-    </w:p>
-    <w:p>
-      <w:r>
-        <w:t>Besonders ist</w:t>
-      </w:r>
-      <w:r>
-        <w:t xml:space="preserve"> das Repository</w:t>
-      </w:r>
-      <w:r>
-        <w:t xml:space="preserve"> bei der Umsetzung der Datenhaltung hervorzuheben. Es verwaltet mit Hilfe sogenannter Data Access Objekt, kurz DAOs, die Daten aus der Datenbank und führt Änderungen asynchron über die DAOs </w:t>
-      </w:r>
-      <w:r>
-        <w:t>auf der</w:t>
-      </w:r>
-      <w:r>
-        <w:t xml:space="preserve"> Datenbank </w:t>
-      </w:r>
-      <w:r>
-        <w:t>aus</w:t>
-      </w:r>
-      <w:r>
-        <w:t>. Darüber hinaus verwaltet es aber auch die zur Laufzeit persistenten Daten</w:t>
-      </w:r>
-      <w:r>
-        <w:t xml:space="preserve"> und aktualisiert sämtliche Daten, wenn nötig: Kommt beispielsweise eine Nachricht an, oder wird gesendet, so wird geprüft, ob das zugehörige Profil bereits gespeichert ist. Wenn dies nicht der Fall ist, wird es aus den verfügbaren Profilen übernommen und gespeichert, oder wenn auch dies nicht möglich ist, wird ein leere Platzhalterprofil erstellt. Ist die Nachricht eine eingehende Nachricht, so wird die Markierung für ungelesene Nachrichten auf dem Profil gesetzt. Sämtliche gespeicherten Profile werden</w:t>
-      </w:r>
-      <w:r>
-        <w:t xml:space="preserve"> </w:t>
-      </w:r>
-      <w:r>
-        <w:t>durch das Repository aktualisiert</w:t>
-      </w:r>
-      <w:r>
-        <w:t>, wenn sie verfügbar sind und die verfügbaren Profile unterschiede gegenüber den gespeicherten aufweisen. Dies betrifft nur die Eigenschaften Name, Beschreibung, Farbe, RSSI und Anzahl der Hops, nicht jedoch den letzten Interaktionszeitpunkt oder die Markierung für ungelesene Nachrichten. Ändert sich ein gespeichertes Profil, so wird dieses, wenn verfügbar, immer um die RSSI und die Anzahl der Hops ergänzt, sodass auch in gespeicherten Chats die aktuelle Empfangsstärke angezeigt werden kann.</w:t>
+        <w:t>Tests des User Interfaces und der Datenhaltung</w:t>
+      </w:r>
+    </w:p>
+    <w:p>
+      <w:r>
+        <w:t xml:space="preserve">Die Tests des User Interfaces wurden mit Tests der Datenhaltung kombiniert: Es wurden Methoden, zum Laden von Testdaten implementiert. Diese </w:t>
+      </w:r>
+      <w:r>
+        <w:t>Daten</w:t>
+      </w:r>
+      <w:r>
+        <w:t xml:space="preserve"> wurden durch das UI dargestellt und konnten auch bearbeitet, ergänzt oder gelöscht werden. Durch diese Testdaten war ein Testen bereits vor Fertigstellung der Bluetooth-Kommunikation möglich. </w:t>
       </w:r>
     </w:p>
     <w:p>
       <w:r>
         <w:lastRenderedPageBreak/>
-        <w:t xml:space="preserve">Das ViewModel erfüllt ebenfalls </w:t>
-      </w:r>
-      <w:r>
-        <w:t>hervorhebenswerte</w:t>
-      </w:r>
-      <w:r>
-        <w:t xml:space="preserve"> Aufgaben: </w:t>
-      </w:r>
-      <w:r>
-        <w:t>Zum einen kapselt es die Logik des Repositorys durch einfache Methoden für die verschiedenen Views. Zum anderen ist es für die Verwaltung des Chat-Services verantwortlich. Es stellt sicher, dass der Service gestartet wird und reagiert auf Änderungen durch den Service, beispielsweise wenn ein neues Profil entdeckt wird oder eines verschwindet. Diese Änderungen reicht das ViewModel an die Datenbank weiter.</w:t>
-      </w:r>
-    </w:p>
-    <w:p>
-      <w:pPr>
-        <w:pStyle w:val="berschrift1"/>
-      </w:pPr>
-      <w:r>
-        <w:t>Tests</w:t>
-      </w:r>
-    </w:p>
-    <w:p>
-      <w:r>
-        <w:t>[TODO]</w:t>
-      </w:r>
-    </w:p>
-    <w:p>
-      <w:pPr>
-        <w:pStyle w:val="berschrift2"/>
-      </w:pPr>
-      <w:r>
-        <w:t>Tests des User Interfaces und der Datenhaltung</w:t>
-      </w:r>
-    </w:p>
-    <w:p>
-      <w:r>
-        <w:t xml:space="preserve">Die Tests des User Interfaces wurden mit Tests der Datenhaltung kombiniert: Es wurden Methoden, zum Laden von Testdaten implementiert. Diese </w:t>
-      </w:r>
-      <w:r>
-        <w:t>Daten</w:t>
-      </w:r>
-      <w:r>
-        <w:t xml:space="preserve"> wurden durch das UI dargestellt und konnten auch bearbeitet, ergänzt oder gelöscht werden. Durch diese Testdaten war ein Testen bereits vor Fertigstellung der Bluetooth-Kommunikation möglich. </w:t>
-      </w:r>
-    </w:p>
-    <w:p>
-      <w:r>
         <w:t xml:space="preserve">Die konkreten Tests wurden dann mit mehreren Personen an </w:t>
       </w:r>
       <w:r>
@@ -3109,7 +4386,6 @@
         </w:rPr>
       </w:pPr>
       <w:r>
-        <w:lastRenderedPageBreak/>
         <w:t>Literaturverzeichnis</w:t>
       </w:r>
       <w:r>
@@ -3152,7 +4428,7 @@
       </w:tblGrid>
       <w:tr>
         <w:trPr>
-          <w:divId w:val="879240793"/>
+          <w:divId w:val="1085760225"/>
           <w:tblCellSpacing w:w="15" w:type="dxa"/>
         </w:trPr>
         <w:tc>
@@ -3199,7 +4475,7 @@
       </w:tr>
       <w:tr>
         <w:trPr>
-          <w:divId w:val="879240793"/>
+          <w:divId w:val="1085760225"/>
           <w:tblCellSpacing w:w="15" w:type="dxa"/>
         </w:trPr>
         <w:tc>
@@ -3245,7 +4521,7 @@
       </w:tr>
       <w:tr>
         <w:trPr>
-          <w:divId w:val="879240793"/>
+          <w:divId w:val="1085760225"/>
           <w:tblCellSpacing w:w="15" w:type="dxa"/>
         </w:trPr>
         <w:tc>
@@ -3291,7 +4567,7 @@
       </w:tr>
       <w:tr>
         <w:trPr>
-          <w:divId w:val="879240793"/>
+          <w:divId w:val="1085760225"/>
           <w:tblCellSpacing w:w="15" w:type="dxa"/>
         </w:trPr>
         <w:tc>
@@ -3337,7 +4613,7 @@
       </w:tr>
       <w:tr>
         <w:trPr>
-          <w:divId w:val="879240793"/>
+          <w:divId w:val="1085760225"/>
           <w:tblCellSpacing w:w="15" w:type="dxa"/>
         </w:trPr>
         <w:tc>
@@ -3383,7 +4659,7 @@
       </w:tr>
       <w:tr>
         <w:trPr>
-          <w:divId w:val="879240793"/>
+          <w:divId w:val="1085760225"/>
           <w:tblCellSpacing w:w="15" w:type="dxa"/>
         </w:trPr>
         <w:tc>
@@ -3429,7 +4705,7 @@
       </w:tr>
       <w:tr>
         <w:trPr>
-          <w:divId w:val="879240793"/>
+          <w:divId w:val="1085760225"/>
           <w:tblCellSpacing w:w="15" w:type="dxa"/>
         </w:trPr>
         <w:tc>
@@ -3475,7 +4751,7 @@
       </w:tr>
       <w:tr>
         <w:trPr>
-          <w:divId w:val="879240793"/>
+          <w:divId w:val="1085760225"/>
           <w:tblCellSpacing w:w="15" w:type="dxa"/>
         </w:trPr>
         <w:tc>
@@ -3521,7 +4797,7 @@
       </w:tr>
       <w:tr>
         <w:trPr>
-          <w:divId w:val="879240793"/>
+          <w:divId w:val="1085760225"/>
           <w:tblCellSpacing w:w="15" w:type="dxa"/>
         </w:trPr>
         <w:tc>
@@ -3567,7 +4843,7 @@
       </w:tr>
       <w:tr>
         <w:trPr>
-          <w:divId w:val="879240793"/>
+          <w:divId w:val="1085760225"/>
           <w:tblCellSpacing w:w="15" w:type="dxa"/>
         </w:trPr>
         <w:tc>
@@ -3606,21 +4882,14 @@
               <w:rPr>
                 <w:noProof/>
               </w:rPr>
-              <w:t>Stiftung Warentest, „Corona-App - Stand</w:t>
-            </w:r>
-            <w:r>
-              <w:rPr>
-                <w:noProof/>
-              </w:rPr>
-              <w:softHyphen/>
-              <w:t>ort-Zugriff auf Android-Handys,“ 17 Juni 2020. [Online]. Available: https://www.test.de/Corona-App-Standort-Zugriff-auf-Android-Handys-5624423-0/. [Zugriff am 16 Januar 2023].</w:t>
+              <w:t>Duden, „chatten,“ [Online]. Available: https://www.duden.de/rechtschreibung/chatten. [Zugriff am 17 Januar 2023].</w:t>
             </w:r>
           </w:p>
         </w:tc>
       </w:tr>
       <w:tr>
         <w:trPr>
-          <w:divId w:val="879240793"/>
+          <w:divId w:val="1085760225"/>
           <w:tblCellSpacing w:w="15" w:type="dxa"/>
         </w:trPr>
         <w:tc>
@@ -3639,6 +4908,7 @@
               <w:rPr>
                 <w:noProof/>
               </w:rPr>
+              <w:lastRenderedPageBreak/>
               <w:t xml:space="preserve">[11] </w:t>
             </w:r>
           </w:p>
@@ -3659,14 +4929,14 @@
               <w:rPr>
                 <w:noProof/>
               </w:rPr>
-              <w:t>Android Developers, „Bluetooth Permissions,“ Google Inc., 12 Januar 2023. [Online]. Available: https://developer.android.com/guide/topics/connectivity/bluetooth/permissions. [Zugriff am 16 Januar 2023].</w:t>
+              <w:t>Duden, „Chat,“ [Online]. Available: https://www.duden.de/rechtschreibung/Chat. [Zugriff am Januar 17 2023].</w:t>
             </w:r>
           </w:p>
         </w:tc>
       </w:tr>
       <w:tr>
         <w:trPr>
-          <w:divId w:val="879240793"/>
+          <w:divId w:val="1085760225"/>
           <w:tblCellSpacing w:w="15" w:type="dxa"/>
         </w:trPr>
         <w:tc>
@@ -3705,14 +4975,21 @@
               <w:rPr>
                 <w:noProof/>
               </w:rPr>
-              <w:t xml:space="preserve">W. O. Galitz, The Essential Guide to User Interface Design, Hoboken: Wiley, 2007. </w:t>
+              <w:t>Stiftung Warentest, „Corona-App - Stand</w:t>
+            </w:r>
+            <w:r>
+              <w:rPr>
+                <w:noProof/>
+              </w:rPr>
+              <w:softHyphen/>
+              <w:t>ort-Zugriff auf Android-Handys,“ 17 Juni 2020. [Online]. Available: https://www.test.de/Corona-App-Standort-Zugriff-auf-Android-Handys-5624423-0/. [Zugriff am 16 Januar 2023].</w:t>
             </w:r>
           </w:p>
         </w:tc>
       </w:tr>
       <w:tr>
         <w:trPr>
-          <w:divId w:val="879240793"/>
+          <w:divId w:val="1085760225"/>
           <w:tblCellSpacing w:w="15" w:type="dxa"/>
         </w:trPr>
         <w:tc>
@@ -3751,14 +5028,14 @@
               <w:rPr>
                 <w:noProof/>
               </w:rPr>
-              <w:t>Android Developers, „Android Jetpack,“ Google Inc., [Online]. Available: https://developer.android.com/jetpack. [Zugriff am 16 Januar 2023].</w:t>
+              <w:t>Android Developers, „Bluetooth Permissions,“ Google Inc., 12 Januar 2023. [Online]. Available: https://developer.android.com/guide/topics/connectivity/bluetooth/permissions. [Zugriff am 16 Januar 2023].</w:t>
             </w:r>
           </w:p>
         </w:tc>
       </w:tr>
       <w:tr>
         <w:trPr>
-          <w:divId w:val="879240793"/>
+          <w:divId w:val="1085760225"/>
           <w:tblCellSpacing w:w="15" w:type="dxa"/>
         </w:trPr>
         <w:tc>
@@ -3797,6 +5074,328 @@
               <w:rPr>
                 <w:noProof/>
               </w:rPr>
+              <w:t xml:space="preserve">W. O. Galitz, The Essential Guide to User Interface Design, Hoboken: Wiley, 2007. </w:t>
+            </w:r>
+          </w:p>
+        </w:tc>
+      </w:tr>
+      <w:tr>
+        <w:trPr>
+          <w:divId w:val="1085760225"/>
+          <w:tblCellSpacing w:w="15" w:type="dxa"/>
+        </w:trPr>
+        <w:tc>
+          <w:tcPr>
+            <w:tcW w:w="50" w:type="pct"/>
+            <w:hideMark/>
+          </w:tcPr>
+          <w:p>
+            <w:pPr>
+              <w:pStyle w:val="Literaturverzeichnis"/>
+              <w:rPr>
+                <w:noProof/>
+              </w:rPr>
+            </w:pPr>
+            <w:r>
+              <w:rPr>
+                <w:noProof/>
+              </w:rPr>
+              <w:t xml:space="preserve">[15] </w:t>
+            </w:r>
+          </w:p>
+        </w:tc>
+        <w:tc>
+          <w:tcPr>
+            <w:tcW w:w="0" w:type="auto"/>
+            <w:hideMark/>
+          </w:tcPr>
+          <w:p>
+            <w:pPr>
+              <w:pStyle w:val="Literaturverzeichnis"/>
+              <w:rPr>
+                <w:noProof/>
+              </w:rPr>
+            </w:pPr>
+            <w:r>
+              <w:rPr>
+                <w:noProof/>
+              </w:rPr>
+              <w:t>M. Woolley, „Bluetooth,“ 2 Dezember 2020. [Online]. Available: https://www.bluetooth.com/bluetooth-resources/bluetooth-mesh-networking-an-introduction-for-developers/. [Zugriff am 18 Januar 2023].</w:t>
+            </w:r>
+          </w:p>
+        </w:tc>
+      </w:tr>
+      <w:tr>
+        <w:trPr>
+          <w:divId w:val="1085760225"/>
+          <w:tblCellSpacing w:w="15" w:type="dxa"/>
+        </w:trPr>
+        <w:tc>
+          <w:tcPr>
+            <w:tcW w:w="50" w:type="pct"/>
+            <w:hideMark/>
+          </w:tcPr>
+          <w:p>
+            <w:pPr>
+              <w:pStyle w:val="Literaturverzeichnis"/>
+              <w:rPr>
+                <w:noProof/>
+              </w:rPr>
+            </w:pPr>
+            <w:r>
+              <w:rPr>
+                <w:noProof/>
+              </w:rPr>
+              <w:t xml:space="preserve">[16] </w:t>
+            </w:r>
+          </w:p>
+        </w:tc>
+        <w:tc>
+          <w:tcPr>
+            <w:tcW w:w="0" w:type="auto"/>
+            <w:hideMark/>
+          </w:tcPr>
+          <w:p>
+            <w:pPr>
+              <w:pStyle w:val="Literaturverzeichnis"/>
+              <w:rPr>
+                <w:noProof/>
+              </w:rPr>
+            </w:pPr>
+            <w:r>
+              <w:rPr>
+                <w:noProof/>
+              </w:rPr>
+              <w:t>M. Woolley, „Bluetooth,“ 6 Juny 2022. [Online]. Available: https://www.bluetooth.com/bluetooth-resources/the-bluetooth-low-energy-primer/?utm_source=internal&amp;utm_medium=blog&amp;utm_campaign=technical&amp;utm_content=the-bluetooth-low-energy-primer. [Zugriff am 18 Januar 2023].</w:t>
+            </w:r>
+          </w:p>
+        </w:tc>
+      </w:tr>
+      <w:tr>
+        <w:trPr>
+          <w:divId w:val="1085760225"/>
+          <w:tblCellSpacing w:w="15" w:type="dxa"/>
+        </w:trPr>
+        <w:tc>
+          <w:tcPr>
+            <w:tcW w:w="50" w:type="pct"/>
+            <w:hideMark/>
+          </w:tcPr>
+          <w:p>
+            <w:pPr>
+              <w:pStyle w:val="Literaturverzeichnis"/>
+              <w:rPr>
+                <w:noProof/>
+              </w:rPr>
+            </w:pPr>
+            <w:r>
+              <w:rPr>
+                <w:noProof/>
+              </w:rPr>
+              <w:t xml:space="preserve">[17] </w:t>
+            </w:r>
+          </w:p>
+        </w:tc>
+        <w:tc>
+          <w:tcPr>
+            <w:tcW w:w="0" w:type="auto"/>
+            <w:hideMark/>
+          </w:tcPr>
+          <w:p>
+            <w:pPr>
+              <w:pStyle w:val="Literaturverzeichnis"/>
+              <w:rPr>
+                <w:noProof/>
+              </w:rPr>
+            </w:pPr>
+            <w:r>
+              <w:rPr>
+                <w:noProof/>
+              </w:rPr>
+              <w:t>Android Developrs, „Android Developrs,“ Google Inc., [Online]. Available: https://source.android.com/docs/core/connect/bluetooth/ble_advertising. [Zugriff am 2023 Januar 18].</w:t>
+            </w:r>
+          </w:p>
+        </w:tc>
+      </w:tr>
+      <w:tr>
+        <w:trPr>
+          <w:divId w:val="1085760225"/>
+          <w:tblCellSpacing w:w="15" w:type="dxa"/>
+        </w:trPr>
+        <w:tc>
+          <w:tcPr>
+            <w:tcW w:w="50" w:type="pct"/>
+            <w:hideMark/>
+          </w:tcPr>
+          <w:p>
+            <w:pPr>
+              <w:pStyle w:val="Literaturverzeichnis"/>
+              <w:rPr>
+                <w:noProof/>
+              </w:rPr>
+            </w:pPr>
+            <w:r>
+              <w:rPr>
+                <w:noProof/>
+              </w:rPr>
+              <w:t xml:space="preserve">[18] </w:t>
+            </w:r>
+          </w:p>
+        </w:tc>
+        <w:tc>
+          <w:tcPr>
+            <w:tcW w:w="0" w:type="auto"/>
+            <w:hideMark/>
+          </w:tcPr>
+          <w:p>
+            <w:pPr>
+              <w:pStyle w:val="Literaturverzeichnis"/>
+              <w:rPr>
+                <w:noProof/>
+              </w:rPr>
+            </w:pPr>
+            <w:r>
+              <w:rPr>
+                <w:noProof/>
+              </w:rPr>
+              <w:t>Android Developers, „Best practices for unique identifiers,“ Google Inc., 12 Januar 2023. [Online]. Available: https://developer.android.com/training/articles/user-data-ids#instance-ids-guids. [Zugriff am 18 Januar 2023].</w:t>
+            </w:r>
+          </w:p>
+        </w:tc>
+      </w:tr>
+      <w:tr>
+        <w:trPr>
+          <w:divId w:val="1085760225"/>
+          <w:tblCellSpacing w:w="15" w:type="dxa"/>
+        </w:trPr>
+        <w:tc>
+          <w:tcPr>
+            <w:tcW w:w="50" w:type="pct"/>
+            <w:hideMark/>
+          </w:tcPr>
+          <w:p>
+            <w:pPr>
+              <w:pStyle w:val="Literaturverzeichnis"/>
+              <w:rPr>
+                <w:noProof/>
+              </w:rPr>
+            </w:pPr>
+            <w:r>
+              <w:rPr>
+                <w:noProof/>
+              </w:rPr>
+              <w:t xml:space="preserve">[19] </w:t>
+            </w:r>
+          </w:p>
+        </w:tc>
+        <w:tc>
+          <w:tcPr>
+            <w:tcW w:w="0" w:type="auto"/>
+            <w:hideMark/>
+          </w:tcPr>
+          <w:p>
+            <w:pPr>
+              <w:pStyle w:val="Literaturverzeichnis"/>
+              <w:rPr>
+                <w:noProof/>
+              </w:rPr>
+            </w:pPr>
+            <w:r>
+              <w:rPr>
+                <w:noProof/>
+              </w:rPr>
+              <w:t>Google Developers, „Settings.Secure,“ Google Developers, 8 Juni 2022. [Online]. Available: https://developer.android.com/reference/android/provider/Settings.Secure#ANDROID_ID. [Zugriff am 18 Januar 2023].</w:t>
+            </w:r>
+          </w:p>
+        </w:tc>
+      </w:tr>
+      <w:tr>
+        <w:trPr>
+          <w:divId w:val="1085760225"/>
+          <w:tblCellSpacing w:w="15" w:type="dxa"/>
+        </w:trPr>
+        <w:tc>
+          <w:tcPr>
+            <w:tcW w:w="50" w:type="pct"/>
+            <w:hideMark/>
+          </w:tcPr>
+          <w:p>
+            <w:pPr>
+              <w:pStyle w:val="Literaturverzeichnis"/>
+              <w:rPr>
+                <w:noProof/>
+              </w:rPr>
+            </w:pPr>
+            <w:r>
+              <w:rPr>
+                <w:noProof/>
+              </w:rPr>
+              <w:t xml:space="preserve">[20] </w:t>
+            </w:r>
+          </w:p>
+        </w:tc>
+        <w:tc>
+          <w:tcPr>
+            <w:tcW w:w="0" w:type="auto"/>
+            <w:hideMark/>
+          </w:tcPr>
+          <w:p>
+            <w:pPr>
+              <w:pStyle w:val="Literaturverzeichnis"/>
+              <w:rPr>
+                <w:noProof/>
+              </w:rPr>
+            </w:pPr>
+            <w:r>
+              <w:rPr>
+                <w:noProof/>
+              </w:rPr>
+              <w:t>Android Developers, „Android Jetpack,“ Google Inc., [Online]. Available: https://developer.android.com/jetpack. [Zugriff am 16 Januar 2023].</w:t>
+            </w:r>
+          </w:p>
+        </w:tc>
+      </w:tr>
+      <w:tr>
+        <w:trPr>
+          <w:divId w:val="1085760225"/>
+          <w:tblCellSpacing w:w="15" w:type="dxa"/>
+        </w:trPr>
+        <w:tc>
+          <w:tcPr>
+            <w:tcW w:w="50" w:type="pct"/>
+            <w:hideMark/>
+          </w:tcPr>
+          <w:p>
+            <w:pPr>
+              <w:pStyle w:val="Literaturverzeichnis"/>
+              <w:rPr>
+                <w:noProof/>
+              </w:rPr>
+            </w:pPr>
+            <w:r>
+              <w:rPr>
+                <w:noProof/>
+              </w:rPr>
+              <w:t xml:space="preserve">[21] </w:t>
+            </w:r>
+          </w:p>
+        </w:tc>
+        <w:tc>
+          <w:tcPr>
+            <w:tcW w:w="0" w:type="auto"/>
+            <w:hideMark/>
+          </w:tcPr>
+          <w:p>
+            <w:pPr>
+              <w:pStyle w:val="Literaturverzeichnis"/>
+              <w:rPr>
+                <w:noProof/>
+              </w:rPr>
+            </w:pPr>
+            <w:r>
+              <w:rPr>
+                <w:noProof/>
+              </w:rPr>
               <w:t>Material Design, „Material Design,“ Google, [Online]. Available: https://m2.material.io/. [Zugriff am 16 Januar 2023].</w:t>
             </w:r>
           </w:p>
@@ -3805,7 +5404,7 @@
     </w:tbl>
     <w:p>
       <w:pPr>
-        <w:divId w:val="879240793"/>
+        <w:divId w:val="1085760225"/>
         <w:rPr>
           <w:noProof/>
         </w:rPr>
@@ -4187,8 +5786,8 @@
     </w:p>
     <w:p/>
     <w:sectPr>
-      <w:headerReference w:type="default" r:id="rId16"/>
-      <w:footerReference w:type="default" r:id="rId17"/>
+      <w:headerReference w:type="default" r:id="rId20"/>
+      <w:footerReference w:type="default" r:id="rId21"/>
       <w:pgSz w:w="11907" w:h="16840" w:code="9"/>
       <w:pgMar w:top="1417" w:right="1417" w:bottom="1134" w:left="1417" w:header="709" w:footer="397" w:gutter="0"/>
       <w:cols w:space="708"/>
@@ -4349,12 +5948,28 @@
       </w:rPr>
       <w:t xml:space="preserve">‘ </w:t>
     </w:r>
+    <w:proofErr w:type="spellStart"/>
     <w:r>
       <w:rPr>
         <w:lang w:val="en-US"/>
       </w:rPr>
-      <w:t>im Wintersemester</w:t>
+      <w:t>im</w:t>
     </w:r>
+    <w:proofErr w:type="spellEnd"/>
+    <w:r>
+      <w:rPr>
+        <w:lang w:val="en-US"/>
+      </w:rPr>
+      <w:t xml:space="preserve"> </w:t>
+    </w:r>
+    <w:proofErr w:type="spellStart"/>
+    <w:r>
+      <w:rPr>
+        <w:lang w:val="en-US"/>
+      </w:rPr>
+      <w:t>Wintersemester</w:t>
+    </w:r>
+    <w:proofErr w:type="spellEnd"/>
     <w:r>
       <w:rPr>
         <w:lang w:val="en-US"/>
@@ -6500,7 +8115,7 @@
     <b:MonthAccessed>Januar</b:MonthAccessed>
     <b:DayAccessed>16</b:DayAccessed>
     <b:URL>https://developer.android.com/jetpack</b:URL>
-    <b:RefOrder>15</b:RefOrder>
+    <b:RefOrder>20</b:RefOrder>
   </b:Source>
   <b:Source>
     <b:Tag>Mat23</b:Tag>
@@ -6517,7 +8132,7 @@
     <b:MonthAccessed>Januar</b:MonthAccessed>
     <b:DayAccessed>16</b:DayAccessed>
     <b:URL>https://m2.material.io/</b:URL>
-    <b:RefOrder>16</b:RefOrder>
+    <b:RefOrder>21</b:RefOrder>
   </b:Source>
   <b:Source>
     <b:Tag>Dud23</b:Tag>
@@ -6551,11 +8166,116 @@
     <b:URL>https://www.duden.de/rechtschreibung/Chat</b:URL>
     <b:RefOrder>11</b:RefOrder>
   </b:Source>
+  <b:Source>
+    <b:Tag>Mar20</b:Tag>
+    <b:SourceType>DocumentFromInternetSite</b:SourceType>
+    <b:Guid>{60F30263-E15D-441E-9050-E926F742ECDB}</b:Guid>
+    <b:Title>Bluetooth</b:Title>
+    <b:Year>2020</b:Year>
+    <b:Author>
+      <b:Author>
+        <b:NameList>
+          <b:Person>
+            <b:Last>Woolley</b:Last>
+            <b:First>Martin</b:First>
+          </b:Person>
+        </b:NameList>
+      </b:Author>
+    </b:Author>
+    <b:Month>Dezember</b:Month>
+    <b:Day>2</b:Day>
+    <b:YearAccessed>2023</b:YearAccessed>
+    <b:MonthAccessed>Januar</b:MonthAccessed>
+    <b:DayAccessed>18</b:DayAccessed>
+    <b:URL>https://www.bluetooth.com/bluetooth-resources/bluetooth-mesh-networking-an-introduction-for-developers/</b:URL>
+    <b:RefOrder>15</b:RefOrder>
+  </b:Source>
+  <b:Source>
+    <b:Tag>Mar22</b:Tag>
+    <b:SourceType>DocumentFromInternetSite</b:SourceType>
+    <b:Guid>{5F3D60BA-E985-4E23-9C5E-DA916B75B663}</b:Guid>
+    <b:Author>
+      <b:Author>
+        <b:NameList>
+          <b:Person>
+            <b:Last>Woolley</b:Last>
+            <b:First>Martin</b:First>
+          </b:Person>
+        </b:NameList>
+      </b:Author>
+    </b:Author>
+    <b:Title>Bluetooth</b:Title>
+    <b:Year>2022</b:Year>
+    <b:Month>Juny</b:Month>
+    <b:Day>6</b:Day>
+    <b:YearAccessed>2023</b:YearAccessed>
+    <b:MonthAccessed>Januar</b:MonthAccessed>
+    <b:DayAccessed>18</b:DayAccessed>
+    <b:URL>https://www.bluetooth.com/bluetooth-resources/the-bluetooth-low-energy-primer/?utm_source=internal&amp;utm_medium=blog&amp;utm_campaign=technical&amp;utm_content=the-bluetooth-low-energy-primer</b:URL>
+    <b:RefOrder>16</b:RefOrder>
+  </b:Source>
+  <b:Source>
+    <b:Tag>And18</b:Tag>
+    <b:SourceType>InternetSite</b:SourceType>
+    <b:Guid>{5DD4673C-7246-4E9D-9802-64341596E5FF}</b:Guid>
+    <b:Author>
+      <b:Author>
+        <b:Corporate>Android Developrs</b:Corporate>
+      </b:Author>
+    </b:Author>
+    <b:Title>Android Developrs</b:Title>
+    <b:ProductionCompany>Google Inc.</b:ProductionCompany>
+    <b:YearAccessed>18</b:YearAccessed>
+    <b:MonthAccessed>Januar</b:MonthAccessed>
+    <b:DayAccessed>2023</b:DayAccessed>
+    <b:URL>https://source.android.com/docs/core/connect/bluetooth/ble_advertising</b:URL>
+    <b:RefOrder>17</b:RefOrder>
+  </b:Source>
+  <b:Source>
+    <b:Tag>And24</b:Tag>
+    <b:SourceType>InternetSite</b:SourceType>
+    <b:Guid>{86785E16-5357-40E0-A7D8-4119BD06E958}</b:Guid>
+    <b:Author>
+      <b:Author>
+        <b:Corporate>Android Developers</b:Corporate>
+      </b:Author>
+    </b:Author>
+    <b:Title>Best practices for unique identifiers</b:Title>
+    <b:ProductionCompany>Google Inc.</b:ProductionCompany>
+    <b:Year>2023</b:Year>
+    <b:Month>Januar</b:Month>
+    <b:Day>12</b:Day>
+    <b:YearAccessed>2023</b:YearAccessed>
+    <b:MonthAccessed>Januar</b:MonthAccessed>
+    <b:DayAccessed>18</b:DayAccessed>
+    <b:URL>https://developer.android.com/training/articles/user-data-ids#instance-ids-guids</b:URL>
+    <b:RefOrder>18</b:RefOrder>
+  </b:Source>
+  <b:Source>
+    <b:Tag>Goo225</b:Tag>
+    <b:SourceType>InternetSite</b:SourceType>
+    <b:Guid>{8206DC0E-C146-4D23-A85D-E40C8735822C}</b:Guid>
+    <b:Author>
+      <b:Author>
+        <b:Corporate>Google Developers</b:Corporate>
+      </b:Author>
+    </b:Author>
+    <b:Title>Settings.Secure</b:Title>
+    <b:ProductionCompany>Google Developers</b:ProductionCompany>
+    <b:Year>2022</b:Year>
+    <b:Month>Juni</b:Month>
+    <b:Day>8</b:Day>
+    <b:YearAccessed>2023</b:YearAccessed>
+    <b:MonthAccessed>Januar</b:MonthAccessed>
+    <b:DayAccessed>18</b:DayAccessed>
+    <b:URL>https://developer.android.com/reference/android/provider/Settings.Secure#ANDROID_ID</b:URL>
+    <b:RefOrder>19</b:RefOrder>
+  </b:Source>
 </b:Sources>
 </file>
 
 <file path=customXml/itemProps1.xml><?xml version="1.0" encoding="utf-8"?>
-<ds:datastoreItem xmlns:ds="http://schemas.openxmlformats.org/officeDocument/2006/customXml" ds:itemID="{415CF4A6-68C9-47D1-94C8-C2A7CC069807}">
+<ds:datastoreItem xmlns:ds="http://schemas.openxmlformats.org/officeDocument/2006/customXml" ds:itemID="{FC87C90B-3917-4483-AB0F-727B92C9440A}">
   <ds:schemaRefs>
     <ds:schemaRef ds:uri="http://schemas.openxmlformats.org/officeDocument/2006/bibliography"/>
   </ds:schemaRefs>

</xml_diff>

<commit_message>
Projektbericht fortgefphrt und Code aufgeräumt
</commit_message>
<xml_diff>
--- a/Projektbericht.docx
+++ b/Projektbericht.docx
@@ -6,11 +6,9 @@
       <w:pPr>
         <w:pStyle w:val="Titel"/>
       </w:pPr>
-      <w:proofErr w:type="spellStart"/>
       <w:r>
         <w:t>NearbyChat</w:t>
       </w:r>
-      <w:proofErr w:type="spellEnd"/>
     </w:p>
     <w:p>
       <w:pPr>
@@ -154,7 +152,7 @@
           <w:noProof/>
           <w:sz w:val="22"/>
         </w:rPr>
-        <w:t>18. Januar 2023</w:t>
+        <w:t>19. Januar 2023</w:t>
       </w:r>
       <w:r>
         <w:rPr>
@@ -201,66 +199,44 @@
         <w:rPr>
           <w:sz w:val="20"/>
         </w:rPr>
-        <w:t xml:space="preserve">Die App </w:t>
-      </w:r>
-      <w:proofErr w:type="spellStart"/>
+        <w:t xml:space="preserve">Die App NearbyChat </w:t>
+      </w:r>
       <w:r>
         <w:rPr>
           <w:sz w:val="20"/>
         </w:rPr>
-        <w:t>NearbyChat</w:t>
-      </w:r>
-      <w:proofErr w:type="spellEnd"/>
+        <w:t>ermöglicht</w:t>
+      </w:r>
       <w:r>
         <w:rPr>
           <w:sz w:val="20"/>
         </w:rPr>
-        <w:t xml:space="preserve"> </w:t>
+        <w:t xml:space="preserve"> eine verbindungslose Kommunikation in Form von Chats zwischen mehreren Nutzern in der Nähe an. Nutzer </w:t>
       </w:r>
       <w:r>
         <w:rPr>
           <w:sz w:val="20"/>
         </w:rPr>
-        <w:t>ermöglicht</w:t>
+        <w:t>erstellen</w:t>
       </w:r>
       <w:r>
         <w:rPr>
           <w:sz w:val="20"/>
         </w:rPr>
-        <w:t xml:space="preserve"> eine verbindungslose Kommunikation in Form von Chats zwischen mehreren Nutzern in der Nähe an. Nutzer </w:t>
+        <w:t xml:space="preserve"> Profile</w:t>
       </w:r>
       <w:r>
         <w:rPr>
           <w:sz w:val="20"/>
         </w:rPr>
-        <w:t>erstellen</w:t>
+        <w:t>,</w:t>
       </w:r>
       <w:r>
         <w:rPr>
           <w:sz w:val="20"/>
         </w:rPr>
-        <w:t xml:space="preserve"> Profile</w:t>
-      </w:r>
-      <w:r>
-        <w:rPr>
-          <w:sz w:val="20"/>
-        </w:rPr>
-        <w:t>,</w:t>
-      </w:r>
-      <w:r>
-        <w:rPr>
-          <w:sz w:val="20"/>
-        </w:rPr>
-        <w:t xml:space="preserve"> und getätigte Chats können gespeichert werden. Für die Realisierung der Kommunikation zwischen den Geräten wird ein Mesh, basierend auf Bluetooth Low Energy </w:t>
-      </w:r>
-      <w:proofErr w:type="spellStart"/>
-      <w:r>
-        <w:rPr>
-          <w:sz w:val="20"/>
-        </w:rPr>
-        <w:t>Advertisements</w:t>
-      </w:r>
-      <w:proofErr w:type="spellEnd"/>
+        <w:t xml:space="preserve"> und getätigte Chats können gespeichert werden. Für die Realisierung der Kommunikation zwischen den Geräten wird ein Mesh, basierend auf Bluetooth Low Energy Advertisements</w:t>
+      </w:r>
       <w:r>
         <w:rPr>
           <w:sz w:val="20"/>
@@ -395,24 +371,14 @@
       <w:r>
         <w:t>„</w:t>
       </w:r>
-      <w:proofErr w:type="spellStart"/>
       <w:r>
         <w:t>NearbyChat</w:t>
       </w:r>
-      <w:proofErr w:type="spellEnd"/>
       <w:r>
         <w:t>“</w:t>
       </w:r>
       <w:r>
-        <w:t xml:space="preserve"> sieht vor, dass mehrere Smartphones über Bluetooth Low Energy </w:t>
-      </w:r>
-      <w:proofErr w:type="spellStart"/>
-      <w:r>
-        <w:t>Advertisements</w:t>
-      </w:r>
-      <w:proofErr w:type="spellEnd"/>
-      <w:r>
-        <w:t xml:space="preserve"> ein Mesh bilden. Über dieses Mesh soll ein Austausch von Nachrichten </w:t>
+        <w:t xml:space="preserve"> sieht vor, dass mehrere Smartphones über Bluetooth Low Energy Advertisements ein Mesh bilden. Über dieses Mesh soll ein Austausch von Nachrichten </w:t>
       </w:r>
       <w:r>
         <w:t>erfolgen</w:t>
@@ -439,15 +405,7 @@
         <w:t xml:space="preserve"> erste Informationen über den Nutzer. Sie werden genutzt, um verfügbare Nutzer oder auch gespeicherte Chats anzuzeigen.</w:t>
       </w:r>
       <w:r>
-        <w:t xml:space="preserve"> Ein Profil beinhaltet einen Namen und eine kurze Beschreibung. Aufgrund der Tatsache, dass sich über Bluetooth Low Energy </w:t>
-      </w:r>
-      <w:proofErr w:type="spellStart"/>
-      <w:r>
-        <w:t>Advertisements</w:t>
-      </w:r>
-      <w:proofErr w:type="spellEnd"/>
-      <w:r>
-        <w:t xml:space="preserve"> nur wenige Daten in ausreichend schneller Zeit übertragen lassen, ist der Inhalt von Nachrichten auf 64 Zeichen begrenzt. Der Name im Profil ist auf 16 und die Beschreibung auf 32 Zeichen begrenzt. In den meisten Profilen </w:t>
+        <w:t xml:space="preserve"> Ein Profil beinhaltet einen Namen und eine kurze Beschreibung. Aufgrund der Tatsache, dass sich über Bluetooth Low Energy Advertisements nur wenige Daten in ausreichend schneller Zeit übertragen lassen, ist der Inhalt von Nachrichten auf 64 Zeichen begrenzt. Der Name im Profil ist auf 16 und die Beschreibung auf 32 Zeichen begrenzt. In den meisten Profilen </w:t>
       </w:r>
       <w:r>
         <w:t>wird</w:t>
@@ -594,23 +552,7 @@
         </w:sdtContent>
       </w:sdt>
       <w:r>
-        <w:t xml:space="preserve">. In der Funktion etwas ähnlicher sind Apples </w:t>
-      </w:r>
-      <w:proofErr w:type="spellStart"/>
-      <w:r>
-        <w:t>AirDrop</w:t>
-      </w:r>
-      <w:proofErr w:type="spellEnd"/>
-      <w:r>
-        <w:t xml:space="preserve"> und das Pendant </w:t>
-      </w:r>
-      <w:proofErr w:type="spellStart"/>
-      <w:r>
-        <w:t>Nearby</w:t>
-      </w:r>
-      <w:proofErr w:type="spellEnd"/>
-      <w:r>
-        <w:t xml:space="preserve"> Share von Android. Sie verwenden Bluetooth und WLAN zur Übertragung von Daten, wie Fotos oder Videos</w:t>
+        <w:t>. In der Funktion etwas ähnlicher sind Apples AirDrop und das Pendant Nearby Share von Android. Sie verwenden Bluetooth und WLAN zur Übertragung von Daten, wie Fotos oder Videos</w:t>
       </w:r>
       <w:r>
         <w:t xml:space="preserve"> </w:t>
@@ -1010,29 +952,34 @@
       <w:r>
         <w:t xml:space="preserve">Abbildung </w:t>
       </w:r>
-      <w:fldSimple w:instr=" SEQ Abbildung \* ARABIC ">
-        <w:r>
-          <w:rPr>
-            <w:noProof/>
-          </w:rPr>
-          <w:t>1</w:t>
-        </w:r>
-      </w:fldSimple>
+      <w:r>
+        <w:fldChar w:fldCharType="begin"/>
+      </w:r>
+      <w:r>
+        <w:instrText xml:space="preserve"> SEQ Abbildung \* ARABIC </w:instrText>
+      </w:r>
+      <w:r>
+        <w:fldChar w:fldCharType="separate"/>
+      </w:r>
+      <w:r>
+        <w:rPr>
+          <w:noProof/>
+        </w:rPr>
+        <w:t>1</w:t>
+      </w:r>
+      <w:r>
+        <w:rPr>
+          <w:noProof/>
+        </w:rPr>
+        <w:fldChar w:fldCharType="end"/>
+      </w:r>
       <w:r>
         <w:t>: Logo der App</w:t>
       </w:r>
     </w:p>
     <w:p>
       <w:r>
-        <w:t>Der Name „</w:t>
-      </w:r>
-      <w:proofErr w:type="spellStart"/>
-      <w:r>
-        <w:t>NearbyChat</w:t>
-      </w:r>
-      <w:proofErr w:type="spellEnd"/>
-      <w:r>
-        <w:t xml:space="preserve">“ beschreibt direkt die Hauptfunktion der App: Das kommunizieren mit sich in der Nähe befindlichen Menschen. </w:t>
+        <w:t xml:space="preserve">Der Name „NearbyChat“ beschreibt direkt die Hauptfunktion der App: Das kommunizieren mit sich in der Nähe befindlichen Menschen. </w:t>
       </w:r>
       <w:r>
         <w:t>Der Begriff „Chat“ oder „Chatten“ findet sich bereits im deutschen Sprachgebrauch wieder</w:t>
@@ -1276,14 +1223,27 @@
       <w:r>
         <w:t xml:space="preserve">Abbildung </w:t>
       </w:r>
-      <w:fldSimple w:instr=" SEQ Abbildung \* ARABIC ">
-        <w:r>
-          <w:rPr>
-            <w:noProof/>
-          </w:rPr>
-          <w:t>2</w:t>
-        </w:r>
-      </w:fldSimple>
+      <w:r>
+        <w:fldChar w:fldCharType="begin"/>
+      </w:r>
+      <w:r>
+        <w:instrText xml:space="preserve"> SEQ Abbildung \* ARABIC </w:instrText>
+      </w:r>
+      <w:r>
+        <w:fldChar w:fldCharType="separate"/>
+      </w:r>
+      <w:r>
+        <w:rPr>
+          <w:noProof/>
+        </w:rPr>
+        <w:t>2</w:t>
+      </w:r>
+      <w:r>
+        <w:rPr>
+          <w:noProof/>
+        </w:rPr>
+        <w:fldChar w:fldCharType="end"/>
+      </w:r>
       <w:r>
         <w:t>: Splash-Screen auf inkompatiblem Gerät</w:t>
       </w:r>
@@ -1476,14 +1436,27 @@
       <w:r>
         <w:t xml:space="preserve">Abbildung </w:t>
       </w:r>
-      <w:fldSimple w:instr=" SEQ Abbildung \* ARABIC ">
-        <w:r>
-          <w:rPr>
-            <w:noProof/>
-          </w:rPr>
-          <w:t>3</w:t>
-        </w:r>
-      </w:fldSimple>
+      <w:r>
+        <w:fldChar w:fldCharType="begin"/>
+      </w:r>
+      <w:r>
+        <w:instrText xml:space="preserve"> SEQ Abbildung \* ARABIC </w:instrText>
+      </w:r>
+      <w:r>
+        <w:fldChar w:fldCharType="separate"/>
+      </w:r>
+      <w:r>
+        <w:rPr>
+          <w:noProof/>
+        </w:rPr>
+        <w:t>3</w:t>
+      </w:r>
+      <w:r>
+        <w:rPr>
+          <w:noProof/>
+        </w:rPr>
+        <w:fldChar w:fldCharType="end"/>
+      </w:r>
       <w:r>
         <w:t>: Tabs am unteren Bildschirmrand</w:t>
       </w:r>
@@ -1603,14 +1576,27 @@
       <w:r>
         <w:t xml:space="preserve">Abbildung </w:t>
       </w:r>
-      <w:fldSimple w:instr=" SEQ Abbildung \* ARABIC ">
-        <w:r>
-          <w:rPr>
-            <w:noProof/>
-          </w:rPr>
-          <w:t>4</w:t>
-        </w:r>
-      </w:fldSimple>
+      <w:r>
+        <w:fldChar w:fldCharType="begin"/>
+      </w:r>
+      <w:r>
+        <w:instrText xml:space="preserve"> SEQ Abbildung \* ARABIC </w:instrText>
+      </w:r>
+      <w:r>
+        <w:fldChar w:fldCharType="separate"/>
+      </w:r>
+      <w:r>
+        <w:rPr>
+          <w:noProof/>
+        </w:rPr>
+        <w:t>4</w:t>
+      </w:r>
+      <w:r>
+        <w:rPr>
+          <w:noProof/>
+        </w:rPr>
+        <w:fldChar w:fldCharType="end"/>
+      </w:r>
       <w:r>
         <w:t>: Oberer Teil des Tabs "Verfügbar"</w:t>
       </w:r>
@@ -1736,14 +1722,27 @@
       <w:r>
         <w:t xml:space="preserve">Abbildung </w:t>
       </w:r>
-      <w:fldSimple w:instr=" SEQ Abbildung \* ARABIC ">
-        <w:r>
-          <w:rPr>
-            <w:noProof/>
-          </w:rPr>
-          <w:t>5</w:t>
-        </w:r>
-      </w:fldSimple>
+      <w:r>
+        <w:fldChar w:fldCharType="begin"/>
+      </w:r>
+      <w:r>
+        <w:instrText xml:space="preserve"> SEQ Abbildung \* ARABIC </w:instrText>
+      </w:r>
+      <w:r>
+        <w:fldChar w:fldCharType="separate"/>
+      </w:r>
+      <w:r>
+        <w:rPr>
+          <w:noProof/>
+        </w:rPr>
+        <w:t>5</w:t>
+      </w:r>
+      <w:r>
+        <w:rPr>
+          <w:noProof/>
+        </w:rPr>
+        <w:fldChar w:fldCharType="end"/>
+      </w:r>
       <w:r>
         <w:t>: Oberer Teil des Tabs "Chats"</w:t>
       </w:r>
@@ -1832,14 +1831,27 @@
       <w:r>
         <w:t xml:space="preserve">Abbildung </w:t>
       </w:r>
-      <w:fldSimple w:instr=" SEQ Abbildung \* ARABIC ">
-        <w:r>
-          <w:rPr>
-            <w:noProof/>
-          </w:rPr>
-          <w:t>6</w:t>
-        </w:r>
-      </w:fldSimple>
+      <w:r>
+        <w:fldChar w:fldCharType="begin"/>
+      </w:r>
+      <w:r>
+        <w:instrText xml:space="preserve"> SEQ Abbildung \* ARABIC </w:instrText>
+      </w:r>
+      <w:r>
+        <w:fldChar w:fldCharType="separate"/>
+      </w:r>
+      <w:r>
+        <w:rPr>
+          <w:noProof/>
+        </w:rPr>
+        <w:t>6</w:t>
+      </w:r>
+      <w:r>
+        <w:rPr>
+          <w:noProof/>
+        </w:rPr>
+        <w:fldChar w:fldCharType="end"/>
+      </w:r>
       <w:r>
         <w:t xml:space="preserve">: </w:t>
       </w:r>
@@ -1939,14 +1951,27 @@
       <w:r>
         <w:t xml:space="preserve">Abbildung </w:t>
       </w:r>
-      <w:fldSimple w:instr=" SEQ Abbildung \* ARABIC ">
-        <w:r>
-          <w:rPr>
-            <w:noProof/>
-          </w:rPr>
-          <w:t>7</w:t>
-        </w:r>
-      </w:fldSimple>
+      <w:r>
+        <w:fldChar w:fldCharType="begin"/>
+      </w:r>
+      <w:r>
+        <w:instrText xml:space="preserve"> SEQ Abbildung \* ARABIC </w:instrText>
+      </w:r>
+      <w:r>
+        <w:fldChar w:fldCharType="separate"/>
+      </w:r>
+      <w:r>
+        <w:rPr>
+          <w:noProof/>
+        </w:rPr>
+        <w:t>7</w:t>
+      </w:r>
+      <w:r>
+        <w:rPr>
+          <w:noProof/>
+        </w:rPr>
+        <w:fldChar w:fldCharType="end"/>
+      </w:r>
       <w:r>
         <w:t>: Konfigurationen im Tab "Einstellungen"</w:t>
       </w:r>
@@ -2074,14 +2099,27 @@
       <w:r>
         <w:t xml:space="preserve">Abbildung </w:t>
       </w:r>
-      <w:fldSimple w:instr=" SEQ Abbildung \* ARABIC ">
-        <w:r>
-          <w:rPr>
-            <w:noProof/>
-          </w:rPr>
-          <w:t>8</w:t>
-        </w:r>
-      </w:fldSimple>
+      <w:r>
+        <w:fldChar w:fldCharType="begin"/>
+      </w:r>
+      <w:r>
+        <w:instrText xml:space="preserve"> SEQ Abbildung \* ARABIC </w:instrText>
+      </w:r>
+      <w:r>
+        <w:fldChar w:fldCharType="separate"/>
+      </w:r>
+      <w:r>
+        <w:rPr>
+          <w:noProof/>
+        </w:rPr>
+        <w:t>8</w:t>
+      </w:r>
+      <w:r>
+        <w:rPr>
+          <w:noProof/>
+        </w:rPr>
+        <w:fldChar w:fldCharType="end"/>
+      </w:r>
       <w:r>
         <w:t>: Chat mit einem Nutzer</w:t>
       </w:r>
@@ -2346,27 +2384,24 @@
         </w:sdtContent>
       </w:sdt>
       <w:r>
-        <w:t>.</w:t>
+        <w:t xml:space="preserve">. </w:t>
+      </w:r>
+      <w:r>
+        <w:t xml:space="preserve">Die verwendete Verbindungstopologie von </w:t>
+      </w:r>
+      <w:r>
+        <w:t>BLE</w:t>
       </w:r>
       <w:r>
         <w:t xml:space="preserve"> </w:t>
       </w:r>
       <w:r>
-        <w:t xml:space="preserve">Die verwendete Verbindungstopologie von </w:t>
-      </w:r>
-      <w:r>
-        <w:t>BLE</w:t>
+        <w:t>ist</w:t>
       </w:r>
       <w:r>
         <w:t xml:space="preserve"> </w:t>
       </w:r>
       <w:r>
-        <w:t>ist</w:t>
-      </w:r>
-      <w:r>
-        <w:t xml:space="preserve"> </w:t>
-      </w:r>
-      <w:r>
         <w:t>Peer-to-Peer</w:t>
       </w:r>
       <w:r>
@@ -2379,15 +2414,7 @@
         <w:t>wird</w:t>
       </w:r>
       <w:r>
-        <w:t xml:space="preserve"> eine Many-</w:t>
-      </w:r>
-      <w:proofErr w:type="spellStart"/>
-      <w:r>
-        <w:t>to</w:t>
-      </w:r>
-      <w:proofErr w:type="spellEnd"/>
-      <w:r>
-        <w:t>-Many Topologie</w:t>
+        <w:t xml:space="preserve"> eine Many-to-Many Topologie</w:t>
       </w:r>
       <w:r>
         <w:t xml:space="preserve"> realisiert</w:t>
@@ -2417,15 +2444,7 @@
         <w:t>,</w:t>
       </w:r>
       <w:r>
-        <w:t xml:space="preserve"> realisiert die App eigene Protokolle für die Bildung eines </w:t>
-      </w:r>
-      <w:proofErr w:type="spellStart"/>
-      <w:r>
-        <w:t>Meshes</w:t>
-      </w:r>
-      <w:proofErr w:type="spellEnd"/>
-      <w:r>
-        <w:t xml:space="preserve"> und </w:t>
+        <w:t xml:space="preserve"> realisiert die App eigene Protokolle für die Bildung eines Meshes und </w:t>
       </w:r>
       <w:r>
         <w:t xml:space="preserve">dem Austausch von Nachrichten. </w:t>
@@ -2440,15 +2459,7 @@
         <w:t xml:space="preserve"> Verbindungsorientierten</w:t>
       </w:r>
       <w:r>
-        <w:t xml:space="preserve"> </w:t>
-      </w:r>
-      <w:proofErr w:type="spellStart"/>
-      <w:r>
-        <w:t>Generic</w:t>
-      </w:r>
-      <w:proofErr w:type="spellEnd"/>
-      <w:r>
-        <w:t xml:space="preserve"> Attribute Profile (GATT)</w:t>
+        <w:t xml:space="preserve"> Generic Attribute Profile (GATT)</w:t>
       </w:r>
       <w:r>
         <w:t xml:space="preserve"> </w:t>
@@ -2480,15 +2491,7 @@
         </w:sdtContent>
       </w:sdt>
       <w:r>
-        <w:t xml:space="preserve"> verwendet, sondern das </w:t>
-      </w:r>
-      <w:proofErr w:type="spellStart"/>
-      <w:r>
-        <w:t>Generic</w:t>
-      </w:r>
-      <w:proofErr w:type="spellEnd"/>
-      <w:r>
-        <w:t xml:space="preserve"> Access Profile (GAP) </w:t>
+        <w:t xml:space="preserve"> verwendet, sondern das Generic Access Profile (GAP) </w:t>
       </w:r>
       <w:sdt>
         <w:sdtPr>
@@ -2547,15 +2550,7 @@
         <w:t>Advertising kann jedoch auch verwendet werden, um Datenpakete</w:t>
       </w:r>
       <w:r>
-        <w:t xml:space="preserve">, auch </w:t>
-      </w:r>
-      <w:proofErr w:type="spellStart"/>
-      <w:r>
-        <w:t>Advertisementdata</w:t>
-      </w:r>
-      <w:proofErr w:type="spellEnd"/>
-      <w:r>
-        <w:t xml:space="preserve"> genannt,</w:t>
+        <w:t>, auch Advertisementdata genannt,</w:t>
       </w:r>
       <w:r>
         <w:t xml:space="preserve"> in regelmäßigen Abständen zu senden, welche von jedem Gerät in Reichweite empfangen werden können. </w:t>
@@ -2609,32 +2604,11 @@
       <w:r>
         <w:t xml:space="preserve"> versendet: </w:t>
       </w:r>
-      <w:proofErr w:type="spellStart"/>
-      <w:r>
-        <w:t>Neighbour</w:t>
-      </w:r>
-      <w:proofErr w:type="spellEnd"/>
-      <w:r>
-        <w:t xml:space="preserve">, Message und </w:t>
-      </w:r>
-      <w:proofErr w:type="spellStart"/>
-      <w:r>
-        <w:t>Acknowledgement</w:t>
-      </w:r>
-      <w:proofErr w:type="spellEnd"/>
-      <w:r>
-        <w:t xml:space="preserve">. Nachrichten werden generell immer mit einer geschweiften Klammer begonnen, anschließend folgt Character für den Typ der Nachricht und ein Doppelpunkt. Weitere Nachrichtenfelder werden mit einem Semikolon getrennt. Die Nachricht wird mit einer geschweiften Klammer geschlossen. Um den Nachrichten Durchsatz zu erhöhen, werden Nachrichten in Paketen gebündelt und gemeinsam gesendet. </w:t>
-      </w:r>
-      <w:r>
-        <w:t xml:space="preserve">Jedes Bündel von Nachrichten erhält einen </w:t>
-      </w:r>
-      <w:proofErr w:type="spellStart"/>
-      <w:r>
-        <w:t>Charachter</w:t>
-      </w:r>
-      <w:proofErr w:type="spellEnd"/>
-      <w:r>
-        <w:t xml:space="preserve"> als ID, welcher das Bündel identifiziert. Ein Bündel kann abgeschnittene Nachrichten enthalten, welche vom Empfänger vorgehalten werden und anhand der ID wieder zusammengesetzt werden können.</w:t>
+      <w:r>
+        <w:t xml:space="preserve">Neighbour, Message und Acknowledgement. Nachrichten werden generell immer mit einer geschweiften Klammer begonnen, anschließend folgt Character für den Typ der Nachricht und ein Doppelpunkt. Weitere Nachrichtenfelder werden mit einem Semikolon getrennt. Die Nachricht wird mit einer geschweiften Klammer geschlossen. Um den Nachrichten Durchsatz zu erhöhen, werden Nachrichten in Paketen gebündelt und gemeinsam gesendet. </w:t>
+      </w:r>
+      <w:r>
+        <w:t>Jedes Bündel von Nachrichten erhält einen Charachter als ID, welcher das Bündel identifiziert. Ein Bündel kann abgeschnittene Nachrichten enthalten, welche vom Empfänger vorgehalten werden und anhand der ID wieder zusammengesetzt werden können.</w:t>
       </w:r>
     </w:p>
     <w:p>
@@ -2645,7 +2619,16 @@
         <w:t xml:space="preserve"> </w:t>
       </w:r>
       <w:r>
-        <w:t>Android empfiehlt als Best Practice IDs zu verwenden, welche vom Benutzer zurückgesetzt werden können</w:t>
+        <w:t>Android empfiehlt als Best</w:t>
+      </w:r>
+      <w:r>
+        <w:t>-</w:t>
+      </w:r>
+      <w:r>
+        <w:t xml:space="preserve">Practice IDs zu verwenden, welche vom Benutzer </w:t>
+      </w:r>
+      <w:r>
+        <w:t>zurückgesetzt werden können</w:t>
       </w:r>
       <w:sdt>
         <w:sdtPr>
@@ -2674,21 +2657,13 @@
         </w:sdtContent>
       </w:sdt>
       <w:r>
-        <w:t>.</w:t>
-      </w:r>
-      <w:r>
-        <w:t xml:space="preserve"> Daher verwendet die App zum Adressieren von Geräten die </w:t>
-      </w:r>
-      <w:proofErr w:type="spellStart"/>
-      <w:r>
-        <w:t>Android_ID</w:t>
-      </w:r>
-      <w:proofErr w:type="spellEnd"/>
-      <w:r>
-        <w:t xml:space="preserve"> welche anhand des Gerätes, des</w:t>
-      </w:r>
-      <w:r>
-        <w:t xml:space="preserve"> Android Benutzers</w:t>
+        <w:t>. Daher verwendet die App zum Adressieren von Geräten die Android_ID welche anhand des Gerätes, des</w:t>
+      </w:r>
+      <w:r>
+        <w:t xml:space="preserve"> Android </w:t>
+      </w:r>
+      <w:r>
+        <w:t>Nuterkontos</w:t>
       </w:r>
       <w:r>
         <w:t xml:space="preserve"> und</w:t>
@@ -2697,23 +2672,7 @@
         <w:t xml:space="preserve"> des</w:t>
       </w:r>
       <w:r>
-        <w:t xml:space="preserve"> app-</w:t>
-      </w:r>
-      <w:proofErr w:type="spellStart"/>
-      <w:r>
-        <w:t>signing</w:t>
-      </w:r>
-      <w:proofErr w:type="spellEnd"/>
-      <w:r>
-        <w:t>-</w:t>
-      </w:r>
-      <w:proofErr w:type="spellStart"/>
-      <w:r>
-        <w:t>key</w:t>
-      </w:r>
-      <w:proofErr w:type="spellEnd"/>
-      <w:r>
-        <w:t xml:space="preserve"> gebildet wird</w:t>
+        <w:t xml:space="preserve"> app-signing-key gebildet wird</w:t>
       </w:r>
       <w:sdt>
         <w:sdtPr>
@@ -2745,55 +2704,15 @@
         <w:t xml:space="preserve">. </w:t>
       </w:r>
       <w:r>
-        <w:t xml:space="preserve">Die </w:t>
-      </w:r>
-      <w:proofErr w:type="spellStart"/>
-      <w:r>
-        <w:t>Android_ID</w:t>
-      </w:r>
-      <w:proofErr w:type="spellEnd"/>
-      <w:r>
-        <w:t xml:space="preserve"> kann mit einem Factory-</w:t>
-      </w:r>
-      <w:proofErr w:type="spellStart"/>
-      <w:r>
-        <w:t>Reset</w:t>
-      </w:r>
-      <w:proofErr w:type="spellEnd"/>
-      <w:r>
-        <w:t xml:space="preserve"> des Smartphones zurückgesetzt werden und ist daher gut geeignet als Adresse.</w:t>
-      </w:r>
-    </w:p>
-    <w:p>
-      <w:r>
-        <w:t xml:space="preserve">Die </w:t>
-      </w:r>
-      <w:proofErr w:type="spellStart"/>
-      <w:r>
-        <w:t>Neighbour</w:t>
-      </w:r>
-      <w:proofErr w:type="spellEnd"/>
-      <w:r>
-        <w:t xml:space="preserve">-Nachricht orientiert sich an der </w:t>
-      </w:r>
-      <w:proofErr w:type="spellStart"/>
-      <w:r>
-        <w:t>Heartbeat</w:t>
-      </w:r>
-      <w:proofErr w:type="spellEnd"/>
-      <w:r>
-        <w:t xml:space="preserve"> Message im Bluetooth Mesh</w:t>
-      </w:r>
-      <w:r>
-        <w:t xml:space="preserve">. Die </w:t>
-      </w:r>
-      <w:proofErr w:type="spellStart"/>
-      <w:r>
-        <w:t>Heartbeat</w:t>
-      </w:r>
-      <w:proofErr w:type="spellEnd"/>
-      <w:r>
-        <w:t xml:space="preserve"> Message wird in regelmäßigen Abständen gesendet und signalisiert anderen Geräten, dass das Gerät immer noch erreichbar ist</w:t>
+        <w:t>Die Android_ID kann mit einem Factory-Reset des Smartphones zurückgesetzt werden und ist daher geeignet als Adresse.</w:t>
+      </w:r>
+    </w:p>
+    <w:p>
+      <w:r>
+        <w:t>Die Neighbour-Nachricht orientiert sich an der Heartbeat Message im Bluetooth Mesh</w:t>
+      </w:r>
+      <w:r>
+        <w:t>. Die Heartbeat Message wird in regelmäßigen Abständen gesendet und signalisiert anderen Geräten, dass das Gerät immer noch erreichbar ist</w:t>
       </w:r>
       <w:sdt>
         <w:sdtPr>
@@ -2834,45 +2753,13 @@
         <w:t>Absatz</w:t>
       </w:r>
       <w:r>
-        <w:t xml:space="preserve"> zu entnehmen, enthält die </w:t>
-      </w:r>
-      <w:proofErr w:type="spellStart"/>
-      <w:r>
-        <w:t>Neighbour</w:t>
-      </w:r>
-      <w:proofErr w:type="spellEnd"/>
-      <w:r>
-        <w:t xml:space="preserve">-Nachricht auch Informationen über das Profil, den Absender der Nachricht und die verbleibenden Hops. Ein Gerät sendet in regelmäßigen Abständen alle ihm bekannten Geräte. Die </w:t>
-      </w:r>
-      <w:proofErr w:type="spellStart"/>
-      <w:r>
-        <w:t>Neighbour</w:t>
-      </w:r>
-      <w:proofErr w:type="spellEnd"/>
-      <w:r>
-        <w:t xml:space="preserve">-Nachricht kann sich auf diesem weg theoretisch im ganzen Mesh verbreiten, wird aber durch die maximale Anzahl an Hops begrenzt. Mit jedem weiterleiten einer </w:t>
-      </w:r>
-      <w:proofErr w:type="spellStart"/>
-      <w:r>
-        <w:t>Neighbour</w:t>
-      </w:r>
-      <w:proofErr w:type="spellEnd"/>
-      <w:r>
-        <w:t xml:space="preserve">-Nachricht, wird das Feld mit den Hops einmal dekrementiert, erreicht der Wert 0 wird die Nachricht verworfen. </w:t>
+        <w:t xml:space="preserve"> zu entnehmen, enthält die Neighbour-Nachricht auch Informationen über das Profil, den Absender der Nachricht und die verbleibenden Hops. Ein Gerät sendet in regelmäßigen Abständen alle ihm bekannten Geräte. Die Neighbour-Nachricht kann sich auf diesem weg theoretisch im ganzen Mesh verbreiten, wird aber durch die maximale Anzahl an Hops begrenzt. Mit jedem weiterleiten einer Neighbour-Nachricht, wird das Feld mit den Hops einmal dekrementiert, erreicht der Wert 0 wird die Nachricht verworfen. </w:t>
       </w:r>
       <w:r>
         <w:t xml:space="preserve">So soll verhindert werden, dass Nachrichten an Geräte mit zu großer Entfernung gesendet werden, da die Dauer einer Übertragung mit jedem weitere Hop stark zunimmt. </w:t>
       </w:r>
       <w:r>
-        <w:t xml:space="preserve">Der Time </w:t>
-      </w:r>
-      <w:proofErr w:type="spellStart"/>
-      <w:r>
-        <w:t>To</w:t>
-      </w:r>
-      <w:proofErr w:type="spellEnd"/>
-      <w:r>
-        <w:t xml:space="preserve"> Live Ansatz im Bluetooth Mesh verfolgt denselben Ansatz</w:t>
+        <w:t>Der Time To Live Ansatz im Bluetooth Mesh verfolgt denselben Ansatz</w:t>
       </w:r>
       <w:sdt>
         <w:sdtPr>
@@ -2909,6 +2796,9 @@
         <w:keepNext/>
       </w:pPr>
       <w:r>
+        <w:rPr>
+          <w:noProof/>
+        </w:rPr>
         <w:drawing>
           <wp:inline distT="0" distB="0" distL="0" distR="0" wp14:anchorId="2A6099FE" wp14:editId="714D6E7B">
             <wp:extent cx="5761355" cy="125730"/>
@@ -2954,24 +2844,29 @@
       <w:r>
         <w:t xml:space="preserve">Abbildung </w:t>
       </w:r>
-      <w:fldSimple w:instr=" SEQ Abbildung \* ARABIC ">
-        <w:r>
-          <w:rPr>
-            <w:noProof/>
-          </w:rPr>
-          <w:t>9</w:t>
-        </w:r>
-      </w:fldSimple>
-      <w:r>
-        <w:t xml:space="preserve"> </w:t>
-      </w:r>
-      <w:proofErr w:type="spellStart"/>
-      <w:r>
-        <w:t>Neighbour</w:t>
-      </w:r>
-      <w:proofErr w:type="spellEnd"/>
-      <w:r>
-        <w:t>-Nachricht</w:t>
+      <w:r>
+        <w:fldChar w:fldCharType="begin"/>
+      </w:r>
+      <w:r>
+        <w:instrText xml:space="preserve"> SEQ Abbildung \* ARABIC </w:instrText>
+      </w:r>
+      <w:r>
+        <w:fldChar w:fldCharType="separate"/>
+      </w:r>
+      <w:r>
+        <w:rPr>
+          <w:noProof/>
+        </w:rPr>
+        <w:t>9</w:t>
+      </w:r>
+      <w:r>
+        <w:rPr>
+          <w:noProof/>
+        </w:rPr>
+        <w:fldChar w:fldCharType="end"/>
+      </w:r>
+      <w:r>
+        <w:t xml:space="preserve"> Neighbour-Nachricht</w:t>
       </w:r>
     </w:p>
     <w:p>
@@ -2983,19 +2878,13 @@
         <w:t>Die Message-Nachricht wird verwendet, um Textnachrichten zwischen zwei Geräten auszutauschen.</w:t>
       </w:r>
       <w:r>
-        <w:t xml:space="preserve"> </w:t>
-      </w:r>
-      <w:r>
-        <w:t xml:space="preserve">Wie der Abbildung unter dem </w:t>
+        <w:t xml:space="preserve"> Wie der Abbildung unter dem </w:t>
       </w:r>
       <w:r>
         <w:t>Absatz</w:t>
       </w:r>
       <w:r>
-        <w:t xml:space="preserve"> zu entnehmen</w:t>
-      </w:r>
-      <w:r>
-        <w:t xml:space="preserve">, besitzt eine Nachricht, neben der Adresse von Sender und Empfänger, auch eine Adresse für den nächsten Hop, welcher die Nachricht weiterleiten soll. </w:t>
+        <w:t xml:space="preserve"> zu entnehmen, besitzt eine Nachricht, neben der Adresse von Sender und Empfänger, auch eine Adresse für den nächsten Hop, welcher die Nachricht weiterleiten soll. </w:t>
       </w:r>
       <w:r>
         <w:t xml:space="preserve">Im Gegensatz zu Bluetooth-Mesh </w:t>
@@ -3010,15 +2899,7 @@
         <w:t>en</w:t>
       </w:r>
       <w:r>
-        <w:t xml:space="preserve"> </w:t>
-      </w:r>
-      <w:proofErr w:type="spellStart"/>
-      <w:r>
-        <w:t>Managed</w:t>
-      </w:r>
-      <w:proofErr w:type="spellEnd"/>
-      <w:r>
-        <w:t xml:space="preserve"> Flooding Ansatz</w:t>
+        <w:t xml:space="preserve"> Managed Flooding Ansatz</w:t>
       </w:r>
       <w:r>
         <w:t xml:space="preserve"> für Message-Nachrichten</w:t>
@@ -3045,6 +2926,9 @@
         <w:keepNext/>
       </w:pPr>
       <w:r>
+        <w:rPr>
+          <w:noProof/>
+        </w:rPr>
         <w:drawing>
           <wp:inline distT="0" distB="0" distL="0" distR="0" wp14:anchorId="0DA8535E" wp14:editId="010C2AB6">
             <wp:extent cx="5761355" cy="156845"/>
@@ -3090,41 +2974,34 @@
       <w:r>
         <w:t xml:space="preserve">Abbildung </w:t>
       </w:r>
-      <w:fldSimple w:instr=" SEQ Abbildung \* ARABIC ">
-        <w:r>
-          <w:rPr>
-            <w:noProof/>
-          </w:rPr>
-          <w:t>10</w:t>
-        </w:r>
-      </w:fldSimple>
+      <w:r>
+        <w:fldChar w:fldCharType="begin"/>
+      </w:r>
+      <w:r>
+        <w:instrText xml:space="preserve"> SEQ Abbildung \* ARABIC </w:instrText>
+      </w:r>
+      <w:r>
+        <w:fldChar w:fldCharType="separate"/>
+      </w:r>
+      <w:r>
+        <w:rPr>
+          <w:noProof/>
+        </w:rPr>
+        <w:t>10</w:t>
+      </w:r>
+      <w:r>
+        <w:rPr>
+          <w:noProof/>
+        </w:rPr>
+        <w:fldChar w:fldCharType="end"/>
+      </w:r>
       <w:r>
         <w:t xml:space="preserve"> Message-Nachricht</w:t>
       </w:r>
     </w:p>
     <w:p>
       <w:r>
-        <w:t xml:space="preserve">Nachrichten vom Typ Message werden mit einer </w:t>
-      </w:r>
-      <w:proofErr w:type="spellStart"/>
-      <w:r>
-        <w:t>Acknowledgment</w:t>
-      </w:r>
-      <w:proofErr w:type="spellEnd"/>
-      <w:r>
-        <w:t xml:space="preserve">-Nachricht bestätigt. </w:t>
-      </w:r>
-      <w:r>
-        <w:t xml:space="preserve">Wie der Abbildung unter dem </w:t>
-      </w:r>
-      <w:r>
-        <w:t>Absatz</w:t>
-      </w:r>
-      <w:r>
-        <w:t xml:space="preserve"> zu entnehmen</w:t>
-      </w:r>
-      <w:r>
-        <w:t xml:space="preserve"> ist, erhält diese wie die Message-Nachricht ein Feld mit der Adresse des nächsten Hops. </w:t>
+        <w:t xml:space="preserve">Nachrichten vom Typ Message werden mit einer Acknowledgment-Nachricht bestätigt. Wie der Abbildung unter dem Absatz zu entnehmen ist, erhält diese wie die Message-Nachricht ein Feld mit der Adresse des nächsten Hops. </w:t>
       </w:r>
       <w:r>
         <w:t>Der Zeitstempel hat denselben Wert wie die erhaltene Message-Nachricht.</w:t>
@@ -3135,6 +3012,9 @@
         <w:keepNext/>
       </w:pPr>
       <w:r>
+        <w:rPr>
+          <w:noProof/>
+        </w:rPr>
         <w:lastRenderedPageBreak/>
         <w:drawing>
           <wp:inline distT="0" distB="0" distL="0" distR="0" wp14:anchorId="06364B7C" wp14:editId="5069BBDF">
@@ -3181,27 +3061,223 @@
       <w:r>
         <w:t xml:space="preserve">Abbildung </w:t>
       </w:r>
-      <w:fldSimple w:instr=" SEQ Abbildung \* ARABIC ">
-        <w:r>
-          <w:rPr>
-            <w:noProof/>
-          </w:rPr>
-          <w:t>11</w:t>
-        </w:r>
-      </w:fldSimple>
+      <w:r>
+        <w:fldChar w:fldCharType="begin"/>
+      </w:r>
+      <w:r>
+        <w:instrText xml:space="preserve"> SEQ Abbildung \* ARABIC </w:instrText>
+      </w:r>
+      <w:r>
+        <w:fldChar w:fldCharType="separate"/>
+      </w:r>
+      <w:r>
+        <w:rPr>
+          <w:noProof/>
+        </w:rPr>
+        <w:t>11</w:t>
+      </w:r>
+      <w:r>
+        <w:rPr>
+          <w:noProof/>
+        </w:rPr>
+        <w:fldChar w:fldCharType="end"/>
+      </w:r>
+      <w:r>
+        <w:t xml:space="preserve"> Acknowledgement-Nachricht</w:t>
+      </w:r>
+    </w:p>
+    <w:p>
+      <w:pPr>
+        <w:pStyle w:val="berschrift2"/>
+      </w:pPr>
+      <w:r>
+        <w:t>Service</w:t>
+      </w:r>
+    </w:p>
+    <w:p>
+      <w:r>
+        <w:t>Klassen wie Activites, Fragment</w:t>
+      </w:r>
+      <w:r>
+        <w:t>s</w:t>
+      </w:r>
+      <w:r>
+        <w:t xml:space="preserve"> und ViewModel</w:t>
+      </w:r>
+      <w:r>
+        <w:t xml:space="preserve"> sind vom Android Lebenszyklus abhängig</w:t>
+      </w:r>
+      <w:sdt>
+        <w:sdtPr>
+          <w:id w:val="1095669149"/>
+          <w:citation/>
+        </w:sdtPr>
+        <w:sdtContent>
+          <w:r>
+            <w:fldChar w:fldCharType="begin"/>
+          </w:r>
+          <w:r>
+            <w:instrText xml:space="preserve"> CITATION And22 \l 1031 </w:instrText>
+          </w:r>
+          <w:r>
+            <w:fldChar w:fldCharType="separate"/>
+          </w:r>
+          <w:r>
+            <w:rPr>
+              <w:noProof/>
+            </w:rPr>
+            <w:t xml:space="preserve"> [21]</w:t>
+          </w:r>
+          <w:r>
+            <w:fldChar w:fldCharType="end"/>
+          </w:r>
+        </w:sdtContent>
+      </w:sdt>
+      <w:r>
+        <w:t xml:space="preserve">. </w:t>
+      </w:r>
+      <w:r>
+        <w:t>Aktionen,</w:t>
+      </w:r>
+      <w:r>
+        <w:t xml:space="preserve"> die zu einem Zustandswechsel</w:t>
+      </w:r>
+      <w:r>
+        <w:t xml:space="preserve"> im Lebenszyklus führen, </w:t>
+      </w:r>
+      <w:r>
+        <w:t xml:space="preserve">können sein: ein Wechsel zu einer anderen App, das Versetzen des Smartphones in den Ruhezustand oder sogar </w:t>
+      </w:r>
+      <w:r>
+        <w:t>das Drehen</w:t>
+      </w:r>
+      <w:r>
+        <w:t xml:space="preserve"> des Smartphones vom Vertikalen in den Horizontalen Modus. </w:t>
+      </w:r>
+      <w:r>
+        <w:t>Alle</w:t>
+      </w:r>
+      <w:r>
+        <w:t xml:space="preserve"> eben genannten Aktionen führen dazu, dass nicht persistent gehaltene Daten verloren gehen oder </w:t>
+      </w:r>
+      <w:r>
+        <w:t>der Mainthread der App</w:t>
+      </w:r>
+      <w:r>
+        <w:t xml:space="preserve"> sogar</w:t>
+      </w:r>
+      <w:r>
+        <w:t xml:space="preserve"> beendet wird</w:t>
+      </w:r>
+      <w:r>
+        <w:t>.</w:t>
+      </w:r>
       <w:r>
         <w:t xml:space="preserve"> </w:t>
       </w:r>
-      <w:proofErr w:type="spellStart"/>
-      <w:r>
-        <w:t>Acknowledgement</w:t>
-      </w:r>
-      <w:proofErr w:type="spellEnd"/>
-      <w:r>
-        <w:t>-Nachricht</w:t>
-      </w:r>
-    </w:p>
-    <w:p/>
+      <w:r>
+        <w:t>Das führt zu zwei Problemen: Die App kann nicht durchgehend Nachrichten erhalten, da zwischen den Zustandsübergängen nicht nach Advertisements gescannt wird. Es können nur Nachrichten empfangen werden, wenn sich die App in einem aktiven Zustand befindet. Durch die eingeschränkte Erreichbarkeit ist das Mesh Netzwerk, welches die Geräte aufspannen instabiler, da teilnehmende Geräte häufige ausfallen. Aufgrund dieser Tatsachen ist eine Trennung der</w:t>
+      </w:r>
+      <w:r>
+        <w:t xml:space="preserve"> Bluetooth Funktionalitäten vom Rest der Anwendung notwendig</w:t>
+      </w:r>
+      <w:r>
+        <w:t>.</w:t>
+      </w:r>
+      <w:r>
+        <w:t xml:space="preserve"> Um </w:t>
+      </w:r>
+      <w:r>
+        <w:t>eine</w:t>
+      </w:r>
+      <w:r>
+        <w:t xml:space="preserve"> Trennung von App und Bluetooth zu realisieren wird ein Service verwendet</w:t>
+      </w:r>
+      <w:sdt>
+        <w:sdtPr>
+          <w:id w:val="-10843741"/>
+          <w:citation/>
+        </w:sdtPr>
+        <w:sdtContent>
+          <w:r>
+            <w:fldChar w:fldCharType="begin"/>
+          </w:r>
+          <w:r>
+            <w:instrText xml:space="preserve"> CITATION AndSer23 \l 1031 </w:instrText>
+          </w:r>
+          <w:r>
+            <w:fldChar w:fldCharType="separate"/>
+          </w:r>
+          <w:r>
+            <w:rPr>
+              <w:noProof/>
+            </w:rPr>
+            <w:t xml:space="preserve"> [21]</w:t>
+          </w:r>
+          <w:r>
+            <w:fldChar w:fldCharType="end"/>
+          </w:r>
+        </w:sdtContent>
+      </w:sdt>
+      <w:r>
+        <w:t xml:space="preserve">. </w:t>
+      </w:r>
+    </w:p>
+    <w:p>
+      <w:r>
+        <w:t>Ein Service</w:t>
+      </w:r>
+      <w:r>
+        <w:t xml:space="preserve"> ist unabhängig vom Lebenszyklus der App und</w:t>
+      </w:r>
+      <w:r>
+        <w:t xml:space="preserve"> besteht sogar weiter, wenn die App von Android beendet wurde. Die Langlebigkeit des Service</w:t>
+      </w:r>
+      <w:r>
+        <w:t xml:space="preserve"> ermöglicht es</w:t>
+      </w:r>
+      <w:r>
+        <w:t>,</w:t>
+      </w:r>
+      <w:r>
+        <w:t xml:space="preserve"> permanent Nachrichten zu empfangen und zu senden. </w:t>
+      </w:r>
+      <w:r>
+        <w:t xml:space="preserve">Der Service wird als Foreground Service realisiert </w:t>
+      </w:r>
+      <w:sdt>
+        <w:sdtPr>
+          <w:id w:val="1650477789"/>
+          <w:citation/>
+        </w:sdtPr>
+        <w:sdtContent>
+          <w:r>
+            <w:fldChar w:fldCharType="begin"/>
+          </w:r>
+          <w:r>
+            <w:instrText xml:space="preserve"> CITATION AndFS23 \l 1031 </w:instrText>
+          </w:r>
+          <w:r>
+            <w:fldChar w:fldCharType="separate"/>
+          </w:r>
+          <w:r>
+            <w:rPr>
+              <w:noProof/>
+            </w:rPr>
+            <w:t>[22]</w:t>
+          </w:r>
+          <w:r>
+            <w:fldChar w:fldCharType="end"/>
+          </w:r>
+        </w:sdtContent>
+      </w:sdt>
+      <w:r>
+        <w:t>. Ein Foreground Service ist aktive, bis er vom Benutzer beendet wird. Ein Foreground Service darf nur unter zwei Bedienungen von einer App verwendet werden: Dem Nutzer muss eine Notification angezeigt werden, solage der Service aktiv ist. Im Manifest muss eine Permission für Foreground Services gesetzt werden. Durch die Verwendung eines solchen Service</w:t>
+      </w:r>
+      <w:r>
+        <w:t xml:space="preserve"> sind Geräte im Mesh-Netzwerk länger erreichbar und das Mesh gewinnt an Stabilität.</w:t>
+      </w:r>
+    </w:p>
     <w:p>
       <w:pPr>
         <w:pStyle w:val="berschrift2"/>
@@ -3226,11 +3302,9 @@
       <w:r>
         <w:t xml:space="preserve"> „</w:t>
       </w:r>
-      <w:proofErr w:type="spellStart"/>
       <w:r>
         <w:t>OwnProfile</w:t>
       </w:r>
-      <w:proofErr w:type="spellEnd"/>
       <w:r>
         <w:t>“</w:t>
       </w:r>
@@ -3294,14 +3368,27 @@
       <w:r>
         <w:t xml:space="preserve">Abbildung </w:t>
       </w:r>
-      <w:fldSimple w:instr=" SEQ Abbildung \* ARABIC ">
-        <w:r>
-          <w:rPr>
-            <w:noProof/>
-          </w:rPr>
-          <w:t>12</w:t>
-        </w:r>
-      </w:fldSimple>
+      <w:r>
+        <w:fldChar w:fldCharType="begin"/>
+      </w:r>
+      <w:r>
+        <w:instrText xml:space="preserve"> SEQ Abbildung \* ARABIC </w:instrText>
+      </w:r>
+      <w:r>
+        <w:fldChar w:fldCharType="separate"/>
+      </w:r>
+      <w:r>
+        <w:rPr>
+          <w:noProof/>
+        </w:rPr>
+        <w:t>12</w:t>
+      </w:r>
+      <w:r>
+        <w:rPr>
+          <w:noProof/>
+        </w:rPr>
+        <w:fldChar w:fldCharType="end"/>
+      </w:r>
       <w:r>
         <w:t>: Klassendiagramm des Datenmodells</w:t>
       </w:r>
@@ -3361,6 +3448,7 @@
     </w:p>
     <w:p>
       <w:r>
+        <w:lastRenderedPageBreak/>
         <w:t>Das eigene Profil enthält die eigene Adresse, den Namen, die Beschreibung und die Farbe. Die zehn wählbaren Farben werden durch eine Zahl zwischen null und neun einschließlich repräsentiert. Der Primärschlüssel ist die eigene Adresse, da diese immer eindeutig ist. Darüber hinaus wird allerdings nie mehr als ein eigenes Profil gespeichert.</w:t>
       </w:r>
       <w:r>
@@ -3377,31 +3465,24 @@
       <w:r>
         <w:t xml:space="preserve">inaus enthalten sie den Zeitstempel der letzten Interaktion, also einer gesendeten oder empfangenen Nachricht und einen Wert, ob es noch ungelesene Nachrichten gibt oder nicht. Ein fremdes Profil umfasst allerdings noch zwei weitere Attribute, die nicht in der Datenbank persistiert werden: Der Hop-Count, also die Anzahl der Geräte auf dem Weg durch das Mesh zum Ziel, und die </w:t>
       </w:r>
-      <w:proofErr w:type="spellStart"/>
-      <w:r>
-        <w:t>Received</w:t>
-      </w:r>
-      <w:proofErr w:type="spellEnd"/>
-      <w:r>
-        <w:t xml:space="preserve"> Signal </w:t>
-      </w:r>
-      <w:proofErr w:type="spellStart"/>
-      <w:r>
-        <w:t>Strength</w:t>
-      </w:r>
-      <w:proofErr w:type="spellEnd"/>
-      <w:r>
-        <w:t xml:space="preserve"> </w:t>
-      </w:r>
-      <w:proofErr w:type="spellStart"/>
-      <w:r>
-        <w:t>Indication</w:t>
-      </w:r>
-      <w:proofErr w:type="spellEnd"/>
+      <w:r>
+        <w:t>Received Signal Strength Indication</w:t>
+      </w:r>
       <w:r>
         <w:t>, kurz RSSI, zur Beschreibung der Empfangsstärke. Diese Informationen werden nur zur Laufzeit persistent gehalten.</w:t>
       </w:r>
     </w:p>
+    <w:p>
+      <w:pPr>
+        <w:keepLines w:val="0"/>
+        <w:spacing w:after="160" w:line="259" w:lineRule="auto"/>
+        <w:jc w:val="left"/>
+      </w:pPr>
+      <w:r>
+        <w:br w:type="page"/>
+      </w:r>
+    </w:p>
+    <w:p/>
     <w:p>
       <w:pPr>
         <w:pStyle w:val="berschrift1"/>
@@ -3500,8 +3581,13 @@
     </w:p>
     <w:p>
       <w:r>
-        <w:lastRenderedPageBreak/>
-        <w:t>Im Folgenden wird auf die Besonderheiten der Realisierung im Bereich Softwaredesign, User Interface, Bluetooth-Kommunikation und Datenhaltung eingegangen.</w:t>
+        <w:t xml:space="preserve">Im Folgenden wird auf die Besonderheiten der Realisierung im Bereich Softwaredesign, User Interface, </w:t>
+      </w:r>
+      <w:r>
+        <w:t xml:space="preserve">Service, </w:t>
+      </w:r>
+      <w:r>
+        <w:t>Bluetooth-Kommunikation und Datenhaltung eingegangen.</w:t>
       </w:r>
     </w:p>
     <w:p>
@@ -3514,13 +3600,40 @@
     </w:p>
     <w:p>
       <w:r>
-        <w:t>Der Aufbau der App lässt in zwei Packages aufteile</w:t>
-      </w:r>
-      <w:r>
-        <w:t>n</w:t>
-      </w:r>
-      <w:r>
-        <w:t xml:space="preserve">, wie sich in der Abbildung unter diesem Abschnitt entnehmen lässt. </w:t>
+        <w:t>Wie</w:t>
+      </w:r>
+      <w:r>
+        <w:t xml:space="preserve"> sich</w:t>
+      </w:r>
+      <w:r>
+        <w:t xml:space="preserve"> in</w:t>
+      </w:r>
+      <w:r>
+        <w:t xml:space="preserve"> dem P</w:t>
+      </w:r>
+      <w:r>
+        <w:t>a</w:t>
+      </w:r>
+      <w:r>
+        <w:t>ket Diagramm</w:t>
+      </w:r>
+      <w:r>
+        <w:t xml:space="preserve"> unter diesem </w:t>
+      </w:r>
+      <w:r>
+        <w:t>Absatz</w:t>
+      </w:r>
+      <w:r>
+        <w:t xml:space="preserve"> entnehmen lässt</w:t>
+      </w:r>
+      <w:r>
+        <w:t xml:space="preserve">, ist die </w:t>
+      </w:r>
+      <w:r>
+        <w:t>Anwendung</w:t>
+      </w:r>
+      <w:r>
+        <w:t xml:space="preserve"> in drei Pakete aufgeteilt: App, Common und Service.</w:t>
       </w:r>
     </w:p>
     <w:p>
@@ -3530,10 +3643,10 @@
       </w:pPr>
       <w:r>
         <w:drawing>
-          <wp:inline distT="0" distB="0" distL="0" distR="0" wp14:anchorId="10C6FC1F" wp14:editId="1D16F719">
-            <wp:extent cx="4606184" cy="3764958"/>
-            <wp:effectExtent l="0" t="0" r="4445" b="6985"/>
-            <wp:docPr id="11" name="Grafik 11"/>
+          <wp:inline distT="0" distB="0" distL="0" distR="0" wp14:anchorId="0E9D3D20" wp14:editId="044AB701">
+            <wp:extent cx="3965249" cy="3194750"/>
+            <wp:effectExtent l="0" t="0" r="0" b="5715"/>
+            <wp:docPr id="3" name="Grafik 3"/>
             <wp:cNvGraphicFramePr>
               <a:graphicFrameLocks xmlns:a="http://schemas.openxmlformats.org/drawingml/2006/main" noChangeAspect="1"/>
             </wp:cNvGraphicFramePr>
@@ -3553,7 +3666,7 @@
                   <pic:spPr>
                     <a:xfrm>
                       <a:off x="0" y="0"/>
-                      <a:ext cx="4615704" cy="3772739"/>
+                      <a:ext cx="3978211" cy="3205193"/>
                     </a:xfrm>
                     <a:prstGeom prst="rect">
                       <a:avLst/>
@@ -3573,16 +3686,40 @@
       <w:r>
         <w:t xml:space="preserve">Abbildung </w:t>
       </w:r>
-      <w:fldSimple w:instr=" SEQ Abbildung \* ARABIC ">
-        <w:r>
-          <w:rPr>
-            <w:noProof/>
-          </w:rPr>
-          <w:t>13</w:t>
-        </w:r>
-      </w:fldSimple>
-      <w:r>
-        <w:t xml:space="preserve"> Packet Diagramm</w:t>
+      <w:r>
+        <w:fldChar w:fldCharType="begin"/>
+      </w:r>
+      <w:r>
+        <w:instrText xml:space="preserve"> SEQ Abbildung \* ARABIC </w:instrText>
+      </w:r>
+      <w:r>
+        <w:fldChar w:fldCharType="separate"/>
+      </w:r>
+      <w:r>
+        <w:rPr>
+          <w:noProof/>
+        </w:rPr>
+        <w:t>13</w:t>
+      </w:r>
+      <w:r>
+        <w:rPr>
+          <w:noProof/>
+        </w:rPr>
+        <w:fldChar w:fldCharType="end"/>
+      </w:r>
+      <w:r>
+        <w:t xml:space="preserve"> Paket Diagramm</w:t>
+      </w:r>
+    </w:p>
+    <w:p>
+      <w:r>
+        <w:t xml:space="preserve">Das App-Paket enthält Klassen, die für die Realisierung des User Interface relevant sind. </w:t>
+      </w:r>
+      <w:r>
+        <w:t xml:space="preserve">Das Service-Packet hält zum einem die Service Klasse und zum anderen Klassen, welche die Kommunikation mit Bluetooth ermöglichen. </w:t>
+      </w:r>
+      <w:r>
+        <w:t>Das Common-Paket hält Klassen, welche für die Datenpersistenz relevant sind und sowohl vom App-Paket als auch vom Service-Paket verwendet werden.</w:t>
       </w:r>
     </w:p>
     <w:p>
@@ -3590,6 +3727,7 @@
         <w:pStyle w:val="berschrift2"/>
       </w:pPr>
       <w:r>
+        <w:lastRenderedPageBreak/>
         <w:t>Realisierung des User Interfaces</w:t>
       </w:r>
     </w:p>
@@ -3607,39 +3745,7 @@
         <w:t>Er</w:t>
       </w:r>
       <w:r>
-        <w:t xml:space="preserve"> muss die Besonderheiten von Android zur Anforderung von </w:t>
-      </w:r>
-      <w:proofErr w:type="spellStart"/>
-      <w:r>
-        <w:t>Permissions</w:t>
-      </w:r>
-      <w:proofErr w:type="spellEnd"/>
-      <w:r>
-        <w:t xml:space="preserve"> und zur Initiierung von Änderungen an den Einstellungen beachten: Wenn die App </w:t>
-      </w:r>
-      <w:proofErr w:type="spellStart"/>
-      <w:r>
-        <w:t>Permissions</w:t>
-      </w:r>
-      <w:proofErr w:type="spellEnd"/>
-      <w:r>
-        <w:t xml:space="preserve"> über das System anfordern lässt, werden diese nur einmalig durch das System abgefragt und bei Ablehnung durch den Benutzer auch bei erneuter Initiierung nicht erneut abgefragt. Daher muss die App nach dem Versuch der Anforderung von </w:t>
-      </w:r>
-      <w:proofErr w:type="spellStart"/>
-      <w:r>
-        <w:t>Permissions</w:t>
-      </w:r>
-      <w:proofErr w:type="spellEnd"/>
-      <w:r>
-        <w:t xml:space="preserve"> über das System eine alternative Behandlung für fehlende </w:t>
-      </w:r>
-      <w:proofErr w:type="spellStart"/>
-      <w:r>
-        <w:t>Permissions</w:t>
-      </w:r>
-      <w:proofErr w:type="spellEnd"/>
-      <w:r>
-        <w:t xml:space="preserve"> aufweisen. Diese wird konkret durch eine Popup-Benachrichtigung mit Verlinkung zu den entsprechenden Einstellungen umgesetzt. Die Aktivierung von Bluetooth erfolgt durch eine Anfrage an das System, w</w:t>
+        <w:t xml:space="preserve"> muss die Besonderheiten von Android zur Anforderung von Permissions und zur Initiierung von Änderungen an den Einstellungen beachten: Wenn die App Permissions über das System anfordern lässt, werden diese nur einmalig durch das System abgefragt und bei Ablehnung durch den Benutzer auch bei erneuter Initiierung nicht erneut abgefragt. Daher muss die App nach dem Versuch der Anforderung von Permissions über das System eine alternative Behandlung für fehlende Permissions aufweisen. Diese wird konkret durch eine Popup-Benachrichtigung mit Verlinkung zu den entsprechenden Einstellungen umgesetzt. Die Aktivierung von Bluetooth erfolgt durch eine Anfrage an das System, w</w:t>
       </w:r>
       <w:r>
         <w:t>elches nach Bestätigung des Nutzers Bluetooth aktiviert. Für die Ortungsdienste hingegen bietet das System keine Möglichkeit der Abfrage in dieser Form. Daher muss auch hier eine eigen</w:t>
@@ -3650,13 +3756,8 @@
       <w:r>
         <w:t xml:space="preserve"> Popup-Benachrichtigung erstellt werden, die auf die entsprechende Stelle in den Einstellungen verweist. </w:t>
       </w:r>
-      <w:proofErr w:type="spellStart"/>
-      <w:r>
-        <w:t>Permissions</w:t>
-      </w:r>
-      <w:proofErr w:type="spellEnd"/>
-      <w:r>
-        <w:t xml:space="preserve"> und Änderungen von Einstellungen nur </w:t>
+      <w:r>
+        <w:t xml:space="preserve">Permissions und Änderungen von Einstellungen nur </w:t>
       </w:r>
       <w:r>
         <w:t xml:space="preserve">werden immer nur dann </w:t>
@@ -3668,20 +3769,11 @@
         <w:t xml:space="preserve"> erteilt bzw. angepasst sind. Sie werden allerdings auch so lange gefordert, bis sie erteilt bzw. angepasst sind, da die App ohne sie nicht funktionsfähig ist.</w:t>
       </w:r>
       <w:r>
-        <w:t xml:space="preserve"> Die Popup-Benachrichtigungen werden durch den „</w:t>
-      </w:r>
-      <w:proofErr w:type="spellStart"/>
-      <w:r>
-        <w:t>AlertDialog</w:t>
-      </w:r>
-      <w:proofErr w:type="spellEnd"/>
-      <w:r>
-        <w:t>“ von Android Jetpack realisiert.</w:t>
-      </w:r>
-    </w:p>
-    <w:p>
-      <w:r>
-        <w:lastRenderedPageBreak/>
+        <w:t xml:space="preserve"> Die Popup-Benachrichtigungen werden durch den „AlertDialog“ von Android Jetpack realisiert.</w:t>
+      </w:r>
+    </w:p>
+    <w:p>
+      <w:r>
         <w:t>Die</w:t>
       </w:r>
       <w:r>
@@ -3703,15 +3795,7 @@
         <w:t xml:space="preserve"> Aktivität umgesetzt. Hierbei</w:t>
       </w:r>
       <w:r>
-        <w:t xml:space="preserve"> ist hervorzuheben, dass die Navigation durch die „</w:t>
-      </w:r>
-      <w:proofErr w:type="spellStart"/>
-      <w:r>
-        <w:t>BottomNavigationView</w:t>
-      </w:r>
-      <w:proofErr w:type="spellEnd"/>
-      <w:r>
-        <w:t>“ von Googles Material Design realisiert wird. Material Design bietet</w:t>
+        <w:t xml:space="preserve"> ist hervorzuheben, dass die Navigation durch die „BottomNavigationView“ von Googles Material Design realisiert wird. Material Design bietet</w:t>
       </w:r>
       <w:r>
         <w:t>, unter Anderen für Android,</w:t>
@@ -3758,15 +3842,7 @@
         <w:t>Des Weiteren</w:t>
       </w:r>
       <w:r>
-        <w:t xml:space="preserve"> wird die „</w:t>
-      </w:r>
-      <w:proofErr w:type="spellStart"/>
-      <w:r>
-        <w:t>ActionBar</w:t>
-      </w:r>
-      <w:proofErr w:type="spellEnd"/>
-      <w:r>
-        <w:t>“ von Android Jetpack zur Realisierung de</w:t>
+        <w:t xml:space="preserve"> wird die „ActionBar“ von Android Jetpack zur Realisierung de</w:t>
       </w:r>
       <w:r>
         <w:t xml:space="preserve">r Informationsleiste </w:t>
@@ -3783,23 +3859,7 @@
         <w:t xml:space="preserve"> in ihren Fragmenten sogenannte</w:t>
       </w:r>
       <w:r>
-        <w:t xml:space="preserve"> „</w:t>
-      </w:r>
-      <w:proofErr w:type="spellStart"/>
-      <w:r>
-        <w:t>RecyclerViews</w:t>
-      </w:r>
-      <w:proofErr w:type="spellEnd"/>
-      <w:r>
-        <w:t>“ zur Darstellung der Listen von Profilen. „</w:t>
-      </w:r>
-      <w:proofErr w:type="spellStart"/>
-      <w:r>
-        <w:t>RecyclerViews</w:t>
-      </w:r>
-      <w:proofErr w:type="spellEnd"/>
-      <w:r>
-        <w:t xml:space="preserve">“ sind ebenfalls ein Teil von Android Jetpack. </w:t>
+        <w:t xml:space="preserve"> „RecyclerViews“ zur Darstellung der Listen von Profilen. „RecyclerViews“ sind ebenfalls ein Teil von Android Jetpack. </w:t>
       </w:r>
       <w:r>
         <w:t>Für die beiden Tabs ist jeweils ein</w:t>
@@ -3831,37 +3891,13 @@
         <w:t>, der</w:t>
       </w:r>
       <w:r>
-        <w:t xml:space="preserve"> auf Zieh-Gesten reagiert. Dieser wird durch den „</w:t>
-      </w:r>
-      <w:proofErr w:type="spellStart"/>
-      <w:r>
-        <w:t>ItemTouchHelper</w:t>
-      </w:r>
-      <w:proofErr w:type="spellEnd"/>
-      <w:r>
-        <w:t>“ von Android Jetpack zur Verfügung gestellt. Durch diesen Listener kann das Entfernen von Chats realisiert werden.</w:t>
-      </w:r>
-      <w:r>
-        <w:t xml:space="preserve"> Ein Banner, realisiert durch die „</w:t>
-      </w:r>
-      <w:proofErr w:type="spellStart"/>
-      <w:r>
-        <w:t>SnackBar</w:t>
-      </w:r>
-      <w:proofErr w:type="spellEnd"/>
-      <w:r>
-        <w:t>“ des Material Design</w:t>
-      </w:r>
-      <w:r>
-        <w:t>, bestätigt das Löschen. Die „</w:t>
-      </w:r>
-      <w:proofErr w:type="spellStart"/>
-      <w:r>
-        <w:t>SnackBar</w:t>
-      </w:r>
-      <w:proofErr w:type="spellEnd"/>
-      <w:r>
-        <w:t xml:space="preserve">“ ermöglicht darüber hinaus durch Antippen eines Textes das </w:t>
+        <w:t xml:space="preserve"> auf Zieh-Gesten reagiert. Dieser wird durch den „ItemTouchHelper“ von Android Jetpack zur Verfügung gestellt. Durch diesen Listener kann das Entfernen von Chats realisiert werden.</w:t>
+      </w:r>
+      <w:r>
+        <w:t xml:space="preserve"> Ein Banner, realisiert durch die „SnackBar“ des Material Design</w:t>
+      </w:r>
+      <w:r>
+        <w:t xml:space="preserve">, bestätigt das Löschen. Die „SnackBar“ ermöglicht darüber hinaus durch Antippen eines Textes das </w:t>
       </w:r>
       <w:r>
         <w:t>R</w:t>
@@ -3886,24 +3922,11 @@
       <w:r>
         <w:t xml:space="preserve">Die Fragmente zu den Tabs „Profil“ und „Einstellungen“ verwenden die </w:t>
       </w:r>
-      <w:proofErr w:type="spellStart"/>
       <w:r>
         <w:t>a</w:t>
       </w:r>
       <w:r>
-        <w:t>ndroideigenen</w:t>
-      </w:r>
-      <w:proofErr w:type="spellEnd"/>
-      <w:r>
-        <w:t xml:space="preserve"> „</w:t>
-      </w:r>
-      <w:proofErr w:type="spellStart"/>
-      <w:r>
-        <w:t>ScrollViews</w:t>
-      </w:r>
-      <w:proofErr w:type="spellEnd"/>
-      <w:r>
-        <w:t>“, damit die Inhalte auch bei verschiedenen Displayhöhen und im Portrait- sowie Landscape-Modus angezeigt werden können.</w:t>
+        <w:t>ndroideigenen „ScrollViews“, damit die Inhalte auch bei verschiedenen Displayhöhen und im Portrait- sowie Landscape-Modus angezeigt werden können.</w:t>
       </w:r>
     </w:p>
     <w:p>
@@ -3911,15 +3934,7 @@
         <w:t xml:space="preserve">Im Fragment des Tabs „Profil“ wird </w:t>
       </w:r>
       <w:r>
-        <w:t>der „</w:t>
-      </w:r>
-      <w:proofErr w:type="spellStart"/>
-      <w:r>
-        <w:t>SavedInstanceState</w:t>
-      </w:r>
-      <w:proofErr w:type="spellEnd"/>
-      <w:r>
-        <w:t>“ verwendet, um die Profilfarbe bei erneutem Laden des Fragments anzeigen zu können. Dies geschieht beispielsweise bei dem Wechsel von Portrait- zu Landscape-Modus oder andersherum.</w:t>
+        <w:t>der „SavedInstanceState“ verwendet, um die Profilfarbe bei erneutem Laden des Fragments anzeigen zu können. Dies geschieht beispielsweise bei dem Wechsel von Portrait- zu Landscape-Modus oder andersherum.</w:t>
       </w:r>
       <w:r>
         <w:t xml:space="preserve"> </w:t>
@@ -3949,15 +3964,7 @@
         <w:t>r</w:t>
       </w:r>
       <w:r>
-        <w:t xml:space="preserve"> „</w:t>
-      </w:r>
-      <w:proofErr w:type="spellStart"/>
-      <w:r>
-        <w:t>SnackBar</w:t>
-      </w:r>
-      <w:proofErr w:type="spellEnd"/>
-      <w:r>
-        <w:t xml:space="preserve">“ aus dem Material Design </w:t>
+        <w:t xml:space="preserve"> „SnackBar“ aus dem Material Design </w:t>
       </w:r>
       <w:r>
         <w:t>bestätigt</w:t>
@@ -3973,45 +3980,23 @@
       <w:r>
         <w:t xml:space="preserve">das Fragment an die darunter befindliche Aktivität weitergeleitet. Diese nutzt die </w:t>
       </w:r>
-      <w:proofErr w:type="spellStart"/>
       <w:r>
         <w:t>a</w:t>
       </w:r>
       <w:r>
-        <w:t>ndroideigenen</w:t>
-      </w:r>
-      <w:proofErr w:type="spellEnd"/>
-      <w:r>
-        <w:t xml:space="preserve"> „</w:t>
-      </w:r>
-      <w:proofErr w:type="spellStart"/>
-      <w:r>
-        <w:t>SharedPreferences</w:t>
-      </w:r>
-      <w:proofErr w:type="spellEnd"/>
-      <w:r>
-        <w:t>“, um die Einstellungen jeweils als Key-Value-Paar zu speichern und wendet diese auch an. Die Anwendung geschieht bei den Sprachen durch „Locale“ und bei dem Farbschema durch „</w:t>
-      </w:r>
-      <w:proofErr w:type="spellStart"/>
+        <w:t>ndroideigenen „SharedPreferences“, um die Einstellungen jeweils als Key-Value-Paar zu speichern und wendet diese auch an. Die Anwendung geschieht bei den Sprachen durch „Locale“ und bei dem Farbschema durch „</w:t>
+      </w:r>
       <w:r>
         <w:t>AppCompatDelegate</w:t>
       </w:r>
-      <w:proofErr w:type="spellEnd"/>
       <w:r>
         <w:t>“.</w:t>
       </w:r>
     </w:p>
     <w:p>
       <w:r>
-        <w:t>Die Chats mit einem User werden in einer eigenen Aktivität geöffnet. Diese verwendet ein „</w:t>
-      </w:r>
-      <w:proofErr w:type="spellStart"/>
-      <w:r>
-        <w:t>ConstraintLayout</w:t>
-      </w:r>
-      <w:proofErr w:type="spellEnd"/>
-      <w:r>
-        <w:t xml:space="preserve">“ von Android Jetpack, um sowohl die zweite Leiste am oberen </w:t>
+        <w:lastRenderedPageBreak/>
+        <w:t xml:space="preserve">Die Chats mit einem User werden in einer eigenen Aktivität geöffnet. Diese verwendet ein „ConstraintLayout“ von Android Jetpack, um sowohl die zweite Leiste am oberen </w:t>
       </w:r>
       <w:r>
         <w:t>Bildschirmrand</w:t>
@@ -4023,15 +4008,7 @@
         <w:t xml:space="preserve">Auch hier ist die Zeichenanzahl der Nachricht durch eine entsprechend gesetzte Eigenschaft des Texteingabefelds beschränkt. Das Profil des anderen Users wird durch die Aktivität bei Änderung aktualisiert. </w:t>
       </w:r>
       <w:r>
-        <w:t>Die Chatnachrichten werden durch einen „</w:t>
-      </w:r>
-      <w:proofErr w:type="spellStart"/>
-      <w:r>
-        <w:t>RecyclerView</w:t>
-      </w:r>
-      <w:proofErr w:type="spellEnd"/>
-      <w:r>
-        <w:t>“ realisiert</w:t>
+        <w:t>Die Chatnachrichten werden durch einen „RecyclerView“ realisiert</w:t>
       </w:r>
       <w:r>
         <w:t>, wie in den Tabs „Verfügbar“ und „Chats“</w:t>
@@ -4096,8 +4073,239 @@
         <w:pStyle w:val="berschrift2"/>
       </w:pPr>
       <w:r>
+        <w:t>Realisierung des Service</w:t>
+      </w:r>
+    </w:p>
+    <w:p>
+      <w:r>
+        <w:t xml:space="preserve">Ein Service wird realisiert, indem die Service Klasse von Android von einer eigenen Klasse erweitert wird. Zur Kommunikation mit dem Service wird eine eigene Klasse verwendet, welche einen Service startet, beendet oder Methoden im Service aufrufen kann. </w:t>
+      </w:r>
+      <w:r>
+        <w:t xml:space="preserve">Mit einem Service kann auf zwei Arten kommuniziert werden, entweder </w:t>
+      </w:r>
+      <w:r>
+        <w:t>Nachrichtenbasiert mit Intents</w:t>
+      </w:r>
+      <w:r>
+        <w:t xml:space="preserve"> oder </w:t>
+      </w:r>
+      <w:r>
+        <w:t>mit einem direkten Zugriff auf die Instanz, welcher mit dem B</w:t>
+      </w:r>
+      <w:r>
+        <w:t>inden an den Service</w:t>
+      </w:r>
+      <w:r>
+        <w:t xml:space="preserve"> ermöglicht wird</w:t>
+      </w:r>
+      <w:r>
+        <w:t xml:space="preserve">. </w:t>
+      </w:r>
+      <w:r>
+        <w:t>Die Kommunikation wird mit einem Binding realisiert, welches ermöglicht Methoden direkt aufzurufen. Initial wird ein Service immer als Background Service erstellt, durch den Aufruf der Service Methode startForeground() wird der Service zu einem Foreground Service. Da die App vom Service benachrichtigt werden muss, wenn neue Geräte erreichbar sind,</w:t>
+      </w:r>
+      <w:r>
+        <w:t xml:space="preserve"> wird diese Richtung der Kommunikation mit Intents realisiert.</w:t>
+      </w:r>
+      <w:r>
+        <w:t xml:space="preserve"> Die Klasse, welche die Kommunikation mit dem Service steuert, implementiert einen Broadcastreceiver, um entsprechende Intents vom Service zu erhalten.</w:t>
+      </w:r>
+    </w:p>
+    <w:p>
+      <w:pPr>
+        <w:pStyle w:val="berschrift2"/>
+      </w:pPr>
+      <w:r>
+        <w:t>Realisierung der Bluetooth-Kommunikation</w:t>
+      </w:r>
+    </w:p>
+    <w:p>
+      <w:r>
+        <w:t>Aus dem zweiten Kapitel ergeben sich zwei Anforderungen an die Bluetooth</w:t>
+      </w:r>
+      <w:r>
+        <w:t xml:space="preserve"> Kommunikation</w:t>
+      </w:r>
+      <w:r>
+        <w:t>:</w:t>
+      </w:r>
+      <w:r>
+        <w:t xml:space="preserve"> </w:t>
+      </w:r>
+      <w:r>
+        <w:t>Die Kommunikation muss verbindungslos</w:t>
+      </w:r>
+      <w:r>
+        <w:t xml:space="preserve"> </w:t>
+      </w:r>
+      <w:r>
+        <w:t>sein. Die Verbindung muss eine Many-to-Many Kommunikation ermöglichen. Daher</w:t>
+      </w:r>
+      <w:r>
+        <w:t xml:space="preserve"> wird auf die Verwendung von</w:t>
+      </w:r>
+      <w:r>
+        <w:t xml:space="preserve"> Entitäten des GATT</w:t>
+      </w:r>
+      <w:sdt>
+        <w:sdtPr>
+          <w:id w:val="-180753126"/>
+          <w:citation/>
+        </w:sdtPr>
+        <w:sdtContent>
+          <w:r>
+            <w:fldChar w:fldCharType="begin"/>
+          </w:r>
+          <w:r>
+            <w:instrText xml:space="preserve">CITATION Mar22 \p 61 \l 1031 </w:instrText>
+          </w:r>
+          <w:r>
+            <w:fldChar w:fldCharType="separate"/>
+          </w:r>
+          <w:r>
+            <w:rPr>
+              <w:noProof/>
+            </w:rPr>
+            <w:t xml:space="preserve"> [16, p. 61]</w:t>
+          </w:r>
+          <w:r>
+            <w:fldChar w:fldCharType="end"/>
+          </w:r>
+        </w:sdtContent>
+      </w:sdt>
+      <w:r>
+        <w:t xml:space="preserve">, welche in der Regel zur Kommunikation mit Bluetooth Low Energy verwendet werden verzichtet. Alternativ zu GATT werden die beiden Klassen </w:t>
+      </w:r>
+      <w:r>
+        <w:t>BluetoothLeAdvertiser</w:t>
+      </w:r>
+      <w:r>
+        <w:t xml:space="preserve"> und </w:t>
+      </w:r>
+      <w:r>
+        <w:t>BluetoothLeScanner</w:t>
+      </w:r>
+      <w:r>
+        <w:t xml:space="preserve"> welche Entitäten des GAP auf Android Klassen abbilden.</w:t>
+      </w:r>
+    </w:p>
+    <w:p>
+      <w:pPr>
+        <w:pStyle w:val="berschrift2"/>
+      </w:pPr>
+      <w:r>
+        <w:t>Realisierung der</w:t>
+      </w:r>
+      <w:r>
+        <w:t xml:space="preserve"> Datenhaltung</w:t>
+      </w:r>
+    </w:p>
+    <w:p>
+      <w:r>
+        <w:t xml:space="preserve">Die Realisierung der Datenhaltung arbeitet auf zwei Ebenen: Zum einen werden die Daten, die in der Datenbank persistiert werden sollen mit der Library </w:t>
+      </w:r>
+      <w:r>
+        <w:t>„</w:t>
+      </w:r>
+      <w:r>
+        <w:t>Room</w:t>
+      </w:r>
+      <w:r>
+        <w:t>“</w:t>
+      </w:r>
+      <w:r>
+        <w:t xml:space="preserve"> aus Android Jetpack in eine lokale Datenbank geschrieben. </w:t>
+      </w:r>
+      <w:r>
+        <w:t>Zum anderen</w:t>
+      </w:r>
+      <w:r>
+        <w:t xml:space="preserve"> werden die zur Laufzeit zu persistierenden Daten </w:t>
+      </w:r>
+      <w:r>
+        <w:t>mit</w:t>
+      </w:r>
+      <w:r>
+        <w:t xml:space="preserve"> </w:t>
+      </w:r>
+      <w:r>
+        <w:t>„</w:t>
+      </w:r>
+      <w:r>
+        <w:t>LiveData</w:t>
+      </w:r>
+      <w:r>
+        <w:t>“</w:t>
+      </w:r>
+      <w:r>
+        <w:t>, ebenfalls ein Teil von Android Jetpack</w:t>
+      </w:r>
+      <w:r>
+        <w:t xml:space="preserve">, persistent gehalten. „LiveData“ ermöglicht es, einfach auf Änderungen zu reagieren. Da „LiveData“ auch mit Room kompatibel ist, werden auch die Daten aus der Datenbank in der App in „LiveData“ verwaltet. Änderungen an diesen Daten müssen allerdings durch gesonderte Funktionen auf der Datenbank ausgeführt werden und können nicht an den „LiveData“ Objekten vorgenommen werden. „LiveData“ bietet für die Daten der Datenbank darüber hinaus den Vorteil, dass die Zugriffe auf die Datenbank lose gekoppelt sind, sodass die Blockade von Android, dass nicht vom UI-Thread synchron auf die Datenbank zugegriffen werden </w:t>
+      </w:r>
+      <w:r>
+        <w:t>kann</w:t>
+      </w:r>
+      <w:r>
+        <w:t>, nicht greift.</w:t>
+      </w:r>
+    </w:p>
+    <w:p>
+      <w:r>
         <w:lastRenderedPageBreak/>
-        <w:t>Realisierung der Bluetooth-Kommunikation</w:t>
+        <w:t>Besonders ist</w:t>
+      </w:r>
+      <w:r>
+        <w:t xml:space="preserve"> das Repository</w:t>
+      </w:r>
+      <w:r>
+        <w:t xml:space="preserve"> bei der Umsetzung der Datenhaltung hervorzuheben. Es verwaltet mit Hilfe sogenannter Data Access Objekt, kurz DAOs, die Daten aus der Datenbank und führt Änderungen asynchron über die DAOs </w:t>
+      </w:r>
+      <w:r>
+        <w:t>auf der</w:t>
+      </w:r>
+      <w:r>
+        <w:t xml:space="preserve"> Datenbank </w:t>
+      </w:r>
+      <w:r>
+        <w:t>aus</w:t>
+      </w:r>
+      <w:r>
+        <w:t>. Darüber hinaus verwaltet es aber auch die zur Laufzeit persistenten Daten</w:t>
+      </w:r>
+      <w:r>
+        <w:t xml:space="preserve"> und aktualisiert sämtliche Daten, wenn nötig: Kommt beispielsweise eine Nachricht an, oder wird gesendet, so wird geprüft, ob das zugehörige Profil bereits gespeichert ist. Wenn dies nicht der Fall ist, wird es aus den verfügbaren Profilen übernommen und gespeichert, oder wenn auch dies nicht möglich ist, wird ein leere Platzhalterprofil erstellt. Ist die Nachricht eine eingehende Nachricht, so wird die Markierung für ungelesene Nachrichten auf dem Profil gesetzt. Sämtliche gespeicherten Profile werden</w:t>
+      </w:r>
+      <w:r>
+        <w:t xml:space="preserve"> </w:t>
+      </w:r>
+      <w:r>
+        <w:t>durch das Repository aktualisiert</w:t>
+      </w:r>
+      <w:r>
+        <w:t>, wenn sie verfügbar sind und die verfügbaren Profile unterschiede gegenüber den gespeicherten aufweisen. Dies betrifft nur die Eigenschaften Name, Beschreibung, Farbe, RSSI und Anzahl der Hops, nicht jedoch den letzten Interaktionszeitpunkt oder die Markierung für ungelesene Nachrichten. Ändert sich ein gespeichertes Profil, so wird dieses, wenn verfügbar, immer um die RSSI und die Anzahl der Hops ergänzt, sodass auch in gespeicherten Chats die aktuelle Empfangsstärke angezeigt werden kann.</w:t>
+      </w:r>
+    </w:p>
+    <w:p>
+      <w:r>
+        <w:t xml:space="preserve">Das ViewModel erfüllt ebenfalls </w:t>
+      </w:r>
+      <w:r>
+        <w:t>hervorhebenswerte</w:t>
+      </w:r>
+      <w:r>
+        <w:t xml:space="preserve"> Aufgaben: </w:t>
+      </w:r>
+      <w:r>
+        <w:t>Zum einen kapselt es die Logik des Repositorys durch einfache Methoden für die verschiedenen Views. Zum anderen ist es für die Verwaltung des Chat-Services verantwortlich. Es stellt sicher, dass der Service gestartet wird und reagiert auf Änderungen durch den Service, beispielsweise wenn ein neues Profil entdeckt wird oder eines verschwindet. Diese Änderungen reicht das ViewModel an die Datenbank weiter.</w:t>
+      </w:r>
+    </w:p>
+    <w:p>
+      <w:pPr>
+        <w:pStyle w:val="berschrift1"/>
+      </w:pPr>
+      <w:r>
+        <w:t>Tests</w:t>
       </w:r>
     </w:p>
     <w:p>
@@ -4110,119 +4318,86 @@
         <w:pStyle w:val="berschrift2"/>
       </w:pPr>
       <w:r>
-        <w:t>Realisierung der</w:t>
-      </w:r>
-      <w:r>
-        <w:t xml:space="preserve"> Datenhaltung</w:t>
-      </w:r>
-    </w:p>
-    <w:p>
-      <w:r>
-        <w:t xml:space="preserve">Die Realisierung der Datenhaltung arbeitet auf zwei Ebenen: Zum einen werden die Daten, die in der Datenbank persistiert werden sollen mit der Library </w:t>
-      </w:r>
-      <w:r>
-        <w:t>„</w:t>
-      </w:r>
-      <w:r>
-        <w:t>Room</w:t>
-      </w:r>
-      <w:r>
-        <w:t>“</w:t>
-      </w:r>
-      <w:r>
-        <w:t xml:space="preserve"> aus Android Jetpack in eine lokale Datenbank geschrieben. </w:t>
-      </w:r>
-      <w:r>
-        <w:t>Zum anderen</w:t>
-      </w:r>
-      <w:r>
-        <w:t xml:space="preserve"> werden die zur Laufzeit zu persistierenden Daten </w:t>
-      </w:r>
-      <w:r>
-        <w:t>mit</w:t>
-      </w:r>
-      <w:r>
-        <w:t xml:space="preserve"> </w:t>
-      </w:r>
-      <w:r>
-        <w:t>„</w:t>
-      </w:r>
-      <w:r>
-        <w:t>LiveData</w:t>
-      </w:r>
-      <w:r>
-        <w:t>“</w:t>
-      </w:r>
-      <w:r>
-        <w:t>, ebenfalls ein Teil von Android Jetpack</w:t>
-      </w:r>
-      <w:r>
-        <w:t xml:space="preserve">, persistent gehalten. „LiveData“ ermöglicht es, einfach auf Änderungen zu reagieren. Da „LiveData“ auch mit Room kompatibel ist, werden auch die Daten aus der Datenbank in der App in „LiveData“ verwaltet. Änderungen an diesen Daten müssen allerdings durch gesonderte Funktionen auf der Datenbank ausgeführt werden und können nicht an den „LiveData“ Objekten vorgenommen werden. „LiveData“ bietet für die Daten der Datenbank darüber hinaus den Vorteil, dass die Zugriffe auf die Datenbank lose gekoppelt sind, sodass die Blockade von Android, dass nicht vom UI-Thread synchron auf die Datenbank zugegriffen werden </w:t>
-      </w:r>
-      <w:r>
-        <w:t>kann</w:t>
-      </w:r>
-      <w:r>
-        <w:t>, nicht greift.</w:t>
-      </w:r>
-    </w:p>
-    <w:p>
-      <w:r>
-        <w:t>Besonders ist</w:t>
-      </w:r>
-      <w:r>
-        <w:t xml:space="preserve"> das Repository</w:t>
-      </w:r>
-      <w:r>
-        <w:t xml:space="preserve"> bei der Umsetzung der Datenhaltung hervorzuheben. Es verwaltet mit Hilfe sogenannter Data Access Objekt, kurz DAOs, die Daten aus der Datenbank und führt Änderungen asynchron über die DAOs </w:t>
-      </w:r>
-      <w:r>
-        <w:t>auf der</w:t>
-      </w:r>
-      <w:r>
-        <w:t xml:space="preserve"> Datenbank </w:t>
-      </w:r>
-      <w:r>
-        <w:t>aus</w:t>
-      </w:r>
-      <w:r>
-        <w:t>. Darüber hinaus verwaltet es aber auch die zur Laufzeit persistenten Daten</w:t>
-      </w:r>
-      <w:r>
-        <w:t xml:space="preserve"> und aktualisiert sämtliche Daten, wenn nötig: Kommt beispielsweise eine Nachricht an, oder wird gesendet, so wird geprüft, ob das zugehörige Profil bereits gespeichert ist. Wenn dies nicht der Fall ist, wird es aus den verfügbaren Profilen übernommen und gespeichert, oder wenn auch dies nicht möglich ist, wird ein leere Platzhalterprofil erstellt. Ist die Nachricht eine eingehende Nachricht, so wird die Markierung für ungelesene Nachrichten auf dem Profil gesetzt. Sämtliche gespeicherten Profile werden</w:t>
-      </w:r>
-      <w:r>
-        <w:t xml:space="preserve"> </w:t>
-      </w:r>
-      <w:r>
-        <w:t>durch das Repository aktualisiert</w:t>
-      </w:r>
-      <w:r>
-        <w:t>, wenn sie verfügbar sind und die verfügbaren Profile unterschiede gegenüber den gespeicherten aufweisen. Dies betrifft nur die Eigenschaften Name, Beschreibung, Farbe, RSSI und Anzahl der Hops, nicht jedoch den letzten Interaktionszeitpunkt oder die Markierung für ungelesene Nachrichten. Ändert sich ein gespeichertes Profil, so wird dieses, wenn verfügbar, immer um die RSSI und die Anzahl der Hops ergänzt, sodass auch in gespeicherten Chats die aktuelle Empfangsstärke angezeigt werden kann.</w:t>
-      </w:r>
-    </w:p>
-    <w:p>
-      <w:r>
-        <w:t xml:space="preserve">Das ViewModel erfüllt ebenfalls </w:t>
-      </w:r>
-      <w:proofErr w:type="spellStart"/>
-      <w:r>
-        <w:t>hervorhebenswerte</w:t>
-      </w:r>
-      <w:proofErr w:type="spellEnd"/>
-      <w:r>
-        <w:t xml:space="preserve"> Aufgaben: </w:t>
-      </w:r>
-      <w:r>
-        <w:t xml:space="preserve">Zum einen kapselt es die Logik des </w:t>
-      </w:r>
-      <w:proofErr w:type="spellStart"/>
-      <w:r>
-        <w:t>Repositorys</w:t>
-      </w:r>
-      <w:proofErr w:type="spellEnd"/>
-      <w:r>
-        <w:t xml:space="preserve"> durch einfache Methoden für die verschiedenen Views. Zum anderen ist es für die Verwaltung des Chat-Services verantwortlich. Es stellt sicher, dass der Service gestartet wird und reagiert auf Änderungen durch den Service, beispielsweise wenn ein neues Profil entdeckt wird oder eines verschwindet. Diese Änderungen reicht das ViewModel an die Datenbank weiter.</w:t>
+        <w:t>Tests des User Interfaces und der Datenhaltung</w:t>
+      </w:r>
+    </w:p>
+    <w:p>
+      <w:r>
+        <w:t xml:space="preserve">Die Tests des User Interfaces wurden mit Tests der Datenhaltung kombiniert: Es wurden Methoden, zum Laden von Testdaten implementiert. Diese </w:t>
+      </w:r>
+      <w:r>
+        <w:t>Daten</w:t>
+      </w:r>
+      <w:r>
+        <w:t xml:space="preserve"> wurden durch das UI dargestellt und konnten auch bearbeitet, ergänzt oder gelöscht werden. Durch diese Testdaten war ein Testen bereits vor Fertigstellung der Bluetooth-Kommunikation möglich. </w:t>
+      </w:r>
+    </w:p>
+    <w:p>
+      <w:r>
+        <w:t xml:space="preserve">Die konkreten Tests wurden dann mit mehreren Personen an </w:t>
+      </w:r>
+      <w:r>
+        <w:t xml:space="preserve">verschiedenen </w:t>
+      </w:r>
+      <w:r>
+        <w:t>Smartphone</w:t>
+      </w:r>
+      <w:r>
+        <w:t>s</w:t>
+      </w:r>
+      <w:r>
+        <w:t xml:space="preserve"> mit aufgespielter App und den Testdaten umgesetzt. Dabei haben die Personen sich zunächst allein zurechtfinden und ein paar Aufgaben erfüllen sollen. Beispiele für solche Aufgaben sind: Das eigene Profil anpassen, eine Nachricht an einen Nutzer versenden, oder einen Chat mit einem Nutzer löschen. Beim Erfüllen dieser Aufgaben haben die Personen alles erwähnt, dass ihnen aufgefallen ist. Dadurch konnte unter Anderem identifiziert werden, dass die ursprünglich verwendete Markierung von ungelesenen Chats durch einen roten Hintergrund, als unschön und schlechter lesbar empfunden wurde, weshalb der kleine rote Punkt am Rand eingeführt wurde. Darüber hinaus </w:t>
+      </w:r>
+      <w:r>
+        <w:t>f</w:t>
+      </w:r>
+      <w:r>
+        <w:t>iel der Bedarf nach einem Butt</w:t>
+      </w:r>
+      <w:r>
+        <w:t>o</w:t>
+      </w:r>
+      <w:r>
+        <w:t>n zum Herunterscrollen in den Chats auf</w:t>
+      </w:r>
+      <w:r>
+        <w:t>,</w:t>
+      </w:r>
+      <w:r>
+        <w:t xml:space="preserve"> und dass das eigene Profil ohne das Ermöglichen des Scrollens im Landscape-Modus nicht auf jedem Gerät vollständig bearbeitet werden kann, da der Speichern-Button abgeschnitten war.</w:t>
+      </w:r>
+    </w:p>
+    <w:p>
+      <w:r>
+        <w:t>Auch nach Fertigstellung der Bluetooth-Kommunikation wurden Tests durch Anwendung durchgeführt. Hierbei haben zwei Personen über die App kommuniziert oder ihr Profil angepasst und es wurde geprüft, ob die Änderungen oder neuen Nachrichten, wie erwartet dargestellt werden.</w:t>
+      </w:r>
+      <w:r>
+        <w:t xml:space="preserve"> Auch die Markierung für ungelesene Chats wurde getestet. Bei diesen Tests </w:t>
+      </w:r>
+      <w:r>
+        <w:t>zeigte sich</w:t>
+      </w:r>
+      <w:r>
+        <w:t xml:space="preserve"> nur kleiner Korrekturbedarf an der Datenhaltungslogik.</w:t>
+      </w:r>
+    </w:p>
+    <w:p>
+      <w:pPr>
+        <w:pStyle w:val="berschrift2"/>
+      </w:pPr>
+      <w:r>
+        <w:t xml:space="preserve">Tests der </w:t>
+      </w:r>
+      <w:r>
+        <w:t>B</w:t>
+      </w:r>
+      <w:r>
+        <w:t>luetooth-Kommunikation</w:t>
+      </w:r>
+    </w:p>
+    <w:p>
+      <w:r>
+        <w:t>[TODO]</w:t>
       </w:r>
     </w:p>
     <w:p>
@@ -4230,107 +4405,7 @@
         <w:pStyle w:val="berschrift1"/>
       </w:pPr>
       <w:r>
-        <w:t>Tests</w:t>
-      </w:r>
-    </w:p>
-    <w:p>
-      <w:r>
-        <w:t>[TODO]</w:t>
-      </w:r>
-    </w:p>
-    <w:p>
-      <w:pPr>
-        <w:pStyle w:val="berschrift2"/>
-      </w:pPr>
-      <w:r>
-        <w:t>Tests des User Interfaces und der Datenhaltung</w:t>
-      </w:r>
-    </w:p>
-    <w:p>
-      <w:r>
-        <w:t xml:space="preserve">Die Tests des User Interfaces wurden mit Tests der Datenhaltung kombiniert: Es wurden Methoden, zum Laden von Testdaten implementiert. Diese </w:t>
-      </w:r>
-      <w:r>
-        <w:t>Daten</w:t>
-      </w:r>
-      <w:r>
-        <w:t xml:space="preserve"> wurden durch das UI dargestellt und konnten auch bearbeitet, ergänzt oder gelöscht werden. Durch diese Testdaten war ein Testen bereits vor Fertigstellung der Bluetooth-Kommunikation möglich. </w:t>
-      </w:r>
-    </w:p>
-    <w:p>
-      <w:r>
         <w:lastRenderedPageBreak/>
-        <w:t xml:space="preserve">Die konkreten Tests wurden dann mit mehreren Personen an </w:t>
-      </w:r>
-      <w:r>
-        <w:t xml:space="preserve">verschiedenen </w:t>
-      </w:r>
-      <w:r>
-        <w:t>Smartphone</w:t>
-      </w:r>
-      <w:r>
-        <w:t>s</w:t>
-      </w:r>
-      <w:r>
-        <w:t xml:space="preserve"> mit aufgespielter App und den Testdaten umgesetzt. Dabei haben die Personen sich zunächst allein zurechtfinden und ein paar Aufgaben erfüllen sollen. Beispiele für solche Aufgaben sind: Das eigene Profil anpassen, eine Nachricht an einen Nutzer versenden, oder einen Chat mit einem Nutzer löschen. Beim Erfüllen dieser Aufgaben haben die Personen alles erwähnt, dass ihnen aufgefallen ist. Dadurch konnte unter Anderem identifiziert werden, dass die ursprünglich verwendete Markierung von ungelesenen Chats durch einen roten Hintergrund, als unschön und schlechter lesbar empfunden wurde, weshalb der kleine rote Punkt am Rand eingeführt wurde. Darüber hinaus </w:t>
-      </w:r>
-      <w:r>
-        <w:t>f</w:t>
-      </w:r>
-      <w:r>
-        <w:t>iel der Bedarf nach einem Butt</w:t>
-      </w:r>
-      <w:r>
-        <w:t>o</w:t>
-      </w:r>
-      <w:r>
-        <w:t>n zum Herunterscrollen in den Chats auf</w:t>
-      </w:r>
-      <w:r>
-        <w:t>,</w:t>
-      </w:r>
-      <w:r>
-        <w:t xml:space="preserve"> und dass das eigene Profil ohne das Ermöglichen des Scrollens im Landscape-Modus nicht auf jedem Gerät vollständig bearbeitet werden kann, da der Speichern-Button abgeschnitten war.</w:t>
-      </w:r>
-    </w:p>
-    <w:p>
-      <w:r>
-        <w:t>Auch nach Fertigstellung der Bluetooth-Kommunikation wurden Tests durch Anwendung durchgeführt. Hierbei haben zwei Personen über die App kommuniziert oder ihr Profil angepasst und es wurde geprüft, ob die Änderungen oder neuen Nachrichten, wie erwartet dargestellt werden.</w:t>
-      </w:r>
-      <w:r>
-        <w:t xml:space="preserve"> Auch die Markierung für ungelesene Chats wurde getestet. Bei diesen Tests </w:t>
-      </w:r>
-      <w:r>
-        <w:t>zeigte sich</w:t>
-      </w:r>
-      <w:r>
-        <w:t xml:space="preserve"> nur kleiner Korrekturbedarf an der Datenhaltungslogik.</w:t>
-      </w:r>
-    </w:p>
-    <w:p>
-      <w:pPr>
-        <w:pStyle w:val="berschrift2"/>
-      </w:pPr>
-      <w:r>
-        <w:t xml:space="preserve">Tests der </w:t>
-      </w:r>
-      <w:r>
-        <w:t>B</w:t>
-      </w:r>
-      <w:r>
-        <w:t>luetooth-Kommunikation</w:t>
-      </w:r>
-    </w:p>
-    <w:p>
-      <w:r>
-        <w:t>[TODO]</w:t>
-      </w:r>
-    </w:p>
-    <w:p>
-      <w:pPr>
-        <w:pStyle w:val="berschrift1"/>
-      </w:pPr>
-      <w:r>
         <w:t>Installation</w:t>
       </w:r>
     </w:p>
@@ -4428,7 +4503,7 @@
       </w:tblGrid>
       <w:tr>
         <w:trPr>
-          <w:divId w:val="1085760225"/>
+          <w:divId w:val="1682732963"/>
           <w:tblCellSpacing w:w="15" w:type="dxa"/>
         </w:trPr>
         <w:tc>
@@ -4475,7 +4550,7 @@
       </w:tr>
       <w:tr>
         <w:trPr>
-          <w:divId w:val="1085760225"/>
+          <w:divId w:val="1682732963"/>
           <w:tblCellSpacing w:w="15" w:type="dxa"/>
         </w:trPr>
         <w:tc>
@@ -4521,7 +4596,7 @@
       </w:tr>
       <w:tr>
         <w:trPr>
-          <w:divId w:val="1085760225"/>
+          <w:divId w:val="1682732963"/>
           <w:tblCellSpacing w:w="15" w:type="dxa"/>
         </w:trPr>
         <w:tc>
@@ -4567,7 +4642,7 @@
       </w:tr>
       <w:tr>
         <w:trPr>
-          <w:divId w:val="1085760225"/>
+          <w:divId w:val="1682732963"/>
           <w:tblCellSpacing w:w="15" w:type="dxa"/>
         </w:trPr>
         <w:tc>
@@ -4613,7 +4688,7 @@
       </w:tr>
       <w:tr>
         <w:trPr>
-          <w:divId w:val="1085760225"/>
+          <w:divId w:val="1682732963"/>
           <w:tblCellSpacing w:w="15" w:type="dxa"/>
         </w:trPr>
         <w:tc>
@@ -4659,7 +4734,7 @@
       </w:tr>
       <w:tr>
         <w:trPr>
-          <w:divId w:val="1085760225"/>
+          <w:divId w:val="1682732963"/>
           <w:tblCellSpacing w:w="15" w:type="dxa"/>
         </w:trPr>
         <w:tc>
@@ -4705,7 +4780,7 @@
       </w:tr>
       <w:tr>
         <w:trPr>
-          <w:divId w:val="1085760225"/>
+          <w:divId w:val="1682732963"/>
           <w:tblCellSpacing w:w="15" w:type="dxa"/>
         </w:trPr>
         <w:tc>
@@ -4751,7 +4826,7 @@
       </w:tr>
       <w:tr>
         <w:trPr>
-          <w:divId w:val="1085760225"/>
+          <w:divId w:val="1682732963"/>
           <w:tblCellSpacing w:w="15" w:type="dxa"/>
         </w:trPr>
         <w:tc>
@@ -4797,7 +4872,7 @@
       </w:tr>
       <w:tr>
         <w:trPr>
-          <w:divId w:val="1085760225"/>
+          <w:divId w:val="1682732963"/>
           <w:tblCellSpacing w:w="15" w:type="dxa"/>
         </w:trPr>
         <w:tc>
@@ -4843,7 +4918,7 @@
       </w:tr>
       <w:tr>
         <w:trPr>
-          <w:divId w:val="1085760225"/>
+          <w:divId w:val="1682732963"/>
           <w:tblCellSpacing w:w="15" w:type="dxa"/>
         </w:trPr>
         <w:tc>
@@ -4889,7 +4964,7 @@
       </w:tr>
       <w:tr>
         <w:trPr>
-          <w:divId w:val="1085760225"/>
+          <w:divId w:val="1682732963"/>
           <w:tblCellSpacing w:w="15" w:type="dxa"/>
         </w:trPr>
         <w:tc>
@@ -4908,7 +4983,6 @@
               <w:rPr>
                 <w:noProof/>
               </w:rPr>
-              <w:lastRenderedPageBreak/>
               <w:t xml:space="preserve">[11] </w:t>
             </w:r>
           </w:p>
@@ -4936,7 +5010,7 @@
       </w:tr>
       <w:tr>
         <w:trPr>
-          <w:divId w:val="1085760225"/>
+          <w:divId w:val="1682732963"/>
           <w:tblCellSpacing w:w="15" w:type="dxa"/>
         </w:trPr>
         <w:tc>
@@ -4989,7 +5063,7 @@
       </w:tr>
       <w:tr>
         <w:trPr>
-          <w:divId w:val="1085760225"/>
+          <w:divId w:val="1682732963"/>
           <w:tblCellSpacing w:w="15" w:type="dxa"/>
         </w:trPr>
         <w:tc>
@@ -5035,7 +5109,7 @@
       </w:tr>
       <w:tr>
         <w:trPr>
-          <w:divId w:val="1085760225"/>
+          <w:divId w:val="1682732963"/>
           <w:tblCellSpacing w:w="15" w:type="dxa"/>
         </w:trPr>
         <w:tc>
@@ -5081,7 +5155,7 @@
       </w:tr>
       <w:tr>
         <w:trPr>
-          <w:divId w:val="1085760225"/>
+          <w:divId w:val="1682732963"/>
           <w:tblCellSpacing w:w="15" w:type="dxa"/>
         </w:trPr>
         <w:tc>
@@ -5127,7 +5201,7 @@
       </w:tr>
       <w:tr>
         <w:trPr>
-          <w:divId w:val="1085760225"/>
+          <w:divId w:val="1682732963"/>
           <w:tblCellSpacing w:w="15" w:type="dxa"/>
         </w:trPr>
         <w:tc>
@@ -5173,7 +5247,7 @@
       </w:tr>
       <w:tr>
         <w:trPr>
-          <w:divId w:val="1085760225"/>
+          <w:divId w:val="1682732963"/>
           <w:tblCellSpacing w:w="15" w:type="dxa"/>
         </w:trPr>
         <w:tc>
@@ -5219,7 +5293,7 @@
       </w:tr>
       <w:tr>
         <w:trPr>
-          <w:divId w:val="1085760225"/>
+          <w:divId w:val="1682732963"/>
           <w:tblCellSpacing w:w="15" w:type="dxa"/>
         </w:trPr>
         <w:tc>
@@ -5265,7 +5339,7 @@
       </w:tr>
       <w:tr>
         <w:trPr>
-          <w:divId w:val="1085760225"/>
+          <w:divId w:val="1682732963"/>
           <w:tblCellSpacing w:w="15" w:type="dxa"/>
         </w:trPr>
         <w:tc>
@@ -5311,7 +5385,7 @@
       </w:tr>
       <w:tr>
         <w:trPr>
-          <w:divId w:val="1085760225"/>
+          <w:divId w:val="1682732963"/>
           <w:tblCellSpacing w:w="15" w:type="dxa"/>
         </w:trPr>
         <w:tc>
@@ -5350,14 +5424,14 @@
               <w:rPr>
                 <w:noProof/>
               </w:rPr>
-              <w:t>Android Developers, „Android Jetpack,“ Google Inc., [Online]. Available: https://developer.android.com/jetpack. [Zugriff am 16 Januar 2023].</w:t>
+              <w:t>Android Developers, „The activity lifecycle,“ Google Inc., 07 September 2022. [Online]. Available: https://developer.android.com/guide/components/activities/activity-lifecycle. [Zugriff am 19 Januar 2023].</w:t>
             </w:r>
           </w:p>
         </w:tc>
       </w:tr>
       <w:tr>
         <w:trPr>
-          <w:divId w:val="1085760225"/>
+          <w:divId w:val="1682732963"/>
           <w:tblCellSpacing w:w="15" w:type="dxa"/>
         </w:trPr>
         <w:tc>
@@ -5396,6 +5470,145 @@
               <w:rPr>
                 <w:noProof/>
               </w:rPr>
+              <w:t>Android Developers, „Services overview,“ Google Inc., 9 Januar 2023. [Online]. Available: https://developer.android.com/guide/components/services. [Zugriff am 19 Januar 2023].</w:t>
+            </w:r>
+          </w:p>
+        </w:tc>
+      </w:tr>
+      <w:tr>
+        <w:trPr>
+          <w:divId w:val="1682732963"/>
+          <w:tblCellSpacing w:w="15" w:type="dxa"/>
+        </w:trPr>
+        <w:tc>
+          <w:tcPr>
+            <w:tcW w:w="50" w:type="pct"/>
+            <w:hideMark/>
+          </w:tcPr>
+          <w:p>
+            <w:pPr>
+              <w:pStyle w:val="Literaturverzeichnis"/>
+              <w:rPr>
+                <w:noProof/>
+              </w:rPr>
+            </w:pPr>
+            <w:r>
+              <w:rPr>
+                <w:noProof/>
+              </w:rPr>
+              <w:t xml:space="preserve">[22] </w:t>
+            </w:r>
+          </w:p>
+        </w:tc>
+        <w:tc>
+          <w:tcPr>
+            <w:tcW w:w="0" w:type="auto"/>
+            <w:hideMark/>
+          </w:tcPr>
+          <w:p>
+            <w:pPr>
+              <w:pStyle w:val="Literaturverzeichnis"/>
+              <w:rPr>
+                <w:noProof/>
+              </w:rPr>
+            </w:pPr>
+            <w:r>
+              <w:rPr>
+                <w:noProof/>
+              </w:rPr>
+              <w:t>Android Developers, „Foreground services,“ Google Inc., 12 Januar 2023. [Online]. Available: https://developer.android.com/guide/components/foreground-services. [Zugriff am 19 Januar 2023].</w:t>
+            </w:r>
+          </w:p>
+        </w:tc>
+      </w:tr>
+      <w:tr>
+        <w:trPr>
+          <w:divId w:val="1682732963"/>
+          <w:tblCellSpacing w:w="15" w:type="dxa"/>
+        </w:trPr>
+        <w:tc>
+          <w:tcPr>
+            <w:tcW w:w="50" w:type="pct"/>
+            <w:hideMark/>
+          </w:tcPr>
+          <w:p>
+            <w:pPr>
+              <w:pStyle w:val="Literaturverzeichnis"/>
+              <w:rPr>
+                <w:noProof/>
+              </w:rPr>
+            </w:pPr>
+            <w:r>
+              <w:rPr>
+                <w:noProof/>
+              </w:rPr>
+              <w:lastRenderedPageBreak/>
+              <w:t xml:space="preserve">[23] </w:t>
+            </w:r>
+          </w:p>
+        </w:tc>
+        <w:tc>
+          <w:tcPr>
+            <w:tcW w:w="0" w:type="auto"/>
+            <w:hideMark/>
+          </w:tcPr>
+          <w:p>
+            <w:pPr>
+              <w:pStyle w:val="Literaturverzeichnis"/>
+              <w:rPr>
+                <w:noProof/>
+              </w:rPr>
+            </w:pPr>
+            <w:r>
+              <w:rPr>
+                <w:noProof/>
+              </w:rPr>
+              <w:t>Android Developers, „Android Jetpack,“ Google Inc., [Online]. Available: https://developer.android.com/jetpack. [Zugriff am 16 Januar 2023].</w:t>
+            </w:r>
+          </w:p>
+        </w:tc>
+      </w:tr>
+      <w:tr>
+        <w:trPr>
+          <w:divId w:val="1682732963"/>
+          <w:tblCellSpacing w:w="15" w:type="dxa"/>
+        </w:trPr>
+        <w:tc>
+          <w:tcPr>
+            <w:tcW w:w="50" w:type="pct"/>
+            <w:hideMark/>
+          </w:tcPr>
+          <w:p>
+            <w:pPr>
+              <w:pStyle w:val="Literaturverzeichnis"/>
+              <w:rPr>
+                <w:noProof/>
+              </w:rPr>
+            </w:pPr>
+            <w:r>
+              <w:rPr>
+                <w:noProof/>
+              </w:rPr>
+              <w:t xml:space="preserve">[24] </w:t>
+            </w:r>
+          </w:p>
+        </w:tc>
+        <w:tc>
+          <w:tcPr>
+            <w:tcW w:w="0" w:type="auto"/>
+            <w:hideMark/>
+          </w:tcPr>
+          <w:p>
+            <w:pPr>
+              <w:pStyle w:val="Literaturverzeichnis"/>
+              <w:rPr>
+                <w:noProof/>
+              </w:rPr>
+            </w:pPr>
+            <w:r>
+              <w:rPr>
+                <w:noProof/>
+              </w:rPr>
               <w:t>Material Design, „Material Design,“ Google, [Online]. Available: https://m2.material.io/. [Zugriff am 16 Januar 2023].</w:t>
             </w:r>
           </w:p>
@@ -5404,7 +5617,7 @@
     </w:tbl>
     <w:p>
       <w:pPr>
-        <w:divId w:val="1085760225"/>
+        <w:divId w:val="1682732963"/>
         <w:rPr>
           <w:noProof/>
         </w:rPr>
@@ -5761,7 +5974,7 @@
         <w:rPr>
           <w:noProof/>
         </w:rPr>
-        <w:t>18. Januar 2023</w:t>
+        <w:t>19. Januar 2023</w:t>
       </w:r>
       <w:r>
         <w:fldChar w:fldCharType="end"/>
@@ -5948,28 +6161,12 @@
       </w:rPr>
       <w:t xml:space="preserve">‘ </w:t>
     </w:r>
-    <w:proofErr w:type="spellStart"/>
     <w:r>
       <w:rPr>
         <w:lang w:val="en-US"/>
       </w:rPr>
-      <w:t>im</w:t>
+      <w:t>im Wintersemester</w:t>
     </w:r>
-    <w:proofErr w:type="spellEnd"/>
-    <w:r>
-      <w:rPr>
-        <w:lang w:val="en-US"/>
-      </w:rPr>
-      <w:t xml:space="preserve"> </w:t>
-    </w:r>
-    <w:proofErr w:type="spellStart"/>
-    <w:r>
-      <w:rPr>
-        <w:lang w:val="en-US"/>
-      </w:rPr>
-      <w:t>Wintersemester</w:t>
-    </w:r>
-    <w:proofErr w:type="spellEnd"/>
     <w:r>
       <w:rPr>
         <w:lang w:val="en-US"/>
@@ -8115,7 +8312,7 @@
     <b:MonthAccessed>Januar</b:MonthAccessed>
     <b:DayAccessed>16</b:DayAccessed>
     <b:URL>https://developer.android.com/jetpack</b:URL>
-    <b:RefOrder>20</b:RefOrder>
+    <b:RefOrder>23</b:RefOrder>
   </b:Source>
   <b:Source>
     <b:Tag>Mat23</b:Tag>
@@ -8132,7 +8329,7 @@
     <b:MonthAccessed>Januar</b:MonthAccessed>
     <b:DayAccessed>16</b:DayAccessed>
     <b:URL>https://m2.material.io/</b:URL>
-    <b:RefOrder>21</b:RefOrder>
+    <b:RefOrder>24</b:RefOrder>
   </b:Source>
   <b:Source>
     <b:Tag>Dud23</b:Tag>
@@ -8271,11 +8468,71 @@
     <b:URL>https://developer.android.com/reference/android/provider/Settings.Secure#ANDROID_ID</b:URL>
     <b:RefOrder>19</b:RefOrder>
   </b:Source>
+  <b:Source>
+    <b:Tag>And22</b:Tag>
+    <b:SourceType>InternetSite</b:SourceType>
+    <b:Guid>{81AC497C-772E-4CF1-A5E9-6564EB28DCB0}</b:Guid>
+    <b:Author>
+      <b:Author>
+        <b:Corporate>Android Developers</b:Corporate>
+      </b:Author>
+    </b:Author>
+    <b:Title>The activity lifecycle</b:Title>
+    <b:ProductionCompany>Google Inc.</b:ProductionCompany>
+    <b:Year>2022</b:Year>
+    <b:Month>September</b:Month>
+    <b:Day>07</b:Day>
+    <b:YearAccessed>2023</b:YearAccessed>
+    <b:MonthAccessed>Januar</b:MonthAccessed>
+    <b:DayAccessed>19</b:DayAccessed>
+    <b:URL>https://developer.android.com/guide/components/activities/activity-lifecycle</b:URL>
+    <b:RefOrder>20</b:RefOrder>
+  </b:Source>
+  <b:Source>
+    <b:Tag>AndSer23</b:Tag>
+    <b:SourceType>InternetSite</b:SourceType>
+    <b:Guid>{0D8A7AAA-D84F-4ED5-B5A0-F4CED66D7604}</b:Guid>
+    <b:Author>
+      <b:Author>
+        <b:Corporate>Android Developers</b:Corporate>
+      </b:Author>
+    </b:Author>
+    <b:Title>Services overview</b:Title>
+    <b:ProductionCompany>Google Inc.</b:ProductionCompany>
+    <b:Year>2023</b:Year>
+    <b:Month>Januar</b:Month>
+    <b:Day>9</b:Day>
+    <b:YearAccessed>2023</b:YearAccessed>
+    <b:MonthAccessed>Januar</b:MonthAccessed>
+    <b:DayAccessed>19</b:DayAccessed>
+    <b:URL>https://developer.android.com/guide/components/services</b:URL>
+    <b:RefOrder>21</b:RefOrder>
+  </b:Source>
+  <b:Source>
+    <b:Tag>AndFS23</b:Tag>
+    <b:SourceType>InternetSite</b:SourceType>
+    <b:Guid>{20D0EA1E-C9F8-4C3A-8C21-1DDCE0636387}</b:Guid>
+    <b:Author>
+      <b:Author>
+        <b:Corporate>Android Developers</b:Corporate>
+      </b:Author>
+    </b:Author>
+    <b:Title>Foreground services</b:Title>
+    <b:ProductionCompany>Google Inc.</b:ProductionCompany>
+    <b:Year>2023</b:Year>
+    <b:Month>Januar</b:Month>
+    <b:Day>12</b:Day>
+    <b:YearAccessed>2023</b:YearAccessed>
+    <b:MonthAccessed>Januar</b:MonthAccessed>
+    <b:DayAccessed>19</b:DayAccessed>
+    <b:URL>https://developer.android.com/guide/components/foreground-services</b:URL>
+    <b:RefOrder>22</b:RefOrder>
+  </b:Source>
 </b:Sources>
 </file>
 
 <file path=customXml/itemProps1.xml><?xml version="1.0" encoding="utf-8"?>
-<ds:datastoreItem xmlns:ds="http://schemas.openxmlformats.org/officeDocument/2006/customXml" ds:itemID="{FC87C90B-3917-4483-AB0F-727B92C9440A}">
+<ds:datastoreItem xmlns:ds="http://schemas.openxmlformats.org/officeDocument/2006/customXml" ds:itemID="{B2A7E82B-0783-44F9-8EB7-B626AA8290B3}">
   <ds:schemaRefs>
     <ds:schemaRef ds:uri="http://schemas.openxmlformats.org/officeDocument/2006/bibliography"/>
   </ds:schemaRefs>

</xml_diff>

<commit_message>
Bericht fortgesetzt und Klassen umbenannt
</commit_message>
<xml_diff>
--- a/Projektbericht.docx
+++ b/Projektbericht.docx
@@ -3102,10 +3102,7 @@
         <w:t>s</w:t>
       </w:r>
       <w:r>
-        <w:t xml:space="preserve"> und ViewModel</w:t>
-      </w:r>
-      <w:r>
-        <w:t xml:space="preserve"> sind vom Android Lebenszyklus abhängig</w:t>
+        <w:t xml:space="preserve"> und ViewModel sind vom Android Lebenszyklus abhängig</w:t>
       </w:r>
       <w:sdt>
         <w:sdtPr>
@@ -3137,43 +3134,19 @@
         <w:t xml:space="preserve">. </w:t>
       </w:r>
       <w:r>
-        <w:t>Aktionen,</w:t>
-      </w:r>
-      <w:r>
-        <w:t xml:space="preserve"> die zu einem Zustandswechsel</w:t>
-      </w:r>
-      <w:r>
-        <w:t xml:space="preserve"> im Lebenszyklus führen, </w:t>
-      </w:r>
-      <w:r>
-        <w:t xml:space="preserve">können sein: ein Wechsel zu einer anderen App, das Versetzen des Smartphones in den Ruhezustand oder sogar </w:t>
-      </w:r>
-      <w:r>
-        <w:t>das Drehen</w:t>
-      </w:r>
-      <w:r>
-        <w:t xml:space="preserve"> des Smartphones vom Vertikalen in den Horizontalen Modus. </w:t>
+        <w:t xml:space="preserve">Aktionen, die zu einem Zustandswechsel im Lebenszyklus führen, können sein: ein Wechsel zu einer anderen App, das Versetzen des Smartphones in den Ruhezustand oder sogar das Drehen des Smartphones vom Vertikalen in den Horizontalen Modus. </w:t>
       </w:r>
       <w:r>
         <w:t>Alle</w:t>
       </w:r>
       <w:r>
-        <w:t xml:space="preserve"> eben genannten Aktionen führen dazu, dass nicht persistent gehaltene Daten verloren gehen oder </w:t>
-      </w:r>
-      <w:r>
-        <w:t>der Mainthread der App</w:t>
+        <w:t xml:space="preserve"> eben genannten Aktionen führen dazu, dass nicht persistent gehaltene Daten verloren gehen oder der Mainthread der App</w:t>
       </w:r>
       <w:r>
         <w:t xml:space="preserve"> sogar</w:t>
       </w:r>
       <w:r>
-        <w:t xml:space="preserve"> beendet wird</w:t>
-      </w:r>
-      <w:r>
-        <w:t>.</w:t>
-      </w:r>
-      <w:r>
-        <w:t xml:space="preserve"> </w:t>
+        <w:t xml:space="preserve"> beendet wird. </w:t>
       </w:r>
       <w:r>
         <w:t>Das führt zu zwei Problemen: Die App kann nicht durchgehend Nachrichten erhalten, da zwischen den Zustandsübergängen nicht nach Advertisements gescannt wird. Es können nur Nachrichten empfangen werden, wenn sich die App in einem aktiven Zustand befindet. Durch die eingeschränkte Erreichbarkeit ist das Mesh Netzwerk, welches die Geräte aufspannen instabiler, da teilnehmende Geräte häufige ausfallen. Aufgrund dieser Tatsachen ist eine Trennung der</w:t>
@@ -3272,10 +3245,7 @@
         </w:sdtContent>
       </w:sdt>
       <w:r>
-        <w:t>. Ein Foreground Service ist aktive, bis er vom Benutzer beendet wird. Ein Foreground Service darf nur unter zwei Bedienungen von einer App verwendet werden: Dem Nutzer muss eine Notification angezeigt werden, solage der Service aktiv ist. Im Manifest muss eine Permission für Foreground Services gesetzt werden. Durch die Verwendung eines solchen Service</w:t>
-      </w:r>
-      <w:r>
-        <w:t xml:space="preserve"> sind Geräte im Mesh-Netzwerk länger erreichbar und das Mesh gewinnt an Stabilität.</w:t>
+        <w:t>. Ein Foreground Service ist aktive, bis er vom Benutzer beendet wird. Ein Foreground Service darf nur unter zwei Bedienungen von einer App verwendet werden: Dem Nutzer muss eine Notification angezeigt werden, solage der Service aktiv ist. Im Manifest muss eine Permission für Foreground Services gesetzt werden. Durch die Verwendung eines solchen Service sind Geräte im Mesh-Netzwerk länger erreichbar und das Mesh gewinnt an Stabilität.</w:t>
       </w:r>
     </w:p>
     <w:p>
@@ -3606,9 +3576,6 @@
         <w:t xml:space="preserve"> sich</w:t>
       </w:r>
       <w:r>
-        <w:t xml:space="preserve"> in</w:t>
-      </w:r>
-      <w:r>
         <w:t xml:space="preserve"> dem P</w:t>
       </w:r>
       <w:r>
@@ -3642,6 +3609,9 @@
         <w:jc w:val="center"/>
       </w:pPr>
       <w:r>
+        <w:rPr>
+          <w:noProof/>
+        </w:rPr>
         <w:drawing>
           <wp:inline distT="0" distB="0" distL="0" distR="0" wp14:anchorId="0E9D3D20" wp14:editId="044AB701">
             <wp:extent cx="3965249" cy="3194750"/>
@@ -3716,10 +3686,27 @@
         <w:t xml:space="preserve">Das App-Paket enthält Klassen, die für die Realisierung des User Interface relevant sind. </w:t>
       </w:r>
       <w:r>
-        <w:t xml:space="preserve">Das Service-Packet hält zum einem die Service Klasse und zum anderen Klassen, welche die Kommunikation mit Bluetooth ermöglichen. </w:t>
+        <w:t xml:space="preserve">Das Service-Packet hält </w:t>
+      </w:r>
+      <w:r>
+        <w:t>neben der</w:t>
+      </w:r>
+      <w:r>
+        <w:t xml:space="preserve"> Service Klasse</w:t>
+      </w:r>
+      <w:r>
+        <w:t xml:space="preserve"> noch weitere Pakete</w:t>
+      </w:r>
+      <w:r>
+        <w:t xml:space="preserve">, welche die Kommunikation mit Bluetooth ermöglichen. </w:t>
       </w:r>
       <w:r>
         <w:t>Das Common-Paket hält Klassen, welche für die Datenpersistenz relevant sind und sowohl vom App-Paket als auch vom Service-Paket verwendet werden.</w:t>
+      </w:r>
+    </w:p>
+    <w:p>
+      <w:r>
+        <w:t>[Auf Android Architektur Design Empfehlungen eingehen]</w:t>
       </w:r>
     </w:p>
     <w:p>
@@ -3757,7 +3744,7 @@
         <w:t xml:space="preserve"> Popup-Benachrichtigung erstellt werden, die auf die entsprechende Stelle in den Einstellungen verweist. </w:t>
       </w:r>
       <w:r>
-        <w:t xml:space="preserve">Permissions und Änderungen von Einstellungen nur </w:t>
+        <w:t xml:space="preserve">Permissions und Änderungen von Einstellungen </w:t>
       </w:r>
       <w:r>
         <w:t xml:space="preserve">werden immer nur dann </w:t>
@@ -4145,36 +4132,13 @@
         <w:t xml:space="preserve"> wird auf die Verwendung von</w:t>
       </w:r>
       <w:r>
-        <w:t xml:space="preserve"> Entitäten des GATT</w:t>
-      </w:r>
-      <w:sdt>
-        <w:sdtPr>
-          <w:id w:val="-180753126"/>
-          <w:citation/>
-        </w:sdtPr>
-        <w:sdtContent>
-          <w:r>
-            <w:fldChar w:fldCharType="begin"/>
-          </w:r>
-          <w:r>
-            <w:instrText xml:space="preserve">CITATION Mar22 \p 61 \l 1031 </w:instrText>
-          </w:r>
-          <w:r>
-            <w:fldChar w:fldCharType="separate"/>
-          </w:r>
-          <w:r>
-            <w:rPr>
-              <w:noProof/>
-            </w:rPr>
-            <w:t xml:space="preserve"> [16, p. 61]</w:t>
-          </w:r>
-          <w:r>
-            <w:fldChar w:fldCharType="end"/>
-          </w:r>
-        </w:sdtContent>
-      </w:sdt>
-      <w:r>
-        <w:t xml:space="preserve">, welche in der Regel zur Kommunikation mit Bluetooth Low Energy verwendet werden verzichtet. Alternativ zu GATT werden die beiden Klassen </w:t>
+        <w:t xml:space="preserve"> Entitäten des GATT, welche in der Regel zur Kommunikation mit Bluetooth Low Energy </w:t>
+      </w:r>
+      <w:r>
+        <w:t>verwendet,</w:t>
+      </w:r>
+      <w:r>
+        <w:t xml:space="preserve"> werden verzichtet. Alternativ zu GATT werden die beiden Klassen </w:t>
       </w:r>
       <w:r>
         <w:t>BluetoothLeAdvertiser</w:t>
@@ -4186,7 +4150,133 @@
         <w:t>BluetoothLeScanner</w:t>
       </w:r>
       <w:r>
-        <w:t xml:space="preserve"> welche Entitäten des GAP auf Android Klassen abbilden.</w:t>
+        <w:t xml:space="preserve"> welche Entitäten des GAP auf Android Klassen abbilden</w:t>
+      </w:r>
+      <w:r>
+        <w:t xml:space="preserve"> verwendet</w:t>
+      </w:r>
+      <w:r>
+        <w:t>.</w:t>
+      </w:r>
+      <w:r>
+        <w:t xml:space="preserve"> </w:t>
+      </w:r>
+    </w:p>
+    <w:p>
+      <w:r>
+        <w:t xml:space="preserve">Der </w:t>
+      </w:r>
+      <w:r>
+        <w:t>BluetoothLeAdvertiser</w:t>
+      </w:r>
+      <w:r>
+        <w:t xml:space="preserve"> </w:t>
+      </w:r>
+      <w:r>
+        <w:t xml:space="preserve">lässt sich mit mehreren Werten parametrisieren.  Unter anderem kann der Sendungsintervall verändert werden oder die Stärke der Übertragung, wodurch die Übertragungsrate und Reichweite beeinflusst </w:t>
+      </w:r>
+      <w:r>
+        <w:t>werden</w:t>
+      </w:r>
+      <w:r>
+        <w:t xml:space="preserve">. Damit der </w:t>
+      </w:r>
+      <w:r>
+        <w:t>BluetoothLeAdvertiser</w:t>
+      </w:r>
+      <w:r>
+        <w:t xml:space="preserve"> neben Informationen zum Smartphone </w:t>
+      </w:r>
+      <w:r>
+        <w:t>auch Daten der App übertragen kann, müssen diese als AdvertiseData gesetzt werden. AdvertiseData implementieren das Interface Parcelable welches von Android zum Serialisieren verwendet wird. Zum Speichern von Daten benötigt AdvertiseData einen Key, welcher im Falle der App eine 128 Bit UUID ist.</w:t>
+      </w:r>
+      <w:r>
+        <w:t xml:space="preserve"> Der </w:t>
+      </w:r>
+      <w:r>
+        <w:t>BluetoothLeAdvertiser</w:t>
+      </w:r>
+      <w:r>
+        <w:t xml:space="preserve"> kann nur eine bestimmte Größe an Daten versenden. Die konkrete Größe wird beim Initialisieren berechnet.</w:t>
+      </w:r>
+    </w:p>
+    <w:p>
+      <w:r>
+        <w:t xml:space="preserve">Der </w:t>
+      </w:r>
+      <w:r>
+        <w:t>BluetoothLeScanner</w:t>
+      </w:r>
+      <w:r>
+        <w:t xml:space="preserve"> lässt sich ebenfalls mit einigen Werten parametrisieren. Neben dem Scanintervall können Ergebnisse des Scans auch gefiltert werden. Gefundene </w:t>
+      </w:r>
+      <w:r>
+        <w:t xml:space="preserve">Advertisements werden über ein Callback erhalten. Mithilfe des Scanfilters können Geräte ausgeschlossen werden, welche nicht über die vom </w:t>
+      </w:r>
+      <w:r>
+        <w:t>BluetoothLeAdvertiser</w:t>
+      </w:r>
+      <w:r>
+        <w:t xml:space="preserve"> verwendete UUID verfügen.</w:t>
+      </w:r>
+    </w:p>
+    <w:p>
+      <w:r>
+        <w:lastRenderedPageBreak/>
+        <w:t xml:space="preserve">Die Verwaltung sämtlicher Bluetooth Funktionalitäten erfolgt über die Klasse MeshController, welcher die einzige Schnittstelle für den Service ist. </w:t>
+      </w:r>
+      <w:r>
+        <w:t xml:space="preserve">Der MeshController steuert </w:t>
+      </w:r>
+      <w:r>
+        <w:t xml:space="preserve">welche Daten gesendet werden und wie auf eingehende Nachrichte reagiert werden muss. Eingehende Neighbour-Nachrichten werden in einer eigenen Klasse zum Speichern von Profilinformationen gehalten. </w:t>
+      </w:r>
+      <w:r>
+        <w:t xml:space="preserve">Message-Nachrichten werden vorgehalten, falls diese unvollständig sind, weitergeleitet oder mit dem </w:t>
+      </w:r>
+      <w:r>
+        <w:t>A</w:t>
+      </w:r>
+      <w:r>
+        <w:t xml:space="preserve">bsenden einer Acknowledge-Nachricht bestätigt. </w:t>
+      </w:r>
+      <w:r>
+        <w:t xml:space="preserve">Nachrichten welche unbestätigt sind werden ebenfalls in einer designeierten Klasse vorgehalten. Bekannte Nachbarn müssen regelmäßig auf Inaktivität, welche nach 5 Sekunden eintrifft, geprüft werden. Unbestätigte Nachrichten müssen ebenfalls in regelmäßigen Abständen erneute gesendet werden, bis zur Bestätigung. Um dies zu </w:t>
+      </w:r>
+      <w:r>
+        <w:t>erreichen,</w:t>
+      </w:r>
+      <w:r>
+        <w:t xml:space="preserve"> wird ein ScheduledExecutor verwendet. Ein ScheduledExecutor ist ein Thread, welche in Regelmäßigen Abständen eine Aktion ausführen kann. Im falle der App werden </w:t>
+      </w:r>
+      <w:r>
+        <w:t xml:space="preserve">alle 5 Sekunden inaktive Nachbarn verworfen und unbestätigte Nachrichten erneute gesendet. </w:t>
+      </w:r>
+    </w:p>
+    <w:p>
+      <w:r>
+        <w:t xml:space="preserve">Zum regelmäßigen Versenden von Nachrichten wird die Klasse AdvertisementExecutor verwendet, welche Ebenfalls einen ScheduledExecutor nutzt, allerdings </w:t>
+      </w:r>
+      <w:r>
+        <w:t>mit einem niedrigeren Intervall</w:t>
+      </w:r>
+      <w:r>
+        <w:t xml:space="preserve"> als im MeshController.</w:t>
+      </w:r>
+      <w:r>
+        <w:t xml:space="preserve"> Der </w:t>
+      </w:r>
+      <w:r>
+        <w:t>AdvertisementExecutor</w:t>
+      </w:r>
+      <w:r>
+        <w:t xml:space="preserve"> baut in jedem Intervall ein Paket von Nachrichten welches abgesendet wird sobald die maximal Größe erreicht wurde oder keine Nachrichten mehr zur Verfügung stehen. Es werden abwechselnd Neighbour-Nachrichten oder Message- und Acknowledgement-Nachrichten versendet, so wird verhindert, dass bei zu vielen Neighbour-Nachrichten keine Message-Nachrichten mehr </w:t>
+      </w:r>
+      <w:r>
+        <w:t>gesendet werden können</w:t>
+      </w:r>
+      <w:r>
+        <w:t xml:space="preserve">. </w:t>
       </w:r>
     </w:p>
     <w:p>
@@ -4252,52 +4342,155 @@
     </w:p>
     <w:p>
       <w:r>
+        <w:t>Besonders ist</w:t>
+      </w:r>
+      <w:r>
+        <w:t xml:space="preserve"> das Repository</w:t>
+      </w:r>
+      <w:r>
+        <w:t xml:space="preserve"> bei der Umsetzung der Datenhaltung hervorzuheben. Es verwaltet mit Hilfe sogenannter Data Access Objekt, kurz DAOs, die Daten aus der Datenbank und führt Änderungen asynchron über die DAOs </w:t>
+      </w:r>
+      <w:r>
+        <w:t>auf der</w:t>
+      </w:r>
+      <w:r>
+        <w:t xml:space="preserve"> Datenbank </w:t>
+      </w:r>
+      <w:r>
+        <w:t>aus</w:t>
+      </w:r>
+      <w:r>
+        <w:t>. Darüber hinaus verwaltet es aber auch die zur Laufzeit persistenten Daten</w:t>
+      </w:r>
+      <w:r>
+        <w:t xml:space="preserve"> und aktualisiert sämtliche Daten, wenn nötig: Kommt beispielsweise eine Nachricht an, oder wird gesendet, so wird geprüft, ob das zugehörige Profil bereits gespeichert ist. Wenn dies nicht der Fall ist, wird es aus den verfügbaren Profilen übernommen und gespeichert, oder wenn auch dies nicht möglich ist, wird ein leere Platzhalterprofil erstellt. Ist die Nachricht eine eingehende Nachricht, so wird die Markierung für ungelesene Nachrichten auf dem Profil gesetzt. Sämtliche gespeicherten Profile werden</w:t>
+      </w:r>
+      <w:r>
+        <w:t xml:space="preserve"> </w:t>
+      </w:r>
+      <w:r>
+        <w:t>durch das Repository aktualisiert</w:t>
+      </w:r>
+      <w:r>
+        <w:t>, wenn sie verfügbar sind und die verfügbaren Profile unterschiede gegenüber den gespeicherten aufweisen. Dies betrifft nur die Eigenschaften Name, Beschreibung, Farbe, RSSI und Anzahl der Hops, nicht jedoch den letzten Interaktionszeitpunkt oder die Markierung für ungelesene Nachrichten. Ändert sich ein gespeichertes Profil, so wird dieses, wenn verfügbar, immer um die RSSI und die Anzahl der Hops ergänzt, sodass auch in gespeicherten Chats die aktuelle Empfangsstärke angezeigt werden kann.</w:t>
+      </w:r>
+    </w:p>
+    <w:p>
+      <w:r>
+        <w:t xml:space="preserve">Das ViewModel erfüllt ebenfalls </w:t>
+      </w:r>
+      <w:r>
+        <w:t>hervorhebenswerte</w:t>
+      </w:r>
+      <w:r>
+        <w:t xml:space="preserve"> Aufgaben: </w:t>
+      </w:r>
+      <w:r>
+        <w:t>Zum einen kapselt es die Logik des Repositorys durch einfache Methoden für die verschiedenen Views. Zum anderen ist es für die Verwaltung des Chat-Services verantwortlich. Es stellt sicher, dass der Service gestartet wird und reagiert auf Änderungen durch den Service, beispielsweise wenn ein neues Profil entdeckt wird oder eines verschwindet. Diese Änderungen reicht das ViewModel an die Datenbank weiter.</w:t>
+      </w:r>
+    </w:p>
+    <w:p>
+      <w:pPr>
+        <w:pStyle w:val="berschrift1"/>
+      </w:pPr>
+      <w:r>
         <w:lastRenderedPageBreak/>
-        <w:t>Besonders ist</w:t>
-      </w:r>
-      <w:r>
-        <w:t xml:space="preserve"> das Repository</w:t>
-      </w:r>
-      <w:r>
-        <w:t xml:space="preserve"> bei der Umsetzung der Datenhaltung hervorzuheben. Es verwaltet mit Hilfe sogenannter Data Access Objekt, kurz DAOs, die Daten aus der Datenbank und führt Änderungen asynchron über die DAOs </w:t>
-      </w:r>
-      <w:r>
-        <w:t>auf der</w:t>
-      </w:r>
-      <w:r>
-        <w:t xml:space="preserve"> Datenbank </w:t>
-      </w:r>
-      <w:r>
-        <w:t>aus</w:t>
-      </w:r>
-      <w:r>
-        <w:t>. Darüber hinaus verwaltet es aber auch die zur Laufzeit persistenten Daten</w:t>
-      </w:r>
-      <w:r>
-        <w:t xml:space="preserve"> und aktualisiert sämtliche Daten, wenn nötig: Kommt beispielsweise eine Nachricht an, oder wird gesendet, so wird geprüft, ob das zugehörige Profil bereits gespeichert ist. Wenn dies nicht der Fall ist, wird es aus den verfügbaren Profilen übernommen und gespeichert, oder wenn auch dies nicht möglich ist, wird ein leere Platzhalterprofil erstellt. Ist die Nachricht eine eingehende Nachricht, so wird die Markierung für ungelesene Nachrichten auf dem Profil gesetzt. Sämtliche gespeicherten Profile werden</w:t>
-      </w:r>
-      <w:r>
-        <w:t xml:space="preserve"> </w:t>
-      </w:r>
-      <w:r>
-        <w:t>durch das Repository aktualisiert</w:t>
-      </w:r>
-      <w:r>
-        <w:t>, wenn sie verfügbar sind und die verfügbaren Profile unterschiede gegenüber den gespeicherten aufweisen. Dies betrifft nur die Eigenschaften Name, Beschreibung, Farbe, RSSI und Anzahl der Hops, nicht jedoch den letzten Interaktionszeitpunkt oder die Markierung für ungelesene Nachrichten. Ändert sich ein gespeichertes Profil, so wird dieses, wenn verfügbar, immer um die RSSI und die Anzahl der Hops ergänzt, sodass auch in gespeicherten Chats die aktuelle Empfangsstärke angezeigt werden kann.</w:t>
-      </w:r>
-    </w:p>
-    <w:p>
-      <w:r>
-        <w:t xml:space="preserve">Das ViewModel erfüllt ebenfalls </w:t>
-      </w:r>
-      <w:r>
-        <w:t>hervorhebenswerte</w:t>
-      </w:r>
-      <w:r>
-        <w:t xml:space="preserve"> Aufgaben: </w:t>
-      </w:r>
-      <w:r>
-        <w:t>Zum einen kapselt es die Logik des Repositorys durch einfache Methoden für die verschiedenen Views. Zum anderen ist es für die Verwaltung des Chat-Services verantwortlich. Es stellt sicher, dass der Service gestartet wird und reagiert auf Änderungen durch den Service, beispielsweise wenn ein neues Profil entdeckt wird oder eines verschwindet. Diese Änderungen reicht das ViewModel an die Datenbank weiter.</w:t>
+        <w:t>Tests</w:t>
+      </w:r>
+    </w:p>
+    <w:p>
+      <w:r>
+        <w:t xml:space="preserve">Zum testen der verschiedenen Komponenten der Anwendung wurden zwei Arten von Tests durchgeführt. Zum einen wurde das User Interface inklusive der Datenhalten mehreren Probanden vorgeführt. Zum anderen </w:t>
+      </w:r>
+      <w:r>
+        <w:t>wurden die Bluetooth Funktionalitäten mithilfe von Instrumented Tests welche auf einem Emulator ausgeführt werden und dem JUnit Framework.</w:t>
+      </w:r>
+    </w:p>
+    <w:p>
+      <w:pPr>
+        <w:pStyle w:val="berschrift2"/>
+      </w:pPr>
+      <w:r>
+        <w:t>Tests des User Interfaces und der Datenhaltung</w:t>
+      </w:r>
+    </w:p>
+    <w:p>
+      <w:r>
+        <w:t xml:space="preserve">Die Tests des User Interfaces wurden mit Tests der Datenhaltung kombiniert: Es wurden Methoden, zum Laden von Testdaten implementiert. Diese </w:t>
+      </w:r>
+      <w:r>
+        <w:t>Daten</w:t>
+      </w:r>
+      <w:r>
+        <w:t xml:space="preserve"> wurden durch das UI dargestellt und konnten auch bearbeitet, ergänzt oder gelöscht werden. Durch diese Testdaten war ein Testen bereits vor Fertigstellung der Bluetooth-Kommunikation möglich. </w:t>
+      </w:r>
+    </w:p>
+    <w:p>
+      <w:r>
+        <w:t xml:space="preserve">Die konkreten Tests wurden dann mit mehreren Personen an </w:t>
+      </w:r>
+      <w:r>
+        <w:t xml:space="preserve">verschiedenen </w:t>
+      </w:r>
+      <w:r>
+        <w:t>Smartphone</w:t>
+      </w:r>
+      <w:r>
+        <w:t>s</w:t>
+      </w:r>
+      <w:r>
+        <w:t xml:space="preserve"> mit aufgespielter App und den Testdaten umgesetzt. Dabei haben die Personen sich zunächst allein zurechtfinden und ein paar Aufgaben erfüllen sollen. Beispiele für solche Aufgaben sind: Das eigene Profil anpassen, eine Nachricht an einen Nutzer versenden, oder einen Chat mit einem Nutzer löschen. Beim Erfüllen dieser Aufgaben haben die Personen alles erwähnt, dass ihnen aufgefallen ist. Dadurch konnte unter Anderem identifiziert werden, dass die ursprünglich verwendete Markierung von ungelesenen Chats durch einen roten Hintergrund, als unschön und schlechter lesbar empfunden wurde, weshalb der kleine rote Punkt am Rand eingeführt wurde. Darüber hinaus </w:t>
+      </w:r>
+      <w:r>
+        <w:t>f</w:t>
+      </w:r>
+      <w:r>
+        <w:t>iel der Bedarf nach einem Butt</w:t>
+      </w:r>
+      <w:r>
+        <w:t>o</w:t>
+      </w:r>
+      <w:r>
+        <w:t>n zum Herunterscrollen in den Chats auf</w:t>
+      </w:r>
+      <w:r>
+        <w:t>,</w:t>
+      </w:r>
+      <w:r>
+        <w:t xml:space="preserve"> und dass das eigene Profil ohne das Ermöglichen des Scrollens im Landscape-Modus nicht auf jedem Gerät vollständig bearbeitet werden kann, da der Speichern-Button abgeschnitten war.</w:t>
+      </w:r>
+    </w:p>
+    <w:p>
+      <w:r>
+        <w:t>Auch nach Fertigstellung der Bluetooth-Kommunikation wurden Tests durch Anwendung durchgeführt. Hierbei haben zwei Personen über die App kommuniziert oder ihr Profil angepasst und es wurde geprüft, ob die Änderungen oder neuen Nachrichten, wie erwartet dargestellt werden.</w:t>
+      </w:r>
+      <w:r>
+        <w:t xml:space="preserve"> Auch die Markierung für ungelesene Chats wurde getestet. Bei diesen Tests </w:t>
+      </w:r>
+      <w:r>
+        <w:t>zeigte sich</w:t>
+      </w:r>
+      <w:r>
+        <w:t xml:space="preserve"> nur kleiner Korrekturbedarf an der Datenhaltungslogik.</w:t>
+      </w:r>
+    </w:p>
+    <w:p>
+      <w:pPr>
+        <w:pStyle w:val="berschrift2"/>
+      </w:pPr>
+      <w:r>
+        <w:t xml:space="preserve">Tests der </w:t>
+      </w:r>
+      <w:r>
+        <w:t>B</w:t>
+      </w:r>
+      <w:r>
+        <w:t>luetooth-Kommunikation</w:t>
+      </w:r>
+    </w:p>
+    <w:p>
+      <w:r>
+        <w:t>[TODO]</w:t>
       </w:r>
     </w:p>
     <w:p>
@@ -4305,107 +4498,6 @@
         <w:pStyle w:val="berschrift1"/>
       </w:pPr>
       <w:r>
-        <w:t>Tests</w:t>
-      </w:r>
-    </w:p>
-    <w:p>
-      <w:r>
-        <w:t>[TODO]</w:t>
-      </w:r>
-    </w:p>
-    <w:p>
-      <w:pPr>
-        <w:pStyle w:val="berschrift2"/>
-      </w:pPr>
-      <w:r>
-        <w:t>Tests des User Interfaces und der Datenhaltung</w:t>
-      </w:r>
-    </w:p>
-    <w:p>
-      <w:r>
-        <w:t xml:space="preserve">Die Tests des User Interfaces wurden mit Tests der Datenhaltung kombiniert: Es wurden Methoden, zum Laden von Testdaten implementiert. Diese </w:t>
-      </w:r>
-      <w:r>
-        <w:t>Daten</w:t>
-      </w:r>
-      <w:r>
-        <w:t xml:space="preserve"> wurden durch das UI dargestellt und konnten auch bearbeitet, ergänzt oder gelöscht werden. Durch diese Testdaten war ein Testen bereits vor Fertigstellung der Bluetooth-Kommunikation möglich. </w:t>
-      </w:r>
-    </w:p>
-    <w:p>
-      <w:r>
-        <w:t xml:space="preserve">Die konkreten Tests wurden dann mit mehreren Personen an </w:t>
-      </w:r>
-      <w:r>
-        <w:t xml:space="preserve">verschiedenen </w:t>
-      </w:r>
-      <w:r>
-        <w:t>Smartphone</w:t>
-      </w:r>
-      <w:r>
-        <w:t>s</w:t>
-      </w:r>
-      <w:r>
-        <w:t xml:space="preserve"> mit aufgespielter App und den Testdaten umgesetzt. Dabei haben die Personen sich zunächst allein zurechtfinden und ein paar Aufgaben erfüllen sollen. Beispiele für solche Aufgaben sind: Das eigene Profil anpassen, eine Nachricht an einen Nutzer versenden, oder einen Chat mit einem Nutzer löschen. Beim Erfüllen dieser Aufgaben haben die Personen alles erwähnt, dass ihnen aufgefallen ist. Dadurch konnte unter Anderem identifiziert werden, dass die ursprünglich verwendete Markierung von ungelesenen Chats durch einen roten Hintergrund, als unschön und schlechter lesbar empfunden wurde, weshalb der kleine rote Punkt am Rand eingeführt wurde. Darüber hinaus </w:t>
-      </w:r>
-      <w:r>
-        <w:t>f</w:t>
-      </w:r>
-      <w:r>
-        <w:t>iel der Bedarf nach einem Butt</w:t>
-      </w:r>
-      <w:r>
-        <w:t>o</w:t>
-      </w:r>
-      <w:r>
-        <w:t>n zum Herunterscrollen in den Chats auf</w:t>
-      </w:r>
-      <w:r>
-        <w:t>,</w:t>
-      </w:r>
-      <w:r>
-        <w:t xml:space="preserve"> und dass das eigene Profil ohne das Ermöglichen des Scrollens im Landscape-Modus nicht auf jedem Gerät vollständig bearbeitet werden kann, da der Speichern-Button abgeschnitten war.</w:t>
-      </w:r>
-    </w:p>
-    <w:p>
-      <w:r>
-        <w:t>Auch nach Fertigstellung der Bluetooth-Kommunikation wurden Tests durch Anwendung durchgeführt. Hierbei haben zwei Personen über die App kommuniziert oder ihr Profil angepasst und es wurde geprüft, ob die Änderungen oder neuen Nachrichten, wie erwartet dargestellt werden.</w:t>
-      </w:r>
-      <w:r>
-        <w:t xml:space="preserve"> Auch die Markierung für ungelesene Chats wurde getestet. Bei diesen Tests </w:t>
-      </w:r>
-      <w:r>
-        <w:t>zeigte sich</w:t>
-      </w:r>
-      <w:r>
-        <w:t xml:space="preserve"> nur kleiner Korrekturbedarf an der Datenhaltungslogik.</w:t>
-      </w:r>
-    </w:p>
-    <w:p>
-      <w:pPr>
-        <w:pStyle w:val="berschrift2"/>
-      </w:pPr>
-      <w:r>
-        <w:t xml:space="preserve">Tests der </w:t>
-      </w:r>
-      <w:r>
-        <w:t>B</w:t>
-      </w:r>
-      <w:r>
-        <w:t>luetooth-Kommunikation</w:t>
-      </w:r>
-    </w:p>
-    <w:p>
-      <w:r>
-        <w:t>[TODO]</w:t>
-      </w:r>
-    </w:p>
-    <w:p>
-      <w:pPr>
-        <w:pStyle w:val="berschrift1"/>
-      </w:pPr>
-      <w:r>
-        <w:lastRenderedPageBreak/>
         <w:t>Installation</w:t>
       </w:r>
     </w:p>
@@ -4615,6 +4707,7 @@
               <w:rPr>
                 <w:noProof/>
               </w:rPr>
+              <w:lastRenderedPageBreak/>
               <w:t xml:space="preserve">[3] </w:t>
             </w:r>
           </w:p>
@@ -5542,7 +5635,6 @@
               <w:rPr>
                 <w:noProof/>
               </w:rPr>
-              <w:lastRenderedPageBreak/>
               <w:t xml:space="preserve">[23] </w:t>
             </w:r>
           </w:p>

</xml_diff>

<commit_message>
Änderungsvorschläge im Bericht eingearbeitet
</commit_message>
<xml_diff>
--- a/Projektbericht.docx
+++ b/Projektbericht.docx
@@ -227,27 +227,19 @@
         <w:rPr>
           <w:sz w:val="20"/>
         </w:rPr>
-        <w:t xml:space="preserve"> eine verbindungslose Kommunikation in Form von Chats zwischen </w:t>
-      </w:r>
-      <w:commentRangeStart w:id="0"/>
+        <w:t xml:space="preserve"> eine verbindungslose Kommunikation in Form von Chats zwischen mehreren </w:t>
+      </w:r>
       <w:r>
         <w:rPr>
           <w:sz w:val="20"/>
         </w:rPr>
-        <w:t xml:space="preserve">mehreren Nutzern in der Nähe </w:t>
-      </w:r>
-      <w:commentRangeEnd w:id="0"/>
-      <w:r>
-        <w:rPr>
-          <w:rStyle w:val="Kommentarzeichen"/>
-        </w:rPr>
-        <w:commentReference w:id="0"/>
+        <w:t>lokalen Nutzern</w:t>
       </w:r>
       <w:r>
         <w:rPr>
           <w:sz w:val="20"/>
         </w:rPr>
-        <w:t xml:space="preserve">an. Nutzer </w:t>
+        <w:t xml:space="preserve"> an. Nutzer </w:t>
       </w:r>
       <w:r>
         <w:rPr>
@@ -298,7 +290,7 @@
       <w:pPr>
         <w:pStyle w:val="berschrift1"/>
       </w:pPr>
-      <w:bookmarkStart w:id="1" w:name="_Hlk124453531"/>
+      <w:bookmarkStart w:id="0" w:name="_Hlk124453531"/>
       <w:r>
         <w:t>Einleitung</w:t>
       </w:r>
@@ -623,7 +615,7 @@
         <w:t>.</w:t>
       </w:r>
     </w:p>
-    <w:bookmarkEnd w:id="1"/>
+    <w:bookmarkEnd w:id="0"/>
     <w:p>
       <w:pPr>
         <w:pStyle w:val="berschrift1"/>
@@ -791,25 +783,8 @@
       <w:r>
         <w:t xml:space="preserve"> nur wenige Daten in ausreichend schneller Zeit übertragen lassen, ist der Inhalt von Nachrichten auf 64 Zeichen begrenzt. Der Name im Profil ist auf 16 und die Beschreibung auf 32 Zeichen begrenzt. </w:t>
       </w:r>
-      <w:commentRangeStart w:id="2"/>
-      <w:r>
-        <w:t xml:space="preserve">In den meisten Profilen </w:t>
-      </w:r>
-      <w:r>
-        <w:t>wird</w:t>
-      </w:r>
-      <w:r>
-        <w:t xml:space="preserve"> ein Profilbild </w:t>
-      </w:r>
-      <w:r>
-        <w:t>erwartet</w:t>
-      </w:r>
-      <w:commentRangeEnd w:id="2"/>
-      <w:r>
-        <w:rPr>
-          <w:rStyle w:val="Kommentarzeichen"/>
-        </w:rPr>
-        <w:commentReference w:id="2"/>
+      <w:r>
+        <w:t>In Chat Apps besitzen Nutzerprofile häufig ein Profilbild</w:t>
       </w:r>
       <w:r>
         <w:t>. Da dies aber aufgrund der geringen Übertragungsrate nur sehr langsam übertragen werden könnte, ist eine Profilfarbe eingeführt worden. Diese bietet bei geringem Übertragungsaufwand eine hohe Individualität.</w:t>
@@ -914,21 +889,13 @@
         <w:t xml:space="preserve">it Ausnahme der Profilfarben werden auch keine weiteren Farben verwendet. Rot als Designfarbe hat sich aus mehreren Gründen als </w:t>
       </w:r>
       <w:r>
-        <w:t xml:space="preserve">vorteilhaft </w:t>
-      </w:r>
-      <w:commentRangeStart w:id="3"/>
-      <w:r>
-        <w:t>erweisen</w:t>
-      </w:r>
-      <w:commentRangeEnd w:id="3"/>
-      <w:r>
-        <w:rPr>
-          <w:rStyle w:val="Kommentarzeichen"/>
-        </w:rPr>
-        <w:commentReference w:id="3"/>
-      </w:r>
-      <w:r>
-        <w:t xml:space="preserve">: Zum einen nutzt kein bekannter großer Messenger die Farbe Rot: Facebook Messenger und Signal sind blau </w:t>
+        <w:t>vorteilhaft erw</w:t>
+      </w:r>
+      <w:r>
+        <w:t>ie</w:t>
+      </w:r>
+      <w:r>
+        <w:t xml:space="preserve">sen: Zum einen nutzt kein bekannter großer Messenger die Farbe Rot: Facebook Messenger und Signal sind blau </w:t>
       </w:r>
       <w:sdt>
         <w:sdtPr>
@@ -1137,21 +1104,13 @@
         <w:t>A</w:t>
       </w:r>
       <w:r>
-        <w:t xml:space="preserve">lleinstellungsmerkmale gegenüber den </w:t>
-      </w:r>
-      <w:commentRangeStart w:id="4"/>
-      <w:r>
-        <w:t xml:space="preserve">Logos oben </w:t>
-      </w:r>
-      <w:commentRangeEnd w:id="4"/>
-      <w:r>
-        <w:rPr>
-          <w:rStyle w:val="Kommentarzeichen"/>
-        </w:rPr>
-        <w:commentReference w:id="4"/>
-      </w:r>
-      <w:r>
-        <w:t xml:space="preserve">erwähnten Messengern. </w:t>
+        <w:t>lleinstellungsmerkmale gegenüber den Logos</w:t>
+      </w:r>
+      <w:r>
+        <w:t xml:space="preserve"> der</w:t>
+      </w:r>
+      <w:r>
+        <w:t xml:space="preserve"> oben erwähnten Messengern. </w:t>
       </w:r>
     </w:p>
     <w:p>
@@ -1180,7 +1139,7 @@
                     <pic:cNvPicPr/>
                   </pic:nvPicPr>
                   <pic:blipFill rotWithShape="1">
-                    <a:blip r:embed="rId12"/>
+                    <a:blip r:embed="rId8"/>
                     <a:srcRect l="22858" t="22924" r="22923" b="23799"/>
                     <a:stretch/>
                   </pic:blipFill>
@@ -1215,14 +1174,27 @@
       <w:r>
         <w:t xml:space="preserve">Abbildung </w:t>
       </w:r>
-      <w:fldSimple w:instr=" SEQ Abbildung \* ARABIC ">
-        <w:r>
-          <w:rPr>
-            <w:noProof/>
-          </w:rPr>
-          <w:t>1</w:t>
-        </w:r>
-      </w:fldSimple>
+      <w:r>
+        <w:fldChar w:fldCharType="begin"/>
+      </w:r>
+      <w:r>
+        <w:instrText xml:space="preserve"> SEQ Abbildung \* ARABIC </w:instrText>
+      </w:r>
+      <w:r>
+        <w:fldChar w:fldCharType="separate"/>
+      </w:r>
+      <w:r>
+        <w:rPr>
+          <w:noProof/>
+        </w:rPr>
+        <w:t>1</w:t>
+      </w:r>
+      <w:r>
+        <w:rPr>
+          <w:noProof/>
+        </w:rPr>
+        <w:fldChar w:fldCharType="end"/>
+      </w:r>
       <w:r>
         <w:t>: Logo der App</w:t>
       </w:r>
@@ -1237,21 +1209,13 @@
       </w:r>
       <w:proofErr w:type="spellEnd"/>
       <w:r>
-        <w:t xml:space="preserve">“ beschreibt direkt die Hauptfunktion der App: Das kommunizieren mit sich in der Nähe </w:t>
-      </w:r>
-      <w:commentRangeStart w:id="5"/>
-      <w:r>
-        <w:t xml:space="preserve">befindlichen </w:t>
-      </w:r>
-      <w:commentRangeEnd w:id="5"/>
-      <w:r>
-        <w:rPr>
-          <w:rStyle w:val="Kommentarzeichen"/>
-        </w:rPr>
-        <w:commentReference w:id="5"/>
-      </w:r>
-      <w:r>
-        <w:t xml:space="preserve">Menschen. </w:t>
+        <w:t>“ beschreibt direkt die Hauptfunktion der App: Das kommunizieren mit sich in der Nähe befind</w:t>
+      </w:r>
+      <w:r>
+        <w:t>end</w:t>
+      </w:r>
+      <w:r>
+        <w:t xml:space="preserve">en Menschen. </w:t>
       </w:r>
       <w:r>
         <w:t>Der Begriff „Chat“ oder „Chatten“ findet sich bereits im deutschen Sprachgebrauch wieder</w:t>
@@ -1320,19 +1284,11 @@
       <w:r>
         <w:t xml:space="preserve"> daher trotz </w:t>
       </w:r>
-      <w:commentRangeStart w:id="6"/>
-      <w:r>
-        <w:t xml:space="preserve">der Sprache Englisch </w:t>
-      </w:r>
-      <w:commentRangeEnd w:id="6"/>
-      <w:r>
-        <w:rPr>
-          <w:rStyle w:val="Kommentarzeichen"/>
-        </w:rPr>
-        <w:commentReference w:id="6"/>
-      </w:r>
-      <w:r>
-        <w:t>auch für Deutschsprachige leicht verständlich. Darüber hinaus bietet der Name einen guten Wiedererkennungswert und könnte aufgrund der Internationalität auch in anderen Ländern eingesetzt werden.</w:t>
+      <w:r>
+        <w:t>des englischen Ursprungs</w:t>
+      </w:r>
+      <w:r>
+        <w:t xml:space="preserve"> auch für Deutschsprachige leicht verständlich. Darüber hinaus bietet der Name einen guten Wiedererkennungswert und könnte aufgrund der Internationalität auch in anderen Ländern eingesetzt werden.</w:t>
       </w:r>
       <w:r>
         <w:t xml:space="preserve"> </w:t>
@@ -1350,48 +1306,23 @@
       <w:r>
         <w:t xml:space="preserve">Die Interaktion des Nutzers mit der App beginnt mit dem Starten. </w:t>
       </w:r>
-      <w:commentRangeStart w:id="7"/>
       <w:r>
         <w:t>Unmittelbar danach</w:t>
       </w:r>
       <w:r>
+        <w:t xml:space="preserve"> wird eine Art Splash-Screen angezeigt</w:t>
+      </w:r>
+      <w:r>
+        <w:t>.</w:t>
+      </w:r>
+      <w:r>
         <w:t xml:space="preserve"> </w:t>
       </w:r>
-      <w:commentRangeEnd w:id="7"/>
-      <w:r>
-        <w:rPr>
-          <w:rStyle w:val="Kommentarzeichen"/>
-        </w:rPr>
-        <w:commentReference w:id="7"/>
-      </w:r>
-      <w:r>
-        <w:t>wird eine Art Splash-Screen angezeigt</w:t>
-      </w:r>
-      <w:r>
-        <w:t>.</w:t>
-      </w:r>
-      <w:r>
-        <w:t xml:space="preserve"> </w:t>
-      </w:r>
-      <w:r>
-        <w:t>W</w:t>
-      </w:r>
-      <w:r>
-        <w:t xml:space="preserve">ährend </w:t>
-      </w:r>
-      <w:commentRangeStart w:id="8"/>
-      <w:r>
-        <w:t xml:space="preserve">deren Anzeige </w:t>
-      </w:r>
-      <w:commentRangeEnd w:id="8"/>
-      <w:r>
-        <w:rPr>
-          <w:rStyle w:val="Kommentarzeichen"/>
-        </w:rPr>
-        <w:commentReference w:id="8"/>
-      </w:r>
-      <w:r>
-        <w:t>werden</w:t>
+      <w:r>
+        <w:t>Gleichzeitig</w:t>
+      </w:r>
+      <w:r>
+        <w:t xml:space="preserve"> werden</w:t>
       </w:r>
       <w:r>
         <w:t xml:space="preserve"> zunächst sämtliche Berechtigungen eingeholt. Darüber hinaus werden, wenn nicht bereits geschehen, Bluetooth und die Ortungsdienste eingeschaltet, damit die App vollständig funktionsfähig ist. </w:t>
@@ -1498,7 +1429,7 @@
                     <pic:cNvPicPr/>
                   </pic:nvPicPr>
                   <pic:blipFill rotWithShape="1">
-                    <a:blip r:embed="rId13"/>
+                    <a:blip r:embed="rId9"/>
                     <a:srcRect l="636" t="333" r="1143" b="898"/>
                     <a:stretch/>
                   </pic:blipFill>
@@ -1533,14 +1464,27 @@
       <w:r>
         <w:t xml:space="preserve">Abbildung </w:t>
       </w:r>
-      <w:fldSimple w:instr=" SEQ Abbildung \* ARABIC ">
-        <w:r>
-          <w:rPr>
-            <w:noProof/>
-          </w:rPr>
-          <w:t>2</w:t>
-        </w:r>
-      </w:fldSimple>
+      <w:r>
+        <w:fldChar w:fldCharType="begin"/>
+      </w:r>
+      <w:r>
+        <w:instrText xml:space="preserve"> SEQ Abbildung \* ARABIC </w:instrText>
+      </w:r>
+      <w:r>
+        <w:fldChar w:fldCharType="separate"/>
+      </w:r>
+      <w:r>
+        <w:rPr>
+          <w:noProof/>
+        </w:rPr>
+        <w:t>2</w:t>
+      </w:r>
+      <w:r>
+        <w:rPr>
+          <w:noProof/>
+        </w:rPr>
+        <w:fldChar w:fldCharType="end"/>
+      </w:r>
       <w:r>
         <w:t>: Splash-Screen auf inkompatiblem Gerät</w:t>
       </w:r>
@@ -1699,7 +1643,7 @@
                     </pic:cNvPicPr>
                   </pic:nvPicPr>
                   <pic:blipFill rotWithShape="1">
-                    <a:blip r:embed="rId14"/>
+                    <a:blip r:embed="rId10"/>
                     <a:srcRect l="766" t="75321" r="1297" b="973"/>
                     <a:stretch/>
                   </pic:blipFill>
@@ -1734,14 +1678,27 @@
       <w:r>
         <w:t xml:space="preserve">Abbildung </w:t>
       </w:r>
-      <w:fldSimple w:instr=" SEQ Abbildung \* ARABIC ">
-        <w:r>
-          <w:rPr>
-            <w:noProof/>
-          </w:rPr>
-          <w:t>3</w:t>
-        </w:r>
-      </w:fldSimple>
+      <w:r>
+        <w:fldChar w:fldCharType="begin"/>
+      </w:r>
+      <w:r>
+        <w:instrText xml:space="preserve"> SEQ Abbildung \* ARABIC </w:instrText>
+      </w:r>
+      <w:r>
+        <w:fldChar w:fldCharType="separate"/>
+      </w:r>
+      <w:r>
+        <w:rPr>
+          <w:noProof/>
+        </w:rPr>
+        <w:t>3</w:t>
+      </w:r>
+      <w:r>
+        <w:rPr>
+          <w:noProof/>
+        </w:rPr>
+        <w:fldChar w:fldCharType="end"/>
+      </w:r>
       <w:r>
         <w:t>: Tabs am unteren Bildschirmrand</w:t>
       </w:r>
@@ -1825,7 +1782,7 @@
                     </pic:cNvPicPr>
                   </pic:nvPicPr>
                   <pic:blipFill rotWithShape="1">
-                    <a:blip r:embed="rId14"/>
+                    <a:blip r:embed="rId10"/>
                     <a:srcRect l="766" t="1032" r="1297" b="67457"/>
                     <a:stretch/>
                   </pic:blipFill>
@@ -1860,14 +1817,27 @@
       <w:r>
         <w:t xml:space="preserve">Abbildung </w:t>
       </w:r>
-      <w:fldSimple w:instr=" SEQ Abbildung \* ARABIC ">
-        <w:r>
-          <w:rPr>
-            <w:noProof/>
-          </w:rPr>
-          <w:t>4</w:t>
-        </w:r>
-      </w:fldSimple>
+      <w:r>
+        <w:fldChar w:fldCharType="begin"/>
+      </w:r>
+      <w:r>
+        <w:instrText xml:space="preserve"> SEQ Abbildung \* ARABIC </w:instrText>
+      </w:r>
+      <w:r>
+        <w:fldChar w:fldCharType="separate"/>
+      </w:r>
+      <w:r>
+        <w:rPr>
+          <w:noProof/>
+        </w:rPr>
+        <w:t>4</w:t>
+      </w:r>
+      <w:r>
+        <w:rPr>
+          <w:noProof/>
+        </w:rPr>
+        <w:fldChar w:fldCharType="end"/>
+      </w:r>
       <w:r>
         <w:t>: Oberer Teil des Tabs "Verfügbar"</w:t>
       </w:r>
@@ -1958,7 +1928,7 @@
                     </pic:cNvPicPr>
                   </pic:nvPicPr>
                   <pic:blipFill rotWithShape="1">
-                    <a:blip r:embed="rId15"/>
+                    <a:blip r:embed="rId11"/>
                     <a:srcRect l="1081" t="1660" r="1852" b="24958"/>
                     <a:stretch/>
                   </pic:blipFill>
@@ -1993,14 +1963,27 @@
       <w:r>
         <w:t xml:space="preserve">Abbildung </w:t>
       </w:r>
-      <w:fldSimple w:instr=" SEQ Abbildung \* ARABIC ">
-        <w:r>
-          <w:rPr>
-            <w:noProof/>
-          </w:rPr>
-          <w:t>5</w:t>
-        </w:r>
-      </w:fldSimple>
+      <w:r>
+        <w:fldChar w:fldCharType="begin"/>
+      </w:r>
+      <w:r>
+        <w:instrText xml:space="preserve"> SEQ Abbildung \* ARABIC </w:instrText>
+      </w:r>
+      <w:r>
+        <w:fldChar w:fldCharType="separate"/>
+      </w:r>
+      <w:r>
+        <w:rPr>
+          <w:noProof/>
+        </w:rPr>
+        <w:t>5</w:t>
+      </w:r>
+      <w:r>
+        <w:rPr>
+          <w:noProof/>
+        </w:rPr>
+        <w:fldChar w:fldCharType="end"/>
+      </w:r>
       <w:r>
         <w:t>: Oberer Teil des Tabs "Chats"</w:t>
       </w:r>
@@ -2062,7 +2045,7 @@
                     </pic:cNvPicPr>
                   </pic:nvPicPr>
                   <pic:blipFill rotWithShape="1">
-                    <a:blip r:embed="rId16"/>
+                    <a:blip r:embed="rId12"/>
                     <a:srcRect l="772" t="973" r="1832" b="555"/>
                     <a:stretch/>
                   </pic:blipFill>
@@ -2089,14 +2072,27 @@
       <w:r>
         <w:t xml:space="preserve">Abbildung </w:t>
       </w:r>
-      <w:fldSimple w:instr=" SEQ Abbildung \* ARABIC ">
-        <w:r>
-          <w:rPr>
-            <w:noProof/>
-          </w:rPr>
-          <w:t>6</w:t>
-        </w:r>
-      </w:fldSimple>
+      <w:r>
+        <w:fldChar w:fldCharType="begin"/>
+      </w:r>
+      <w:r>
+        <w:instrText xml:space="preserve"> SEQ Abbildung \* ARABIC </w:instrText>
+      </w:r>
+      <w:r>
+        <w:fldChar w:fldCharType="separate"/>
+      </w:r>
+      <w:r>
+        <w:rPr>
+          <w:noProof/>
+        </w:rPr>
+        <w:t>6</w:t>
+      </w:r>
+      <w:r>
+        <w:rPr>
+          <w:noProof/>
+        </w:rPr>
+        <w:fldChar w:fldCharType="end"/>
+      </w:r>
       <w:r>
         <w:t xml:space="preserve">: </w:t>
       </w:r>
@@ -2129,19 +2125,11 @@
       <w:r>
         <w:t xml:space="preserve">. Unter „Sprache“ sind es die Optionsfelder „Englisch“, „Deutsch“ und „Systemstandard“. Es kann für jede Einstellung immer nur ein Optionsfeld </w:t>
       </w:r>
-      <w:commentRangeStart w:id="9"/>
-      <w:r>
-        <w:t xml:space="preserve">angewählt </w:t>
-      </w:r>
-      <w:commentRangeEnd w:id="9"/>
-      <w:r>
-        <w:rPr>
-          <w:rStyle w:val="Kommentarzeichen"/>
-        </w:rPr>
-        <w:commentReference w:id="9"/>
-      </w:r>
-      <w:r>
-        <w:t>sein. Darüber hinaus wird immer die aktuell angewandte Einstellung angezeigt. Unter der Spracheinstellung folgt noch ein Hinweis, dass die Spracheinstellungen erst nach einem Neustart der App angewendet werden.</w:t>
+      <w:r>
+        <w:t>ausgewählt</w:t>
+      </w:r>
+      <w:r>
+        <w:t xml:space="preserve"> sein. Darüber hinaus wird immer die aktuell angewandte Einstellung angezeigt. Unter der Spracheinstellung folgt noch ein Hinweis, dass die Spracheinstellungen erst nach einem Neustart der App angewendet werden.</w:t>
       </w:r>
     </w:p>
     <w:p>
@@ -2183,7 +2171,7 @@
                     </pic:cNvPicPr>
                   </pic:nvPicPr>
                   <pic:blipFill rotWithShape="1">
-                    <a:blip r:embed="rId17"/>
+                    <a:blip r:embed="rId13"/>
                     <a:srcRect l="894" t="1388" r="1215"/>
                     <a:stretch/>
                   </pic:blipFill>
@@ -2210,14 +2198,27 @@
       <w:r>
         <w:t xml:space="preserve">Abbildung </w:t>
       </w:r>
-      <w:fldSimple w:instr=" SEQ Abbildung \* ARABIC ">
-        <w:r>
-          <w:rPr>
-            <w:noProof/>
-          </w:rPr>
-          <w:t>7</w:t>
-        </w:r>
-      </w:fldSimple>
+      <w:r>
+        <w:fldChar w:fldCharType="begin"/>
+      </w:r>
+      <w:r>
+        <w:instrText xml:space="preserve"> SEQ Abbildung \* ARABIC </w:instrText>
+      </w:r>
+      <w:r>
+        <w:fldChar w:fldCharType="separate"/>
+      </w:r>
+      <w:r>
+        <w:rPr>
+          <w:noProof/>
+        </w:rPr>
+        <w:t>7</w:t>
+      </w:r>
+      <w:r>
+        <w:rPr>
+          <w:noProof/>
+        </w:rPr>
+        <w:fldChar w:fldCharType="end"/>
+      </w:r>
       <w:r>
         <w:t>: Konfigurationen im Tab "Einstellungen"</w:t>
       </w:r>
@@ -2318,7 +2319,7 @@
                     </pic:cNvPicPr>
                   </pic:nvPicPr>
                   <pic:blipFill rotWithShape="1">
-                    <a:blip r:embed="rId18"/>
+                    <a:blip r:embed="rId14"/>
                     <a:srcRect l="1662" t="695" r="2444" b="833"/>
                     <a:stretch/>
                   </pic:blipFill>
@@ -2345,14 +2346,27 @@
       <w:r>
         <w:t xml:space="preserve">Abbildung </w:t>
       </w:r>
-      <w:fldSimple w:instr=" SEQ Abbildung \* ARABIC ">
-        <w:r>
-          <w:rPr>
-            <w:noProof/>
-          </w:rPr>
-          <w:t>8</w:t>
-        </w:r>
-      </w:fldSimple>
+      <w:r>
+        <w:fldChar w:fldCharType="begin"/>
+      </w:r>
+      <w:r>
+        <w:instrText xml:space="preserve"> SEQ Abbildung \* ARABIC </w:instrText>
+      </w:r>
+      <w:r>
+        <w:fldChar w:fldCharType="separate"/>
+      </w:r>
+      <w:r>
+        <w:rPr>
+          <w:noProof/>
+        </w:rPr>
+        <w:t>8</w:t>
+      </w:r>
+      <w:r>
+        <w:rPr>
+          <w:noProof/>
+        </w:rPr>
+        <w:fldChar w:fldCharType="end"/>
+      </w:r>
       <w:r>
         <w:t>: Chat mit einem Nutzer</w:t>
       </w:r>
@@ -3424,7 +3438,7 @@
                     <pic:cNvPicPr/>
                   </pic:nvPicPr>
                   <pic:blipFill>
-                    <a:blip r:embed="rId19"/>
+                    <a:blip r:embed="rId15"/>
                     <a:stretch>
                       <a:fillRect/>
                     </a:stretch>
@@ -3452,14 +3466,27 @@
       <w:r>
         <w:t xml:space="preserve">Abbildung </w:t>
       </w:r>
-      <w:fldSimple w:instr=" SEQ Abbildung \* ARABIC ">
-        <w:r>
-          <w:rPr>
-            <w:noProof/>
-          </w:rPr>
-          <w:t>9</w:t>
-        </w:r>
-      </w:fldSimple>
+      <w:r>
+        <w:fldChar w:fldCharType="begin"/>
+      </w:r>
+      <w:r>
+        <w:instrText xml:space="preserve"> SEQ Abbildung \* ARABIC </w:instrText>
+      </w:r>
+      <w:r>
+        <w:fldChar w:fldCharType="separate"/>
+      </w:r>
+      <w:r>
+        <w:rPr>
+          <w:noProof/>
+        </w:rPr>
+        <w:t>9</w:t>
+      </w:r>
+      <w:r>
+        <w:rPr>
+          <w:noProof/>
+        </w:rPr>
+        <w:fldChar w:fldCharType="end"/>
+      </w:r>
       <w:r>
         <w:t xml:space="preserve"> </w:t>
       </w:r>
@@ -3610,7 +3637,7 @@
                     <pic:cNvPicPr/>
                   </pic:nvPicPr>
                   <pic:blipFill>
-                    <a:blip r:embed="rId20"/>
+                    <a:blip r:embed="rId16"/>
                     <a:stretch>
                       <a:fillRect/>
                     </a:stretch>
@@ -3638,14 +3665,27 @@
       <w:r>
         <w:t xml:space="preserve">Abbildung </w:t>
       </w:r>
-      <w:fldSimple w:instr=" SEQ Abbildung \* ARABIC ">
-        <w:r>
-          <w:rPr>
-            <w:noProof/>
-          </w:rPr>
-          <w:t>10</w:t>
-        </w:r>
-      </w:fldSimple>
+      <w:r>
+        <w:fldChar w:fldCharType="begin"/>
+      </w:r>
+      <w:r>
+        <w:instrText xml:space="preserve"> SEQ Abbildung \* ARABIC </w:instrText>
+      </w:r>
+      <w:r>
+        <w:fldChar w:fldCharType="separate"/>
+      </w:r>
+      <w:r>
+        <w:rPr>
+          <w:noProof/>
+        </w:rPr>
+        <w:t>10</w:t>
+      </w:r>
+      <w:r>
+        <w:rPr>
+          <w:noProof/>
+        </w:rPr>
+        <w:fldChar w:fldCharType="end"/>
+      </w:r>
       <w:r>
         <w:t xml:space="preserve"> Message-Nachricht</w:t>
       </w:r>
@@ -3734,7 +3774,7 @@
                     <pic:cNvPicPr/>
                   </pic:nvPicPr>
                   <pic:blipFill>
-                    <a:blip r:embed="rId21"/>
+                    <a:blip r:embed="rId17"/>
                     <a:stretch>
                       <a:fillRect/>
                     </a:stretch>
@@ -3762,14 +3802,27 @@
       <w:r>
         <w:t xml:space="preserve">Abbildung </w:t>
       </w:r>
-      <w:fldSimple w:instr=" SEQ Abbildung \* ARABIC ">
-        <w:r>
-          <w:rPr>
-            <w:noProof/>
-          </w:rPr>
-          <w:t>11</w:t>
-        </w:r>
-      </w:fldSimple>
+      <w:r>
+        <w:fldChar w:fldCharType="begin"/>
+      </w:r>
+      <w:r>
+        <w:instrText xml:space="preserve"> SEQ Abbildung \* ARABIC </w:instrText>
+      </w:r>
+      <w:r>
+        <w:fldChar w:fldCharType="separate"/>
+      </w:r>
+      <w:r>
+        <w:rPr>
+          <w:noProof/>
+        </w:rPr>
+        <w:t>11</w:t>
+      </w:r>
+      <w:r>
+        <w:rPr>
+          <w:noProof/>
+        </w:rPr>
+        <w:fldChar w:fldCharType="end"/>
+      </w:r>
       <w:r>
         <w:t xml:space="preserve"> </w:t>
       </w:r>
@@ -3812,7 +3865,15 @@
         <w:t>oder</w:t>
       </w:r>
       <w:r>
-        <w:t xml:space="preserve"> ViewModel sind vom Android Lebenszyklus abhängig</w:t>
+        <w:t xml:space="preserve"> </w:t>
+      </w:r>
+      <w:proofErr w:type="spellStart"/>
+      <w:r>
+        <w:t>ViewModel</w:t>
+      </w:r>
+      <w:proofErr w:type="spellEnd"/>
+      <w:r>
+        <w:t xml:space="preserve"> sind vom Android Lebenszyklus abhängig</w:t>
       </w:r>
       <w:sdt>
         <w:sdtPr>
@@ -4121,7 +4182,7 @@
                     <pic:cNvPicPr/>
                   </pic:nvPicPr>
                   <pic:blipFill>
-                    <a:blip r:embed="rId22"/>
+                    <a:blip r:embed="rId18"/>
                     <a:stretch>
                       <a:fillRect/>
                     </a:stretch>
@@ -4149,14 +4210,27 @@
       <w:r>
         <w:t xml:space="preserve">Abbildung </w:t>
       </w:r>
-      <w:fldSimple w:instr=" SEQ Abbildung \* ARABIC ">
-        <w:r>
-          <w:rPr>
-            <w:noProof/>
-          </w:rPr>
-          <w:t>12</w:t>
-        </w:r>
-      </w:fldSimple>
+      <w:r>
+        <w:fldChar w:fldCharType="begin"/>
+      </w:r>
+      <w:r>
+        <w:instrText xml:space="preserve"> SEQ Abbildung \* ARABIC </w:instrText>
+      </w:r>
+      <w:r>
+        <w:fldChar w:fldCharType="separate"/>
+      </w:r>
+      <w:r>
+        <w:rPr>
+          <w:noProof/>
+        </w:rPr>
+        <w:t>12</w:t>
+      </w:r>
+      <w:r>
+        <w:rPr>
+          <w:noProof/>
+        </w:rPr>
+        <w:fldChar w:fldCharType="end"/>
+      </w:r>
       <w:r>
         <w:t>: Klassendiagramm des Datenmodells</w:t>
       </w:r>
@@ -4172,16 +4246,14 @@
       <w:r>
         <w:t xml:space="preserve">remden Profils, an das oder von dem aus Nachrichten gesendet werden. Darüber hinaus wird </w:t>
       </w:r>
-      <w:commentRangeStart w:id="10"/>
-      <w:r>
-        <w:t xml:space="preserve">als Wahrheitswert </w:t>
-      </w:r>
-      <w:commentRangeEnd w:id="10"/>
-      <w:r>
-        <w:rPr>
-          <w:rStyle w:val="Kommentarzeichen"/>
-        </w:rPr>
-        <w:commentReference w:id="10"/>
+      <w:r>
+        <w:t xml:space="preserve">als </w:t>
+      </w:r>
+      <w:r>
+        <w:t>Boolean</w:t>
+      </w:r>
+      <w:r>
+        <w:t xml:space="preserve"> </w:t>
       </w:r>
       <w:r>
         <w:t>gespeichert</w:t>
@@ -4225,21 +4297,7 @@
     </w:p>
     <w:p>
       <w:r>
-        <w:t xml:space="preserve">Das eigene Profil enthält die eigene Adresse, den Namen, die Beschreibung und die Farbe. Die zehn wählbaren Farben werden durch eine Zahl zwischen null und </w:t>
-      </w:r>
-      <w:commentRangeStart w:id="11"/>
-      <w:r>
-        <w:t xml:space="preserve">neun einschließlich </w:t>
-      </w:r>
-      <w:commentRangeEnd w:id="11"/>
-      <w:r>
-        <w:rPr>
-          <w:rStyle w:val="Kommentarzeichen"/>
-        </w:rPr>
-        <w:commentReference w:id="11"/>
-      </w:r>
-      <w:r>
-        <w:t>repräsentiert. Der Primärschlüssel ist die eigene Adresse, da diese immer eindeutig ist. Darüber hinaus wird allerdings nie mehr als ein eigenes Profil gespeichert.</w:t>
+        <w:t>Das eigene Profil enthält die eigene Adresse, den Namen, die Beschreibung und die Farbe. Die zehn wählbaren Farben werden durch eine Zahl zwischen null und neun einschließlich repräsentiert. Der Primärschlüssel ist die eigene Adresse, da diese immer eindeutig ist. Darüber hinaus wird allerdings nie mehr als ein eigenes Profil gespeichert.</w:t>
       </w:r>
       <w:r>
         <w:t xml:space="preserve"> Genauso, wie Nachrichten wird das eigene Profil vollständig in der Datenbank gespeichert.</w:t>
@@ -4502,7 +4560,7 @@
                     <pic:cNvPicPr/>
                   </pic:nvPicPr>
                   <pic:blipFill>
-                    <a:blip r:embed="rId23"/>
+                    <a:blip r:embed="rId19"/>
                     <a:stretch>
                       <a:fillRect/>
                     </a:stretch>
@@ -4530,14 +4588,27 @@
       <w:r>
         <w:t xml:space="preserve">Abbildung </w:t>
       </w:r>
-      <w:fldSimple w:instr=" SEQ Abbildung \* ARABIC ">
-        <w:r>
-          <w:rPr>
-            <w:noProof/>
-          </w:rPr>
-          <w:t>13</w:t>
-        </w:r>
-      </w:fldSimple>
+      <w:r>
+        <w:fldChar w:fldCharType="begin"/>
+      </w:r>
+      <w:r>
+        <w:instrText xml:space="preserve"> SEQ Abbildung \* ARABIC </w:instrText>
+      </w:r>
+      <w:r>
+        <w:fldChar w:fldCharType="separate"/>
+      </w:r>
+      <w:r>
+        <w:rPr>
+          <w:noProof/>
+        </w:rPr>
+        <w:t>13</w:t>
+      </w:r>
+      <w:r>
+        <w:rPr>
+          <w:noProof/>
+        </w:rPr>
+        <w:fldChar w:fldCharType="end"/>
+      </w:r>
       <w:r>
         <w:t xml:space="preserve"> Paket Diagramm</w:t>
       </w:r>
@@ -4744,19 +4815,17 @@
       <w:r>
         <w:t xml:space="preserve">, unter </w:t>
       </w:r>
-      <w:commentRangeStart w:id="12"/>
-      <w:r>
-        <w:t xml:space="preserve">Anderen </w:t>
-      </w:r>
-      <w:commentRangeEnd w:id="12"/>
-      <w:r>
-        <w:rPr>
-          <w:rStyle w:val="Kommentarzeichen"/>
-        </w:rPr>
-        <w:commentReference w:id="12"/>
-      </w:r>
-      <w:r>
-        <w:t>für Android,</w:t>
+      <w:r>
+        <w:t>a</w:t>
+      </w:r>
+      <w:r>
+        <w:t>ndere</w:t>
+      </w:r>
+      <w:r>
+        <w:t>m</w:t>
+      </w:r>
+      <w:r>
+        <w:t xml:space="preserve"> für Android,</w:t>
       </w:r>
       <w:r>
         <w:t xml:space="preserve"> viele Kompo</w:t>
@@ -4976,83 +5045,73 @@
       <w:r>
         <w:t>ingaben von Texten in die Textfelder</w:t>
       </w:r>
-      <w:commentRangeStart w:id="13"/>
+      <w:r>
+        <w:t>,</w:t>
+      </w:r>
+      <w:r>
+        <w:t xml:space="preserve"> werden automatisch beibehalten.</w:t>
+      </w:r>
+      <w:r>
+        <w:t xml:space="preserve"> Die Zeichenbegrenzung des Namens und der Beschreibung ist durch eine entsprechende Eigenschaft der Textfelder umgesetzt.</w:t>
+      </w:r>
+      <w:r>
+        <w:t xml:space="preserve"> Das Speichern des Profils wird </w:t>
+      </w:r>
+      <w:r>
+        <w:t>mit</w:t>
+      </w:r>
+      <w:r>
+        <w:t xml:space="preserve"> eine</w:t>
+      </w:r>
+      <w:r>
+        <w:t>r</w:t>
+      </w:r>
+      <w:r>
+        <w:t xml:space="preserve"> „</w:t>
+      </w:r>
+      <w:proofErr w:type="spellStart"/>
+      <w:r>
+        <w:t>SnackBar</w:t>
+      </w:r>
+      <w:proofErr w:type="spellEnd"/>
+      <w:r>
+        <w:t xml:space="preserve">“ aus dem Material Design </w:t>
+      </w:r>
+      <w:r>
+        <w:t>bestätigt</w:t>
+      </w:r>
+      <w:r>
+        <w:t>.</w:t>
+      </w:r>
+    </w:p>
+    <w:p>
+      <w:r>
+        <w:t>Die Einstellungen</w:t>
+      </w:r>
+      <w:r>
+        <w:t xml:space="preserve"> der App</w:t>
+      </w:r>
+      <w:r>
+        <w:t xml:space="preserve">, </w:t>
+      </w:r>
+      <w:r>
+        <w:t>welche</w:t>
+      </w:r>
+      <w:r>
+        <w:t xml:space="preserve"> im gleichnamigen Tab getätigt werden können, werden durch </w:t>
+      </w:r>
+      <w:r>
+        <w:t xml:space="preserve">das Fragment an die darunter befindliche Aktivität weitergeleitet. Diese nutzt die </w:t>
+      </w:r>
+      <w:r>
+        <w:t>A</w:t>
+      </w:r>
+      <w:r>
+        <w:t>ndroid</w:t>
+      </w:r>
       <w:r>
         <w:t xml:space="preserve"> </w:t>
       </w:r>
-      <w:commentRangeEnd w:id="13"/>
-      <w:r>
-        <w:rPr>
-          <w:rStyle w:val="Kommentarzeichen"/>
-        </w:rPr>
-        <w:commentReference w:id="13"/>
-      </w:r>
-      <w:r>
-        <w:t>werden automatisch beibehalten.</w:t>
-      </w:r>
-      <w:r>
-        <w:t xml:space="preserve"> Die Zeichenbegrenzung des Namens und der Beschreibung ist durch eine entsprechende Eigenschaft der Textfelder umgesetzt.</w:t>
-      </w:r>
-      <w:r>
-        <w:t xml:space="preserve"> Das Speichern des Profils wird </w:t>
-      </w:r>
-      <w:r>
-        <w:t>mit</w:t>
-      </w:r>
-      <w:r>
-        <w:t xml:space="preserve"> eine</w:t>
-      </w:r>
-      <w:r>
-        <w:t>r</w:t>
-      </w:r>
-      <w:r>
-        <w:t xml:space="preserve"> „</w:t>
-      </w:r>
-      <w:proofErr w:type="spellStart"/>
-      <w:r>
-        <w:t>SnackBar</w:t>
-      </w:r>
-      <w:proofErr w:type="spellEnd"/>
-      <w:r>
-        <w:t xml:space="preserve">“ aus dem Material Design </w:t>
-      </w:r>
-      <w:r>
-        <w:t>bestätigt</w:t>
-      </w:r>
-      <w:r>
-        <w:t>.</w:t>
-      </w:r>
-    </w:p>
-    <w:p>
-      <w:r>
-        <w:t xml:space="preserve">Die Einstellungen, </w:t>
-      </w:r>
-      <w:commentRangeStart w:id="14"/>
-      <w:r>
-        <w:t xml:space="preserve">die </w:t>
-      </w:r>
-      <w:commentRangeEnd w:id="14"/>
-      <w:r>
-        <w:rPr>
-          <w:rStyle w:val="Kommentarzeichen"/>
-        </w:rPr>
-        <w:commentReference w:id="14"/>
-      </w:r>
-      <w:r>
-        <w:t xml:space="preserve">im gleichnamigen Tab getätigt werden können, werden durch </w:t>
-      </w:r>
-      <w:r>
-        <w:t xml:space="preserve">das Fragment an die darunter befindliche Aktivität weitergeleitet. Diese nutzt die </w:t>
-      </w:r>
-      <w:r>
-        <w:t>A</w:t>
-      </w:r>
-      <w:r>
-        <w:t>ndroid</w:t>
-      </w:r>
-      <w:r>
-        <w:t xml:space="preserve"> </w:t>
-      </w:r>
       <w:r>
         <w:t>eigenen „</w:t>
       </w:r>
@@ -5062,18 +5121,10 @@
       </w:r>
       <w:proofErr w:type="spellEnd"/>
       <w:r>
-        <w:t xml:space="preserve">“, um die Einstellungen jeweils als Key-Value-Paar zu speichern und wendet diese auch an. </w:t>
-      </w:r>
-      <w:commentRangeStart w:id="15"/>
-      <w:r>
-        <w:t xml:space="preserve">Die Anwendung </w:t>
-      </w:r>
-      <w:commentRangeEnd w:id="15"/>
-      <w:r>
-        <w:rPr>
-          <w:rStyle w:val="Kommentarzeichen"/>
-        </w:rPr>
-        <w:commentReference w:id="15"/>
+        <w:t xml:space="preserve">“, um die Einstellungen jeweils als Key-Value-Paar zu speichern und wendet diese auch an. Die Anwendung </w:t>
+      </w:r>
+      <w:r>
+        <w:t xml:space="preserve">der Einstellungen </w:t>
       </w:r>
       <w:r>
         <w:t>geschieht bei den Sprachen durch „Locale“ und bei dem Farbschema durch „</w:t>
@@ -5118,17 +5169,19 @@
       </w:r>
       <w:proofErr w:type="spellEnd"/>
       <w:r>
-        <w:t>“ realisiert</w:t>
-      </w:r>
-      <w:r>
-        <w:t>, wie in den Tabs „Verfügbar“ und „Chats</w:t>
-      </w:r>
-      <w:commentRangeStart w:id="16"/>
-      <w:r>
-        <w:t>“</w:t>
-      </w:r>
-      <w:r>
-        <w:t>. Der dazugehörige Adapter übernimmt neben Visualisieren von Änderungen</w:t>
+        <w:t xml:space="preserve">“ </w:t>
+      </w:r>
+      <w:r>
+        <w:t>visualisiert</w:t>
+      </w:r>
+      <w:r>
+        <w:t>, wie in den Tabs „Verfügbar“ und „Chats“</w:t>
+      </w:r>
+      <w:r>
+        <w:t xml:space="preserve">. Der dazugehörige Adapter übernimmt neben </w:t>
+      </w:r>
+      <w:r>
+        <w:t>dem Modifizieren von Daten</w:t>
       </w:r>
       <w:r>
         <w:t>, wenn Nachrichten dazu kommen,</w:t>
@@ -5141,13 +5194,6 @@
       </w:r>
       <w:r>
         <w:t xml:space="preserve"> auf der richtigen Seite, mit der richtigen Farbe anzuzeigen</w:t>
-      </w:r>
-      <w:commentRangeEnd w:id="16"/>
-      <w:r>
-        <w:rPr>
-          <w:rStyle w:val="Kommentarzeichen"/>
-        </w:rPr>
-        <w:commentReference w:id="16"/>
       </w:r>
       <w:r>
         <w:t xml:space="preserve">, je nachdem, ob sie ein- oder ausgehend ist. Außerdem wird durch Prüfen des Zeitstempels der vorangegangenen Nachricht das Datum nur bei einer Änderung angezeigt. Wenn das Datum nicht angezeigt werden muss, kollabiert das Textfeld für das Datum, sodass es keinen Platz </w:t>
@@ -5465,7 +5511,7 @@
                     <pic:cNvPicPr/>
                   </pic:nvPicPr>
                   <pic:blipFill>
-                    <a:blip r:embed="rId24"/>
+                    <a:blip r:embed="rId20"/>
                     <a:stretch>
                       <a:fillRect/>
                     </a:stretch>
@@ -5493,14 +5539,27 @@
       <w:r>
         <w:t xml:space="preserve">Abbildung </w:t>
       </w:r>
-      <w:fldSimple w:instr=" SEQ Abbildung \* ARABIC ">
-        <w:r>
-          <w:rPr>
-            <w:noProof/>
-          </w:rPr>
-          <w:t>14</w:t>
-        </w:r>
-      </w:fldSimple>
+      <w:r>
+        <w:fldChar w:fldCharType="begin"/>
+      </w:r>
+      <w:r>
+        <w:instrText xml:space="preserve"> SEQ Abbildung \* ARABIC </w:instrText>
+      </w:r>
+      <w:r>
+        <w:fldChar w:fldCharType="separate"/>
+      </w:r>
+      <w:r>
+        <w:rPr>
+          <w:noProof/>
+        </w:rPr>
+        <w:t>14</w:t>
+      </w:r>
+      <w:r>
+        <w:rPr>
+          <w:noProof/>
+        </w:rPr>
+        <w:fldChar w:fldCharType="end"/>
+      </w:r>
       <w:r>
         <w:t xml:space="preserve"> Service </w:t>
       </w:r>
@@ -6115,55 +6174,46 @@
         <w:t>, ebenfalls ein Teil von Android Jetpack</w:t>
       </w:r>
       <w:r>
-        <w:t xml:space="preserve">, persistent gehalten. „LiveData“ ermöglicht es, einfach auf Änderungen zu reagieren. Da „LiveData“ auch mit Room kompatibel ist, werden auch die Daten aus der Datenbank in der App in „LiveData“ verwaltet. Änderungen an diesen Daten müssen allerdings durch gesonderte Funktionen auf der Datenbank ausgeführt werden und können nicht an den „LiveData“ Objekten vorgenommen werden. </w:t>
-      </w:r>
-      <w:commentRangeStart w:id="17"/>
-      <w:r>
-        <w:t xml:space="preserve">„LiveData“ bietet für die Daten der Datenbank darüber hinaus den Vorteil, dass die Zugriffe auf die Datenbank </w:t>
-      </w:r>
-      <w:commentRangeStart w:id="18"/>
-      <w:r>
-        <w:t xml:space="preserve">lose gekoppelt </w:t>
-      </w:r>
-      <w:commentRangeEnd w:id="18"/>
-      <w:r>
-        <w:rPr>
-          <w:rStyle w:val="Kommentarzeichen"/>
-        </w:rPr>
-        <w:commentReference w:id="18"/>
-      </w:r>
-      <w:r>
-        <w:t xml:space="preserve">sind, sodass die </w:t>
-      </w:r>
-      <w:commentRangeStart w:id="19"/>
-      <w:r>
-        <w:t xml:space="preserve">Blockade </w:t>
-      </w:r>
-      <w:commentRangeEnd w:id="19"/>
-      <w:r>
-        <w:rPr>
-          <w:rStyle w:val="Kommentarzeichen"/>
-        </w:rPr>
-        <w:commentReference w:id="19"/>
-      </w:r>
-      <w:r>
-        <w:t xml:space="preserve">von Android, dass nicht vom UI-Thread synchron auf die Datenbank zugegriffen werden </w:t>
+        <w:t xml:space="preserve">, persistent gehalten. „LiveData“ ermöglicht es, einfach auf Änderungen zu reagieren. Da „LiveData“ auch mit Room kompatibel ist, werden auch die Daten aus der Datenbank in der App in „LiveData“ verwaltet. Änderungen an diesen Daten müssen allerdings durch gesonderte Funktionen auf der Datenbank ausgeführt werden und können nicht an den „LiveData“ Objekten vorgenommen werden. „LiveData“ bietet für die </w:t>
+      </w:r>
+      <w:r>
+        <w:t xml:space="preserve">Verwendung der </w:t>
+      </w:r>
+      <w:r>
+        <w:t xml:space="preserve">Datenbank darüber hinaus den Vorteil, dass die Zugriffe auf die Datenbank </w:t>
+      </w:r>
+      <w:r>
+        <w:t>asynchron</w:t>
+      </w:r>
+      <w:r>
+        <w:t xml:space="preserve"> sind</w:t>
+      </w:r>
+      <w:r>
+        <w:t>.</w:t>
+      </w:r>
+      <w:r>
+        <w:t xml:space="preserve"> </w:t>
+      </w:r>
+      <w:r>
+        <w:t>Dadurch</w:t>
+      </w:r>
+      <w:r>
+        <w:t xml:space="preserve"> greift</w:t>
+      </w:r>
+      <w:r>
+        <w:t xml:space="preserve"> die </w:t>
+      </w:r>
+      <w:r>
+        <w:t>Beschränkung</w:t>
+      </w:r>
+      <w:r>
+        <w:t xml:space="preserve"> von Android, dass nicht vom UI-Thread synchron auf die Datenbank zugegriffen werden </w:t>
       </w:r>
       <w:r>
         <w:t>kann</w:t>
       </w:r>
       <w:r>
-        <w:t>, nicht greift</w:t>
-      </w:r>
-      <w:commentRangeEnd w:id="17"/>
-      <w:r>
-        <w:rPr>
-          <w:rStyle w:val="Kommentarzeichen"/>
-        </w:rPr>
-        <w:commentReference w:id="17"/>
-      </w:r>
-      <w:r>
-        <w:t>.</w:t>
+        <w:t>, nicht.</w:t>
       </w:r>
     </w:p>
     <w:p>
@@ -6209,7 +6259,15 @@
     </w:p>
     <w:p>
       <w:r>
-        <w:t xml:space="preserve">Das ViewModel erfüllt ebenfalls </w:t>
+        <w:t xml:space="preserve">Das </w:t>
+      </w:r>
+      <w:proofErr w:type="spellStart"/>
+      <w:r>
+        <w:t>ViewModel</w:t>
+      </w:r>
+      <w:proofErr w:type="spellEnd"/>
+      <w:r>
+        <w:t xml:space="preserve"> erfüllt ebenfalls </w:t>
       </w:r>
       <w:proofErr w:type="spellStart"/>
       <w:r>
@@ -6318,19 +6376,11 @@
       <w:r>
         <w:t xml:space="preserve"> mit aufgespielter App und den Testdaten umgesetzt. Dabei haben die Personen sich zunächst allein zurechtfinden und ein paar Aufgaben erfüllen sollen. Beispiele für solche Aufgaben sind: Das eigene Profil anpassen, eine Nachricht an einen Nutzer versenden, oder einen Chat mit einem Nutzer löschen. Beim Erfüllen dieser Aufgaben haben die Personen alles erwähnt, dass ihnen aufgefallen ist. Dadurch konnte unter </w:t>
       </w:r>
-      <w:commentRangeStart w:id="20"/>
-      <w:r>
-        <w:t xml:space="preserve">Anderem </w:t>
-      </w:r>
-      <w:commentRangeEnd w:id="20"/>
-      <w:r>
-        <w:rPr>
-          <w:rStyle w:val="Kommentarzeichen"/>
-        </w:rPr>
-        <w:commentReference w:id="20"/>
-      </w:r>
-      <w:r>
-        <w:t xml:space="preserve">identifiziert werden, dass die ursprünglich verwendete Markierung von ungelesenen Chats durch einen roten Hintergrund, als unschön und schlechter lesbar empfunden wurde, weshalb der kleine rote Punkt am Rand eingeführt wurde. Darüber hinaus </w:t>
+      <w:r>
+        <w:t>a</w:t>
+      </w:r>
+      <w:r>
+        <w:t xml:space="preserve">nderem identifiziert werden, dass die ursprünglich verwendete Markierung von ungelesenen Chats durch einen roten Hintergrund, als unschön und schlechter lesbar empfunden wurde, weshalb der kleine rote Punkt am Rand eingeführt wurde. Darüber hinaus </w:t>
       </w:r>
       <w:r>
         <w:t>f</w:t>
@@ -6350,16 +6400,8 @@
       <w:r>
         <w:t xml:space="preserve"> und dass das eigene Profil ohne das Ermöglichen des Scrollens im Landscape-Modus nicht auf jedem Gerät vollständig bearbeitet werden </w:t>
       </w:r>
-      <w:commentRangeStart w:id="21"/>
-      <w:r>
-        <w:t>kann</w:t>
-      </w:r>
-      <w:commentRangeEnd w:id="21"/>
-      <w:r>
-        <w:rPr>
-          <w:rStyle w:val="Kommentarzeichen"/>
-        </w:rPr>
-        <w:commentReference w:id="21"/>
+      <w:r>
+        <w:t>konnte</w:t>
       </w:r>
       <w:r>
         <w:t>, da der Speichern-Button abgeschnitten war.</w:t>
@@ -6612,7 +6654,7 @@
                     <pic:cNvPicPr/>
                   </pic:nvPicPr>
                   <pic:blipFill>
-                    <a:blip r:embed="rId25"/>
+                    <a:blip r:embed="rId21"/>
                     <a:stretch>
                       <a:fillRect/>
                     </a:stretch>
@@ -6640,14 +6682,27 @@
       <w:r>
         <w:t xml:space="preserve">Abbildung </w:t>
       </w:r>
-      <w:fldSimple w:instr=" SEQ Abbildung \* ARABIC ">
-        <w:r>
-          <w:rPr>
-            <w:noProof/>
-          </w:rPr>
-          <w:t>15</w:t>
-        </w:r>
-      </w:fldSimple>
+      <w:r>
+        <w:fldChar w:fldCharType="begin"/>
+      </w:r>
+      <w:r>
+        <w:instrText xml:space="preserve"> SEQ Abbildung \* ARABIC </w:instrText>
+      </w:r>
+      <w:r>
+        <w:fldChar w:fldCharType="separate"/>
+      </w:r>
+      <w:r>
+        <w:rPr>
+          <w:noProof/>
+        </w:rPr>
+        <w:t>15</w:t>
+      </w:r>
+      <w:r>
+        <w:rPr>
+          <w:noProof/>
+        </w:rPr>
+        <w:fldChar w:fldCharType="end"/>
+      </w:r>
       <w:r>
         <w:t xml:space="preserve"> Fake Objekt im Unit-Test</w:t>
       </w:r>
@@ -7089,7 +7144,7 @@
       </w:tblGrid>
       <w:tr>
         <w:trPr>
-          <w:divId w:val="1129739252"/>
+          <w:divId w:val="551381930"/>
           <w:tblCellSpacing w:w="15" w:type="dxa"/>
         </w:trPr>
         <w:tc>
@@ -7136,7 +7191,7 @@
       </w:tr>
       <w:tr>
         <w:trPr>
-          <w:divId w:val="1129739252"/>
+          <w:divId w:val="551381930"/>
           <w:tblCellSpacing w:w="15" w:type="dxa"/>
         </w:trPr>
         <w:tc>
@@ -7182,7 +7237,7 @@
       </w:tr>
       <w:tr>
         <w:trPr>
-          <w:divId w:val="1129739252"/>
+          <w:divId w:val="551381930"/>
           <w:tblCellSpacing w:w="15" w:type="dxa"/>
         </w:trPr>
         <w:tc>
@@ -7228,7 +7283,7 @@
       </w:tr>
       <w:tr>
         <w:trPr>
-          <w:divId w:val="1129739252"/>
+          <w:divId w:val="551381930"/>
           <w:tblCellSpacing w:w="15" w:type="dxa"/>
         </w:trPr>
         <w:tc>
@@ -7274,7 +7329,7 @@
       </w:tr>
       <w:tr>
         <w:trPr>
-          <w:divId w:val="1129739252"/>
+          <w:divId w:val="551381930"/>
           <w:tblCellSpacing w:w="15" w:type="dxa"/>
         </w:trPr>
         <w:tc>
@@ -7320,7 +7375,7 @@
       </w:tr>
       <w:tr>
         <w:trPr>
-          <w:divId w:val="1129739252"/>
+          <w:divId w:val="551381930"/>
           <w:tblCellSpacing w:w="15" w:type="dxa"/>
         </w:trPr>
         <w:tc>
@@ -7366,7 +7421,7 @@
       </w:tr>
       <w:tr>
         <w:trPr>
-          <w:divId w:val="1129739252"/>
+          <w:divId w:val="551381930"/>
           <w:tblCellSpacing w:w="15" w:type="dxa"/>
         </w:trPr>
         <w:tc>
@@ -7412,7 +7467,7 @@
       </w:tr>
       <w:tr>
         <w:trPr>
-          <w:divId w:val="1129739252"/>
+          <w:divId w:val="551381930"/>
           <w:tblCellSpacing w:w="15" w:type="dxa"/>
         </w:trPr>
         <w:tc>
@@ -7458,7 +7513,7 @@
       </w:tr>
       <w:tr>
         <w:trPr>
-          <w:divId w:val="1129739252"/>
+          <w:divId w:val="551381930"/>
           <w:tblCellSpacing w:w="15" w:type="dxa"/>
         </w:trPr>
         <w:tc>
@@ -7504,7 +7559,7 @@
       </w:tr>
       <w:tr>
         <w:trPr>
-          <w:divId w:val="1129739252"/>
+          <w:divId w:val="551381930"/>
           <w:tblCellSpacing w:w="15" w:type="dxa"/>
         </w:trPr>
         <w:tc>
@@ -7550,7 +7605,7 @@
       </w:tr>
       <w:tr>
         <w:trPr>
-          <w:divId w:val="1129739252"/>
+          <w:divId w:val="551381930"/>
           <w:tblCellSpacing w:w="15" w:type="dxa"/>
         </w:trPr>
         <w:tc>
@@ -7596,7 +7651,7 @@
       </w:tr>
       <w:tr>
         <w:trPr>
-          <w:divId w:val="1129739252"/>
+          <w:divId w:val="551381930"/>
           <w:tblCellSpacing w:w="15" w:type="dxa"/>
         </w:trPr>
         <w:tc>
@@ -7642,7 +7697,7 @@
       </w:tr>
       <w:tr>
         <w:trPr>
-          <w:divId w:val="1129739252"/>
+          <w:divId w:val="551381930"/>
           <w:tblCellSpacing w:w="15" w:type="dxa"/>
         </w:trPr>
         <w:tc>
@@ -7695,7 +7750,7 @@
       </w:tr>
       <w:tr>
         <w:trPr>
-          <w:divId w:val="1129739252"/>
+          <w:divId w:val="551381930"/>
           <w:tblCellSpacing w:w="15" w:type="dxa"/>
         </w:trPr>
         <w:tc>
@@ -7741,7 +7796,7 @@
       </w:tr>
       <w:tr>
         <w:trPr>
-          <w:divId w:val="1129739252"/>
+          <w:divId w:val="551381930"/>
           <w:tblCellSpacing w:w="15" w:type="dxa"/>
         </w:trPr>
         <w:tc>
@@ -7787,7 +7842,7 @@
       </w:tr>
       <w:tr>
         <w:trPr>
-          <w:divId w:val="1129739252"/>
+          <w:divId w:val="551381930"/>
           <w:tblCellSpacing w:w="15" w:type="dxa"/>
         </w:trPr>
         <w:tc>
@@ -7833,7 +7888,7 @@
       </w:tr>
       <w:tr>
         <w:trPr>
-          <w:divId w:val="1129739252"/>
+          <w:divId w:val="551381930"/>
           <w:tblCellSpacing w:w="15" w:type="dxa"/>
         </w:trPr>
         <w:tc>
@@ -7879,7 +7934,7 @@
       </w:tr>
       <w:tr>
         <w:trPr>
-          <w:divId w:val="1129739252"/>
+          <w:divId w:val="551381930"/>
           <w:tblCellSpacing w:w="15" w:type="dxa"/>
         </w:trPr>
         <w:tc>
@@ -7925,7 +7980,7 @@
       </w:tr>
       <w:tr>
         <w:trPr>
-          <w:divId w:val="1129739252"/>
+          <w:divId w:val="551381930"/>
           <w:tblCellSpacing w:w="15" w:type="dxa"/>
         </w:trPr>
         <w:tc>
@@ -7971,7 +8026,7 @@
       </w:tr>
       <w:tr>
         <w:trPr>
-          <w:divId w:val="1129739252"/>
+          <w:divId w:val="551381930"/>
           <w:tblCellSpacing w:w="15" w:type="dxa"/>
         </w:trPr>
         <w:tc>
@@ -8017,7 +8072,7 @@
       </w:tr>
       <w:tr>
         <w:trPr>
-          <w:divId w:val="1129739252"/>
+          <w:divId w:val="551381930"/>
           <w:tblCellSpacing w:w="15" w:type="dxa"/>
         </w:trPr>
         <w:tc>
@@ -8063,7 +8118,7 @@
       </w:tr>
       <w:tr>
         <w:trPr>
-          <w:divId w:val="1129739252"/>
+          <w:divId w:val="551381930"/>
           <w:tblCellSpacing w:w="15" w:type="dxa"/>
         </w:trPr>
         <w:tc>
@@ -8109,7 +8164,7 @@
       </w:tr>
       <w:tr>
         <w:trPr>
-          <w:divId w:val="1129739252"/>
+          <w:divId w:val="551381930"/>
           <w:tblCellSpacing w:w="15" w:type="dxa"/>
         </w:trPr>
         <w:tc>
@@ -8155,7 +8210,7 @@
       </w:tr>
       <w:tr>
         <w:trPr>
-          <w:divId w:val="1129739252"/>
+          <w:divId w:val="551381930"/>
           <w:tblCellSpacing w:w="15" w:type="dxa"/>
         </w:trPr>
         <w:tc>
@@ -8201,7 +8256,7 @@
       </w:tr>
       <w:tr>
         <w:trPr>
-          <w:divId w:val="1129739252"/>
+          <w:divId w:val="551381930"/>
           <w:tblCellSpacing w:w="15" w:type="dxa"/>
         </w:trPr>
         <w:tc>
@@ -8247,7 +8302,7 @@
       </w:tr>
       <w:tr>
         <w:trPr>
-          <w:divId w:val="1129739252"/>
+          <w:divId w:val="551381930"/>
           <w:tblCellSpacing w:w="15" w:type="dxa"/>
         </w:trPr>
         <w:tc>
@@ -8294,7 +8349,7 @@
     </w:tbl>
     <w:p>
       <w:pPr>
-        <w:divId w:val="1129739252"/>
+        <w:divId w:val="551381930"/>
         <w:rPr>
           <w:noProof/>
         </w:rPr>
@@ -8723,7 +8778,7 @@
                 <wp:cNvGraphicFramePr/>
                 <a:graphic xmlns:a="http://schemas.openxmlformats.org/drawingml/2006/main">
                   <a:graphicData uri="http://schemas.microsoft.com/office/word/2010/wordprocessingInk">
-                    <w14:contentPart bwMode="auto" r:id="rId26">
+                    <w14:contentPart bwMode="auto" r:id="rId22">
                       <w14:nvContentPartPr>
                         <w14:cNvContentPartPr/>
                       </w14:nvContentPartPr>
@@ -8915,464 +8970,6 @@
     </w:sectPr>
   </w:body>
 </w:document>
-</file>
-
-<file path=word/comments.xml><?xml version="1.0" encoding="utf-8"?>
-<w:comments xmlns:wpc="http://schemas.microsoft.com/office/word/2010/wordprocessingCanvas" xmlns:cx="http://schemas.microsoft.com/office/drawing/2014/chartex" xmlns:cx1="http://schemas.microsoft.com/office/drawing/2015/9/8/chartex" xmlns:cx2="http://schemas.microsoft.com/office/drawing/2015/10/21/chartex" xmlns:cx3="http://schemas.microsoft.com/office/drawing/2016/5/9/chartex" xmlns:cx4="http://schemas.microsoft.com/office/drawing/2016/5/10/chartex" xmlns:cx5="http://schemas.microsoft.com/office/drawing/2016/5/11/chartex" xmlns:cx6="http://schemas.microsoft.com/office/drawing/2016/5/12/chartex" xmlns:cx7="http://schemas.microsoft.com/office/drawing/2016/5/13/chartex" xmlns:cx8="http://schemas.microsoft.com/office/drawing/2016/5/14/chartex" xmlns:mc="http://schemas.openxmlformats.org/markup-compatibility/2006" xmlns:aink="http://schemas.microsoft.com/office/drawing/2016/ink" xmlns:am3d="http://schemas.microsoft.com/office/drawing/2017/model3d" xmlns:o="urn:schemas-microsoft-com:office:office" xmlns:oel="http://schemas.microsoft.com/office/2019/extlst" xmlns:r="http://schemas.openxmlformats.org/officeDocument/2006/relationships" xmlns:m="http://schemas.openxmlformats.org/officeDocument/2006/math" xmlns:v="urn:schemas-microsoft-com:vml" xmlns:wp14="http://schemas.microsoft.com/office/word/2010/wordprocessingDrawing" xmlns:wp="http://schemas.openxmlformats.org/drawingml/2006/wordprocessingDrawing" xmlns:w10="urn:schemas-microsoft-com:office:word" xmlns:w="http://schemas.openxmlformats.org/wordprocessingml/2006/main" xmlns:w14="http://schemas.microsoft.com/office/word/2010/wordml" xmlns:w15="http://schemas.microsoft.com/office/word/2012/wordml" xmlns:w16cex="http://schemas.microsoft.com/office/word/2018/wordml/cex" xmlns:w16cid="http://schemas.microsoft.com/office/word/2016/wordml/cid" xmlns:w16="http://schemas.microsoft.com/office/word/2018/wordml" xmlns:w16sdtdh="http://schemas.microsoft.com/office/word/2020/wordml/sdtdatahash" xmlns:w16se="http://schemas.microsoft.com/office/word/2015/wordml/symex" xmlns:wpg="http://schemas.microsoft.com/office/word/2010/wordprocessingGroup" xmlns:wpi="http://schemas.microsoft.com/office/word/2010/wordprocessingInk" xmlns:wne="http://schemas.microsoft.com/office/word/2006/wordml" xmlns:wps="http://schemas.microsoft.com/office/word/2010/wordprocessingShape" mc:Ignorable="w14 w15 w16se w16cid w16 w16cex w16sdtdh wp14">
-  <w:comment w:id="0" w:author="Tim Lock" w:date="2023-01-23T12:44:00Z" w:initials="TL">
-    <w:p>
-      <w:pPr>
-        <w:pStyle w:val="Kommentartext"/>
-        <w:jc w:val="left"/>
-      </w:pPr>
-      <w:r>
-        <w:rPr>
-          <w:rStyle w:val="Kommentarzeichen"/>
-        </w:rPr>
-        <w:annotationRef/>
-      </w:r>
-      <w:r>
-        <w:t>Find ich nicht konkret genug, vielleicht lieber "zwischen mehreren lokalen Nutzern" oder "lokalen Geräten"</w:t>
-      </w:r>
-    </w:p>
-  </w:comment>
-  <w:comment w:id="2" w:author="Tim Lock" w:date="2023-01-23T12:48:00Z" w:initials="TL">
-    <w:p>
-      <w:pPr>
-        <w:pStyle w:val="Kommentartext"/>
-        <w:jc w:val="left"/>
-      </w:pPr>
-      <w:r>
-        <w:rPr>
-          <w:rStyle w:val="Kommentarzeichen"/>
-        </w:rPr>
-        <w:annotationRef/>
-      </w:r>
-      <w:r>
-        <w:t xml:space="preserve">Vielleicht lieber "In Chat Apps besitzen </w:t>
-      </w:r>
-    </w:p>
-    <w:p>
-      <w:pPr>
-        <w:pStyle w:val="Kommentartext"/>
-        <w:jc w:val="left"/>
-      </w:pPr>
-      <w:r>
-        <w:t>Nutzerprofile häufig ein Profilbild"</w:t>
-      </w:r>
-    </w:p>
-  </w:comment>
-  <w:comment w:id="3" w:author="Tim Lock" w:date="2023-01-23T12:56:00Z" w:initials="TL">
-    <w:p>
-      <w:pPr>
-        <w:pStyle w:val="Kommentartext"/>
-        <w:jc w:val="left"/>
-      </w:pPr>
-      <w:r>
-        <w:rPr>
-          <w:rStyle w:val="Kommentarzeichen"/>
-        </w:rPr>
-        <w:annotationRef/>
-      </w:r>
-      <w:r>
-        <w:t>Erwiesen</w:t>
-      </w:r>
-    </w:p>
-  </w:comment>
-  <w:comment w:id="4" w:author="Tim Lock" w:date="2023-01-23T12:58:00Z" w:initials="TL">
-    <w:p>
-      <w:pPr>
-        <w:pStyle w:val="Kommentartext"/>
-        <w:jc w:val="left"/>
-      </w:pPr>
-      <w:r>
-        <w:rPr>
-          <w:rStyle w:val="Kommentarzeichen"/>
-        </w:rPr>
-        <w:annotationRef/>
-      </w:r>
-      <w:r>
-        <w:t>"Logos der oben"</w:t>
-      </w:r>
-    </w:p>
-  </w:comment>
-  <w:comment w:id="5" w:author="Tim Lock" w:date="2023-01-23T12:58:00Z" w:initials="TL">
-    <w:p>
-      <w:pPr>
-        <w:pStyle w:val="Kommentartext"/>
-        <w:jc w:val="left"/>
-      </w:pPr>
-      <w:r>
-        <w:rPr>
-          <w:rStyle w:val="Kommentarzeichen"/>
-        </w:rPr>
-        <w:annotationRef/>
-      </w:r>
-      <w:r>
-        <w:t>befindenden</w:t>
-      </w:r>
-    </w:p>
-  </w:comment>
-  <w:comment w:id="6" w:author="Tim Lock" w:date="2023-01-23T13:00:00Z" w:initials="TL">
-    <w:p>
-      <w:pPr>
-        <w:pStyle w:val="Kommentartext"/>
-        <w:jc w:val="left"/>
-      </w:pPr>
-      <w:r>
-        <w:rPr>
-          <w:rStyle w:val="Kommentarzeichen"/>
-        </w:rPr>
-        <w:annotationRef/>
-      </w:r>
-      <w:r>
-        <w:t>Des Englischen Ursprungs</w:t>
-      </w:r>
-    </w:p>
-  </w:comment>
-  <w:comment w:id="7" w:author="Tim Lock" w:date="2023-01-23T13:01:00Z" w:initials="TL">
-    <w:p>
-      <w:pPr>
-        <w:pStyle w:val="Kommentartext"/>
-        <w:jc w:val="left"/>
-      </w:pPr>
-      <w:r>
-        <w:rPr>
-          <w:rStyle w:val="Kommentarzeichen"/>
-        </w:rPr>
-        <w:annotationRef/>
-      </w:r>
-      <w:r>
-        <w:t>Vielleicht lieber "Beim Start"</w:t>
-      </w:r>
-    </w:p>
-  </w:comment>
-  <w:comment w:id="8" w:author="Tim Lock" w:date="2023-01-23T13:02:00Z" w:initials="TL">
-    <w:p>
-      <w:pPr>
-        <w:pStyle w:val="Kommentartext"/>
-        <w:jc w:val="left"/>
-      </w:pPr>
-      <w:r>
-        <w:rPr>
-          <w:rStyle w:val="Kommentarzeichen"/>
-        </w:rPr>
-        <w:annotationRef/>
-      </w:r>
-      <w:r>
-        <w:t>Dem Anzeigen</w:t>
-      </w:r>
-    </w:p>
-  </w:comment>
-  <w:comment w:id="9" w:author="Tim Lock" w:date="2023-01-23T13:11:00Z" w:initials="TL">
-    <w:p>
-      <w:pPr>
-        <w:pStyle w:val="Kommentartext"/>
-        <w:jc w:val="left"/>
-      </w:pPr>
-      <w:r>
-        <w:rPr>
-          <w:rStyle w:val="Kommentarzeichen"/>
-        </w:rPr>
-        <w:annotationRef/>
-      </w:r>
-      <w:r>
-        <w:t>ausgewählt?</w:t>
-      </w:r>
-    </w:p>
-  </w:comment>
-  <w:comment w:id="10" w:author="Tim Lock" w:date="2023-01-23T13:17:00Z" w:initials="TL">
-    <w:p>
-      <w:pPr>
-        <w:pStyle w:val="Kommentartext"/>
-        <w:jc w:val="left"/>
-      </w:pPr>
-      <w:r>
-        <w:rPr>
-          <w:rStyle w:val="Kommentarzeichen"/>
-        </w:rPr>
-        <w:annotationRef/>
-      </w:r>
-      <w:r>
-        <w:t>Lieber "als Boolean" oder weglassen</w:t>
-      </w:r>
-    </w:p>
-  </w:comment>
-  <w:comment w:id="11" w:author="Tim Lock" w:date="2023-01-23T13:19:00Z" w:initials="TL">
-    <w:p>
-      <w:pPr>
-        <w:pStyle w:val="Kommentartext"/>
-        <w:jc w:val="left"/>
-      </w:pPr>
-      <w:r>
-        <w:rPr>
-          <w:rStyle w:val="Kommentarzeichen"/>
-        </w:rPr>
-        <w:annotationRef/>
-      </w:r>
-      <w:r>
-        <w:t>Einschließlich neun?</w:t>
-      </w:r>
-    </w:p>
-  </w:comment>
-  <w:comment w:id="12" w:author="Tim Lock" w:date="2023-01-23T13:29:00Z" w:initials="TL">
-    <w:p>
-      <w:pPr>
-        <w:pStyle w:val="Kommentartext"/>
-        <w:jc w:val="left"/>
-      </w:pPr>
-      <w:r>
-        <w:rPr>
-          <w:rStyle w:val="Kommentarzeichen"/>
-        </w:rPr>
-        <w:annotationRef/>
-      </w:r>
-      <w:r>
-        <w:t>anderem</w:t>
-      </w:r>
-    </w:p>
-  </w:comment>
-  <w:comment w:id="13" w:author="Tim Lock" w:date="2023-01-23T13:32:00Z" w:initials="TL">
-    <w:p>
-      <w:pPr>
-        <w:pStyle w:val="Kommentartext"/>
-        <w:jc w:val="left"/>
-      </w:pPr>
-      <w:r>
-        <w:rPr>
-          <w:rStyle w:val="Kommentarzeichen"/>
-        </w:rPr>
-        <w:annotationRef/>
-      </w:r>
-      <w:r>
-        <w:t>, ?</w:t>
-      </w:r>
-    </w:p>
-  </w:comment>
-  <w:comment w:id="14" w:author="Tim Lock" w:date="2023-01-23T13:33:00Z" w:initials="TL">
-    <w:p>
-      <w:pPr>
-        <w:pStyle w:val="Kommentartext"/>
-        <w:jc w:val="left"/>
-      </w:pPr>
-      <w:r>
-        <w:rPr>
-          <w:rStyle w:val="Kommentarzeichen"/>
-        </w:rPr>
-        <w:annotationRef/>
-      </w:r>
-      <w:r>
-        <w:t>Welche ?</w:t>
-      </w:r>
-    </w:p>
-  </w:comment>
-  <w:comment w:id="15" w:author="Tim Lock" w:date="2023-01-23T13:35:00Z" w:initials="TL">
-    <w:p>
-      <w:pPr>
-        <w:pStyle w:val="Kommentartext"/>
-        <w:jc w:val="left"/>
-      </w:pPr>
-      <w:r>
-        <w:rPr>
-          <w:rStyle w:val="Kommentarzeichen"/>
-        </w:rPr>
-        <w:annotationRef/>
-      </w:r>
-      <w:r>
-        <w:t>Vielleicht lieber "Die Anwendung der Einstellung"</w:t>
-      </w:r>
-    </w:p>
-  </w:comment>
-  <w:comment w:id="16" w:author="Tim Lock" w:date="2023-01-23T13:38:00Z" w:initials="TL">
-    <w:p>
-      <w:pPr>
-        <w:pStyle w:val="Kommentartext"/>
-        <w:jc w:val="left"/>
-      </w:pPr>
-      <w:r>
-        <w:rPr>
-          <w:rStyle w:val="Kommentarzeichen"/>
-        </w:rPr>
-        <w:annotationRef/>
-      </w:r>
-      <w:r>
-        <w:t>Die ReceyclerView visualisiert die Daten, der Adapter wird nur verwendet, um die von der RecyclerView verwendeten Daten zu modifizieren</w:t>
-      </w:r>
-    </w:p>
-  </w:comment>
-  <w:comment w:id="18" w:author="Tim Lock" w:date="2023-01-23T14:04:00Z" w:initials="TL">
-    <w:p>
-      <w:pPr>
-        <w:pStyle w:val="Kommentartext"/>
-        <w:jc w:val="left"/>
-      </w:pPr>
-      <w:r>
-        <w:rPr>
-          <w:rStyle w:val="Kommentarzeichen"/>
-        </w:rPr>
-        <w:annotationRef/>
-      </w:r>
-      <w:r>
-        <w:t>Ich glaube asynchron mach hier mehr Sinn</w:t>
-      </w:r>
-    </w:p>
-  </w:comment>
-  <w:comment w:id="19" w:author="Tim Lock" w:date="2023-01-23T13:56:00Z" w:initials="TL">
-    <w:p>
-      <w:pPr>
-        <w:pStyle w:val="Kommentartext"/>
-        <w:jc w:val="left"/>
-      </w:pPr>
-      <w:r>
-        <w:rPr>
-          <w:rStyle w:val="Kommentarzeichen"/>
-        </w:rPr>
-        <w:annotationRef/>
-      </w:r>
-      <w:r>
-        <w:t>Vielleicht lieber Beschränkung</w:t>
-      </w:r>
-    </w:p>
-  </w:comment>
-  <w:comment w:id="17" w:author="Tim Lock" w:date="2023-01-23T13:55:00Z" w:initials="TL">
-    <w:p>
-      <w:pPr>
-        <w:pStyle w:val="Kommentartext"/>
-        <w:jc w:val="left"/>
-      </w:pPr>
-      <w:r>
-        <w:rPr>
-          <w:rStyle w:val="Kommentarzeichen"/>
-        </w:rPr>
-        <w:annotationRef/>
-      </w:r>
-      <w:r>
-        <w:t>Würde ich in Zwei Sätze aufteilen.</w:t>
-      </w:r>
-    </w:p>
-    <w:p>
-      <w:pPr>
-        <w:pStyle w:val="Kommentartext"/>
-        <w:jc w:val="left"/>
-      </w:pPr>
-      <w:r>
-        <w:t>Wieso ist das für ein Vorteil für die Daten in der Datenbank? Würde ich eher als Vorteil für die Activity sehen.</w:t>
-      </w:r>
-    </w:p>
-  </w:comment>
-  <w:comment w:id="20" w:author="Tim Lock" w:date="2023-01-23T14:08:00Z" w:initials="TL">
-    <w:p>
-      <w:pPr>
-        <w:pStyle w:val="Kommentartext"/>
-        <w:jc w:val="left"/>
-      </w:pPr>
-      <w:r>
-        <w:rPr>
-          <w:rStyle w:val="Kommentarzeichen"/>
-        </w:rPr>
-        <w:annotationRef/>
-      </w:r>
-      <w:r>
-        <w:t>anderem klein?</w:t>
-      </w:r>
-    </w:p>
-  </w:comment>
-  <w:comment w:id="21" w:author="Tim Lock" w:date="2023-01-23T14:09:00Z" w:initials="TL">
-    <w:p>
-      <w:pPr>
-        <w:pStyle w:val="Kommentartext"/>
-        <w:jc w:val="left"/>
-      </w:pPr>
-      <w:r>
-        <w:rPr>
-          <w:rStyle w:val="Kommentarzeichen"/>
-        </w:rPr>
-        <w:annotationRef/>
-      </w:r>
-      <w:r>
-        <w:t>können</w:t>
-      </w:r>
-    </w:p>
-  </w:comment>
-</w:comments>
-</file>
-
-<file path=word/commentsExtended.xml><?xml version="1.0" encoding="utf-8"?>
-<w15:commentsEx xmlns:wpc="http://schemas.microsoft.com/office/word/2010/wordprocessingCanvas" xmlns:cx="http://schemas.microsoft.com/office/drawing/2014/chartex" xmlns:cx1="http://schemas.microsoft.com/office/drawing/2015/9/8/chartex" xmlns:cx2="http://schemas.microsoft.com/office/drawing/2015/10/21/chartex" xmlns:cx3="http://schemas.microsoft.com/office/drawing/2016/5/9/chartex" xmlns:cx4="http://schemas.microsoft.com/office/drawing/2016/5/10/chartex" xmlns:cx5="http://schemas.microsoft.com/office/drawing/2016/5/11/chartex" xmlns:cx6="http://schemas.microsoft.com/office/drawing/2016/5/12/chartex" xmlns:cx7="http://schemas.microsoft.com/office/drawing/2016/5/13/chartex" xmlns:cx8="http://schemas.microsoft.com/office/drawing/2016/5/14/chartex" xmlns:mc="http://schemas.openxmlformats.org/markup-compatibility/2006" xmlns:aink="http://schemas.microsoft.com/office/drawing/2016/ink" xmlns:am3d="http://schemas.microsoft.com/office/drawing/2017/model3d" xmlns:o="urn:schemas-microsoft-com:office:office" xmlns:oel="http://schemas.microsoft.com/office/2019/extlst" xmlns:r="http://schemas.openxmlformats.org/officeDocument/2006/relationships" xmlns:m="http://schemas.openxmlformats.org/officeDocument/2006/math" xmlns:v="urn:schemas-microsoft-com:vml" xmlns:wp14="http://schemas.microsoft.com/office/word/2010/wordprocessingDrawing" xmlns:wp="http://schemas.openxmlformats.org/drawingml/2006/wordprocessingDrawing" xmlns:w10="urn:schemas-microsoft-com:office:word" xmlns:w="http://schemas.openxmlformats.org/wordprocessingml/2006/main" xmlns:w14="http://schemas.microsoft.com/office/word/2010/wordml" xmlns:w15="http://schemas.microsoft.com/office/word/2012/wordml" xmlns:w16cex="http://schemas.microsoft.com/office/word/2018/wordml/cex" xmlns:w16cid="http://schemas.microsoft.com/office/word/2016/wordml/cid" xmlns:w16="http://schemas.microsoft.com/office/word/2018/wordml" xmlns:w16sdtdh="http://schemas.microsoft.com/office/word/2020/wordml/sdtdatahash" xmlns:w16se="http://schemas.microsoft.com/office/word/2015/wordml/symex" xmlns:wpg="http://schemas.microsoft.com/office/word/2010/wordprocessingGroup" xmlns:wpi="http://schemas.microsoft.com/office/word/2010/wordprocessingInk" xmlns:wne="http://schemas.microsoft.com/office/word/2006/wordml" xmlns:wps="http://schemas.microsoft.com/office/word/2010/wordprocessingShape" mc:Ignorable="w14 w15 w16se w16cid w16 w16cex w16sdtdh wp14">
-  <w15:commentEx w15:paraId="7339EE07" w15:done="0"/>
-  <w15:commentEx w15:paraId="4E1E327E" w15:done="0"/>
-  <w15:commentEx w15:paraId="5F887E91" w15:done="0"/>
-  <w15:commentEx w15:paraId="39649F0E" w15:done="0"/>
-  <w15:commentEx w15:paraId="04F2B87C" w15:done="0"/>
-  <w15:commentEx w15:paraId="61A82514" w15:done="0"/>
-  <w15:commentEx w15:paraId="5776618B" w15:done="0"/>
-  <w15:commentEx w15:paraId="13C4F465" w15:done="0"/>
-  <w15:commentEx w15:paraId="7B6FE43E" w15:done="0"/>
-  <w15:commentEx w15:paraId="46EECBE0" w15:done="0"/>
-  <w15:commentEx w15:paraId="06A0B36E" w15:done="0"/>
-  <w15:commentEx w15:paraId="23195051" w15:done="0"/>
-  <w15:commentEx w15:paraId="6918FD5F" w15:done="0"/>
-  <w15:commentEx w15:paraId="0039DEE7" w15:done="0"/>
-  <w15:commentEx w15:paraId="04DBF0F7" w15:done="0"/>
-  <w15:commentEx w15:paraId="4E87C986" w15:done="0"/>
-  <w15:commentEx w15:paraId="40D96C14" w15:done="0"/>
-  <w15:commentEx w15:paraId="2A3B594F" w15:done="0"/>
-  <w15:commentEx w15:paraId="27887F12" w15:done="0"/>
-  <w15:commentEx w15:paraId="60985147" w15:done="0"/>
-  <w15:commentEx w15:paraId="702FC372" w15:done="0"/>
-</w15:commentsEx>
-</file>
-
-<file path=word/commentsExtensible.xml><?xml version="1.0" encoding="utf-8"?>
-<w16cex:commentsExtensible xmlns:wpc="http://schemas.microsoft.com/office/word/2010/wordprocessingCanvas" xmlns:cx="http://schemas.microsoft.com/office/drawing/2014/chartex" xmlns:cx1="http://schemas.microsoft.com/office/drawing/2015/9/8/chartex" xmlns:cx2="http://schemas.microsoft.com/office/drawing/2015/10/21/chartex" xmlns:cx3="http://schemas.microsoft.com/office/drawing/2016/5/9/chartex" xmlns:cx4="http://schemas.microsoft.com/office/drawing/2016/5/10/chartex" xmlns:cx5="http://schemas.microsoft.com/office/drawing/2016/5/11/chartex" xmlns:cx6="http://schemas.microsoft.com/office/drawing/2016/5/12/chartex" xmlns:cx7="http://schemas.microsoft.com/office/drawing/2016/5/13/chartex" xmlns:cx8="http://schemas.microsoft.com/office/drawing/2016/5/14/chartex" xmlns:mc="http://schemas.openxmlformats.org/markup-compatibility/2006" xmlns:aink="http://schemas.microsoft.com/office/drawing/2016/ink" xmlns:am3d="http://schemas.microsoft.com/office/drawing/2017/model3d" xmlns:o="urn:schemas-microsoft-com:office:office" xmlns:oel="http://schemas.microsoft.com/office/2019/extlst" xmlns:r="http://schemas.openxmlformats.org/officeDocument/2006/relationships" xmlns:m="http://schemas.openxmlformats.org/officeDocument/2006/math" xmlns:v="urn:schemas-microsoft-com:vml" xmlns:wp14="http://schemas.microsoft.com/office/word/2010/wordprocessingDrawing" xmlns:wp="http://schemas.openxmlformats.org/drawingml/2006/wordprocessingDrawing" xmlns:w10="urn:schemas-microsoft-com:office:word" xmlns:w="http://schemas.openxmlformats.org/wordprocessingml/2006/main" xmlns:w14="http://schemas.microsoft.com/office/word/2010/wordml" xmlns:w15="http://schemas.microsoft.com/office/word/2012/wordml" xmlns:w16cex="http://schemas.microsoft.com/office/word/2018/wordml/cex" xmlns:w16cid="http://schemas.microsoft.com/office/word/2016/wordml/cid" xmlns:w16="http://schemas.microsoft.com/office/word/2018/wordml" xmlns:w16sdtdh="http://schemas.microsoft.com/office/word/2020/wordml/sdtdatahash" xmlns:w16se="http://schemas.microsoft.com/office/word/2015/wordml/symex" xmlns:wpg="http://schemas.microsoft.com/office/word/2010/wordprocessingGroup" xmlns:wpi="http://schemas.microsoft.com/office/word/2010/wordprocessingInk" xmlns:wne="http://schemas.microsoft.com/office/word/2006/wordml" xmlns:wps="http://schemas.microsoft.com/office/word/2010/wordprocessingShape" mc:Ignorable="w14 w15 w16se w16cid w16 w16cex w16sdtdh wp14">
-  <w16cex:commentExtensible w16cex:durableId="2778FFBB" w16cex:dateUtc="2023-01-23T11:44:00Z"/>
-  <w16cex:commentExtensible w16cex:durableId="2779008E" w16cex:dateUtc="2023-01-23T11:48:00Z"/>
-  <w16cex:commentExtensible w16cex:durableId="27790268" w16cex:dateUtc="2023-01-23T11:56:00Z"/>
-  <w16cex:commentExtensible w16cex:durableId="277902DD" w16cex:dateUtc="2023-01-23T11:58:00Z"/>
-  <w16cex:commentExtensible w16cex:durableId="27790304" w16cex:dateUtc="2023-01-23T11:58:00Z"/>
-  <w16cex:commentExtensible w16cex:durableId="27790359" w16cex:dateUtc="2023-01-23T12:00:00Z"/>
-  <w16cex:commentExtensible w16cex:durableId="277903AF" w16cex:dateUtc="2023-01-23T12:01:00Z"/>
-  <w16cex:commentExtensible w16cex:durableId="277903D9" w16cex:dateUtc="2023-01-23T12:02:00Z"/>
-  <w16cex:commentExtensible w16cex:durableId="27790617" w16cex:dateUtc="2023-01-23T12:11:00Z"/>
-  <w16cex:commentExtensible w16cex:durableId="27790762" w16cex:dateUtc="2023-01-23T12:17:00Z"/>
-  <w16cex:commentExtensible w16cex:durableId="277907F7" w16cex:dateUtc="2023-01-23T12:19:00Z"/>
-  <w16cex:commentExtensible w16cex:durableId="27790A39" w16cex:dateUtc="2023-01-23T12:29:00Z"/>
-  <w16cex:commentExtensible w16cex:durableId="27790AF4" w16cex:dateUtc="2023-01-23T12:32:00Z"/>
-  <w16cex:commentExtensible w16cex:durableId="27790B1F" w16cex:dateUtc="2023-01-23T12:33:00Z"/>
-  <w16cex:commentExtensible w16cex:durableId="27790B88" w16cex:dateUtc="2023-01-23T12:35:00Z"/>
-  <w16cex:commentExtensible w16cex:durableId="27790C63" w16cex:dateUtc="2023-01-23T12:38:00Z"/>
-  <w16cex:commentExtensible w16cex:durableId="27791256" w16cex:dateUtc="2023-01-23T13:04:00Z"/>
-  <w16cex:commentExtensible w16cex:durableId="277910A4" w16cex:dateUtc="2023-01-23T12:56:00Z"/>
-  <w16cex:commentExtensible w16cex:durableId="27791039" w16cex:dateUtc="2023-01-23T12:55:00Z"/>
-  <w16cex:commentExtensible w16cex:durableId="27791341" w16cex:dateUtc="2023-01-23T13:08:00Z"/>
-  <w16cex:commentExtensible w16cex:durableId="27791395" w16cex:dateUtc="2023-01-23T13:09:00Z"/>
-</w16cex:commentsExtensible>
-</file>
-
-<file path=word/commentsIds.xml><?xml version="1.0" encoding="utf-8"?>
-<w16cid:commentsIds xmlns:wpc="http://schemas.microsoft.com/office/word/2010/wordprocessingCanvas" xmlns:cx="http://schemas.microsoft.com/office/drawing/2014/chartex" xmlns:cx1="http://schemas.microsoft.com/office/drawing/2015/9/8/chartex" xmlns:cx2="http://schemas.microsoft.com/office/drawing/2015/10/21/chartex" xmlns:cx3="http://schemas.microsoft.com/office/drawing/2016/5/9/chartex" xmlns:cx4="http://schemas.microsoft.com/office/drawing/2016/5/10/chartex" xmlns:cx5="http://schemas.microsoft.com/office/drawing/2016/5/11/chartex" xmlns:cx6="http://schemas.microsoft.com/office/drawing/2016/5/12/chartex" xmlns:cx7="http://schemas.microsoft.com/office/drawing/2016/5/13/chartex" xmlns:cx8="http://schemas.microsoft.com/office/drawing/2016/5/14/chartex" xmlns:mc="http://schemas.openxmlformats.org/markup-compatibility/2006" xmlns:aink="http://schemas.microsoft.com/office/drawing/2016/ink" xmlns:am3d="http://schemas.microsoft.com/office/drawing/2017/model3d" xmlns:o="urn:schemas-microsoft-com:office:office" xmlns:oel="http://schemas.microsoft.com/office/2019/extlst" xmlns:r="http://schemas.openxmlformats.org/officeDocument/2006/relationships" xmlns:m="http://schemas.openxmlformats.org/officeDocument/2006/math" xmlns:v="urn:schemas-microsoft-com:vml" xmlns:wp14="http://schemas.microsoft.com/office/word/2010/wordprocessingDrawing" xmlns:wp="http://schemas.openxmlformats.org/drawingml/2006/wordprocessingDrawing" xmlns:w10="urn:schemas-microsoft-com:office:word" xmlns:w="http://schemas.openxmlformats.org/wordprocessingml/2006/main" xmlns:w14="http://schemas.microsoft.com/office/word/2010/wordml" xmlns:w15="http://schemas.microsoft.com/office/word/2012/wordml" xmlns:w16cex="http://schemas.microsoft.com/office/word/2018/wordml/cex" xmlns:w16cid="http://schemas.microsoft.com/office/word/2016/wordml/cid" xmlns:w16="http://schemas.microsoft.com/office/word/2018/wordml" xmlns:w16sdtdh="http://schemas.microsoft.com/office/word/2020/wordml/sdtdatahash" xmlns:w16se="http://schemas.microsoft.com/office/word/2015/wordml/symex" xmlns:wpg="http://schemas.microsoft.com/office/word/2010/wordprocessingGroup" xmlns:wpi="http://schemas.microsoft.com/office/word/2010/wordprocessingInk" xmlns:wne="http://schemas.microsoft.com/office/word/2006/wordml" xmlns:wps="http://schemas.microsoft.com/office/word/2010/wordprocessingShape" mc:Ignorable="w14 w15 w16se w16cid w16 w16cex w16sdtdh wp14">
-  <w16cid:commentId w16cid:paraId="7339EE07" w16cid:durableId="2778FFBB"/>
-  <w16cid:commentId w16cid:paraId="4E1E327E" w16cid:durableId="2779008E"/>
-  <w16cid:commentId w16cid:paraId="5F887E91" w16cid:durableId="27790268"/>
-  <w16cid:commentId w16cid:paraId="39649F0E" w16cid:durableId="277902DD"/>
-  <w16cid:commentId w16cid:paraId="04F2B87C" w16cid:durableId="27790304"/>
-  <w16cid:commentId w16cid:paraId="61A82514" w16cid:durableId="27790359"/>
-  <w16cid:commentId w16cid:paraId="5776618B" w16cid:durableId="277903AF"/>
-  <w16cid:commentId w16cid:paraId="13C4F465" w16cid:durableId="277903D9"/>
-  <w16cid:commentId w16cid:paraId="7B6FE43E" w16cid:durableId="27790617"/>
-  <w16cid:commentId w16cid:paraId="46EECBE0" w16cid:durableId="27790762"/>
-  <w16cid:commentId w16cid:paraId="06A0B36E" w16cid:durableId="277907F7"/>
-  <w16cid:commentId w16cid:paraId="23195051" w16cid:durableId="27790A39"/>
-  <w16cid:commentId w16cid:paraId="6918FD5F" w16cid:durableId="27790AF4"/>
-  <w16cid:commentId w16cid:paraId="0039DEE7" w16cid:durableId="27790B1F"/>
-  <w16cid:commentId w16cid:paraId="04DBF0F7" w16cid:durableId="27790B88"/>
-  <w16cid:commentId w16cid:paraId="4E87C986" w16cid:durableId="27790C63"/>
-  <w16cid:commentId w16cid:paraId="40D96C14" w16cid:durableId="27791256"/>
-  <w16cid:commentId w16cid:paraId="2A3B594F" w16cid:durableId="277910A4"/>
-  <w16cid:commentId w16cid:paraId="27887F12" w16cid:durableId="27791039"/>
-  <w16cid:commentId w16cid:paraId="60985147" w16cid:durableId="27791341"/>
-  <w16cid:commentId w16cid:paraId="702FC372" w16cid:durableId="27791395"/>
-</w16cid:commentsIds>
 </file>
 
 <file path=word/endnotes.xml><?xml version="1.0" encoding="utf-8"?>
@@ -10136,14 +9733,6 @@
     <w:abstractNumId w:val="1"/>
   </w:num>
 </w:numbering>
-</file>
-
-<file path=word/people.xml><?xml version="1.0" encoding="utf-8"?>
-<w15:people xmlns:wpc="http://schemas.microsoft.com/office/word/2010/wordprocessingCanvas" xmlns:cx="http://schemas.microsoft.com/office/drawing/2014/chartex" xmlns:cx1="http://schemas.microsoft.com/office/drawing/2015/9/8/chartex" xmlns:cx2="http://schemas.microsoft.com/office/drawing/2015/10/21/chartex" xmlns:cx3="http://schemas.microsoft.com/office/drawing/2016/5/9/chartex" xmlns:cx4="http://schemas.microsoft.com/office/drawing/2016/5/10/chartex" xmlns:cx5="http://schemas.microsoft.com/office/drawing/2016/5/11/chartex" xmlns:cx6="http://schemas.microsoft.com/office/drawing/2016/5/12/chartex" xmlns:cx7="http://schemas.microsoft.com/office/drawing/2016/5/13/chartex" xmlns:cx8="http://schemas.microsoft.com/office/drawing/2016/5/14/chartex" xmlns:mc="http://schemas.openxmlformats.org/markup-compatibility/2006" xmlns:aink="http://schemas.microsoft.com/office/drawing/2016/ink" xmlns:am3d="http://schemas.microsoft.com/office/drawing/2017/model3d" xmlns:o="urn:schemas-microsoft-com:office:office" xmlns:oel="http://schemas.microsoft.com/office/2019/extlst" xmlns:r="http://schemas.openxmlformats.org/officeDocument/2006/relationships" xmlns:m="http://schemas.openxmlformats.org/officeDocument/2006/math" xmlns:v="urn:schemas-microsoft-com:vml" xmlns:wp14="http://schemas.microsoft.com/office/word/2010/wordprocessingDrawing" xmlns:wp="http://schemas.openxmlformats.org/drawingml/2006/wordprocessingDrawing" xmlns:w10="urn:schemas-microsoft-com:office:word" xmlns:w="http://schemas.openxmlformats.org/wordprocessingml/2006/main" xmlns:w14="http://schemas.microsoft.com/office/word/2010/wordml" xmlns:w15="http://schemas.microsoft.com/office/word/2012/wordml" xmlns:w16cex="http://schemas.microsoft.com/office/word/2018/wordml/cex" xmlns:w16cid="http://schemas.microsoft.com/office/word/2016/wordml/cid" xmlns:w16="http://schemas.microsoft.com/office/word/2018/wordml" xmlns:w16sdtdh="http://schemas.microsoft.com/office/word/2020/wordml/sdtdatahash" xmlns:w16se="http://schemas.microsoft.com/office/word/2015/wordml/symex" xmlns:wpg="http://schemas.microsoft.com/office/word/2010/wordprocessingGroup" xmlns:wpi="http://schemas.microsoft.com/office/word/2010/wordprocessingInk" xmlns:wne="http://schemas.microsoft.com/office/word/2006/wordml" xmlns:wps="http://schemas.microsoft.com/office/word/2010/wordprocessingShape" mc:Ignorable="w14 w15 w16se w16cid w16 w16cex w16sdtdh wp14">
-  <w15:person w15:author="Tim Lock">
-    <w15:presenceInfo w15:providerId="None" w15:userId="Tim Lock"/>
-  </w15:person>
-</w15:people>
 </file>
 
 <file path=word/styles.xml><?xml version="1.0" encoding="utf-8"?>

</xml_diff>